<commit_message>
FULL POWER OVER 9000!!!!!!!!
</commit_message>
<xml_diff>
--- a/Testes.docx
+++ b/Testes.docx
@@ -24,7 +24,7 @@
     </w:p>
     <w:tbl>
       <w:tblPr>
-        <w:tblStyle w:val="Tabelacomgrade"/>
+        <w:tblStyle w:val="TabelacomGrelha"/>
         <w:tblW w:w="0" w:type="auto"/>
         <w:tblLook w:val="04A0" w:firstRow="1" w:lastRow="0" w:firstColumn="1" w:lastColumn="0" w:noHBand="0" w:noVBand="1"/>
       </w:tblPr>
@@ -296,7 +296,7 @@
     </w:p>
     <w:tbl>
       <w:tblPr>
-        <w:tblStyle w:val="Tabelacomgrade"/>
+        <w:tblStyle w:val="TabelacomGrelha"/>
         <w:tblW w:w="12134" w:type="dxa"/>
         <w:tblLook w:val="04A0" w:firstRow="1" w:lastRow="0" w:firstColumn="1" w:lastColumn="0" w:noHBand="0" w:noVBand="1"/>
       </w:tblPr>
@@ -515,7 +515,7 @@
     </w:tbl>
     <w:tbl>
       <w:tblPr>
-        <w:tblStyle w:val="Tabelacomgrade"/>
+        <w:tblStyle w:val="TabelacomGrelha"/>
         <w:tblpPr w:leftFromText="141" w:rightFromText="141" w:vertAnchor="text" w:horzAnchor="margin" w:tblpY="-244"/>
         <w:tblW w:w="14497" w:type="dxa"/>
         <w:tblLook w:val="04A0" w:firstRow="1" w:lastRow="0" w:firstColumn="1" w:lastColumn="0" w:noHBand="0" w:noVBand="1"/>
@@ -1160,7 +1160,7 @@
     <w:p/>
     <w:tbl>
       <w:tblPr>
-        <w:tblStyle w:val="Tabelacomgrade"/>
+        <w:tblStyle w:val="TabelacomGrelha"/>
         <w:tblW w:w="14841" w:type="dxa"/>
         <w:tblLook w:val="04A0" w:firstRow="1" w:lastRow="0" w:firstColumn="1" w:lastColumn="0" w:noHBand="0" w:noVBand="1"/>
       </w:tblPr>
@@ -1439,7 +1439,7 @@
     <w:p/>
     <w:tbl>
       <w:tblPr>
-        <w:tblStyle w:val="Tabelacomgrade"/>
+        <w:tblStyle w:val="TabelacomGrelha"/>
         <w:tblW w:w="13252" w:type="dxa"/>
         <w:tblLook w:val="04A0" w:firstRow="1" w:lastRow="0" w:firstColumn="1" w:lastColumn="0" w:noHBand="0" w:noVBand="1"/>
       </w:tblPr>
@@ -2053,7 +2053,7 @@
     </w:p>
     <w:tbl>
       <w:tblPr>
-        <w:tblStyle w:val="Tabelacomgrade"/>
+        <w:tblStyle w:val="TabelacomGrelha"/>
         <w:tblW w:w="0" w:type="auto"/>
         <w:tblLook w:val="04A0" w:firstRow="1" w:lastRow="0" w:firstColumn="1" w:lastColumn="0" w:noHBand="0" w:noVBand="1"/>
       </w:tblPr>
@@ -2336,7 +2336,7 @@
     <w:p/>
     <w:tbl>
       <w:tblPr>
-        <w:tblStyle w:val="Tabelacomgrade"/>
+        <w:tblStyle w:val="TabelacomGrelha"/>
         <w:tblW w:w="0" w:type="auto"/>
         <w:tblLook w:val="04A0" w:firstRow="1" w:lastRow="0" w:firstColumn="1" w:lastColumn="0" w:noHBand="0" w:noVBand="1"/>
       </w:tblPr>
@@ -2629,7 +2629,7 @@
     <w:p/>
     <w:tbl>
       <w:tblPr>
-        <w:tblStyle w:val="Tabelacomgrade"/>
+        <w:tblStyle w:val="TabelacomGrelha"/>
         <w:tblpPr w:leftFromText="141" w:rightFromText="141" w:vertAnchor="text" w:horzAnchor="margin" w:tblpY="-380"/>
         <w:tblW w:w="0" w:type="auto"/>
         <w:tblLook w:val="04A0" w:firstRow="1" w:lastRow="0" w:firstColumn="1" w:lastColumn="0" w:noHBand="0" w:noVBand="1"/>
@@ -2887,7 +2887,7 @@
     <w:p/>
     <w:tbl>
       <w:tblPr>
-        <w:tblStyle w:val="Tabelacomgrade"/>
+        <w:tblStyle w:val="TabelacomGrelha"/>
         <w:tblpPr w:leftFromText="141" w:rightFromText="141" w:vertAnchor="text" w:horzAnchor="margin" w:tblpY="22"/>
         <w:tblW w:w="0" w:type="auto"/>
         <w:tblLook w:val="04A0" w:firstRow="1" w:lastRow="0" w:firstColumn="1" w:lastColumn="0" w:noHBand="0" w:noVBand="1"/>
@@ -3247,7 +3247,7 @@
     <w:p/>
     <w:tbl>
       <w:tblPr>
-        <w:tblStyle w:val="Tabelacomgrade"/>
+        <w:tblStyle w:val="TabelacomGrelha"/>
         <w:tblW w:w="0" w:type="auto"/>
         <w:tblLook w:val="04A0" w:firstRow="1" w:lastRow="0" w:firstColumn="1" w:lastColumn="0" w:noHBand="0" w:noVBand="1"/>
       </w:tblPr>
@@ -3860,7 +3860,7 @@
     </w:p>
     <w:tbl>
       <w:tblPr>
-        <w:tblStyle w:val="Tabelacomgrade"/>
+        <w:tblStyle w:val="TabelacomGrelha"/>
         <w:tblW w:w="0" w:type="auto"/>
         <w:tblLook w:val="04A0" w:firstRow="1" w:lastRow="0" w:firstColumn="1" w:lastColumn="0" w:noHBand="0" w:noVBand="1"/>
       </w:tblPr>
@@ -4189,7 +4189,7 @@
     </w:p>
     <w:tbl>
       <w:tblPr>
-        <w:tblStyle w:val="Tabelacomgrade"/>
+        <w:tblStyle w:val="TabelacomGrelha"/>
         <w:tblW w:w="0" w:type="auto"/>
         <w:tblLook w:val="04A0" w:firstRow="1" w:lastRow="0" w:firstColumn="1" w:lastColumn="0" w:noHBand="0" w:noVBand="1"/>
       </w:tblPr>
@@ -4750,7 +4750,7 @@
     </w:p>
     <w:tbl>
       <w:tblPr>
-        <w:tblStyle w:val="Tabelacomgrade"/>
+        <w:tblStyle w:val="TabelacomGrelha"/>
         <w:tblW w:w="0" w:type="auto"/>
         <w:tblLook w:val="04A0" w:firstRow="1" w:lastRow="0" w:firstColumn="1" w:lastColumn="0" w:noHBand="0" w:noVBand="1"/>
       </w:tblPr>
@@ -5339,7 +5339,7 @@
     </w:p>
     <w:tbl>
       <w:tblPr>
-        <w:tblStyle w:val="Tabelacomgrade"/>
+        <w:tblStyle w:val="TabelacomGrelha"/>
         <w:tblW w:w="0" w:type="auto"/>
         <w:tblLook w:val="04A0" w:firstRow="1" w:lastRow="0" w:firstColumn="1" w:lastColumn="0" w:noHBand="0" w:noVBand="1"/>
       </w:tblPr>
@@ -5959,7 +5959,7 @@
     </w:p>
     <w:tbl>
       <w:tblPr>
-        <w:tblStyle w:val="Tabelacomgrade"/>
+        <w:tblStyle w:val="TabelacomGrelha"/>
         <w:tblW w:w="0" w:type="auto"/>
         <w:tblLook w:val="04A0" w:firstRow="1" w:lastRow="0" w:firstColumn="1" w:lastColumn="0" w:noHBand="0" w:noVBand="1"/>
       </w:tblPr>
@@ -6417,7 +6417,7 @@
     </w:p>
     <w:tbl>
       <w:tblPr>
-        <w:tblStyle w:val="Tabelacomgrade"/>
+        <w:tblStyle w:val="TabelacomGrelha"/>
         <w:tblW w:w="0" w:type="auto"/>
         <w:tblLook w:val="04A0" w:firstRow="1" w:lastRow="0" w:firstColumn="1" w:lastColumn="0" w:noHBand="0" w:noVBand="1"/>
       </w:tblPr>
@@ -6631,7 +6631,7 @@
     </w:p>
     <w:tbl>
       <w:tblPr>
-        <w:tblStyle w:val="Tabelacomgrade"/>
+        <w:tblStyle w:val="TabelacomGrelha"/>
         <w:tblW w:w="0" w:type="auto"/>
         <w:tblLook w:val="04A0" w:firstRow="1" w:lastRow="0" w:firstColumn="1" w:lastColumn="0" w:noHBand="0" w:noVBand="1"/>
       </w:tblPr>
@@ -7034,7 +7034,7 @@
     </w:p>
     <w:tbl>
       <w:tblPr>
-        <w:tblStyle w:val="Tabelacomgrade"/>
+        <w:tblStyle w:val="TabelacomGrelha"/>
         <w:tblW w:w="0" w:type="auto"/>
         <w:tblLook w:val="04A0" w:firstRow="1" w:lastRow="0" w:firstColumn="1" w:lastColumn="0" w:noHBand="0" w:noVBand="1"/>
       </w:tblPr>
@@ -8141,7 +8141,7 @@
     </w:p>
     <w:tbl>
       <w:tblPr>
-        <w:tblStyle w:val="Tabelacomgrade"/>
+        <w:tblStyle w:val="TabelacomGrelha"/>
         <w:tblW w:w="0" w:type="auto"/>
         <w:tblLook w:val="04A0" w:firstRow="1" w:lastRow="0" w:firstColumn="1" w:lastColumn="0" w:noHBand="0" w:noVBand="1"/>
       </w:tblPr>
@@ -8544,7 +8544,7 @@
     </w:p>
     <w:tbl>
       <w:tblPr>
-        <w:tblStyle w:val="Tabelacomgrade"/>
+        <w:tblStyle w:val="TabelacomGrelha"/>
         <w:tblW w:w="0" w:type="auto"/>
         <w:tblLook w:val="04A0" w:firstRow="1" w:lastRow="0" w:firstColumn="1" w:lastColumn="0" w:noHBand="0" w:noVBand="1"/>
       </w:tblPr>
@@ -9714,7 +9714,7 @@
     </w:p>
     <w:tbl>
       <w:tblPr>
-        <w:tblStyle w:val="Tabelacomgrade"/>
+        <w:tblStyle w:val="TabelacomGrelha"/>
         <w:tblW w:w="0" w:type="auto"/>
         <w:tblLook w:val="04A0" w:firstRow="1" w:lastRow="0" w:firstColumn="1" w:lastColumn="0" w:noHBand="0" w:noVBand="1"/>
       </w:tblPr>
@@ -10328,7 +10328,7 @@
     </w:p>
     <w:tbl>
       <w:tblPr>
-        <w:tblStyle w:val="Tabelacomgrade"/>
+        <w:tblStyle w:val="TabelacomGrelha"/>
         <w:tblW w:w="0" w:type="auto"/>
         <w:tblLook w:val="04A0" w:firstRow="1" w:lastRow="0" w:firstColumn="1" w:lastColumn="0" w:noHBand="0" w:noVBand="1"/>
       </w:tblPr>
@@ -10474,61 +10474,7 @@
               <w:rPr>
                 <w:sz w:val="22"/>
               </w:rPr>
-              <w:t xml:space="preserve">//rei.idEquipa = 10, </w:t>
-            </w:r>
-            <w:r>
-              <w:rPr>
-                <w:sz w:val="22"/>
-              </w:rPr>
-              <w:t>rei</w:t>
-            </w:r>
-            <w:r>
-              <w:rPr>
-                <w:sz w:val="22"/>
-              </w:rPr>
-              <w:t>2</w:t>
-            </w:r>
-            <w:r>
-              <w:rPr>
-                <w:sz w:val="22"/>
-              </w:rPr>
-              <w:t xml:space="preserve">.idEquipa = </w:t>
-            </w:r>
-            <w:r>
-              <w:rPr>
-                <w:sz w:val="22"/>
-              </w:rPr>
-              <w:t>2</w:t>
-            </w:r>
-            <w:r>
-              <w:rPr>
-                <w:sz w:val="22"/>
-              </w:rPr>
-              <w:t>0</w:t>
-            </w:r>
-            <w:r>
-              <w:rPr>
-                <w:sz w:val="22"/>
-              </w:rPr>
-              <w:t xml:space="preserve">, </w:t>
-            </w:r>
-            <w:r>
-              <w:rPr>
-                <w:sz w:val="22"/>
-              </w:rPr>
-              <w:t>re</w:t>
-            </w:r>
-            <w:r>
-              <w:rPr>
-                <w:sz w:val="22"/>
-              </w:rPr>
-              <w:t>i3</w:t>
-            </w:r>
-            <w:r>
-              <w:rPr>
-                <w:sz w:val="22"/>
-              </w:rPr>
-              <w:t>.idEquipa = 10</w:t>
+              <w:t>//rei.idEquipa = 10, rei2.idEquipa = 20, rei3.idEquipa = 10</w:t>
             </w:r>
           </w:p>
           <w:p>
@@ -10846,19 +10792,7 @@
               <w:rPr>
                 <w:sz w:val="22"/>
               </w:rPr>
-              <w:t xml:space="preserve">, </w:t>
-            </w:r>
-            <w:r>
-              <w:rPr>
-                <w:sz w:val="22"/>
-              </w:rPr>
-              <w:t>-1</w:t>
-            </w:r>
-            <w:r>
-              <w:rPr>
-                <w:sz w:val="22"/>
-              </w:rPr>
-              <w:t>, 1</w:t>
+              <w:t>, -1, 1</w:t>
             </w:r>
             <w:r>
               <w:rPr>
@@ -11049,13 +10983,7 @@
               <w:rPr>
                 <w:sz w:val="22"/>
               </w:rPr>
-              <w:t>3</w:t>
-            </w:r>
-            <w:r>
-              <w:rPr>
-                <w:sz w:val="22"/>
-              </w:rPr>
-              <w:t xml:space="preserve"> </w:t>
+              <w:t xml:space="preserve">3 </w:t>
             </w:r>
             <w:r>
               <w:rPr>
@@ -11067,31 +10995,7 @@
               <w:rPr>
                 <w:sz w:val="22"/>
               </w:rPr>
-              <w:t>3</w:t>
-            </w:r>
-            <w:r>
-              <w:rPr>
-                <w:sz w:val="22"/>
-              </w:rPr>
-              <w:t xml:space="preserve">, </w:t>
-            </w:r>
-            <w:r>
-              <w:rPr>
-                <w:sz w:val="22"/>
-              </w:rPr>
-              <w:t>3</w:t>
-            </w:r>
-            <w:r>
-              <w:rPr>
-                <w:sz w:val="22"/>
-              </w:rPr>
-              <w:t xml:space="preserve">, </w:t>
-            </w:r>
-            <w:r>
-              <w:rPr>
-                <w:sz w:val="22"/>
-              </w:rPr>
-              <w:t>2</w:t>
+              <w:t>3, 3, 2</w:t>
             </w:r>
             <w:r>
               <w:rPr>
@@ -11340,13 +11244,7 @@
               <w:rPr>
                 <w:sz w:val="22"/>
               </w:rPr>
-              <w:t>1</w:t>
-            </w:r>
-            <w:r>
-              <w:rPr>
-                <w:sz w:val="22"/>
-              </w:rPr>
-              <w:t xml:space="preserve"> </w:t>
+              <w:t xml:space="preserve">1 </w:t>
             </w:r>
             <w:r>
               <w:rPr>
@@ -11358,25 +11256,7 @@
               <w:rPr>
                 <w:sz w:val="22"/>
               </w:rPr>
-              <w:t xml:space="preserve">, </w:t>
-            </w:r>
-            <w:r>
-              <w:rPr>
-                <w:sz w:val="22"/>
-              </w:rPr>
-              <w:t>3</w:t>
-            </w:r>
-            <w:r>
-              <w:rPr>
-                <w:sz w:val="22"/>
-              </w:rPr>
-              <w:t xml:space="preserve">, </w:t>
-            </w:r>
-            <w:r>
-              <w:rPr>
-                <w:sz w:val="22"/>
-              </w:rPr>
-              <w:t>2</w:t>
+              <w:t>, 3, 2</w:t>
             </w:r>
             <w:r>
               <w:rPr>
@@ -11491,6 +11371,7 @@
               <w:rPr>
                 <w:sz w:val="22"/>
               </w:rPr>
+              <w:lastRenderedPageBreak/>
               <w:t>Pecas = &lt;1, rei&gt;</w:t>
             </w:r>
             <w:r>
@@ -11625,13 +11506,7 @@
               <w:rPr>
                 <w:sz w:val="22"/>
               </w:rPr>
-              <w:t>2</w:t>
-            </w:r>
-            <w:r>
-              <w:rPr>
-                <w:sz w:val="22"/>
-              </w:rPr>
-              <w:t xml:space="preserve"> </w:t>
+              <w:t xml:space="preserve">2 </w:t>
             </w:r>
             <w:r>
               <w:rPr>
@@ -11643,31 +11518,7 @@
               <w:rPr>
                 <w:sz w:val="22"/>
               </w:rPr>
-              <w:t>2</w:t>
-            </w:r>
-            <w:r>
-              <w:rPr>
-                <w:sz w:val="22"/>
-              </w:rPr>
-              <w:t xml:space="preserve">, </w:t>
-            </w:r>
-            <w:r>
-              <w:rPr>
-                <w:sz w:val="22"/>
-              </w:rPr>
-              <w:t>2</w:t>
-            </w:r>
-            <w:r>
-              <w:rPr>
-                <w:sz w:val="22"/>
-              </w:rPr>
-              <w:t xml:space="preserve">, </w:t>
-            </w:r>
-            <w:r>
-              <w:rPr>
-                <w:sz w:val="22"/>
-              </w:rPr>
-              <w:t>3</w:t>
+              <w:t>2, 2, 3</w:t>
             </w:r>
             <w:r>
               <w:rPr>
@@ -11858,13 +11709,7 @@
               <w:rPr>
                 <w:sz w:val="22"/>
               </w:rPr>
-              <w:t>2</w:t>
-            </w:r>
-            <w:r>
-              <w:rPr>
-                <w:sz w:val="22"/>
-              </w:rPr>
-              <w:t xml:space="preserve"> </w:t>
+              <w:t xml:space="preserve">2 </w:t>
             </w:r>
             <w:r>
               <w:rPr>
@@ -11876,13 +11721,7 @@
               <w:rPr>
                 <w:sz w:val="22"/>
               </w:rPr>
-              <w:t xml:space="preserve"> 2</w:t>
-            </w:r>
-            <w:r>
-              <w:rPr>
-                <w:sz w:val="22"/>
-              </w:rPr>
-              <w:t>, 1, 1</w:t>
+              <w:t xml:space="preserve"> 2, 1, 1</w:t>
             </w:r>
             <w:r>
               <w:rPr>
@@ -12267,13 +12106,7 @@
               <w:rPr>
                 <w:sz w:val="22"/>
               </w:rPr>
-              <w:t>3</w:t>
-            </w:r>
-            <w:r>
-              <w:rPr>
-                <w:sz w:val="22"/>
-              </w:rPr>
-              <w:t xml:space="preserve"> </w:t>
+              <w:t xml:space="preserve">3 </w:t>
             </w:r>
             <w:r>
               <w:rPr>
@@ -12285,37 +12118,7 @@
               <w:rPr>
                 <w:sz w:val="22"/>
               </w:rPr>
-              <w:t xml:space="preserve"> </w:t>
-            </w:r>
-            <w:r>
-              <w:rPr>
-                <w:sz w:val="22"/>
-              </w:rPr>
-              <w:t>3</w:t>
-            </w:r>
-            <w:r>
-              <w:rPr>
-                <w:sz w:val="22"/>
-              </w:rPr>
-              <w:t xml:space="preserve">, </w:t>
-            </w:r>
-            <w:r>
-              <w:rPr>
-                <w:sz w:val="22"/>
-              </w:rPr>
-              <w:t>2</w:t>
-            </w:r>
-            <w:r>
-              <w:rPr>
-                <w:sz w:val="22"/>
-              </w:rPr>
-              <w:t xml:space="preserve">, </w:t>
-            </w:r>
-            <w:r>
-              <w:rPr>
-                <w:sz w:val="22"/>
-              </w:rPr>
-              <w:t>3</w:t>
+              <w:t xml:space="preserve"> 3, 2, 3</w:t>
             </w:r>
             <w:r>
               <w:rPr>
@@ -12583,7 +12386,7 @@
     </w:p>
     <w:tbl>
       <w:tblPr>
-        <w:tblStyle w:val="Tabelacomgrade"/>
+        <w:tblStyle w:val="TabelacomGrelha"/>
         <w:tblW w:w="0" w:type="auto"/>
         <w:tblLook w:val="04A0" w:firstRow="1" w:lastRow="0" w:firstColumn="1" w:lastColumn="0" w:noHBand="0" w:noVBand="1"/>
       </w:tblPr>
@@ -12928,21 +12731,7 @@
               <w:rPr>
                 <w:sz w:val="22"/>
               </w:rPr>
-              <w:t>atu</w:t>
-            </w:r>
-            <w:bookmarkStart w:id="0" w:name="_GoBack"/>
-            <w:bookmarkEnd w:id="0"/>
-            <w:r>
-              <w:rPr>
-                <w:sz w:val="22"/>
-              </w:rPr>
-              <w:t>alizarAnterior</w:t>
-            </w:r>
-            <w:r>
-              <w:rPr>
-                <w:sz w:val="22"/>
-              </w:rPr>
-              <w:t xml:space="preserve"> </w:t>
+              <w:t xml:space="preserve">atualizarAnterior </w:t>
             </w:r>
             <w:r>
               <w:rPr>
@@ -13160,6 +12949,3012 @@
         </w:rPr>
       </w:pPr>
     </w:p>
+    <w:p>
+      <w:pPr>
+        <w:rPr>
+          <w:sz w:val="22"/>
+        </w:rPr>
+      </w:pPr>
+    </w:p>
+    <w:p>
+      <w:pPr>
+        <w:rPr>
+          <w:sz w:val="22"/>
+        </w:rPr>
+      </w:pPr>
+      <w:r>
+        <w:rPr>
+          <w:sz w:val="22"/>
+        </w:rPr>
+        <w:br w:type="page"/>
+      </w:r>
+    </w:p>
+    <w:tbl>
+      <w:tblPr>
+        <w:tblStyle w:val="TabelacomGrelha"/>
+        <w:tblW w:w="0" w:type="auto"/>
+        <w:tblLook w:val="04A0" w:firstRow="1" w:lastRow="0" w:firstColumn="1" w:lastColumn="0" w:noHBand="0" w:noVBand="1"/>
+      </w:tblPr>
+      <w:tblGrid>
+        <w:gridCol w:w="3498"/>
+        <w:gridCol w:w="3498"/>
+        <w:gridCol w:w="3499"/>
+        <w:gridCol w:w="3499"/>
+      </w:tblGrid>
+      <w:tr>
+        <w:tc>
+          <w:tcPr>
+            <w:tcW w:w="13994" w:type="dxa"/>
+            <w:gridSpan w:val="4"/>
+          </w:tcPr>
+          <w:p>
+            <w:pPr>
+              <w:rPr>
+                <w:b/>
+                <w:sz w:val="22"/>
+              </w:rPr>
+            </w:pPr>
+            <w:r>
+              <w:rPr>
+                <w:b/>
+                <w:sz w:val="22"/>
+              </w:rPr>
+              <w:lastRenderedPageBreak/>
+              <w:t>test01MoveHorizonal</w:t>
+            </w:r>
+          </w:p>
+        </w:tc>
+      </w:tr>
+      <w:tr>
+        <w:tc>
+          <w:tcPr>
+            <w:tcW w:w="3498" w:type="dxa"/>
+          </w:tcPr>
+          <w:p>
+            <w:pPr>
+              <w:rPr>
+                <w:b/>
+                <w:sz w:val="22"/>
+              </w:rPr>
+            </w:pPr>
+            <w:proofErr w:type="spellStart"/>
+            <w:r>
+              <w:rPr>
+                <w:sz w:val="22"/>
+              </w:rPr>
+              <w:t>Variaveis</w:t>
+            </w:r>
+            <w:proofErr w:type="spellEnd"/>
+          </w:p>
+        </w:tc>
+        <w:tc>
+          <w:tcPr>
+            <w:tcW w:w="3498" w:type="dxa"/>
+          </w:tcPr>
+          <w:p>
+            <w:pPr>
+              <w:rPr>
+                <w:b/>
+                <w:sz w:val="22"/>
+              </w:rPr>
+            </w:pPr>
+            <w:proofErr w:type="spellStart"/>
+            <w:r>
+              <w:rPr>
+                <w:sz w:val="22"/>
+              </w:rPr>
+              <w:t>Metodos</w:t>
+            </w:r>
+            <w:proofErr w:type="spellEnd"/>
+          </w:p>
+        </w:tc>
+        <w:tc>
+          <w:tcPr>
+            <w:tcW w:w="3499" w:type="dxa"/>
+          </w:tcPr>
+          <w:p>
+            <w:pPr>
+              <w:rPr>
+                <w:b/>
+                <w:sz w:val="22"/>
+              </w:rPr>
+            </w:pPr>
+            <w:r>
+              <w:rPr>
+                <w:sz w:val="22"/>
+              </w:rPr>
+              <w:t>Esperado</w:t>
+            </w:r>
+          </w:p>
+        </w:tc>
+        <w:tc>
+          <w:tcPr>
+            <w:tcW w:w="3499" w:type="dxa"/>
+          </w:tcPr>
+          <w:p>
+            <w:pPr>
+              <w:rPr>
+                <w:b/>
+                <w:sz w:val="22"/>
+              </w:rPr>
+            </w:pPr>
+            <w:r>
+              <w:rPr>
+                <w:sz w:val="22"/>
+              </w:rPr>
+              <w:t>Obtido</w:t>
+            </w:r>
+          </w:p>
+        </w:tc>
+      </w:tr>
+      <w:tr>
+        <w:tc>
+          <w:tcPr>
+            <w:tcW w:w="3498" w:type="dxa"/>
+          </w:tcPr>
+          <w:p>
+            <w:pPr>
+              <w:rPr>
+                <w:sz w:val="22"/>
+                <w:lang w:val="en-GB"/>
+              </w:rPr>
+            </w:pPr>
+          </w:p>
+        </w:tc>
+        <w:tc>
+          <w:tcPr>
+            <w:tcW w:w="3498" w:type="dxa"/>
+          </w:tcPr>
+          <w:p>
+            <w:pPr>
+              <w:rPr>
+                <w:sz w:val="22"/>
+              </w:rPr>
+            </w:pPr>
+            <w:proofErr w:type="spellStart"/>
+            <w:proofErr w:type="gramStart"/>
+            <w:r>
+              <w:rPr>
+                <w:sz w:val="22"/>
+              </w:rPr>
+              <w:t>moveHorizontal</w:t>
+            </w:r>
+            <w:proofErr w:type="spellEnd"/>
+            <w:r>
+              <w:rPr>
+                <w:sz w:val="22"/>
+              </w:rPr>
+              <w:t>(</w:t>
+            </w:r>
+            <w:proofErr w:type="gramEnd"/>
+            <w:r>
+              <w:rPr>
+                <w:sz w:val="22"/>
+              </w:rPr>
+              <w:t>1, 1)</w:t>
+            </w:r>
+          </w:p>
+        </w:tc>
+        <w:tc>
+          <w:tcPr>
+            <w:tcW w:w="3499" w:type="dxa"/>
+          </w:tcPr>
+          <w:p>
+            <w:pPr>
+              <w:rPr>
+                <w:sz w:val="22"/>
+              </w:rPr>
+            </w:pPr>
+            <w:r>
+              <w:rPr>
+                <w:sz w:val="22"/>
+                <w:lang w:val="en-GB"/>
+              </w:rPr>
+              <w:t>true</w:t>
+            </w:r>
+          </w:p>
+        </w:tc>
+        <w:tc>
+          <w:tcPr>
+            <w:tcW w:w="3499" w:type="dxa"/>
+          </w:tcPr>
+          <w:p>
+            <w:pPr>
+              <w:rPr>
+                <w:sz w:val="22"/>
+              </w:rPr>
+            </w:pPr>
+            <w:r>
+              <w:rPr>
+                <w:sz w:val="22"/>
+                <w:lang w:val="en-GB"/>
+              </w:rPr>
+              <w:t>true</w:t>
+            </w:r>
+          </w:p>
+        </w:tc>
+      </w:tr>
+      <w:tr>
+        <w:tc>
+          <w:tcPr>
+            <w:tcW w:w="3498" w:type="dxa"/>
+          </w:tcPr>
+          <w:p>
+            <w:pPr>
+              <w:rPr>
+                <w:sz w:val="22"/>
+                <w:lang w:val="en-GB"/>
+              </w:rPr>
+            </w:pPr>
+          </w:p>
+        </w:tc>
+        <w:tc>
+          <w:tcPr>
+            <w:tcW w:w="3498" w:type="dxa"/>
+          </w:tcPr>
+          <w:p>
+            <w:pPr>
+              <w:rPr>
+                <w:sz w:val="22"/>
+              </w:rPr>
+            </w:pPr>
+            <w:proofErr w:type="spellStart"/>
+            <w:proofErr w:type="gramStart"/>
+            <w:r>
+              <w:rPr>
+                <w:sz w:val="22"/>
+              </w:rPr>
+              <w:t>moveHorizontal</w:t>
+            </w:r>
+            <w:proofErr w:type="spellEnd"/>
+            <w:r>
+              <w:rPr>
+                <w:sz w:val="22"/>
+              </w:rPr>
+              <w:t>(</w:t>
+            </w:r>
+            <w:proofErr w:type="gramEnd"/>
+            <w:r>
+              <w:rPr>
+                <w:sz w:val="22"/>
+              </w:rPr>
+              <w:t xml:space="preserve">1, </w:t>
+            </w:r>
+            <w:r>
+              <w:rPr>
+                <w:sz w:val="22"/>
+              </w:rPr>
+              <w:t>0</w:t>
+            </w:r>
+            <w:r>
+              <w:rPr>
+                <w:sz w:val="22"/>
+              </w:rPr>
+              <w:t>)</w:t>
+            </w:r>
+          </w:p>
+        </w:tc>
+        <w:tc>
+          <w:tcPr>
+            <w:tcW w:w="3499" w:type="dxa"/>
+          </w:tcPr>
+          <w:p>
+            <w:pPr>
+              <w:rPr>
+                <w:sz w:val="22"/>
+                <w:lang w:val="en-GB"/>
+              </w:rPr>
+            </w:pPr>
+            <w:r>
+              <w:rPr>
+                <w:sz w:val="22"/>
+                <w:lang w:val="en-GB"/>
+              </w:rPr>
+              <w:t>False</w:t>
+            </w:r>
+          </w:p>
+        </w:tc>
+        <w:tc>
+          <w:tcPr>
+            <w:tcW w:w="3499" w:type="dxa"/>
+          </w:tcPr>
+          <w:p>
+            <w:pPr>
+              <w:rPr>
+                <w:sz w:val="22"/>
+                <w:lang w:val="en-GB"/>
+              </w:rPr>
+            </w:pPr>
+            <w:r>
+              <w:rPr>
+                <w:sz w:val="22"/>
+                <w:lang w:val="en-GB"/>
+              </w:rPr>
+              <w:t>false</w:t>
+            </w:r>
+          </w:p>
+        </w:tc>
+      </w:tr>
+      <w:tr>
+        <w:tc>
+          <w:tcPr>
+            <w:tcW w:w="3498" w:type="dxa"/>
+          </w:tcPr>
+          <w:p>
+            <w:pPr>
+              <w:rPr>
+                <w:sz w:val="22"/>
+                <w:lang w:val="en-GB"/>
+              </w:rPr>
+            </w:pPr>
+          </w:p>
+        </w:tc>
+        <w:tc>
+          <w:tcPr>
+            <w:tcW w:w="3498" w:type="dxa"/>
+          </w:tcPr>
+          <w:p>
+            <w:pPr>
+              <w:rPr>
+                <w:sz w:val="22"/>
+              </w:rPr>
+            </w:pPr>
+            <w:proofErr w:type="spellStart"/>
+            <w:proofErr w:type="gramStart"/>
+            <w:r>
+              <w:rPr>
+                <w:sz w:val="22"/>
+              </w:rPr>
+              <w:t>moveHorizontal</w:t>
+            </w:r>
+            <w:proofErr w:type="spellEnd"/>
+            <w:r>
+              <w:rPr>
+                <w:sz w:val="22"/>
+              </w:rPr>
+              <w:t>(</w:t>
+            </w:r>
+            <w:proofErr w:type="gramEnd"/>
+            <w:r>
+              <w:rPr>
+                <w:sz w:val="22"/>
+              </w:rPr>
+              <w:t>2</w:t>
+            </w:r>
+            <w:r>
+              <w:rPr>
+                <w:sz w:val="22"/>
+              </w:rPr>
+              <w:t xml:space="preserve">, </w:t>
+            </w:r>
+            <w:r>
+              <w:rPr>
+                <w:sz w:val="22"/>
+              </w:rPr>
+              <w:t>3</w:t>
+            </w:r>
+            <w:r>
+              <w:rPr>
+                <w:sz w:val="22"/>
+              </w:rPr>
+              <w:t>)</w:t>
+            </w:r>
+          </w:p>
+        </w:tc>
+        <w:tc>
+          <w:tcPr>
+            <w:tcW w:w="3499" w:type="dxa"/>
+          </w:tcPr>
+          <w:p>
+            <w:pPr>
+              <w:rPr>
+                <w:sz w:val="22"/>
+                <w:lang w:val="en-GB"/>
+              </w:rPr>
+            </w:pPr>
+            <w:r>
+              <w:rPr>
+                <w:sz w:val="22"/>
+                <w:lang w:val="en-GB"/>
+              </w:rPr>
+              <w:t>false</w:t>
+            </w:r>
+          </w:p>
+        </w:tc>
+        <w:tc>
+          <w:tcPr>
+            <w:tcW w:w="3499" w:type="dxa"/>
+          </w:tcPr>
+          <w:p>
+            <w:pPr>
+              <w:rPr>
+                <w:sz w:val="22"/>
+                <w:lang w:val="en-GB"/>
+              </w:rPr>
+            </w:pPr>
+            <w:r>
+              <w:rPr>
+                <w:sz w:val="22"/>
+                <w:lang w:val="en-GB"/>
+              </w:rPr>
+              <w:t>false</w:t>
+            </w:r>
+          </w:p>
+        </w:tc>
+      </w:tr>
+    </w:tbl>
+    <w:p>
+      <w:pPr>
+        <w:rPr>
+          <w:sz w:val="22"/>
+        </w:rPr>
+      </w:pPr>
+    </w:p>
+    <w:p>
+      <w:pPr>
+        <w:rPr>
+          <w:sz w:val="22"/>
+        </w:rPr>
+      </w:pPr>
+    </w:p>
+    <w:tbl>
+      <w:tblPr>
+        <w:tblStyle w:val="TabelacomGrelha"/>
+        <w:tblW w:w="0" w:type="auto"/>
+        <w:tblLook w:val="04A0" w:firstRow="1" w:lastRow="0" w:firstColumn="1" w:lastColumn="0" w:noHBand="0" w:noVBand="1"/>
+      </w:tblPr>
+      <w:tblGrid>
+        <w:gridCol w:w="3498"/>
+        <w:gridCol w:w="3498"/>
+        <w:gridCol w:w="3499"/>
+        <w:gridCol w:w="3499"/>
+      </w:tblGrid>
+      <w:tr>
+        <w:tc>
+          <w:tcPr>
+            <w:tcW w:w="13994" w:type="dxa"/>
+            <w:gridSpan w:val="4"/>
+          </w:tcPr>
+          <w:p>
+            <w:pPr>
+              <w:rPr>
+                <w:b/>
+                <w:sz w:val="22"/>
+              </w:rPr>
+            </w:pPr>
+            <w:r>
+              <w:rPr>
+                <w:b/>
+                <w:sz w:val="22"/>
+              </w:rPr>
+              <w:t>test02MoveVertical</w:t>
+            </w:r>
+          </w:p>
+        </w:tc>
+      </w:tr>
+      <w:tr>
+        <w:tc>
+          <w:tcPr>
+            <w:tcW w:w="3498" w:type="dxa"/>
+          </w:tcPr>
+          <w:p>
+            <w:pPr>
+              <w:rPr>
+                <w:b/>
+                <w:sz w:val="22"/>
+              </w:rPr>
+            </w:pPr>
+            <w:proofErr w:type="spellStart"/>
+            <w:r>
+              <w:rPr>
+                <w:sz w:val="22"/>
+              </w:rPr>
+              <w:t>Variaveis</w:t>
+            </w:r>
+            <w:proofErr w:type="spellEnd"/>
+          </w:p>
+        </w:tc>
+        <w:tc>
+          <w:tcPr>
+            <w:tcW w:w="3498" w:type="dxa"/>
+          </w:tcPr>
+          <w:p>
+            <w:pPr>
+              <w:rPr>
+                <w:b/>
+                <w:sz w:val="22"/>
+              </w:rPr>
+            </w:pPr>
+            <w:proofErr w:type="spellStart"/>
+            <w:r>
+              <w:rPr>
+                <w:sz w:val="22"/>
+              </w:rPr>
+              <w:t>Metodos</w:t>
+            </w:r>
+            <w:proofErr w:type="spellEnd"/>
+          </w:p>
+        </w:tc>
+        <w:tc>
+          <w:tcPr>
+            <w:tcW w:w="3499" w:type="dxa"/>
+          </w:tcPr>
+          <w:p>
+            <w:pPr>
+              <w:rPr>
+                <w:b/>
+                <w:sz w:val="22"/>
+              </w:rPr>
+            </w:pPr>
+            <w:r>
+              <w:rPr>
+                <w:sz w:val="22"/>
+              </w:rPr>
+              <w:t>Esperado</w:t>
+            </w:r>
+          </w:p>
+        </w:tc>
+        <w:tc>
+          <w:tcPr>
+            <w:tcW w:w="3499" w:type="dxa"/>
+          </w:tcPr>
+          <w:p>
+            <w:pPr>
+              <w:rPr>
+                <w:b/>
+                <w:sz w:val="22"/>
+              </w:rPr>
+            </w:pPr>
+            <w:r>
+              <w:rPr>
+                <w:sz w:val="22"/>
+              </w:rPr>
+              <w:t>Obtido</w:t>
+            </w:r>
+          </w:p>
+        </w:tc>
+      </w:tr>
+      <w:tr>
+        <w:tc>
+          <w:tcPr>
+            <w:tcW w:w="3498" w:type="dxa"/>
+          </w:tcPr>
+          <w:p>
+            <w:pPr>
+              <w:rPr>
+                <w:sz w:val="22"/>
+                <w:lang w:val="en-GB"/>
+              </w:rPr>
+            </w:pPr>
+          </w:p>
+        </w:tc>
+        <w:tc>
+          <w:tcPr>
+            <w:tcW w:w="3498" w:type="dxa"/>
+          </w:tcPr>
+          <w:p>
+            <w:pPr>
+              <w:rPr>
+                <w:sz w:val="22"/>
+              </w:rPr>
+            </w:pPr>
+            <w:proofErr w:type="spellStart"/>
+            <w:proofErr w:type="gramStart"/>
+            <w:r>
+              <w:rPr>
+                <w:sz w:val="22"/>
+              </w:rPr>
+              <w:t>move</w:t>
+            </w:r>
+            <w:r>
+              <w:rPr>
+                <w:sz w:val="22"/>
+              </w:rPr>
+              <w:t>Vertic</w:t>
+            </w:r>
+            <w:r>
+              <w:rPr>
+                <w:sz w:val="22"/>
+              </w:rPr>
+              <w:t>al</w:t>
+            </w:r>
+            <w:proofErr w:type="spellEnd"/>
+            <w:r>
+              <w:rPr>
+                <w:sz w:val="22"/>
+              </w:rPr>
+              <w:t>(</w:t>
+            </w:r>
+            <w:proofErr w:type="gramEnd"/>
+            <w:r>
+              <w:rPr>
+                <w:sz w:val="22"/>
+              </w:rPr>
+              <w:t>1, 1)</w:t>
+            </w:r>
+          </w:p>
+        </w:tc>
+        <w:tc>
+          <w:tcPr>
+            <w:tcW w:w="3499" w:type="dxa"/>
+          </w:tcPr>
+          <w:p>
+            <w:pPr>
+              <w:rPr>
+                <w:sz w:val="22"/>
+              </w:rPr>
+            </w:pPr>
+            <w:r>
+              <w:rPr>
+                <w:sz w:val="22"/>
+                <w:lang w:val="en-GB"/>
+              </w:rPr>
+              <w:t>true</w:t>
+            </w:r>
+          </w:p>
+        </w:tc>
+        <w:tc>
+          <w:tcPr>
+            <w:tcW w:w="3499" w:type="dxa"/>
+          </w:tcPr>
+          <w:p>
+            <w:pPr>
+              <w:rPr>
+                <w:sz w:val="22"/>
+              </w:rPr>
+            </w:pPr>
+            <w:r>
+              <w:rPr>
+                <w:sz w:val="22"/>
+                <w:lang w:val="en-GB"/>
+              </w:rPr>
+              <w:t>true</w:t>
+            </w:r>
+          </w:p>
+        </w:tc>
+      </w:tr>
+      <w:tr>
+        <w:tc>
+          <w:tcPr>
+            <w:tcW w:w="3498" w:type="dxa"/>
+          </w:tcPr>
+          <w:p>
+            <w:pPr>
+              <w:rPr>
+                <w:sz w:val="22"/>
+                <w:lang w:val="en-GB"/>
+              </w:rPr>
+            </w:pPr>
+          </w:p>
+        </w:tc>
+        <w:tc>
+          <w:tcPr>
+            <w:tcW w:w="3498" w:type="dxa"/>
+          </w:tcPr>
+          <w:p>
+            <w:pPr>
+              <w:rPr>
+                <w:sz w:val="22"/>
+              </w:rPr>
+            </w:pPr>
+            <w:proofErr w:type="spellStart"/>
+            <w:r>
+              <w:rPr>
+                <w:sz w:val="22"/>
+              </w:rPr>
+              <w:t>move</w:t>
+            </w:r>
+            <w:r>
+              <w:rPr>
+                <w:sz w:val="22"/>
+              </w:rPr>
+              <w:t>Vertic</w:t>
+            </w:r>
+            <w:r>
+              <w:rPr>
+                <w:sz w:val="22"/>
+              </w:rPr>
+              <w:t>al</w:t>
+            </w:r>
+            <w:proofErr w:type="spellEnd"/>
+            <w:r>
+              <w:rPr>
+                <w:sz w:val="22"/>
+              </w:rPr>
+              <w:t xml:space="preserve"> </w:t>
+            </w:r>
+            <w:r>
+              <w:rPr>
+                <w:sz w:val="22"/>
+              </w:rPr>
+              <w:t>(</w:t>
+            </w:r>
+            <w:r>
+              <w:rPr>
+                <w:sz w:val="22"/>
+              </w:rPr>
+              <w:t>2</w:t>
+            </w:r>
+            <w:r>
+              <w:rPr>
+                <w:sz w:val="22"/>
+              </w:rPr>
+              <w:t xml:space="preserve">, </w:t>
+            </w:r>
+            <w:r>
+              <w:rPr>
+                <w:sz w:val="22"/>
+              </w:rPr>
+              <w:t>1</w:t>
+            </w:r>
+            <w:r>
+              <w:rPr>
+                <w:sz w:val="22"/>
+              </w:rPr>
+              <w:t>)</w:t>
+            </w:r>
+          </w:p>
+        </w:tc>
+        <w:tc>
+          <w:tcPr>
+            <w:tcW w:w="3499" w:type="dxa"/>
+          </w:tcPr>
+          <w:p>
+            <w:pPr>
+              <w:rPr>
+                <w:sz w:val="22"/>
+                <w:lang w:val="en-GB"/>
+              </w:rPr>
+            </w:pPr>
+            <w:r>
+              <w:rPr>
+                <w:sz w:val="22"/>
+                <w:lang w:val="en-GB"/>
+              </w:rPr>
+              <w:t>False</w:t>
+            </w:r>
+          </w:p>
+        </w:tc>
+        <w:tc>
+          <w:tcPr>
+            <w:tcW w:w="3499" w:type="dxa"/>
+          </w:tcPr>
+          <w:p>
+            <w:pPr>
+              <w:rPr>
+                <w:sz w:val="22"/>
+                <w:lang w:val="en-GB"/>
+              </w:rPr>
+            </w:pPr>
+            <w:r>
+              <w:rPr>
+                <w:sz w:val="22"/>
+                <w:lang w:val="en-GB"/>
+              </w:rPr>
+              <w:t>false</w:t>
+            </w:r>
+          </w:p>
+        </w:tc>
+      </w:tr>
+      <w:tr>
+        <w:tc>
+          <w:tcPr>
+            <w:tcW w:w="3498" w:type="dxa"/>
+          </w:tcPr>
+          <w:p>
+            <w:pPr>
+              <w:rPr>
+                <w:sz w:val="22"/>
+                <w:lang w:val="en-GB"/>
+              </w:rPr>
+            </w:pPr>
+          </w:p>
+        </w:tc>
+        <w:tc>
+          <w:tcPr>
+            <w:tcW w:w="3498" w:type="dxa"/>
+          </w:tcPr>
+          <w:p>
+            <w:pPr>
+              <w:rPr>
+                <w:sz w:val="22"/>
+              </w:rPr>
+            </w:pPr>
+            <w:proofErr w:type="spellStart"/>
+            <w:r>
+              <w:rPr>
+                <w:sz w:val="22"/>
+              </w:rPr>
+              <w:t>move</w:t>
+            </w:r>
+            <w:r>
+              <w:rPr>
+                <w:sz w:val="22"/>
+              </w:rPr>
+              <w:t>Vertic</w:t>
+            </w:r>
+            <w:r>
+              <w:rPr>
+                <w:sz w:val="22"/>
+              </w:rPr>
+              <w:t>al</w:t>
+            </w:r>
+            <w:proofErr w:type="spellEnd"/>
+            <w:r>
+              <w:rPr>
+                <w:sz w:val="22"/>
+              </w:rPr>
+              <w:t xml:space="preserve"> </w:t>
+            </w:r>
+            <w:r>
+              <w:rPr>
+                <w:sz w:val="22"/>
+              </w:rPr>
+              <w:t>(</w:t>
+            </w:r>
+            <w:r>
+              <w:rPr>
+                <w:sz w:val="22"/>
+              </w:rPr>
+              <w:t>1</w:t>
+            </w:r>
+            <w:r>
+              <w:rPr>
+                <w:sz w:val="22"/>
+              </w:rPr>
+              <w:t xml:space="preserve">, </w:t>
+            </w:r>
+            <w:r>
+              <w:rPr>
+                <w:sz w:val="22"/>
+              </w:rPr>
+              <w:t>3</w:t>
+            </w:r>
+            <w:r>
+              <w:rPr>
+                <w:sz w:val="22"/>
+              </w:rPr>
+              <w:t>)</w:t>
+            </w:r>
+          </w:p>
+        </w:tc>
+        <w:tc>
+          <w:tcPr>
+            <w:tcW w:w="3499" w:type="dxa"/>
+          </w:tcPr>
+          <w:p>
+            <w:pPr>
+              <w:rPr>
+                <w:sz w:val="22"/>
+                <w:lang w:val="en-GB"/>
+              </w:rPr>
+            </w:pPr>
+            <w:r>
+              <w:rPr>
+                <w:sz w:val="22"/>
+                <w:lang w:val="en-GB"/>
+              </w:rPr>
+              <w:t>false</w:t>
+            </w:r>
+          </w:p>
+        </w:tc>
+        <w:tc>
+          <w:tcPr>
+            <w:tcW w:w="3499" w:type="dxa"/>
+          </w:tcPr>
+          <w:p>
+            <w:pPr>
+              <w:rPr>
+                <w:sz w:val="22"/>
+                <w:lang w:val="en-GB"/>
+              </w:rPr>
+            </w:pPr>
+            <w:r>
+              <w:rPr>
+                <w:sz w:val="22"/>
+                <w:lang w:val="en-GB"/>
+              </w:rPr>
+              <w:t>false</w:t>
+            </w:r>
+          </w:p>
+        </w:tc>
+      </w:tr>
+    </w:tbl>
+    <w:p>
+      <w:pPr>
+        <w:rPr>
+          <w:sz w:val="22"/>
+        </w:rPr>
+      </w:pPr>
+    </w:p>
+    <w:tbl>
+      <w:tblPr>
+        <w:tblStyle w:val="TabelacomGrelha"/>
+        <w:tblW w:w="0" w:type="auto"/>
+        <w:tblLook w:val="04A0" w:firstRow="1" w:lastRow="0" w:firstColumn="1" w:lastColumn="0" w:noHBand="0" w:noVBand="1"/>
+      </w:tblPr>
+      <w:tblGrid>
+        <w:gridCol w:w="3498"/>
+        <w:gridCol w:w="3498"/>
+        <w:gridCol w:w="3499"/>
+        <w:gridCol w:w="3499"/>
+      </w:tblGrid>
+      <w:tr>
+        <w:tc>
+          <w:tcPr>
+            <w:tcW w:w="13994" w:type="dxa"/>
+            <w:gridSpan w:val="4"/>
+          </w:tcPr>
+          <w:p>
+            <w:pPr>
+              <w:rPr>
+                <w:b/>
+                <w:sz w:val="22"/>
+              </w:rPr>
+            </w:pPr>
+            <w:r>
+              <w:rPr>
+                <w:b/>
+                <w:sz w:val="22"/>
+              </w:rPr>
+              <w:t>test03MoveDiagonal</w:t>
+            </w:r>
+          </w:p>
+        </w:tc>
+      </w:tr>
+      <w:tr>
+        <w:tc>
+          <w:tcPr>
+            <w:tcW w:w="3498" w:type="dxa"/>
+          </w:tcPr>
+          <w:p>
+            <w:pPr>
+              <w:rPr>
+                <w:b/>
+                <w:sz w:val="22"/>
+              </w:rPr>
+            </w:pPr>
+            <w:proofErr w:type="spellStart"/>
+            <w:r>
+              <w:rPr>
+                <w:sz w:val="22"/>
+              </w:rPr>
+              <w:t>Variaveis</w:t>
+            </w:r>
+            <w:proofErr w:type="spellEnd"/>
+          </w:p>
+        </w:tc>
+        <w:tc>
+          <w:tcPr>
+            <w:tcW w:w="3498" w:type="dxa"/>
+          </w:tcPr>
+          <w:p>
+            <w:pPr>
+              <w:rPr>
+                <w:b/>
+                <w:sz w:val="22"/>
+              </w:rPr>
+            </w:pPr>
+            <w:proofErr w:type="spellStart"/>
+            <w:r>
+              <w:rPr>
+                <w:sz w:val="22"/>
+              </w:rPr>
+              <w:t>Metodos</w:t>
+            </w:r>
+            <w:proofErr w:type="spellEnd"/>
+          </w:p>
+        </w:tc>
+        <w:tc>
+          <w:tcPr>
+            <w:tcW w:w="3499" w:type="dxa"/>
+          </w:tcPr>
+          <w:p>
+            <w:pPr>
+              <w:rPr>
+                <w:b/>
+                <w:sz w:val="22"/>
+              </w:rPr>
+            </w:pPr>
+            <w:r>
+              <w:rPr>
+                <w:sz w:val="22"/>
+              </w:rPr>
+              <w:t>Esperado</w:t>
+            </w:r>
+          </w:p>
+        </w:tc>
+        <w:tc>
+          <w:tcPr>
+            <w:tcW w:w="3499" w:type="dxa"/>
+          </w:tcPr>
+          <w:p>
+            <w:pPr>
+              <w:rPr>
+                <w:b/>
+                <w:sz w:val="22"/>
+              </w:rPr>
+            </w:pPr>
+            <w:r>
+              <w:rPr>
+                <w:sz w:val="22"/>
+              </w:rPr>
+              <w:t>Obtido</w:t>
+            </w:r>
+          </w:p>
+        </w:tc>
+      </w:tr>
+      <w:tr>
+        <w:tc>
+          <w:tcPr>
+            <w:tcW w:w="3498" w:type="dxa"/>
+          </w:tcPr>
+          <w:p>
+            <w:pPr>
+              <w:rPr>
+                <w:sz w:val="22"/>
+                <w:lang w:val="en-GB"/>
+              </w:rPr>
+            </w:pPr>
+          </w:p>
+        </w:tc>
+        <w:tc>
+          <w:tcPr>
+            <w:tcW w:w="3498" w:type="dxa"/>
+          </w:tcPr>
+          <w:p>
+            <w:pPr>
+              <w:rPr>
+                <w:sz w:val="22"/>
+              </w:rPr>
+            </w:pPr>
+            <w:proofErr w:type="spellStart"/>
+            <w:proofErr w:type="gramStart"/>
+            <w:r>
+              <w:rPr>
+                <w:sz w:val="22"/>
+              </w:rPr>
+              <w:t>move</w:t>
+            </w:r>
+            <w:r>
+              <w:rPr>
+                <w:sz w:val="22"/>
+              </w:rPr>
+              <w:t>Diagonal</w:t>
+            </w:r>
+            <w:proofErr w:type="spellEnd"/>
+            <w:r>
+              <w:rPr>
+                <w:sz w:val="22"/>
+              </w:rPr>
+              <w:t>(</w:t>
+            </w:r>
+            <w:proofErr w:type="gramEnd"/>
+            <w:r>
+              <w:rPr>
+                <w:sz w:val="22"/>
+              </w:rPr>
+              <w:t>1, 1</w:t>
+            </w:r>
+            <w:r>
+              <w:rPr>
+                <w:sz w:val="22"/>
+              </w:rPr>
+              <w:t>, 2, 2</w:t>
+            </w:r>
+            <w:r>
+              <w:rPr>
+                <w:sz w:val="22"/>
+              </w:rPr>
+              <w:t>)</w:t>
+            </w:r>
+          </w:p>
+        </w:tc>
+        <w:tc>
+          <w:tcPr>
+            <w:tcW w:w="3499" w:type="dxa"/>
+          </w:tcPr>
+          <w:p>
+            <w:pPr>
+              <w:rPr>
+                <w:sz w:val="22"/>
+              </w:rPr>
+            </w:pPr>
+            <w:r>
+              <w:rPr>
+                <w:sz w:val="22"/>
+                <w:lang w:val="en-GB"/>
+              </w:rPr>
+              <w:t>true</w:t>
+            </w:r>
+          </w:p>
+        </w:tc>
+        <w:tc>
+          <w:tcPr>
+            <w:tcW w:w="3499" w:type="dxa"/>
+          </w:tcPr>
+          <w:p>
+            <w:pPr>
+              <w:rPr>
+                <w:sz w:val="22"/>
+              </w:rPr>
+            </w:pPr>
+            <w:r>
+              <w:rPr>
+                <w:sz w:val="22"/>
+                <w:lang w:val="en-GB"/>
+              </w:rPr>
+              <w:t>true</w:t>
+            </w:r>
+          </w:p>
+        </w:tc>
+      </w:tr>
+      <w:tr>
+        <w:tc>
+          <w:tcPr>
+            <w:tcW w:w="3498" w:type="dxa"/>
+          </w:tcPr>
+          <w:p>
+            <w:pPr>
+              <w:rPr>
+                <w:sz w:val="22"/>
+                <w:lang w:val="en-GB"/>
+              </w:rPr>
+            </w:pPr>
+          </w:p>
+        </w:tc>
+        <w:tc>
+          <w:tcPr>
+            <w:tcW w:w="3498" w:type="dxa"/>
+          </w:tcPr>
+          <w:p>
+            <w:pPr>
+              <w:rPr>
+                <w:sz w:val="22"/>
+              </w:rPr>
+            </w:pPr>
+            <w:proofErr w:type="spellStart"/>
+            <w:r>
+              <w:rPr>
+                <w:sz w:val="22"/>
+              </w:rPr>
+              <w:t>move</w:t>
+            </w:r>
+            <w:r>
+              <w:rPr>
+                <w:sz w:val="22"/>
+              </w:rPr>
+              <w:t>Diagonal</w:t>
+            </w:r>
+            <w:proofErr w:type="spellEnd"/>
+            <w:r>
+              <w:rPr>
+                <w:sz w:val="22"/>
+              </w:rPr>
+              <w:t xml:space="preserve"> </w:t>
+            </w:r>
+            <w:r>
+              <w:rPr>
+                <w:sz w:val="22"/>
+              </w:rPr>
+              <w:t>(</w:t>
+            </w:r>
+            <w:r>
+              <w:rPr>
+                <w:sz w:val="22"/>
+              </w:rPr>
+              <w:t>1</w:t>
+            </w:r>
+            <w:r>
+              <w:rPr>
+                <w:sz w:val="22"/>
+              </w:rPr>
+              <w:t xml:space="preserve">, </w:t>
+            </w:r>
+            <w:r>
+              <w:rPr>
+                <w:sz w:val="22"/>
+              </w:rPr>
+              <w:t>1</w:t>
+            </w:r>
+            <w:r>
+              <w:rPr>
+                <w:sz w:val="22"/>
+              </w:rPr>
+              <w:t>, 0, 0</w:t>
+            </w:r>
+            <w:r>
+              <w:rPr>
+                <w:sz w:val="22"/>
+              </w:rPr>
+              <w:t>)</w:t>
+            </w:r>
+          </w:p>
+        </w:tc>
+        <w:tc>
+          <w:tcPr>
+            <w:tcW w:w="3499" w:type="dxa"/>
+          </w:tcPr>
+          <w:p>
+            <w:pPr>
+              <w:rPr>
+                <w:sz w:val="22"/>
+                <w:lang w:val="en-GB"/>
+              </w:rPr>
+            </w:pPr>
+            <w:r>
+              <w:rPr>
+                <w:sz w:val="22"/>
+                <w:lang w:val="en-GB"/>
+              </w:rPr>
+              <w:t>true</w:t>
+            </w:r>
+          </w:p>
+        </w:tc>
+        <w:tc>
+          <w:tcPr>
+            <w:tcW w:w="3499" w:type="dxa"/>
+          </w:tcPr>
+          <w:p>
+            <w:pPr>
+              <w:rPr>
+                <w:sz w:val="22"/>
+                <w:lang w:val="en-GB"/>
+              </w:rPr>
+            </w:pPr>
+            <w:r>
+              <w:rPr>
+                <w:sz w:val="22"/>
+                <w:lang w:val="en-GB"/>
+              </w:rPr>
+              <w:t>true</w:t>
+            </w:r>
+          </w:p>
+        </w:tc>
+      </w:tr>
+      <w:tr>
+        <w:tc>
+          <w:tcPr>
+            <w:tcW w:w="3498" w:type="dxa"/>
+          </w:tcPr>
+          <w:p>
+            <w:pPr>
+              <w:rPr>
+                <w:sz w:val="22"/>
+                <w:lang w:val="en-GB"/>
+              </w:rPr>
+            </w:pPr>
+          </w:p>
+        </w:tc>
+        <w:tc>
+          <w:tcPr>
+            <w:tcW w:w="3498" w:type="dxa"/>
+          </w:tcPr>
+          <w:p>
+            <w:pPr>
+              <w:rPr>
+                <w:sz w:val="22"/>
+              </w:rPr>
+            </w:pPr>
+            <w:proofErr w:type="spellStart"/>
+            <w:r>
+              <w:rPr>
+                <w:sz w:val="22"/>
+              </w:rPr>
+              <w:t>move</w:t>
+            </w:r>
+            <w:r>
+              <w:rPr>
+                <w:sz w:val="22"/>
+              </w:rPr>
+              <w:t>Diagonal</w:t>
+            </w:r>
+            <w:proofErr w:type="spellEnd"/>
+            <w:r>
+              <w:rPr>
+                <w:sz w:val="22"/>
+              </w:rPr>
+              <w:t xml:space="preserve"> </w:t>
+            </w:r>
+            <w:r>
+              <w:rPr>
+                <w:sz w:val="22"/>
+              </w:rPr>
+              <w:t>(</w:t>
+            </w:r>
+            <w:r>
+              <w:rPr>
+                <w:sz w:val="22"/>
+              </w:rPr>
+              <w:t>2</w:t>
+            </w:r>
+            <w:r>
+              <w:rPr>
+                <w:sz w:val="22"/>
+              </w:rPr>
+              <w:t xml:space="preserve">, </w:t>
+            </w:r>
+            <w:r>
+              <w:rPr>
+                <w:sz w:val="22"/>
+              </w:rPr>
+              <w:t>3</w:t>
+            </w:r>
+            <w:r>
+              <w:rPr>
+                <w:sz w:val="22"/>
+              </w:rPr>
+              <w:t>, 1, 4</w:t>
+            </w:r>
+            <w:r>
+              <w:rPr>
+                <w:sz w:val="22"/>
+              </w:rPr>
+              <w:t>)</w:t>
+            </w:r>
+          </w:p>
+        </w:tc>
+        <w:tc>
+          <w:tcPr>
+            <w:tcW w:w="3499" w:type="dxa"/>
+          </w:tcPr>
+          <w:p>
+            <w:pPr>
+              <w:rPr>
+                <w:sz w:val="22"/>
+                <w:lang w:val="en-GB"/>
+              </w:rPr>
+            </w:pPr>
+            <w:r>
+              <w:rPr>
+                <w:sz w:val="22"/>
+                <w:lang w:val="en-GB"/>
+              </w:rPr>
+              <w:t>true</w:t>
+            </w:r>
+          </w:p>
+        </w:tc>
+        <w:tc>
+          <w:tcPr>
+            <w:tcW w:w="3499" w:type="dxa"/>
+          </w:tcPr>
+          <w:p>
+            <w:pPr>
+              <w:rPr>
+                <w:sz w:val="22"/>
+                <w:lang w:val="en-GB"/>
+              </w:rPr>
+            </w:pPr>
+            <w:r>
+              <w:rPr>
+                <w:sz w:val="22"/>
+                <w:lang w:val="en-GB"/>
+              </w:rPr>
+              <w:t>true</w:t>
+            </w:r>
+          </w:p>
+        </w:tc>
+      </w:tr>
+      <w:tr>
+        <w:tc>
+          <w:tcPr>
+            <w:tcW w:w="3498" w:type="dxa"/>
+          </w:tcPr>
+          <w:p>
+            <w:pPr>
+              <w:rPr>
+                <w:sz w:val="22"/>
+                <w:lang w:val="en-GB"/>
+              </w:rPr>
+            </w:pPr>
+          </w:p>
+        </w:tc>
+        <w:tc>
+          <w:tcPr>
+            <w:tcW w:w="3498" w:type="dxa"/>
+          </w:tcPr>
+          <w:p>
+            <w:pPr>
+              <w:rPr>
+                <w:sz w:val="22"/>
+              </w:rPr>
+            </w:pPr>
+            <w:proofErr w:type="spellStart"/>
+            <w:r>
+              <w:rPr>
+                <w:sz w:val="22"/>
+              </w:rPr>
+              <w:t>move</w:t>
+            </w:r>
+            <w:r>
+              <w:rPr>
+                <w:sz w:val="22"/>
+              </w:rPr>
+              <w:t>Diagonal</w:t>
+            </w:r>
+            <w:proofErr w:type="spellEnd"/>
+            <w:r>
+              <w:rPr>
+                <w:sz w:val="22"/>
+              </w:rPr>
+              <w:t xml:space="preserve"> (</w:t>
+            </w:r>
+            <w:r>
+              <w:rPr>
+                <w:sz w:val="22"/>
+              </w:rPr>
+              <w:t>3</w:t>
+            </w:r>
+            <w:r>
+              <w:rPr>
+                <w:sz w:val="22"/>
+              </w:rPr>
+              <w:t xml:space="preserve">, </w:t>
+            </w:r>
+            <w:r>
+              <w:rPr>
+                <w:sz w:val="22"/>
+              </w:rPr>
+              <w:t>2</w:t>
+            </w:r>
+            <w:r>
+              <w:rPr>
+                <w:sz w:val="22"/>
+              </w:rPr>
+              <w:t xml:space="preserve">, </w:t>
+            </w:r>
+            <w:r>
+              <w:rPr>
+                <w:sz w:val="22"/>
+              </w:rPr>
+              <w:t>4</w:t>
+            </w:r>
+            <w:r>
+              <w:rPr>
+                <w:sz w:val="22"/>
+              </w:rPr>
+              <w:t xml:space="preserve">, </w:t>
+            </w:r>
+            <w:r>
+              <w:rPr>
+                <w:sz w:val="22"/>
+              </w:rPr>
+              <w:t>3</w:t>
+            </w:r>
+            <w:r>
+              <w:rPr>
+                <w:sz w:val="22"/>
+              </w:rPr>
+              <w:t>)</w:t>
+            </w:r>
+          </w:p>
+        </w:tc>
+        <w:tc>
+          <w:tcPr>
+            <w:tcW w:w="3499" w:type="dxa"/>
+          </w:tcPr>
+          <w:p>
+            <w:pPr>
+              <w:rPr>
+                <w:sz w:val="22"/>
+                <w:lang w:val="en-GB"/>
+              </w:rPr>
+            </w:pPr>
+            <w:r>
+              <w:rPr>
+                <w:sz w:val="22"/>
+                <w:lang w:val="en-GB"/>
+              </w:rPr>
+              <w:t>true</w:t>
+            </w:r>
+          </w:p>
+        </w:tc>
+        <w:tc>
+          <w:tcPr>
+            <w:tcW w:w="3499" w:type="dxa"/>
+          </w:tcPr>
+          <w:p>
+            <w:pPr>
+              <w:rPr>
+                <w:sz w:val="22"/>
+                <w:lang w:val="en-GB"/>
+              </w:rPr>
+            </w:pPr>
+            <w:r>
+              <w:rPr>
+                <w:sz w:val="22"/>
+                <w:lang w:val="en-GB"/>
+              </w:rPr>
+              <w:t>true</w:t>
+            </w:r>
+          </w:p>
+        </w:tc>
+      </w:tr>
+      <w:tr>
+        <w:tc>
+          <w:tcPr>
+            <w:tcW w:w="3498" w:type="dxa"/>
+          </w:tcPr>
+          <w:p>
+            <w:pPr>
+              <w:rPr>
+                <w:sz w:val="22"/>
+                <w:lang w:val="en-GB"/>
+              </w:rPr>
+            </w:pPr>
+          </w:p>
+        </w:tc>
+        <w:tc>
+          <w:tcPr>
+            <w:tcW w:w="3498" w:type="dxa"/>
+          </w:tcPr>
+          <w:p>
+            <w:pPr>
+              <w:rPr>
+                <w:sz w:val="22"/>
+              </w:rPr>
+            </w:pPr>
+            <w:proofErr w:type="spellStart"/>
+            <w:r>
+              <w:rPr>
+                <w:sz w:val="22"/>
+              </w:rPr>
+              <w:t>move</w:t>
+            </w:r>
+            <w:r>
+              <w:rPr>
+                <w:sz w:val="22"/>
+              </w:rPr>
+              <w:t>Diagonal</w:t>
+            </w:r>
+            <w:proofErr w:type="spellEnd"/>
+            <w:r>
+              <w:rPr>
+                <w:sz w:val="22"/>
+              </w:rPr>
+              <w:t xml:space="preserve"> (</w:t>
+            </w:r>
+            <w:r>
+              <w:rPr>
+                <w:sz w:val="22"/>
+              </w:rPr>
+              <w:t>0</w:t>
+            </w:r>
+            <w:r>
+              <w:rPr>
+                <w:sz w:val="22"/>
+              </w:rPr>
+              <w:t xml:space="preserve">, </w:t>
+            </w:r>
+            <w:r>
+              <w:rPr>
+                <w:sz w:val="22"/>
+              </w:rPr>
+              <w:t>1</w:t>
+            </w:r>
+            <w:r>
+              <w:rPr>
+                <w:sz w:val="22"/>
+              </w:rPr>
+              <w:t xml:space="preserve">, </w:t>
+            </w:r>
+            <w:r>
+              <w:rPr>
+                <w:sz w:val="22"/>
+              </w:rPr>
+              <w:t>0</w:t>
+            </w:r>
+            <w:r>
+              <w:rPr>
+                <w:sz w:val="22"/>
+              </w:rPr>
+              <w:t xml:space="preserve">, </w:t>
+            </w:r>
+            <w:r>
+              <w:rPr>
+                <w:sz w:val="22"/>
+              </w:rPr>
+              <w:t>2</w:t>
+            </w:r>
+            <w:r>
+              <w:rPr>
+                <w:sz w:val="22"/>
+              </w:rPr>
+              <w:t>)</w:t>
+            </w:r>
+          </w:p>
+        </w:tc>
+        <w:tc>
+          <w:tcPr>
+            <w:tcW w:w="3499" w:type="dxa"/>
+          </w:tcPr>
+          <w:p>
+            <w:pPr>
+              <w:rPr>
+                <w:sz w:val="22"/>
+                <w:lang w:val="en-GB"/>
+              </w:rPr>
+            </w:pPr>
+            <w:r>
+              <w:rPr>
+                <w:sz w:val="22"/>
+                <w:lang w:val="en-GB"/>
+              </w:rPr>
+              <w:t>False</w:t>
+            </w:r>
+          </w:p>
+        </w:tc>
+        <w:tc>
+          <w:tcPr>
+            <w:tcW w:w="3499" w:type="dxa"/>
+          </w:tcPr>
+          <w:p>
+            <w:pPr>
+              <w:rPr>
+                <w:sz w:val="22"/>
+                <w:lang w:val="en-GB"/>
+              </w:rPr>
+            </w:pPr>
+            <w:r>
+              <w:rPr>
+                <w:sz w:val="22"/>
+                <w:lang w:val="en-GB"/>
+              </w:rPr>
+              <w:t>false</w:t>
+            </w:r>
+          </w:p>
+        </w:tc>
+      </w:tr>
+      <w:tr>
+        <w:tc>
+          <w:tcPr>
+            <w:tcW w:w="3498" w:type="dxa"/>
+          </w:tcPr>
+          <w:p>
+            <w:pPr>
+              <w:rPr>
+                <w:sz w:val="22"/>
+                <w:lang w:val="en-GB"/>
+              </w:rPr>
+            </w:pPr>
+          </w:p>
+        </w:tc>
+        <w:tc>
+          <w:tcPr>
+            <w:tcW w:w="3498" w:type="dxa"/>
+          </w:tcPr>
+          <w:p>
+            <w:pPr>
+              <w:rPr>
+                <w:sz w:val="22"/>
+              </w:rPr>
+            </w:pPr>
+            <w:proofErr w:type="spellStart"/>
+            <w:r>
+              <w:rPr>
+                <w:sz w:val="22"/>
+              </w:rPr>
+              <w:t>move</w:t>
+            </w:r>
+            <w:r>
+              <w:rPr>
+                <w:sz w:val="22"/>
+              </w:rPr>
+              <w:t>Diagonal</w:t>
+            </w:r>
+            <w:proofErr w:type="spellEnd"/>
+            <w:r>
+              <w:rPr>
+                <w:sz w:val="22"/>
+              </w:rPr>
+              <w:t xml:space="preserve"> (</w:t>
+            </w:r>
+            <w:r>
+              <w:rPr>
+                <w:sz w:val="22"/>
+              </w:rPr>
+              <w:t>0</w:t>
+            </w:r>
+            <w:r>
+              <w:rPr>
+                <w:sz w:val="22"/>
+              </w:rPr>
+              <w:t xml:space="preserve">, </w:t>
+            </w:r>
+            <w:r>
+              <w:rPr>
+                <w:sz w:val="22"/>
+              </w:rPr>
+              <w:t xml:space="preserve">1, </w:t>
+            </w:r>
+            <w:r>
+              <w:rPr>
+                <w:sz w:val="22"/>
+              </w:rPr>
+              <w:t>1</w:t>
+            </w:r>
+            <w:r>
+              <w:rPr>
+                <w:sz w:val="22"/>
+              </w:rPr>
+              <w:t xml:space="preserve">, </w:t>
+            </w:r>
+            <w:r>
+              <w:rPr>
+                <w:sz w:val="22"/>
+              </w:rPr>
+              <w:t>1</w:t>
+            </w:r>
+            <w:r>
+              <w:rPr>
+                <w:sz w:val="22"/>
+              </w:rPr>
+              <w:t>)</w:t>
+            </w:r>
+          </w:p>
+        </w:tc>
+        <w:tc>
+          <w:tcPr>
+            <w:tcW w:w="3499" w:type="dxa"/>
+          </w:tcPr>
+          <w:p>
+            <w:pPr>
+              <w:rPr>
+                <w:sz w:val="22"/>
+                <w:lang w:val="en-GB"/>
+              </w:rPr>
+            </w:pPr>
+            <w:r>
+              <w:rPr>
+                <w:sz w:val="22"/>
+                <w:lang w:val="en-GB"/>
+              </w:rPr>
+              <w:t>False</w:t>
+            </w:r>
+          </w:p>
+        </w:tc>
+        <w:tc>
+          <w:tcPr>
+            <w:tcW w:w="3499" w:type="dxa"/>
+          </w:tcPr>
+          <w:p>
+            <w:pPr>
+              <w:rPr>
+                <w:sz w:val="22"/>
+                <w:lang w:val="en-GB"/>
+              </w:rPr>
+            </w:pPr>
+            <w:r>
+              <w:rPr>
+                <w:sz w:val="22"/>
+                <w:lang w:val="en-GB"/>
+              </w:rPr>
+              <w:t>false</w:t>
+            </w:r>
+          </w:p>
+        </w:tc>
+      </w:tr>
+      <w:tr>
+        <w:tc>
+          <w:tcPr>
+            <w:tcW w:w="3498" w:type="dxa"/>
+          </w:tcPr>
+          <w:p>
+            <w:pPr>
+              <w:rPr>
+                <w:sz w:val="22"/>
+                <w:lang w:val="en-GB"/>
+              </w:rPr>
+            </w:pPr>
+          </w:p>
+        </w:tc>
+        <w:tc>
+          <w:tcPr>
+            <w:tcW w:w="3498" w:type="dxa"/>
+          </w:tcPr>
+          <w:p>
+            <w:pPr>
+              <w:rPr>
+                <w:sz w:val="22"/>
+              </w:rPr>
+            </w:pPr>
+            <w:proofErr w:type="spellStart"/>
+            <w:r>
+              <w:rPr>
+                <w:sz w:val="22"/>
+              </w:rPr>
+              <w:t>move</w:t>
+            </w:r>
+            <w:r>
+              <w:rPr>
+                <w:sz w:val="22"/>
+              </w:rPr>
+              <w:t>Diagonal</w:t>
+            </w:r>
+            <w:proofErr w:type="spellEnd"/>
+            <w:r>
+              <w:rPr>
+                <w:sz w:val="22"/>
+              </w:rPr>
+              <w:t xml:space="preserve"> (</w:t>
+            </w:r>
+            <w:r>
+              <w:rPr>
+                <w:sz w:val="22"/>
+              </w:rPr>
+              <w:t>3</w:t>
+            </w:r>
+            <w:r>
+              <w:rPr>
+                <w:sz w:val="22"/>
+              </w:rPr>
+              <w:t xml:space="preserve">, </w:t>
+            </w:r>
+            <w:r>
+              <w:rPr>
+                <w:sz w:val="22"/>
+              </w:rPr>
+              <w:t xml:space="preserve">1, </w:t>
+            </w:r>
+            <w:r>
+              <w:rPr>
+                <w:sz w:val="22"/>
+              </w:rPr>
+              <w:t>2</w:t>
+            </w:r>
+            <w:r>
+              <w:rPr>
+                <w:sz w:val="22"/>
+              </w:rPr>
+              <w:t xml:space="preserve">, </w:t>
+            </w:r>
+            <w:r>
+              <w:rPr>
+                <w:sz w:val="22"/>
+              </w:rPr>
+              <w:t>3</w:t>
+            </w:r>
+            <w:r>
+              <w:rPr>
+                <w:sz w:val="22"/>
+              </w:rPr>
+              <w:t>)</w:t>
+            </w:r>
+          </w:p>
+        </w:tc>
+        <w:tc>
+          <w:tcPr>
+            <w:tcW w:w="3499" w:type="dxa"/>
+          </w:tcPr>
+          <w:p>
+            <w:pPr>
+              <w:rPr>
+                <w:sz w:val="22"/>
+                <w:lang w:val="en-GB"/>
+              </w:rPr>
+            </w:pPr>
+            <w:r>
+              <w:rPr>
+                <w:sz w:val="22"/>
+                <w:lang w:val="en-GB"/>
+              </w:rPr>
+              <w:t>False</w:t>
+            </w:r>
+          </w:p>
+        </w:tc>
+        <w:tc>
+          <w:tcPr>
+            <w:tcW w:w="3499" w:type="dxa"/>
+          </w:tcPr>
+          <w:p>
+            <w:pPr>
+              <w:rPr>
+                <w:sz w:val="22"/>
+                <w:lang w:val="en-GB"/>
+              </w:rPr>
+            </w:pPr>
+            <w:r>
+              <w:rPr>
+                <w:sz w:val="22"/>
+                <w:lang w:val="en-GB"/>
+              </w:rPr>
+              <w:t>false</w:t>
+            </w:r>
+          </w:p>
+        </w:tc>
+      </w:tr>
+    </w:tbl>
+    <w:p>
+      <w:pPr>
+        <w:rPr>
+          <w:sz w:val="22"/>
+        </w:rPr>
+      </w:pPr>
+    </w:p>
+    <w:p>
+      <w:pPr>
+        <w:rPr>
+          <w:sz w:val="22"/>
+        </w:rPr>
+      </w:pPr>
+    </w:p>
+    <w:p>
+      <w:pPr>
+        <w:rPr>
+          <w:sz w:val="22"/>
+        </w:rPr>
+      </w:pPr>
+    </w:p>
+    <w:p>
+      <w:pPr>
+        <w:rPr>
+          <w:sz w:val="22"/>
+        </w:rPr>
+      </w:pPr>
+      <w:r>
+        <w:rPr>
+          <w:sz w:val="22"/>
+        </w:rPr>
+        <w:br w:type="page"/>
+      </w:r>
+    </w:p>
+    <w:tbl>
+      <w:tblPr>
+        <w:tblStyle w:val="TabelacomGrelha"/>
+        <w:tblW w:w="0" w:type="auto"/>
+        <w:tblLook w:val="04A0" w:firstRow="1" w:lastRow="0" w:firstColumn="1" w:lastColumn="0" w:noHBand="0" w:noVBand="1"/>
+      </w:tblPr>
+      <w:tblGrid>
+        <w:gridCol w:w="3498"/>
+        <w:gridCol w:w="3498"/>
+        <w:gridCol w:w="3499"/>
+        <w:gridCol w:w="3499"/>
+      </w:tblGrid>
+      <w:tr>
+        <w:tc>
+          <w:tcPr>
+            <w:tcW w:w="13994" w:type="dxa"/>
+            <w:gridSpan w:val="4"/>
+          </w:tcPr>
+          <w:p>
+            <w:pPr>
+              <w:rPr>
+                <w:b/>
+                <w:sz w:val="22"/>
+              </w:rPr>
+            </w:pPr>
+            <w:r>
+              <w:rPr>
+                <w:b/>
+                <w:sz w:val="22"/>
+              </w:rPr>
+              <w:lastRenderedPageBreak/>
+              <w:t>test04Move</w:t>
+            </w:r>
+          </w:p>
+        </w:tc>
+      </w:tr>
+      <w:tr>
+        <w:tc>
+          <w:tcPr>
+            <w:tcW w:w="3498" w:type="dxa"/>
+          </w:tcPr>
+          <w:p>
+            <w:pPr>
+              <w:rPr>
+                <w:b/>
+                <w:sz w:val="22"/>
+              </w:rPr>
+            </w:pPr>
+            <w:proofErr w:type="spellStart"/>
+            <w:r>
+              <w:rPr>
+                <w:sz w:val="22"/>
+              </w:rPr>
+              <w:t>Variaveis</w:t>
+            </w:r>
+            <w:proofErr w:type="spellEnd"/>
+          </w:p>
+        </w:tc>
+        <w:tc>
+          <w:tcPr>
+            <w:tcW w:w="3498" w:type="dxa"/>
+          </w:tcPr>
+          <w:p>
+            <w:pPr>
+              <w:rPr>
+                <w:b/>
+                <w:sz w:val="22"/>
+              </w:rPr>
+            </w:pPr>
+            <w:proofErr w:type="spellStart"/>
+            <w:r>
+              <w:rPr>
+                <w:sz w:val="22"/>
+              </w:rPr>
+              <w:t>Metodos</w:t>
+            </w:r>
+            <w:proofErr w:type="spellEnd"/>
+          </w:p>
+        </w:tc>
+        <w:tc>
+          <w:tcPr>
+            <w:tcW w:w="3499" w:type="dxa"/>
+          </w:tcPr>
+          <w:p>
+            <w:pPr>
+              <w:rPr>
+                <w:b/>
+                <w:sz w:val="22"/>
+              </w:rPr>
+            </w:pPr>
+            <w:r>
+              <w:rPr>
+                <w:sz w:val="22"/>
+              </w:rPr>
+              <w:t>Esperado</w:t>
+            </w:r>
+          </w:p>
+        </w:tc>
+        <w:tc>
+          <w:tcPr>
+            <w:tcW w:w="3499" w:type="dxa"/>
+          </w:tcPr>
+          <w:p>
+            <w:pPr>
+              <w:rPr>
+                <w:b/>
+                <w:sz w:val="22"/>
+              </w:rPr>
+            </w:pPr>
+            <w:r>
+              <w:rPr>
+                <w:sz w:val="22"/>
+              </w:rPr>
+              <w:t>Obtido</w:t>
+            </w:r>
+          </w:p>
+        </w:tc>
+      </w:tr>
+      <w:tr>
+        <w:tc>
+          <w:tcPr>
+            <w:tcW w:w="3498" w:type="dxa"/>
+          </w:tcPr>
+          <w:p>
+            <w:pPr>
+              <w:rPr>
+                <w:sz w:val="22"/>
+                <w:lang w:val="en-GB"/>
+              </w:rPr>
+            </w:pPr>
+          </w:p>
+        </w:tc>
+        <w:tc>
+          <w:tcPr>
+            <w:tcW w:w="3498" w:type="dxa"/>
+          </w:tcPr>
+          <w:p>
+            <w:pPr>
+              <w:rPr>
+                <w:sz w:val="22"/>
+              </w:rPr>
+            </w:pPr>
+            <w:r>
+              <w:rPr>
+                <w:sz w:val="22"/>
+              </w:rPr>
+              <w:t>move</w:t>
+            </w:r>
+            <w:r>
+              <w:rPr>
+                <w:sz w:val="22"/>
+              </w:rPr>
+              <w:t xml:space="preserve"> </w:t>
+            </w:r>
+            <w:r>
+              <w:rPr>
+                <w:sz w:val="22"/>
+              </w:rPr>
+              <w:t xml:space="preserve">(1, </w:t>
+            </w:r>
+            <w:r>
+              <w:rPr>
+                <w:sz w:val="22"/>
+              </w:rPr>
+              <w:t>3</w:t>
+            </w:r>
+            <w:r>
+              <w:rPr>
+                <w:sz w:val="22"/>
+              </w:rPr>
+              <w:t xml:space="preserve">, </w:t>
+            </w:r>
+            <w:r>
+              <w:rPr>
+                <w:sz w:val="22"/>
+              </w:rPr>
+              <w:t>4</w:t>
+            </w:r>
+            <w:r>
+              <w:rPr>
+                <w:sz w:val="22"/>
+              </w:rPr>
+              <w:t>, 2</w:t>
+            </w:r>
+            <w:r>
+              <w:rPr>
+                <w:sz w:val="22"/>
+              </w:rPr>
+              <w:t>)</w:t>
+            </w:r>
+          </w:p>
+        </w:tc>
+        <w:tc>
+          <w:tcPr>
+            <w:tcW w:w="3499" w:type="dxa"/>
+          </w:tcPr>
+          <w:p>
+            <w:pPr>
+              <w:rPr>
+                <w:sz w:val="22"/>
+              </w:rPr>
+            </w:pPr>
+            <w:r>
+              <w:rPr>
+                <w:sz w:val="22"/>
+                <w:lang w:val="en-GB"/>
+              </w:rPr>
+              <w:t>true</w:t>
+            </w:r>
+          </w:p>
+        </w:tc>
+        <w:tc>
+          <w:tcPr>
+            <w:tcW w:w="3499" w:type="dxa"/>
+          </w:tcPr>
+          <w:p>
+            <w:pPr>
+              <w:rPr>
+                <w:sz w:val="22"/>
+              </w:rPr>
+            </w:pPr>
+            <w:r>
+              <w:rPr>
+                <w:sz w:val="22"/>
+                <w:lang w:val="en-GB"/>
+              </w:rPr>
+              <w:t>true</w:t>
+            </w:r>
+          </w:p>
+        </w:tc>
+      </w:tr>
+      <w:tr>
+        <w:tc>
+          <w:tcPr>
+            <w:tcW w:w="3498" w:type="dxa"/>
+          </w:tcPr>
+          <w:p>
+            <w:pPr>
+              <w:rPr>
+                <w:sz w:val="22"/>
+                <w:lang w:val="en-GB"/>
+              </w:rPr>
+            </w:pPr>
+          </w:p>
+        </w:tc>
+        <w:tc>
+          <w:tcPr>
+            <w:tcW w:w="3498" w:type="dxa"/>
+          </w:tcPr>
+          <w:p>
+            <w:pPr>
+              <w:rPr>
+                <w:sz w:val="22"/>
+              </w:rPr>
+            </w:pPr>
+            <w:r>
+              <w:rPr>
+                <w:sz w:val="22"/>
+              </w:rPr>
+              <w:t>move (</w:t>
+            </w:r>
+            <w:r>
+              <w:rPr>
+                <w:sz w:val="22"/>
+              </w:rPr>
+              <w:t>1</w:t>
+            </w:r>
+            <w:r>
+              <w:rPr>
+                <w:sz w:val="22"/>
+              </w:rPr>
+              <w:t xml:space="preserve">, </w:t>
+            </w:r>
+            <w:r>
+              <w:rPr>
+                <w:sz w:val="22"/>
+              </w:rPr>
+              <w:t>3</w:t>
+            </w:r>
+            <w:r>
+              <w:rPr>
+                <w:sz w:val="22"/>
+              </w:rPr>
+              <w:t xml:space="preserve">, </w:t>
+            </w:r>
+            <w:r>
+              <w:rPr>
+                <w:sz w:val="22"/>
+              </w:rPr>
+              <w:t>1</w:t>
+            </w:r>
+            <w:r>
+              <w:rPr>
+                <w:sz w:val="22"/>
+              </w:rPr>
+              <w:t xml:space="preserve">, </w:t>
+            </w:r>
+            <w:r>
+              <w:rPr>
+                <w:sz w:val="22"/>
+              </w:rPr>
+              <w:t>3</w:t>
+            </w:r>
+            <w:r>
+              <w:rPr>
+                <w:sz w:val="22"/>
+              </w:rPr>
+              <w:t>)</w:t>
+            </w:r>
+          </w:p>
+        </w:tc>
+        <w:tc>
+          <w:tcPr>
+            <w:tcW w:w="3499" w:type="dxa"/>
+          </w:tcPr>
+          <w:p>
+            <w:pPr>
+              <w:rPr>
+                <w:sz w:val="22"/>
+                <w:lang w:val="en-GB"/>
+              </w:rPr>
+            </w:pPr>
+            <w:r>
+              <w:rPr>
+                <w:sz w:val="22"/>
+                <w:lang w:val="en-GB"/>
+              </w:rPr>
+              <w:t>false</w:t>
+            </w:r>
+          </w:p>
+        </w:tc>
+        <w:tc>
+          <w:tcPr>
+            <w:tcW w:w="3499" w:type="dxa"/>
+          </w:tcPr>
+          <w:p>
+            <w:pPr>
+              <w:rPr>
+                <w:sz w:val="22"/>
+                <w:lang w:val="en-GB"/>
+              </w:rPr>
+            </w:pPr>
+            <w:r>
+              <w:rPr>
+                <w:sz w:val="22"/>
+                <w:lang w:val="en-GB"/>
+              </w:rPr>
+              <w:t>false</w:t>
+            </w:r>
+          </w:p>
+        </w:tc>
+      </w:tr>
+      <w:tr>
+        <w:tc>
+          <w:tcPr>
+            <w:tcW w:w="3498" w:type="dxa"/>
+          </w:tcPr>
+          <w:p>
+            <w:pPr>
+              <w:rPr>
+                <w:sz w:val="22"/>
+                <w:lang w:val="en-GB"/>
+              </w:rPr>
+            </w:pPr>
+          </w:p>
+        </w:tc>
+        <w:tc>
+          <w:tcPr>
+            <w:tcW w:w="3498" w:type="dxa"/>
+          </w:tcPr>
+          <w:p>
+            <w:pPr>
+              <w:rPr>
+                <w:sz w:val="22"/>
+              </w:rPr>
+            </w:pPr>
+            <w:r>
+              <w:rPr>
+                <w:sz w:val="22"/>
+              </w:rPr>
+              <w:t>move (</w:t>
+            </w:r>
+            <w:r>
+              <w:rPr>
+                <w:sz w:val="22"/>
+              </w:rPr>
+              <w:t>2</w:t>
+            </w:r>
+            <w:r>
+              <w:rPr>
+                <w:sz w:val="22"/>
+              </w:rPr>
+              <w:t xml:space="preserve">, </w:t>
+            </w:r>
+            <w:r>
+              <w:rPr>
+                <w:sz w:val="22"/>
+              </w:rPr>
+              <w:t>5</w:t>
+            </w:r>
+            <w:r>
+              <w:rPr>
+                <w:sz w:val="22"/>
+              </w:rPr>
+              <w:t xml:space="preserve">, </w:t>
+            </w:r>
+            <w:r>
+              <w:rPr>
+                <w:sz w:val="22"/>
+              </w:rPr>
+              <w:t>2</w:t>
+            </w:r>
+            <w:r>
+              <w:rPr>
+                <w:sz w:val="22"/>
+              </w:rPr>
+              <w:t xml:space="preserve">, </w:t>
+            </w:r>
+            <w:r>
+              <w:rPr>
+                <w:sz w:val="22"/>
+              </w:rPr>
+              <w:t>5</w:t>
+            </w:r>
+            <w:r>
+              <w:rPr>
+                <w:sz w:val="22"/>
+              </w:rPr>
+              <w:t>)</w:t>
+            </w:r>
+          </w:p>
+        </w:tc>
+        <w:tc>
+          <w:tcPr>
+            <w:tcW w:w="3499" w:type="dxa"/>
+          </w:tcPr>
+          <w:p>
+            <w:pPr>
+              <w:rPr>
+                <w:sz w:val="22"/>
+                <w:lang w:val="en-GB"/>
+              </w:rPr>
+            </w:pPr>
+            <w:r>
+              <w:rPr>
+                <w:sz w:val="22"/>
+                <w:lang w:val="en-GB"/>
+              </w:rPr>
+              <w:t>false</w:t>
+            </w:r>
+          </w:p>
+        </w:tc>
+        <w:tc>
+          <w:tcPr>
+            <w:tcW w:w="3499" w:type="dxa"/>
+          </w:tcPr>
+          <w:p>
+            <w:pPr>
+              <w:rPr>
+                <w:sz w:val="22"/>
+                <w:lang w:val="en-GB"/>
+              </w:rPr>
+            </w:pPr>
+            <w:r>
+              <w:rPr>
+                <w:sz w:val="22"/>
+                <w:lang w:val="en-GB"/>
+              </w:rPr>
+              <w:t>false</w:t>
+            </w:r>
+          </w:p>
+        </w:tc>
+      </w:tr>
+    </w:tbl>
+    <w:p>
+      <w:pPr>
+        <w:rPr>
+          <w:sz w:val="22"/>
+        </w:rPr>
+      </w:pPr>
+    </w:p>
+    <w:p>
+      <w:pPr>
+        <w:rPr>
+          <w:sz w:val="22"/>
+        </w:rPr>
+      </w:pPr>
+    </w:p>
+    <w:tbl>
+      <w:tblPr>
+        <w:tblStyle w:val="TabelacomGrelha"/>
+        <w:tblW w:w="0" w:type="auto"/>
+        <w:tblLook w:val="04A0" w:firstRow="1" w:lastRow="0" w:firstColumn="1" w:lastColumn="0" w:noHBand="0" w:noVBand="1"/>
+      </w:tblPr>
+      <w:tblGrid>
+        <w:gridCol w:w="3498"/>
+        <w:gridCol w:w="3498"/>
+        <w:gridCol w:w="3499"/>
+        <w:gridCol w:w="3499"/>
+      </w:tblGrid>
+      <w:tr>
+        <w:tc>
+          <w:tcPr>
+            <w:tcW w:w="13994" w:type="dxa"/>
+            <w:gridSpan w:val="4"/>
+          </w:tcPr>
+          <w:p>
+            <w:pPr>
+              <w:rPr>
+                <w:b/>
+                <w:sz w:val="22"/>
+              </w:rPr>
+            </w:pPr>
+            <w:r>
+              <w:rPr>
+                <w:b/>
+                <w:sz w:val="22"/>
+              </w:rPr>
+              <w:t>test05MoveDentroLimite</w:t>
+            </w:r>
+          </w:p>
+        </w:tc>
+      </w:tr>
+      <w:tr>
+        <w:tc>
+          <w:tcPr>
+            <w:tcW w:w="3498" w:type="dxa"/>
+          </w:tcPr>
+          <w:p>
+            <w:pPr>
+              <w:rPr>
+                <w:b/>
+                <w:sz w:val="22"/>
+              </w:rPr>
+            </w:pPr>
+            <w:proofErr w:type="spellStart"/>
+            <w:r>
+              <w:rPr>
+                <w:sz w:val="22"/>
+              </w:rPr>
+              <w:t>Variaveis</w:t>
+            </w:r>
+            <w:proofErr w:type="spellEnd"/>
+          </w:p>
+        </w:tc>
+        <w:tc>
+          <w:tcPr>
+            <w:tcW w:w="3498" w:type="dxa"/>
+          </w:tcPr>
+          <w:p>
+            <w:pPr>
+              <w:rPr>
+                <w:b/>
+                <w:sz w:val="22"/>
+              </w:rPr>
+            </w:pPr>
+            <w:proofErr w:type="spellStart"/>
+            <w:r>
+              <w:rPr>
+                <w:sz w:val="22"/>
+              </w:rPr>
+              <w:t>Metodos</w:t>
+            </w:r>
+            <w:proofErr w:type="spellEnd"/>
+          </w:p>
+        </w:tc>
+        <w:tc>
+          <w:tcPr>
+            <w:tcW w:w="3499" w:type="dxa"/>
+          </w:tcPr>
+          <w:p>
+            <w:pPr>
+              <w:rPr>
+                <w:b/>
+                <w:sz w:val="22"/>
+              </w:rPr>
+            </w:pPr>
+            <w:r>
+              <w:rPr>
+                <w:sz w:val="22"/>
+              </w:rPr>
+              <w:t>Esperado</w:t>
+            </w:r>
+          </w:p>
+        </w:tc>
+        <w:tc>
+          <w:tcPr>
+            <w:tcW w:w="3499" w:type="dxa"/>
+          </w:tcPr>
+          <w:p>
+            <w:pPr>
+              <w:rPr>
+                <w:b/>
+                <w:sz w:val="22"/>
+              </w:rPr>
+            </w:pPr>
+            <w:r>
+              <w:rPr>
+                <w:sz w:val="22"/>
+              </w:rPr>
+              <w:t>Obtido</w:t>
+            </w:r>
+          </w:p>
+        </w:tc>
+      </w:tr>
+      <w:tr>
+        <w:tc>
+          <w:tcPr>
+            <w:tcW w:w="3498" w:type="dxa"/>
+          </w:tcPr>
+          <w:p>
+            <w:pPr>
+              <w:rPr>
+                <w:sz w:val="22"/>
+                <w:lang w:val="en-GB"/>
+              </w:rPr>
+            </w:pPr>
+          </w:p>
+        </w:tc>
+        <w:tc>
+          <w:tcPr>
+            <w:tcW w:w="3498" w:type="dxa"/>
+          </w:tcPr>
+          <w:p>
+            <w:pPr>
+              <w:rPr>
+                <w:sz w:val="22"/>
+              </w:rPr>
+            </w:pPr>
+            <w:proofErr w:type="spellStart"/>
+            <w:r>
+              <w:rPr>
+                <w:sz w:val="22"/>
+              </w:rPr>
+              <w:t>move</w:t>
+            </w:r>
+            <w:r>
+              <w:rPr>
+                <w:sz w:val="22"/>
+              </w:rPr>
+              <w:t>DentroLimite</w:t>
+            </w:r>
+            <w:proofErr w:type="spellEnd"/>
+            <w:r>
+              <w:rPr>
+                <w:sz w:val="22"/>
+              </w:rPr>
+              <w:t xml:space="preserve"> (</w:t>
+            </w:r>
+            <w:r>
+              <w:rPr>
+                <w:sz w:val="22"/>
+              </w:rPr>
+              <w:t>1,1,2,2,1</w:t>
+            </w:r>
+            <w:r>
+              <w:rPr>
+                <w:sz w:val="22"/>
+              </w:rPr>
+              <w:t>)</w:t>
+            </w:r>
+          </w:p>
+        </w:tc>
+        <w:tc>
+          <w:tcPr>
+            <w:tcW w:w="3499" w:type="dxa"/>
+          </w:tcPr>
+          <w:p>
+            <w:pPr>
+              <w:rPr>
+                <w:sz w:val="22"/>
+              </w:rPr>
+            </w:pPr>
+            <w:r>
+              <w:rPr>
+                <w:sz w:val="22"/>
+                <w:lang w:val="en-GB"/>
+              </w:rPr>
+              <w:t>true</w:t>
+            </w:r>
+          </w:p>
+        </w:tc>
+        <w:tc>
+          <w:tcPr>
+            <w:tcW w:w="3499" w:type="dxa"/>
+          </w:tcPr>
+          <w:p>
+            <w:pPr>
+              <w:rPr>
+                <w:sz w:val="22"/>
+              </w:rPr>
+            </w:pPr>
+            <w:r>
+              <w:rPr>
+                <w:sz w:val="22"/>
+                <w:lang w:val="en-GB"/>
+              </w:rPr>
+              <w:t>true</w:t>
+            </w:r>
+          </w:p>
+        </w:tc>
+      </w:tr>
+      <w:tr>
+        <w:tc>
+          <w:tcPr>
+            <w:tcW w:w="3498" w:type="dxa"/>
+          </w:tcPr>
+          <w:p>
+            <w:pPr>
+              <w:rPr>
+                <w:sz w:val="22"/>
+                <w:lang w:val="en-GB"/>
+              </w:rPr>
+            </w:pPr>
+          </w:p>
+        </w:tc>
+        <w:tc>
+          <w:tcPr>
+            <w:tcW w:w="3498" w:type="dxa"/>
+          </w:tcPr>
+          <w:p>
+            <w:pPr>
+              <w:rPr>
+                <w:sz w:val="22"/>
+              </w:rPr>
+            </w:pPr>
+            <w:proofErr w:type="spellStart"/>
+            <w:proofErr w:type="gramStart"/>
+            <w:r>
+              <w:rPr>
+                <w:sz w:val="22"/>
+              </w:rPr>
+              <w:t>moveDentroLimite</w:t>
+            </w:r>
+            <w:proofErr w:type="spellEnd"/>
+            <w:r>
+              <w:rPr>
+                <w:sz w:val="22"/>
+              </w:rPr>
+              <w:t>(</w:t>
+            </w:r>
+            <w:proofErr w:type="gramEnd"/>
+            <w:r>
+              <w:rPr>
+                <w:sz w:val="22"/>
+              </w:rPr>
+              <w:t>1,1,0,2,1)</w:t>
+            </w:r>
+          </w:p>
+        </w:tc>
+        <w:tc>
+          <w:tcPr>
+            <w:tcW w:w="3499" w:type="dxa"/>
+          </w:tcPr>
+          <w:p>
+            <w:pPr>
+              <w:rPr>
+                <w:sz w:val="22"/>
+              </w:rPr>
+            </w:pPr>
+            <w:r>
+              <w:rPr>
+                <w:sz w:val="22"/>
+                <w:lang w:val="en-GB"/>
+              </w:rPr>
+              <w:t>true</w:t>
+            </w:r>
+          </w:p>
+        </w:tc>
+        <w:tc>
+          <w:tcPr>
+            <w:tcW w:w="3499" w:type="dxa"/>
+          </w:tcPr>
+          <w:p>
+            <w:pPr>
+              <w:rPr>
+                <w:sz w:val="22"/>
+              </w:rPr>
+            </w:pPr>
+            <w:r>
+              <w:rPr>
+                <w:sz w:val="22"/>
+                <w:lang w:val="en-GB"/>
+              </w:rPr>
+              <w:t>true</w:t>
+            </w:r>
+          </w:p>
+        </w:tc>
+      </w:tr>
+      <w:tr>
+        <w:tc>
+          <w:tcPr>
+            <w:tcW w:w="3498" w:type="dxa"/>
+          </w:tcPr>
+          <w:p>
+            <w:pPr>
+              <w:rPr>
+                <w:sz w:val="22"/>
+                <w:lang w:val="en-GB"/>
+              </w:rPr>
+            </w:pPr>
+          </w:p>
+        </w:tc>
+        <w:tc>
+          <w:tcPr>
+            <w:tcW w:w="3498" w:type="dxa"/>
+          </w:tcPr>
+          <w:p>
+            <w:pPr>
+              <w:rPr>
+                <w:sz w:val="22"/>
+              </w:rPr>
+            </w:pPr>
+            <w:proofErr w:type="spellStart"/>
+            <w:proofErr w:type="gramStart"/>
+            <w:r>
+              <w:rPr>
+                <w:sz w:val="22"/>
+              </w:rPr>
+              <w:t>moveDentroLimite</w:t>
+            </w:r>
+            <w:proofErr w:type="spellEnd"/>
+            <w:r>
+              <w:rPr>
+                <w:sz w:val="22"/>
+              </w:rPr>
+              <w:t>(</w:t>
+            </w:r>
+            <w:proofErr w:type="gramEnd"/>
+            <w:r>
+              <w:rPr>
+                <w:sz w:val="22"/>
+              </w:rPr>
+              <w:t>3,2,0,5,3)</w:t>
+            </w:r>
+          </w:p>
+        </w:tc>
+        <w:tc>
+          <w:tcPr>
+            <w:tcW w:w="3499" w:type="dxa"/>
+          </w:tcPr>
+          <w:p>
+            <w:pPr>
+              <w:rPr>
+                <w:sz w:val="22"/>
+              </w:rPr>
+            </w:pPr>
+            <w:r>
+              <w:rPr>
+                <w:sz w:val="22"/>
+                <w:lang w:val="en-GB"/>
+              </w:rPr>
+              <w:t>true</w:t>
+            </w:r>
+          </w:p>
+        </w:tc>
+        <w:tc>
+          <w:tcPr>
+            <w:tcW w:w="3499" w:type="dxa"/>
+          </w:tcPr>
+          <w:p>
+            <w:pPr>
+              <w:rPr>
+                <w:sz w:val="22"/>
+              </w:rPr>
+            </w:pPr>
+            <w:r>
+              <w:rPr>
+                <w:sz w:val="22"/>
+                <w:lang w:val="en-GB"/>
+              </w:rPr>
+              <w:t>true</w:t>
+            </w:r>
+          </w:p>
+        </w:tc>
+      </w:tr>
+      <w:tr>
+        <w:tc>
+          <w:tcPr>
+            <w:tcW w:w="3498" w:type="dxa"/>
+          </w:tcPr>
+          <w:p>
+            <w:pPr>
+              <w:rPr>
+                <w:sz w:val="22"/>
+                <w:lang w:val="en-GB"/>
+              </w:rPr>
+            </w:pPr>
+          </w:p>
+        </w:tc>
+        <w:tc>
+          <w:tcPr>
+            <w:tcW w:w="3498" w:type="dxa"/>
+          </w:tcPr>
+          <w:p>
+            <w:pPr>
+              <w:rPr>
+                <w:sz w:val="22"/>
+              </w:rPr>
+            </w:pPr>
+            <w:proofErr w:type="spellStart"/>
+            <w:proofErr w:type="gramStart"/>
+            <w:r>
+              <w:rPr>
+                <w:sz w:val="22"/>
+              </w:rPr>
+              <w:t>moveDentroLimite</w:t>
+            </w:r>
+            <w:proofErr w:type="spellEnd"/>
+            <w:r>
+              <w:rPr>
+                <w:sz w:val="22"/>
+              </w:rPr>
+              <w:t>(</w:t>
+            </w:r>
+            <w:proofErr w:type="gramEnd"/>
+            <w:r>
+              <w:rPr>
+                <w:sz w:val="22"/>
+              </w:rPr>
+              <w:t>3,2,2,1,3)</w:t>
+            </w:r>
+          </w:p>
+        </w:tc>
+        <w:tc>
+          <w:tcPr>
+            <w:tcW w:w="3499" w:type="dxa"/>
+          </w:tcPr>
+          <w:p>
+            <w:pPr>
+              <w:rPr>
+                <w:sz w:val="22"/>
+                <w:lang w:val="en-GB"/>
+              </w:rPr>
+            </w:pPr>
+            <w:r>
+              <w:rPr>
+                <w:sz w:val="22"/>
+                <w:lang w:val="en-GB"/>
+              </w:rPr>
+              <w:t>True</w:t>
+            </w:r>
+          </w:p>
+        </w:tc>
+        <w:tc>
+          <w:tcPr>
+            <w:tcW w:w="3499" w:type="dxa"/>
+          </w:tcPr>
+          <w:p>
+            <w:pPr>
+              <w:rPr>
+                <w:sz w:val="22"/>
+                <w:lang w:val="en-GB"/>
+              </w:rPr>
+            </w:pPr>
+            <w:r>
+              <w:rPr>
+                <w:sz w:val="22"/>
+                <w:lang w:val="en-GB"/>
+              </w:rPr>
+              <w:t>True</w:t>
+            </w:r>
+          </w:p>
+        </w:tc>
+      </w:tr>
+      <w:tr>
+        <w:tc>
+          <w:tcPr>
+            <w:tcW w:w="3498" w:type="dxa"/>
+          </w:tcPr>
+          <w:p>
+            <w:pPr>
+              <w:rPr>
+                <w:sz w:val="22"/>
+                <w:lang w:val="en-GB"/>
+              </w:rPr>
+            </w:pPr>
+          </w:p>
+        </w:tc>
+        <w:tc>
+          <w:tcPr>
+            <w:tcW w:w="3498" w:type="dxa"/>
+          </w:tcPr>
+          <w:p>
+            <w:pPr>
+              <w:rPr>
+                <w:sz w:val="22"/>
+              </w:rPr>
+            </w:pPr>
+            <w:proofErr w:type="spellStart"/>
+            <w:proofErr w:type="gramStart"/>
+            <w:r>
+              <w:rPr>
+                <w:sz w:val="22"/>
+              </w:rPr>
+              <w:t>moveDentroLimite</w:t>
+            </w:r>
+            <w:proofErr w:type="spellEnd"/>
+            <w:r>
+              <w:rPr>
+                <w:sz w:val="22"/>
+              </w:rPr>
+              <w:t>(</w:t>
+            </w:r>
+            <w:proofErr w:type="gramEnd"/>
+            <w:r>
+              <w:rPr>
+                <w:sz w:val="22"/>
+              </w:rPr>
+              <w:t>0,0,3,3,2)</w:t>
+            </w:r>
+          </w:p>
+        </w:tc>
+        <w:tc>
+          <w:tcPr>
+            <w:tcW w:w="3499" w:type="dxa"/>
+          </w:tcPr>
+          <w:p>
+            <w:pPr>
+              <w:rPr>
+                <w:sz w:val="22"/>
+                <w:lang w:val="en-GB"/>
+              </w:rPr>
+            </w:pPr>
+            <w:r>
+              <w:rPr>
+                <w:sz w:val="22"/>
+                <w:lang w:val="en-GB"/>
+              </w:rPr>
+              <w:t>False</w:t>
+            </w:r>
+          </w:p>
+        </w:tc>
+        <w:tc>
+          <w:tcPr>
+            <w:tcW w:w="3499" w:type="dxa"/>
+          </w:tcPr>
+          <w:p>
+            <w:pPr>
+              <w:rPr>
+                <w:sz w:val="22"/>
+                <w:lang w:val="en-GB"/>
+              </w:rPr>
+            </w:pPr>
+            <w:r>
+              <w:rPr>
+                <w:sz w:val="22"/>
+                <w:lang w:val="en-GB"/>
+              </w:rPr>
+              <w:t>false</w:t>
+            </w:r>
+            <w:bookmarkStart w:id="0" w:name="_GoBack"/>
+            <w:bookmarkEnd w:id="0"/>
+          </w:p>
+        </w:tc>
+      </w:tr>
+    </w:tbl>
     <w:p>
       <w:pPr>
         <w:rPr>
@@ -13574,8 +16369,9 @@
   <w:style w:type="paragraph" w:default="1" w:styleId="Normal">
     <w:name w:val="Normal"/>
     <w:qFormat/>
+    <w:rsid w:val="00412E3C"/>
   </w:style>
-  <w:style w:type="character" w:default="1" w:styleId="Fontepargpadro">
+  <w:style w:type="character" w:default="1" w:styleId="Tipodeletrapredefinidodopargrafo">
     <w:name w:val="Default Paragraph Font"/>
     <w:uiPriority w:val="1"/>
     <w:semiHidden/>
@@ -13602,7 +16398,7 @@
     <w:semiHidden/>
     <w:unhideWhenUsed/>
   </w:style>
-  <w:style w:type="table" w:styleId="Tabelacomgrade">
+  <w:style w:type="table" w:styleId="TabelacomGrelha">
     <w:name w:val="Table Grid"/>
     <w:basedOn w:val="Tabelanormal"/>
     <w:uiPriority w:val="39"/>
@@ -13924,7 +16720,7 @@
 </file>
 
 <file path=customXml/itemProps1.xml><?xml version="1.0" encoding="utf-8"?>
-<ds:datastoreItem xmlns:ds="http://schemas.openxmlformats.org/officeDocument/2006/customXml" ds:itemID="{CBDD256D-C4A8-42B1-AD56-76787ACBADB0}">
+<ds:datastoreItem xmlns:ds="http://schemas.openxmlformats.org/officeDocument/2006/customXml" ds:itemID="{E05E9564-480D-4EAB-BFAD-F788DE8A1CE0}">
   <ds:schemaRefs>
     <ds:schemaRef ds:uri="http://schemas.openxmlformats.org/officeDocument/2006/bibliography"/>
   </ds:schemaRefs>

</xml_diff>

<commit_message>
Tabela de testes gestor, tabuleiro, bebado e crazypiece, falta o resto das peças
</commit_message>
<xml_diff>
--- a/Testes.docx
+++ b/Testes.docx
@@ -3029,8 +3029,23 @@
             </w:r>
           </w:p>
           <w:p>
-            <w:r>
-              <w:t>NumReisBranco = 1</w:t>
+            <w:proofErr w:type="spellStart"/>
+            <w:r>
+              <w:t>NumReisBranco</w:t>
+            </w:r>
+            <w:proofErr w:type="spellEnd"/>
+            <w:r>
+              <w:t xml:space="preserve"> = 1</w:t>
+            </w:r>
+          </w:p>
+          <w:p>
+            <w:proofErr w:type="spellStart"/>
+            <w:r>
+              <w:t>numeroPecas</w:t>
+            </w:r>
+            <w:proofErr w:type="spellEnd"/>
+            <w:r>
+              <w:t xml:space="preserve"> = 2</w:t>
             </w:r>
           </w:p>
           <w:p>
@@ -3282,7 +3297,7 @@
       <w:tr>
         <w:tc>
           <w:tcPr>
-            <w:tcW w:w="3498" w:type="dxa"/>
+            <w:tcW w:w="3497" w:type="dxa"/>
           </w:tcPr>
           <w:p>
             <w:pPr>
@@ -3320,7 +3335,7 @@
         </w:tc>
         <w:tc>
           <w:tcPr>
-            <w:tcW w:w="3498" w:type="dxa"/>
+            <w:tcW w:w="3499" w:type="dxa"/>
           </w:tcPr>
           <w:p>
             <w:pPr>
@@ -3360,38 +3375,40 @@
       <w:tr>
         <w:tc>
           <w:tcPr>
-            <w:tcW w:w="3498" w:type="dxa"/>
-          </w:tcPr>
-          <w:p>
-            <w:pPr>
-              <w:rPr>
-                <w:sz w:val="22"/>
-              </w:rPr>
-            </w:pPr>
-            <w:r>
-              <w:rPr>
-                <w:sz w:val="22"/>
-              </w:rPr>
-              <w:t>NumReisPreto = 0</w:t>
-            </w:r>
-          </w:p>
-          <w:p>
-            <w:pPr>
-              <w:rPr>
-                <w:sz w:val="22"/>
-              </w:rPr>
-            </w:pPr>
-            <w:r>
-              <w:rPr>
-                <w:sz w:val="22"/>
-              </w:rPr>
-              <w:t>NumReisBranco = 0</w:t>
-            </w:r>
-          </w:p>
-        </w:tc>
-        <w:tc>
-          <w:tcPr>
-            <w:tcW w:w="3498" w:type="dxa"/>
+            <w:tcW w:w="3497" w:type="dxa"/>
+          </w:tcPr>
+          <w:p>
+            <w:pPr>
+              <w:rPr>
+                <w:sz w:val="22"/>
+              </w:rPr>
+            </w:pPr>
+            <w:bookmarkStart w:id="0" w:name="_GoBack"/>
+            <w:bookmarkEnd w:id="0"/>
+            <w:r>
+              <w:rPr>
+                <w:sz w:val="22"/>
+              </w:rPr>
+              <w:t>NumReisPreto = 1</w:t>
+            </w:r>
+          </w:p>
+          <w:p>
+            <w:pPr>
+              <w:rPr>
+                <w:sz w:val="22"/>
+              </w:rPr>
+            </w:pPr>
+            <w:r>
+              <w:rPr>
+                <w:sz w:val="22"/>
+              </w:rPr>
+              <w:t>NumReisBranco = 1</w:t>
+            </w:r>
+          </w:p>
+        </w:tc>
+        <w:tc>
+          <w:tcPr>
+            <w:tcW w:w="3499" w:type="dxa"/>
           </w:tcPr>
           <w:p>
             <w:pPr>
@@ -3447,7 +3464,7 @@
       <w:tr>
         <w:tc>
           <w:tcPr>
-            <w:tcW w:w="3498" w:type="dxa"/>
+            <w:tcW w:w="3497" w:type="dxa"/>
           </w:tcPr>
           <w:p>
             <w:pPr>
@@ -3472,13 +3489,13 @@
               <w:rPr>
                 <w:sz w:val="22"/>
               </w:rPr>
-              <w:t>NumReisBranco = 1</w:t>
-            </w:r>
-          </w:p>
-        </w:tc>
-        <w:tc>
-          <w:tcPr>
-            <w:tcW w:w="3498" w:type="dxa"/>
+              <w:t>NumReisBranco = 0</w:t>
+            </w:r>
+          </w:p>
+        </w:tc>
+        <w:tc>
+          <w:tcPr>
+            <w:tcW w:w="3499" w:type="dxa"/>
           </w:tcPr>
           <w:p>
             <w:pPr>
@@ -3508,7 +3525,43 @@
               <w:rPr>
                 <w:sz w:val="22"/>
               </w:rPr>
-              <w:t>[JOGO DE CRAZY CHESS, Resultado: EMPATE, ---, Equipa das Pretas,  Capturas: 0,  Jogadas válidas: 0,  Tentativas inválidas: 0, Equipa das Brancas,  Capturas: 0,  Jogadas válidas: 0,  Tentativas inválidas: 0]</w:t>
+              <w:t xml:space="preserve">[JOGO DE CRAZY CHESS, </w:t>
+            </w:r>
+            <w:r>
+              <w:rPr>
+                <w:sz w:val="22"/>
+              </w:rPr>
+              <w:t>Resultado: VENCERAM AS PRETAS</w:t>
+            </w:r>
+            <w:r>
+              <w:rPr>
+                <w:sz w:val="22"/>
+              </w:rPr>
+              <w:t xml:space="preserve">, ---, Equipa das Pretas,  Capturas: </w:t>
+            </w:r>
+            <w:r>
+              <w:rPr>
+                <w:sz w:val="22"/>
+              </w:rPr>
+              <w:t>1</w:t>
+            </w:r>
+            <w:r>
+              <w:rPr>
+                <w:sz w:val="22"/>
+              </w:rPr>
+              <w:t xml:space="preserve">,  Jogadas válidas: </w:t>
+            </w:r>
+            <w:r>
+              <w:rPr>
+                <w:sz w:val="22"/>
+              </w:rPr>
+              <w:t>1</w:t>
+            </w:r>
+            <w:r>
+              <w:rPr>
+                <w:sz w:val="22"/>
+              </w:rPr>
+              <w:t>,  Tentativas inválidas: 0, Equipa das Brancas,  Capturas: 0,  Jogadas válidas: 0,  Tentativas inválidas: 0]</w:t>
             </w:r>
           </w:p>
         </w:tc>
@@ -3526,7 +3579,31 @@
               <w:rPr>
                 <w:sz w:val="22"/>
               </w:rPr>
-              <w:t>[JOGO DE CRAZY CHESS, Resultado: EMPATE, ---, Equipa das Pretas,  Capturas: 0,  Jogadas válidas: 0,  Tentativas inválidas: 0, Equipa das Brancas,  Capturas: 0,  Jogadas válidas: 0,  Tentativas inválidas: 0]</w:t>
+              <w:t xml:space="preserve">[JOGO DE CRAZY CHESS, Resultado: VENCERAM AS PRETAS, ---, Equipa das Pretas,  Capturas: </w:t>
+            </w:r>
+            <w:r>
+              <w:rPr>
+                <w:sz w:val="22"/>
+              </w:rPr>
+              <w:t>1</w:t>
+            </w:r>
+            <w:r>
+              <w:rPr>
+                <w:sz w:val="22"/>
+              </w:rPr>
+              <w:t xml:space="preserve">,  Jogadas válidas: </w:t>
+            </w:r>
+            <w:r>
+              <w:rPr>
+                <w:sz w:val="22"/>
+              </w:rPr>
+              <w:t>1</w:t>
+            </w:r>
+            <w:r>
+              <w:rPr>
+                <w:sz w:val="22"/>
+              </w:rPr>
+              <w:t>,  Tentativas inválidas: 0, Equipa das Brancas,  Capturas: 0,  Jogadas válidas: 0,  Tentativas inválidas: 0]</w:t>
             </w:r>
           </w:p>
         </w:tc>
@@ -3534,185 +3611,38 @@
       <w:tr>
         <w:tc>
           <w:tcPr>
-            <w:tcW w:w="3498" w:type="dxa"/>
-          </w:tcPr>
-          <w:p>
-            <w:pPr>
-              <w:rPr>
-                <w:sz w:val="22"/>
-              </w:rPr>
-            </w:pPr>
-            <w:r>
-              <w:rPr>
-                <w:sz w:val="22"/>
-              </w:rPr>
-              <w:t>NumReisPreto = 1</w:t>
-            </w:r>
-          </w:p>
-          <w:p>
-            <w:pPr>
-              <w:rPr>
-                <w:sz w:val="22"/>
-              </w:rPr>
-            </w:pPr>
-            <w:r>
-              <w:rPr>
-                <w:sz w:val="22"/>
-              </w:rPr>
-              <w:t>NumReisBranco = 0</w:t>
-            </w:r>
-          </w:p>
-        </w:tc>
-        <w:tc>
-          <w:tcPr>
-            <w:tcW w:w="3498" w:type="dxa"/>
-          </w:tcPr>
-          <w:p>
-            <w:pPr>
-              <w:rPr>
-                <w:sz w:val="22"/>
-              </w:rPr>
-            </w:pPr>
-            <w:r>
-              <w:rPr>
-                <w:sz w:val="22"/>
-              </w:rPr>
-              <w:t>gestor.getResultado()</w:t>
+            <w:tcW w:w="3497" w:type="dxa"/>
+          </w:tcPr>
+          <w:p>
+            <w:pPr>
+              <w:rPr>
+                <w:sz w:val="22"/>
+              </w:rPr>
+            </w:pPr>
+            <w:r>
+              <w:rPr>
+                <w:sz w:val="22"/>
+              </w:rPr>
+              <w:t>NumReisPreto = 2</w:t>
+            </w:r>
+          </w:p>
+          <w:p>
+            <w:pPr>
+              <w:rPr>
+                <w:sz w:val="22"/>
+              </w:rPr>
+            </w:pPr>
+            <w:r>
+              <w:rPr>
+                <w:sz w:val="22"/>
+              </w:rPr>
+              <w:t>NumReisBranco = 1</w:t>
             </w:r>
           </w:p>
         </w:tc>
         <w:tc>
           <w:tcPr>
             <w:tcW w:w="3499" w:type="dxa"/>
-          </w:tcPr>
-          <w:p>
-            <w:pPr>
-              <w:rPr>
-                <w:sz w:val="22"/>
-              </w:rPr>
-            </w:pPr>
-            <w:r>
-              <w:rPr>
-                <w:sz w:val="22"/>
-              </w:rPr>
-              <w:t xml:space="preserve">[JOGO DE CRAZY CHESS, </w:t>
-            </w:r>
-            <w:r>
-              <w:rPr>
-                <w:sz w:val="22"/>
-              </w:rPr>
-              <w:t>Resultado: VENCERAM AS PRETAS</w:t>
-            </w:r>
-            <w:r>
-              <w:rPr>
-                <w:sz w:val="22"/>
-              </w:rPr>
-              <w:t xml:space="preserve">, ---, Equipa das Pretas,  Capturas: </w:t>
-            </w:r>
-            <w:r>
-              <w:rPr>
-                <w:sz w:val="22"/>
-              </w:rPr>
-              <w:t>1</w:t>
-            </w:r>
-            <w:r>
-              <w:rPr>
-                <w:sz w:val="22"/>
-              </w:rPr>
-              <w:t xml:space="preserve">,  Jogadas válidas: </w:t>
-            </w:r>
-            <w:r>
-              <w:rPr>
-                <w:sz w:val="22"/>
-              </w:rPr>
-              <w:t>1</w:t>
-            </w:r>
-            <w:r>
-              <w:rPr>
-                <w:sz w:val="22"/>
-              </w:rPr>
-              <w:t>,  Tentativas inválidas: 0, Equipa das Brancas,  Capturas: 0,  Jogadas válidas: 0,  Tentativas inválidas: 0]</w:t>
-            </w:r>
-          </w:p>
-        </w:tc>
-        <w:tc>
-          <w:tcPr>
-            <w:tcW w:w="3499" w:type="dxa"/>
-          </w:tcPr>
-          <w:p>
-            <w:pPr>
-              <w:rPr>
-                <w:sz w:val="22"/>
-              </w:rPr>
-            </w:pPr>
-            <w:r>
-              <w:rPr>
-                <w:sz w:val="22"/>
-              </w:rPr>
-              <w:t xml:space="preserve">[JOGO DE CRAZY CHESS, Resultado: VENCERAM AS PRETAS, ---, Equipa das Pretas,  Capturas: </w:t>
-            </w:r>
-            <w:r>
-              <w:rPr>
-                <w:sz w:val="22"/>
-              </w:rPr>
-              <w:t>1</w:t>
-            </w:r>
-            <w:r>
-              <w:rPr>
-                <w:sz w:val="22"/>
-              </w:rPr>
-              <w:t xml:space="preserve">,  Jogadas válidas: </w:t>
-            </w:r>
-            <w:r>
-              <w:rPr>
-                <w:sz w:val="22"/>
-              </w:rPr>
-              <w:t>1</w:t>
-            </w:r>
-            <w:r>
-              <w:rPr>
-                <w:sz w:val="22"/>
-              </w:rPr>
-              <w:t>,  Tentativas inválidas: 0, Equipa das Brancas,  Capturas: 0,  Jogadas válidas: 0,  Tentativas inválidas: 0]</w:t>
-            </w:r>
-          </w:p>
-        </w:tc>
-      </w:tr>
-      <w:tr>
-        <w:tc>
-          <w:tcPr>
-            <w:tcW w:w="3498" w:type="dxa"/>
-          </w:tcPr>
-          <w:p>
-            <w:pPr>
-              <w:rPr>
-                <w:sz w:val="22"/>
-              </w:rPr>
-            </w:pPr>
-            <w:r>
-              <w:rPr>
-                <w:sz w:val="22"/>
-              </w:rPr>
-              <w:t>NumReisPreto = 2</w:t>
-            </w:r>
-          </w:p>
-          <w:p>
-            <w:pPr>
-              <w:rPr>
-                <w:sz w:val="22"/>
-              </w:rPr>
-            </w:pPr>
-            <w:r>
-              <w:rPr>
-                <w:sz w:val="22"/>
-              </w:rPr>
-              <w:t>NumReisBranco = 1</w:t>
-            </w:r>
-          </w:p>
-        </w:tc>
-        <w:tc>
-          <w:tcPr>
-            <w:tcW w:w="3498" w:type="dxa"/>
           </w:tcPr>
           <w:p>
             <w:pPr>
@@ -13661,13 +13591,7 @@
               <w:rPr>
                 <w:sz w:val="22"/>
               </w:rPr>
-              <w:t xml:space="preserve"> </w:t>
-            </w:r>
-            <w:r>
-              <w:rPr>
-                <w:sz w:val="22"/>
-              </w:rPr>
-              <w:t>(</w:t>
+              <w:t xml:space="preserve"> (</w:t>
             </w:r>
             <w:r>
               <w:rPr>
@@ -13784,13 +13708,7 @@
               <w:rPr>
                 <w:sz w:val="22"/>
               </w:rPr>
-              <w:t xml:space="preserve"> </w:t>
-            </w:r>
-            <w:r>
-              <w:rPr>
-                <w:sz w:val="22"/>
-              </w:rPr>
-              <w:t>(</w:t>
+              <w:t xml:space="preserve"> (</w:t>
             </w:r>
             <w:r>
               <w:rPr>
@@ -14131,13 +14049,7 @@
               <w:rPr>
                 <w:sz w:val="22"/>
               </w:rPr>
-              <w:t xml:space="preserve"> </w:t>
-            </w:r>
-            <w:r>
-              <w:rPr>
-                <w:sz w:val="22"/>
-              </w:rPr>
-              <w:t>(</w:t>
+              <w:t xml:space="preserve"> (</w:t>
             </w:r>
             <w:r>
               <w:rPr>
@@ -14155,13 +14067,7 @@
               <w:rPr>
                 <w:sz w:val="22"/>
               </w:rPr>
-              <w:t>1</w:t>
-            </w:r>
-            <w:r>
-              <w:rPr>
-                <w:sz w:val="22"/>
-              </w:rPr>
-              <w:t>, 0, 0</w:t>
+              <w:t>1, 0, 0</w:t>
             </w:r>
             <w:r>
               <w:rPr>
@@ -14254,13 +14160,7 @@
               <w:rPr>
                 <w:sz w:val="22"/>
               </w:rPr>
-              <w:t xml:space="preserve"> </w:t>
-            </w:r>
-            <w:r>
-              <w:rPr>
-                <w:sz w:val="22"/>
-              </w:rPr>
-              <w:t>(</w:t>
+              <w:t xml:space="preserve"> (</w:t>
             </w:r>
             <w:r>
               <w:rPr>
@@ -14278,13 +14178,7 @@
               <w:rPr>
                 <w:sz w:val="22"/>
               </w:rPr>
-              <w:t>3</w:t>
-            </w:r>
-            <w:r>
-              <w:rPr>
-                <w:sz w:val="22"/>
-              </w:rPr>
-              <w:t>, 1, 4</w:t>
+              <w:t>3, 1, 4</w:t>
             </w:r>
             <w:r>
               <w:rPr>
@@ -14395,31 +14289,7 @@
               <w:rPr>
                 <w:sz w:val="22"/>
               </w:rPr>
-              <w:t>2</w:t>
-            </w:r>
-            <w:r>
-              <w:rPr>
-                <w:sz w:val="22"/>
-              </w:rPr>
-              <w:t xml:space="preserve">, </w:t>
-            </w:r>
-            <w:r>
-              <w:rPr>
-                <w:sz w:val="22"/>
-              </w:rPr>
-              <w:t>4</w:t>
-            </w:r>
-            <w:r>
-              <w:rPr>
-                <w:sz w:val="22"/>
-              </w:rPr>
-              <w:t xml:space="preserve">, </w:t>
-            </w:r>
-            <w:r>
-              <w:rPr>
-                <w:sz w:val="22"/>
-              </w:rPr>
-              <w:t>3</w:t>
+              <w:t>2, 4, 3</w:t>
             </w:r>
             <w:r>
               <w:rPr>
@@ -14530,31 +14400,7 @@
               <w:rPr>
                 <w:sz w:val="22"/>
               </w:rPr>
-              <w:t>1</w:t>
-            </w:r>
-            <w:r>
-              <w:rPr>
-                <w:sz w:val="22"/>
-              </w:rPr>
-              <w:t xml:space="preserve">, </w:t>
-            </w:r>
-            <w:r>
-              <w:rPr>
-                <w:sz w:val="22"/>
-              </w:rPr>
-              <w:t>0</w:t>
-            </w:r>
-            <w:r>
-              <w:rPr>
-                <w:sz w:val="22"/>
-              </w:rPr>
-              <w:t xml:space="preserve">, </w:t>
-            </w:r>
-            <w:r>
-              <w:rPr>
-                <w:sz w:val="22"/>
-              </w:rPr>
-              <w:t>2</w:t>
+              <w:t>1, 0, 2</w:t>
             </w:r>
             <w:r>
               <w:rPr>
@@ -14665,25 +14511,7 @@
               <w:rPr>
                 <w:sz w:val="22"/>
               </w:rPr>
-              <w:t xml:space="preserve">1, </w:t>
-            </w:r>
-            <w:r>
-              <w:rPr>
-                <w:sz w:val="22"/>
-              </w:rPr>
-              <w:t>1</w:t>
-            </w:r>
-            <w:r>
-              <w:rPr>
-                <w:sz w:val="22"/>
-              </w:rPr>
-              <w:t xml:space="preserve">, </w:t>
-            </w:r>
-            <w:r>
-              <w:rPr>
-                <w:sz w:val="22"/>
-              </w:rPr>
-              <w:t>1</w:t>
+              <w:t>1, 1, 1</w:t>
             </w:r>
             <w:r>
               <w:rPr>
@@ -14794,25 +14622,7 @@
               <w:rPr>
                 <w:sz w:val="22"/>
               </w:rPr>
-              <w:t xml:space="preserve">1, </w:t>
-            </w:r>
-            <w:r>
-              <w:rPr>
-                <w:sz w:val="22"/>
-              </w:rPr>
-              <w:t>2</w:t>
-            </w:r>
-            <w:r>
-              <w:rPr>
-                <w:sz w:val="22"/>
-              </w:rPr>
-              <w:t xml:space="preserve">, </w:t>
-            </w:r>
-            <w:r>
-              <w:rPr>
-                <w:sz w:val="22"/>
-              </w:rPr>
-              <w:t>3</w:t>
+              <w:t>1, 2, 3</w:t>
             </w:r>
             <w:r>
               <w:rPr>
@@ -15044,43 +14854,13 @@
               <w:rPr>
                 <w:sz w:val="22"/>
               </w:rPr>
-              <w:t>move</w:t>
-            </w:r>
-            <w:r>
-              <w:rPr>
-                <w:sz w:val="22"/>
-              </w:rPr>
-              <w:t xml:space="preserve"> </w:t>
-            </w:r>
-            <w:r>
-              <w:rPr>
-                <w:sz w:val="22"/>
-              </w:rPr>
-              <w:t xml:space="preserve">(1, </w:t>
-            </w:r>
-            <w:r>
-              <w:rPr>
-                <w:sz w:val="22"/>
-              </w:rPr>
-              <w:t>3</w:t>
-            </w:r>
-            <w:r>
-              <w:rPr>
-                <w:sz w:val="22"/>
-              </w:rPr>
-              <w:t xml:space="preserve">, </w:t>
-            </w:r>
-            <w:r>
-              <w:rPr>
-                <w:sz w:val="22"/>
-              </w:rPr>
-              <w:t>4</w:t>
-            </w:r>
-            <w:r>
-              <w:rPr>
-                <w:sz w:val="22"/>
-              </w:rPr>
-              <w:t>, 2</w:t>
+              <w:t xml:space="preserve">move (1, </w:t>
+            </w:r>
+            <w:r>
+              <w:rPr>
+                <w:sz w:val="22"/>
+              </w:rPr>
+              <w:t>3, 4, 2</w:t>
             </w:r>
             <w:r>
               <w:rPr>
@@ -15175,31 +14955,7 @@
               <w:rPr>
                 <w:sz w:val="22"/>
               </w:rPr>
-              <w:t>3</w:t>
-            </w:r>
-            <w:r>
-              <w:rPr>
-                <w:sz w:val="22"/>
-              </w:rPr>
-              <w:t xml:space="preserve">, </w:t>
-            </w:r>
-            <w:r>
-              <w:rPr>
-                <w:sz w:val="22"/>
-              </w:rPr>
-              <w:t>1</w:t>
-            </w:r>
-            <w:r>
-              <w:rPr>
-                <w:sz w:val="22"/>
-              </w:rPr>
-              <w:t xml:space="preserve">, </w:t>
-            </w:r>
-            <w:r>
-              <w:rPr>
-                <w:sz w:val="22"/>
-              </w:rPr>
-              <w:t>3</w:t>
+              <w:t>3, 1, 3</w:t>
             </w:r>
             <w:r>
               <w:rPr>
@@ -15296,31 +15052,7 @@
               <w:rPr>
                 <w:sz w:val="22"/>
               </w:rPr>
-              <w:t>5</w:t>
-            </w:r>
-            <w:r>
-              <w:rPr>
-                <w:sz w:val="22"/>
-              </w:rPr>
-              <w:t xml:space="preserve">, </w:t>
-            </w:r>
-            <w:r>
-              <w:rPr>
-                <w:sz w:val="22"/>
-              </w:rPr>
-              <w:t>2</w:t>
-            </w:r>
-            <w:r>
-              <w:rPr>
-                <w:sz w:val="22"/>
-              </w:rPr>
-              <w:t xml:space="preserve">, </w:t>
-            </w:r>
-            <w:r>
-              <w:rPr>
-                <w:sz w:val="22"/>
-              </w:rPr>
-              <w:t>5</w:t>
+              <w:t>5, 2, 5</w:t>
             </w:r>
             <w:r>
               <w:rPr>
@@ -15949,8 +15681,2364 @@
               </w:rPr>
               <w:t>false</w:t>
             </w:r>
-            <w:bookmarkStart w:id="0" w:name="_GoBack"/>
-            <w:bookmarkEnd w:id="0"/>
+          </w:p>
+        </w:tc>
+      </w:tr>
+    </w:tbl>
+    <w:p>
+      <w:pPr>
+        <w:rPr>
+          <w:sz w:val="22"/>
+        </w:rPr>
+      </w:pPr>
+    </w:p>
+    <w:p>
+      <w:pPr>
+        <w:rPr>
+          <w:sz w:val="22"/>
+        </w:rPr>
+      </w:pPr>
+    </w:p>
+    <w:tbl>
+      <w:tblPr>
+        <w:tblStyle w:val="TabelacomGrelha"/>
+        <w:tblW w:w="0" w:type="auto"/>
+        <w:tblLook w:val="04A0" w:firstRow="1" w:lastRow="0" w:firstColumn="1" w:lastColumn="0" w:noHBand="0" w:noVBand="1"/>
+      </w:tblPr>
+      <w:tblGrid>
+        <w:gridCol w:w="3498"/>
+        <w:gridCol w:w="3498"/>
+        <w:gridCol w:w="3499"/>
+        <w:gridCol w:w="3499"/>
+      </w:tblGrid>
+      <w:tr>
+        <w:tc>
+          <w:tcPr>
+            <w:tcW w:w="13994" w:type="dxa"/>
+            <w:gridSpan w:val="4"/>
+          </w:tcPr>
+          <w:p>
+            <w:pPr>
+              <w:rPr>
+                <w:b/>
+                <w:sz w:val="22"/>
+              </w:rPr>
+            </w:pPr>
+            <w:r>
+              <w:rPr>
+                <w:b/>
+                <w:sz w:val="22"/>
+              </w:rPr>
+              <w:t>test06GetPecasNoCaminho</w:t>
+            </w:r>
+          </w:p>
+        </w:tc>
+      </w:tr>
+      <w:tr>
+        <w:tc>
+          <w:tcPr>
+            <w:tcW w:w="3498" w:type="dxa"/>
+          </w:tcPr>
+          <w:p>
+            <w:pPr>
+              <w:rPr>
+                <w:b/>
+                <w:sz w:val="22"/>
+              </w:rPr>
+            </w:pPr>
+            <w:proofErr w:type="spellStart"/>
+            <w:r>
+              <w:rPr>
+                <w:sz w:val="22"/>
+              </w:rPr>
+              <w:t>Variaveis</w:t>
+            </w:r>
+            <w:proofErr w:type="spellEnd"/>
+          </w:p>
+        </w:tc>
+        <w:tc>
+          <w:tcPr>
+            <w:tcW w:w="3498" w:type="dxa"/>
+          </w:tcPr>
+          <w:p>
+            <w:pPr>
+              <w:rPr>
+                <w:b/>
+                <w:sz w:val="22"/>
+              </w:rPr>
+            </w:pPr>
+            <w:proofErr w:type="spellStart"/>
+            <w:r>
+              <w:rPr>
+                <w:sz w:val="22"/>
+              </w:rPr>
+              <w:t>Metodos</w:t>
+            </w:r>
+            <w:proofErr w:type="spellEnd"/>
+          </w:p>
+        </w:tc>
+        <w:tc>
+          <w:tcPr>
+            <w:tcW w:w="3499" w:type="dxa"/>
+          </w:tcPr>
+          <w:p>
+            <w:pPr>
+              <w:rPr>
+                <w:b/>
+                <w:sz w:val="22"/>
+              </w:rPr>
+            </w:pPr>
+            <w:r>
+              <w:rPr>
+                <w:sz w:val="22"/>
+              </w:rPr>
+              <w:t>Esperado</w:t>
+            </w:r>
+          </w:p>
+        </w:tc>
+        <w:tc>
+          <w:tcPr>
+            <w:tcW w:w="3499" w:type="dxa"/>
+          </w:tcPr>
+          <w:p>
+            <w:pPr>
+              <w:rPr>
+                <w:b/>
+                <w:sz w:val="22"/>
+              </w:rPr>
+            </w:pPr>
+            <w:r>
+              <w:rPr>
+                <w:sz w:val="22"/>
+              </w:rPr>
+              <w:t>Obtido</w:t>
+            </w:r>
+          </w:p>
+        </w:tc>
+      </w:tr>
+      <w:tr>
+        <w:tc>
+          <w:tcPr>
+            <w:tcW w:w="3498" w:type="dxa"/>
+          </w:tcPr>
+          <w:p>
+            <w:pPr>
+              <w:rPr>
+                <w:sz w:val="22"/>
+                <w:lang w:val="en-GB"/>
+              </w:rPr>
+            </w:pPr>
+            <w:proofErr w:type="spellStart"/>
+            <w:r>
+              <w:rPr>
+                <w:sz w:val="22"/>
+                <w:lang w:val="en-GB"/>
+              </w:rPr>
+              <w:t>Tabuleiro</w:t>
+            </w:r>
+            <w:proofErr w:type="spellEnd"/>
+            <w:r>
+              <w:rPr>
+                <w:sz w:val="22"/>
+                <w:lang w:val="en-GB"/>
+              </w:rPr>
+              <w:t>{[</w:t>
+            </w:r>
+            <w:r>
+              <w:rPr>
+                <w:sz w:val="22"/>
+                <w:lang w:val="en-GB"/>
+              </w:rPr>
+              <w:t>0,0,0,0,0,0,0,0</w:t>
+            </w:r>
+            <w:r>
+              <w:rPr>
+                <w:sz w:val="22"/>
+                <w:lang w:val="en-GB"/>
+              </w:rPr>
+              <w:t>]</w:t>
+            </w:r>
+            <w:r>
+              <w:rPr>
+                <w:sz w:val="22"/>
+                <w:lang w:val="en-GB"/>
+              </w:rPr>
+              <w:t xml:space="preserve">, </w:t>
+            </w:r>
+            <w:r>
+              <w:rPr>
+                <w:sz w:val="22"/>
+                <w:lang w:val="en-GB"/>
+              </w:rPr>
+              <w:t>[0,0,0,0,0,0,0,0]</w:t>
+            </w:r>
+            <w:r>
+              <w:rPr>
+                <w:sz w:val="22"/>
+                <w:lang w:val="en-GB"/>
+              </w:rPr>
+              <w:t xml:space="preserve">, </w:t>
+            </w:r>
+            <w:r>
+              <w:rPr>
+                <w:sz w:val="22"/>
+                <w:lang w:val="en-GB"/>
+              </w:rPr>
+              <w:t>[</w:t>
+            </w:r>
+            <w:r>
+              <w:rPr>
+                <w:sz w:val="22"/>
+                <w:lang w:val="en-GB"/>
+              </w:rPr>
+              <w:t>1</w:t>
+            </w:r>
+            <w:r>
+              <w:rPr>
+                <w:sz w:val="22"/>
+                <w:lang w:val="en-GB"/>
+              </w:rPr>
+              <w:t>,</w:t>
+            </w:r>
+            <w:r>
+              <w:rPr>
+                <w:sz w:val="22"/>
+                <w:lang w:val="en-GB"/>
+              </w:rPr>
+              <w:t>1</w:t>
+            </w:r>
+            <w:r>
+              <w:rPr>
+                <w:sz w:val="22"/>
+                <w:lang w:val="en-GB"/>
+              </w:rPr>
+              <w:t>,0,0,0,0,0,0]</w:t>
+            </w:r>
+            <w:r>
+              <w:rPr>
+                <w:sz w:val="22"/>
+                <w:lang w:val="en-GB"/>
+              </w:rPr>
+              <w:t xml:space="preserve">, </w:t>
+            </w:r>
+            <w:r>
+              <w:rPr>
+                <w:sz w:val="22"/>
+                <w:lang w:val="en-GB"/>
+              </w:rPr>
+              <w:t>[0,0,0,0,0,0,0,0]</w:t>
+            </w:r>
+            <w:r>
+              <w:rPr>
+                <w:sz w:val="22"/>
+                <w:lang w:val="en-GB"/>
+              </w:rPr>
+              <w:t xml:space="preserve">, </w:t>
+            </w:r>
+            <w:r>
+              <w:rPr>
+                <w:sz w:val="22"/>
+                <w:lang w:val="en-GB"/>
+              </w:rPr>
+              <w:t>[0,0,0,0,0,0,0,0]</w:t>
+            </w:r>
+            <w:r>
+              <w:rPr>
+                <w:sz w:val="22"/>
+                <w:lang w:val="en-GB"/>
+              </w:rPr>
+              <w:t xml:space="preserve">, </w:t>
+            </w:r>
+            <w:r>
+              <w:rPr>
+                <w:sz w:val="22"/>
+                <w:lang w:val="en-GB"/>
+              </w:rPr>
+              <w:t>[0,0,0,0,0,0,0,0]</w:t>
+            </w:r>
+            <w:r>
+              <w:rPr>
+                <w:sz w:val="22"/>
+                <w:lang w:val="en-GB"/>
+              </w:rPr>
+              <w:t xml:space="preserve">, </w:t>
+            </w:r>
+            <w:r>
+              <w:rPr>
+                <w:sz w:val="22"/>
+                <w:lang w:val="en-GB"/>
+              </w:rPr>
+              <w:t>[0,0,0,0,0,0,0,0]</w:t>
+            </w:r>
+            <w:r>
+              <w:rPr>
+                <w:sz w:val="22"/>
+                <w:lang w:val="en-GB"/>
+              </w:rPr>
+              <w:t xml:space="preserve">, </w:t>
+            </w:r>
+            <w:r>
+              <w:rPr>
+                <w:sz w:val="22"/>
+                <w:lang w:val="en-GB"/>
+              </w:rPr>
+              <w:t>[0,0,0,0,0,0,0,0]</w:t>
+            </w:r>
+            <w:r>
+              <w:rPr>
+                <w:sz w:val="22"/>
+                <w:lang w:val="en-GB"/>
+              </w:rPr>
+              <w:t>}</w:t>
+            </w:r>
+          </w:p>
+          <w:p>
+            <w:pPr>
+              <w:rPr>
+                <w:sz w:val="22"/>
+                <w:lang w:val="en-GB"/>
+              </w:rPr>
+            </w:pPr>
+            <w:proofErr w:type="spellStart"/>
+            <w:r>
+              <w:rPr>
+                <w:sz w:val="22"/>
+                <w:lang w:val="en-GB"/>
+              </w:rPr>
+              <w:t>pecas</w:t>
+            </w:r>
+            <w:proofErr w:type="spellEnd"/>
+            <w:r>
+              <w:rPr>
+                <w:sz w:val="22"/>
+                <w:lang w:val="en-GB"/>
+              </w:rPr>
+              <w:t xml:space="preserve">&lt;1, </w:t>
+            </w:r>
+            <w:proofErr w:type="spellStart"/>
+            <w:r>
+              <w:rPr>
+                <w:sz w:val="22"/>
+                <w:lang w:val="en-GB"/>
+              </w:rPr>
+              <w:t>lebre</w:t>
+            </w:r>
+            <w:proofErr w:type="spellEnd"/>
+            <w:r>
+              <w:rPr>
+                <w:sz w:val="22"/>
+                <w:lang w:val="en-GB"/>
+              </w:rPr>
+              <w:t>&gt;</w:t>
+            </w:r>
+          </w:p>
+        </w:tc>
+        <w:tc>
+          <w:tcPr>
+            <w:tcW w:w="3498" w:type="dxa"/>
+          </w:tcPr>
+          <w:p>
+            <w:pPr>
+              <w:rPr>
+                <w:sz w:val="22"/>
+              </w:rPr>
+            </w:pPr>
+            <w:proofErr w:type="spellStart"/>
+            <w:r>
+              <w:rPr>
+                <w:sz w:val="22"/>
+              </w:rPr>
+              <w:t>getPecasNoCaminho</w:t>
+            </w:r>
+            <w:proofErr w:type="spellEnd"/>
+            <w:r>
+              <w:rPr>
+                <w:sz w:val="22"/>
+              </w:rPr>
+              <w:t xml:space="preserve"> </w:t>
+            </w:r>
+            <w:r>
+              <w:rPr>
+                <w:sz w:val="22"/>
+              </w:rPr>
+              <w:t>(</w:t>
+            </w:r>
+            <w:r>
+              <w:rPr>
+                <w:sz w:val="22"/>
+              </w:rPr>
+              <w:t>2,0,2,3, pecas, tabuleiro</w:t>
+            </w:r>
+            <w:r>
+              <w:rPr>
+                <w:sz w:val="22"/>
+              </w:rPr>
+              <w:t>)</w:t>
+            </w:r>
+          </w:p>
+        </w:tc>
+        <w:tc>
+          <w:tcPr>
+            <w:tcW w:w="3499" w:type="dxa"/>
+          </w:tcPr>
+          <w:p>
+            <w:pPr>
+              <w:rPr>
+                <w:sz w:val="22"/>
+              </w:rPr>
+            </w:pPr>
+            <w:r>
+              <w:rPr>
+                <w:sz w:val="22"/>
+                <w:lang w:val="en-GB"/>
+              </w:rPr>
+              <w:t xml:space="preserve">[1 | </w:t>
+            </w:r>
+            <w:proofErr w:type="spellStart"/>
+            <w:r>
+              <w:rPr>
+                <w:sz w:val="22"/>
+                <w:lang w:val="en-GB"/>
+              </w:rPr>
+              <w:t>Lebre</w:t>
+            </w:r>
+            <w:proofErr w:type="spellEnd"/>
+            <w:r>
+              <w:rPr>
+                <w:sz w:val="22"/>
+                <w:lang w:val="en-GB"/>
+              </w:rPr>
+              <w:t xml:space="preserve"> | 2 | 10 | </w:t>
+            </w:r>
+            <w:proofErr w:type="spellStart"/>
+            <w:r>
+              <w:rPr>
+                <w:sz w:val="22"/>
+                <w:lang w:val="en-GB"/>
+              </w:rPr>
+              <w:t>Lebre</w:t>
+            </w:r>
+            <w:proofErr w:type="spellEnd"/>
+            <w:r>
+              <w:rPr>
+                <w:sz w:val="22"/>
+                <w:lang w:val="en-GB"/>
+              </w:rPr>
+              <w:t xml:space="preserve"> @ (n/a)]</w:t>
+            </w:r>
+          </w:p>
+        </w:tc>
+        <w:tc>
+          <w:tcPr>
+            <w:tcW w:w="3499" w:type="dxa"/>
+          </w:tcPr>
+          <w:p>
+            <w:pPr>
+              <w:rPr>
+                <w:sz w:val="22"/>
+              </w:rPr>
+            </w:pPr>
+            <w:r>
+              <w:rPr>
+                <w:sz w:val="22"/>
+                <w:lang w:val="en-GB"/>
+              </w:rPr>
+              <w:t xml:space="preserve">[1 | </w:t>
+            </w:r>
+            <w:proofErr w:type="spellStart"/>
+            <w:r>
+              <w:rPr>
+                <w:sz w:val="22"/>
+                <w:lang w:val="en-GB"/>
+              </w:rPr>
+              <w:t>Lebre</w:t>
+            </w:r>
+            <w:proofErr w:type="spellEnd"/>
+            <w:r>
+              <w:rPr>
+                <w:sz w:val="22"/>
+                <w:lang w:val="en-GB"/>
+              </w:rPr>
+              <w:t xml:space="preserve"> | 2 | 10 | </w:t>
+            </w:r>
+            <w:proofErr w:type="spellStart"/>
+            <w:r>
+              <w:rPr>
+                <w:sz w:val="22"/>
+                <w:lang w:val="en-GB"/>
+              </w:rPr>
+              <w:t>Lebre</w:t>
+            </w:r>
+            <w:proofErr w:type="spellEnd"/>
+            <w:r>
+              <w:rPr>
+                <w:sz w:val="22"/>
+                <w:lang w:val="en-GB"/>
+              </w:rPr>
+              <w:t xml:space="preserve"> @ (n/a)]</w:t>
+            </w:r>
+          </w:p>
+        </w:tc>
+      </w:tr>
+      <w:tr>
+        <w:tc>
+          <w:tcPr>
+            <w:tcW w:w="3498" w:type="dxa"/>
+          </w:tcPr>
+          <w:p>
+            <w:pPr>
+              <w:rPr>
+                <w:sz w:val="22"/>
+                <w:lang w:val="en-GB"/>
+              </w:rPr>
+            </w:pPr>
+          </w:p>
+          <w:p>
+            <w:pPr>
+              <w:rPr>
+                <w:sz w:val="22"/>
+                <w:lang w:val="en-GB"/>
+              </w:rPr>
+            </w:pPr>
+          </w:p>
+          <w:p>
+            <w:pPr>
+              <w:rPr>
+                <w:sz w:val="22"/>
+                <w:lang w:val="en-GB"/>
+              </w:rPr>
+            </w:pPr>
+          </w:p>
+          <w:p>
+            <w:pPr>
+              <w:rPr>
+                <w:sz w:val="22"/>
+                <w:lang w:val="en-GB"/>
+              </w:rPr>
+            </w:pPr>
+            <w:proofErr w:type="spellStart"/>
+            <w:r>
+              <w:rPr>
+                <w:sz w:val="22"/>
+                <w:lang w:val="en-GB"/>
+              </w:rPr>
+              <w:lastRenderedPageBreak/>
+              <w:t>Tabuleiro</w:t>
+            </w:r>
+            <w:proofErr w:type="spellEnd"/>
+            <w:r>
+              <w:rPr>
+                <w:sz w:val="22"/>
+                <w:lang w:val="en-GB"/>
+              </w:rPr>
+              <w:t>{[0,0,0,0,0,0,0,0], [0,0,0,0,0,0,0,0], [1,1,0,0,0,0,0,0], [0,0,0,0,0,0,0,0], [0,0,0,0,0,0,0,0], [0,0,0,0,0,0,0,0], [0,0,0,0,0,0,0,0], [0,0,0,0,0,0,0,0]}</w:t>
+            </w:r>
+          </w:p>
+          <w:p>
+            <w:pPr>
+              <w:rPr>
+                <w:sz w:val="22"/>
+                <w:lang w:val="en-GB"/>
+              </w:rPr>
+            </w:pPr>
+            <w:proofErr w:type="spellStart"/>
+            <w:r>
+              <w:rPr>
+                <w:sz w:val="22"/>
+                <w:lang w:val="en-GB"/>
+              </w:rPr>
+              <w:t>pecas</w:t>
+            </w:r>
+            <w:proofErr w:type="spellEnd"/>
+            <w:r>
+              <w:rPr>
+                <w:sz w:val="22"/>
+                <w:lang w:val="en-GB"/>
+              </w:rPr>
+              <w:t xml:space="preserve">&lt;1, </w:t>
+            </w:r>
+            <w:proofErr w:type="spellStart"/>
+            <w:r>
+              <w:rPr>
+                <w:sz w:val="22"/>
+                <w:lang w:val="en-GB"/>
+              </w:rPr>
+              <w:t>lebre</w:t>
+            </w:r>
+            <w:proofErr w:type="spellEnd"/>
+            <w:r>
+              <w:rPr>
+                <w:sz w:val="22"/>
+                <w:lang w:val="en-GB"/>
+              </w:rPr>
+              <w:t>&gt;</w:t>
+            </w:r>
+          </w:p>
+        </w:tc>
+        <w:tc>
+          <w:tcPr>
+            <w:tcW w:w="3498" w:type="dxa"/>
+          </w:tcPr>
+          <w:p>
+            <w:pPr>
+              <w:rPr>
+                <w:sz w:val="22"/>
+              </w:rPr>
+            </w:pPr>
+          </w:p>
+          <w:p>
+            <w:pPr>
+              <w:rPr>
+                <w:sz w:val="22"/>
+              </w:rPr>
+            </w:pPr>
+          </w:p>
+          <w:p>
+            <w:pPr>
+              <w:rPr>
+                <w:sz w:val="22"/>
+              </w:rPr>
+            </w:pPr>
+          </w:p>
+          <w:p>
+            <w:pPr>
+              <w:rPr>
+                <w:sz w:val="22"/>
+              </w:rPr>
+            </w:pPr>
+            <w:proofErr w:type="spellStart"/>
+            <w:r>
+              <w:rPr>
+                <w:sz w:val="22"/>
+              </w:rPr>
+              <w:lastRenderedPageBreak/>
+              <w:t>getPecasNoCaminho</w:t>
+            </w:r>
+            <w:proofErr w:type="spellEnd"/>
+            <w:r>
+              <w:rPr>
+                <w:sz w:val="22"/>
+              </w:rPr>
+              <w:t xml:space="preserve"> </w:t>
+            </w:r>
+            <w:r>
+              <w:rPr>
+                <w:sz w:val="22"/>
+              </w:rPr>
+              <w:t>(</w:t>
+            </w:r>
+            <w:r>
+              <w:rPr>
+                <w:sz w:val="22"/>
+              </w:rPr>
+              <w:t>2,0,3,1, pecas, tabuleiro</w:t>
+            </w:r>
+            <w:r>
+              <w:rPr>
+                <w:sz w:val="22"/>
+              </w:rPr>
+              <w:t>)</w:t>
+            </w:r>
+          </w:p>
+        </w:tc>
+        <w:tc>
+          <w:tcPr>
+            <w:tcW w:w="3499" w:type="dxa"/>
+          </w:tcPr>
+          <w:p>
+            <w:pPr>
+              <w:rPr>
+                <w:sz w:val="22"/>
+                <w:lang w:val="en-GB"/>
+              </w:rPr>
+            </w:pPr>
+          </w:p>
+          <w:p>
+            <w:pPr>
+              <w:rPr>
+                <w:sz w:val="22"/>
+                <w:lang w:val="en-GB"/>
+              </w:rPr>
+            </w:pPr>
+          </w:p>
+          <w:p>
+            <w:pPr>
+              <w:rPr>
+                <w:sz w:val="22"/>
+                <w:lang w:val="en-GB"/>
+              </w:rPr>
+            </w:pPr>
+          </w:p>
+          <w:p>
+            <w:pPr>
+              <w:rPr>
+                <w:sz w:val="22"/>
+                <w:lang w:val="en-GB"/>
+              </w:rPr>
+            </w:pPr>
+          </w:p>
+          <w:p>
+            <w:pPr>
+              <w:rPr>
+                <w:sz w:val="22"/>
+              </w:rPr>
+            </w:pPr>
+            <w:r>
+              <w:rPr>
+                <w:sz w:val="22"/>
+                <w:lang w:val="en-GB"/>
+              </w:rPr>
+              <w:lastRenderedPageBreak/>
+              <w:t xml:space="preserve">Lista </w:t>
+            </w:r>
+            <w:proofErr w:type="spellStart"/>
+            <w:r>
+              <w:rPr>
+                <w:sz w:val="22"/>
+                <w:lang w:val="en-GB"/>
+              </w:rPr>
+              <w:t>vazia</w:t>
+            </w:r>
+            <w:proofErr w:type="spellEnd"/>
+          </w:p>
+        </w:tc>
+        <w:tc>
+          <w:tcPr>
+            <w:tcW w:w="3499" w:type="dxa"/>
+          </w:tcPr>
+          <w:p>
+            <w:pPr>
+              <w:rPr>
+                <w:sz w:val="22"/>
+                <w:lang w:val="en-GB"/>
+              </w:rPr>
+            </w:pPr>
+          </w:p>
+          <w:p>
+            <w:pPr>
+              <w:rPr>
+                <w:sz w:val="22"/>
+                <w:lang w:val="en-GB"/>
+              </w:rPr>
+            </w:pPr>
+          </w:p>
+          <w:p>
+            <w:pPr>
+              <w:rPr>
+                <w:sz w:val="22"/>
+                <w:lang w:val="en-GB"/>
+              </w:rPr>
+            </w:pPr>
+          </w:p>
+          <w:p>
+            <w:pPr>
+              <w:rPr>
+                <w:sz w:val="22"/>
+                <w:lang w:val="en-GB"/>
+              </w:rPr>
+            </w:pPr>
+          </w:p>
+          <w:p>
+            <w:pPr>
+              <w:rPr>
+                <w:sz w:val="22"/>
+              </w:rPr>
+            </w:pPr>
+            <w:r>
+              <w:rPr>
+                <w:sz w:val="22"/>
+                <w:lang w:val="en-GB"/>
+              </w:rPr>
+              <w:lastRenderedPageBreak/>
+              <w:t xml:space="preserve">Lista </w:t>
+            </w:r>
+            <w:proofErr w:type="spellStart"/>
+            <w:r>
+              <w:rPr>
+                <w:sz w:val="22"/>
+                <w:lang w:val="en-GB"/>
+              </w:rPr>
+              <w:t>vazia</w:t>
+            </w:r>
+            <w:proofErr w:type="spellEnd"/>
+          </w:p>
+        </w:tc>
+      </w:tr>
+      <w:tr>
+        <w:tc>
+          <w:tcPr>
+            <w:tcW w:w="3498" w:type="dxa"/>
+          </w:tcPr>
+          <w:p>
+            <w:pPr>
+              <w:rPr>
+                <w:sz w:val="22"/>
+                <w:lang w:val="en-GB"/>
+              </w:rPr>
+            </w:pPr>
+            <w:proofErr w:type="spellStart"/>
+            <w:r>
+              <w:rPr>
+                <w:sz w:val="22"/>
+                <w:lang w:val="en-GB"/>
+              </w:rPr>
+              <w:t>Tabuleiro</w:t>
+            </w:r>
+            <w:proofErr w:type="spellEnd"/>
+            <w:r>
+              <w:rPr>
+                <w:sz w:val="22"/>
+                <w:lang w:val="en-GB"/>
+              </w:rPr>
+              <w:t>{[0,0,0,0,0,0,0,0], [0,</w:t>
+            </w:r>
+            <w:r>
+              <w:rPr>
+                <w:sz w:val="22"/>
+                <w:lang w:val="en-GB"/>
+              </w:rPr>
+              <w:t>1</w:t>
+            </w:r>
+            <w:r>
+              <w:rPr>
+                <w:sz w:val="22"/>
+                <w:lang w:val="en-GB"/>
+              </w:rPr>
+              <w:t>,0,0,0,0,0,0], [</w:t>
+            </w:r>
+            <w:r>
+              <w:rPr>
+                <w:sz w:val="22"/>
+                <w:lang w:val="en-GB"/>
+              </w:rPr>
+              <w:t>0</w:t>
+            </w:r>
+            <w:r>
+              <w:rPr>
+                <w:sz w:val="22"/>
+                <w:lang w:val="en-GB"/>
+              </w:rPr>
+              <w:t>,</w:t>
+            </w:r>
+            <w:r>
+              <w:rPr>
+                <w:sz w:val="22"/>
+                <w:lang w:val="en-GB"/>
+              </w:rPr>
+              <w:t>1</w:t>
+            </w:r>
+            <w:r>
+              <w:rPr>
+                <w:sz w:val="22"/>
+                <w:lang w:val="en-GB"/>
+              </w:rPr>
+              <w:t>,</w:t>
+            </w:r>
+            <w:r>
+              <w:rPr>
+                <w:sz w:val="22"/>
+                <w:lang w:val="en-GB"/>
+              </w:rPr>
+              <w:t>0</w:t>
+            </w:r>
+            <w:r>
+              <w:rPr>
+                <w:sz w:val="22"/>
+                <w:lang w:val="en-GB"/>
+              </w:rPr>
+              <w:t>,0,0,0,0,0], [0,0,0,0,0,0,0,0], [0,0,0,0,0,0,0,0], [0,0,0,0,0,0,0,0], [0,0,0,0,0,0,0,0], [0,0,0,0,0,0,0,0]}</w:t>
+            </w:r>
+          </w:p>
+          <w:p>
+            <w:pPr>
+              <w:rPr>
+                <w:sz w:val="22"/>
+                <w:lang w:val="en-GB"/>
+              </w:rPr>
+            </w:pPr>
+            <w:proofErr w:type="spellStart"/>
+            <w:r>
+              <w:rPr>
+                <w:sz w:val="22"/>
+                <w:lang w:val="en-GB"/>
+              </w:rPr>
+              <w:t>pecas</w:t>
+            </w:r>
+            <w:proofErr w:type="spellEnd"/>
+            <w:r>
+              <w:rPr>
+                <w:sz w:val="22"/>
+                <w:lang w:val="en-GB"/>
+              </w:rPr>
+              <w:t xml:space="preserve">&lt;1, </w:t>
+            </w:r>
+            <w:proofErr w:type="spellStart"/>
+            <w:r>
+              <w:rPr>
+                <w:sz w:val="22"/>
+                <w:lang w:val="en-GB"/>
+              </w:rPr>
+              <w:t>lebre</w:t>
+            </w:r>
+            <w:proofErr w:type="spellEnd"/>
+            <w:r>
+              <w:rPr>
+                <w:sz w:val="22"/>
+                <w:lang w:val="en-GB"/>
+              </w:rPr>
+              <w:t>, rei</w:t>
+            </w:r>
+            <w:r>
+              <w:rPr>
+                <w:sz w:val="22"/>
+                <w:lang w:val="en-GB"/>
+              </w:rPr>
+              <w:t>&gt;</w:t>
+            </w:r>
+          </w:p>
+        </w:tc>
+        <w:tc>
+          <w:tcPr>
+            <w:tcW w:w="3498" w:type="dxa"/>
+          </w:tcPr>
+          <w:p>
+            <w:pPr>
+              <w:rPr>
+                <w:sz w:val="22"/>
+              </w:rPr>
+            </w:pPr>
+            <w:proofErr w:type="spellStart"/>
+            <w:r>
+              <w:rPr>
+                <w:sz w:val="22"/>
+              </w:rPr>
+              <w:t>getPecasNoCaminho</w:t>
+            </w:r>
+            <w:proofErr w:type="spellEnd"/>
+            <w:r>
+              <w:rPr>
+                <w:sz w:val="22"/>
+              </w:rPr>
+              <w:t xml:space="preserve"> </w:t>
+            </w:r>
+            <w:r>
+              <w:rPr>
+                <w:sz w:val="22"/>
+              </w:rPr>
+              <w:t>(</w:t>
+            </w:r>
+            <w:r>
+              <w:rPr>
+                <w:sz w:val="22"/>
+              </w:rPr>
+              <w:t>3,1,0,1, pecas, tabuleiro</w:t>
+            </w:r>
+            <w:r>
+              <w:rPr>
+                <w:sz w:val="22"/>
+              </w:rPr>
+              <w:t>)</w:t>
+            </w:r>
+          </w:p>
+        </w:tc>
+        <w:tc>
+          <w:tcPr>
+            <w:tcW w:w="3499" w:type="dxa"/>
+          </w:tcPr>
+          <w:p>
+            <w:pPr>
+              <w:rPr>
+                <w:sz w:val="22"/>
+              </w:rPr>
+            </w:pPr>
+            <w:proofErr w:type="gramStart"/>
+            <w:r>
+              <w:rPr>
+                <w:sz w:val="22"/>
+                <w:lang w:val="en-GB"/>
+              </w:rPr>
+              <w:t>&lt;[</w:t>
+            </w:r>
+            <w:proofErr w:type="gramEnd"/>
+            <w:r>
+              <w:rPr>
+                <w:sz w:val="22"/>
+                <w:lang w:val="en-GB"/>
+              </w:rPr>
+              <w:t>1 | Rei | (</w:t>
+            </w:r>
+            <w:proofErr w:type="spellStart"/>
+            <w:r>
+              <w:rPr>
+                <w:sz w:val="22"/>
+                <w:lang w:val="en-GB"/>
+              </w:rPr>
+              <w:t>infinito</w:t>
+            </w:r>
+            <w:proofErr w:type="spellEnd"/>
+            <w:r>
+              <w:rPr>
+                <w:sz w:val="22"/>
+                <w:lang w:val="en-GB"/>
+              </w:rPr>
+              <w:t xml:space="preserve">) | 20 | Rei @ (n/a), 2 | </w:t>
+            </w:r>
+            <w:proofErr w:type="spellStart"/>
+            <w:r>
+              <w:rPr>
+                <w:sz w:val="22"/>
+                <w:lang w:val="en-GB"/>
+              </w:rPr>
+              <w:t>Lebre</w:t>
+            </w:r>
+            <w:proofErr w:type="spellEnd"/>
+            <w:r>
+              <w:rPr>
+                <w:sz w:val="22"/>
+                <w:lang w:val="en-GB"/>
+              </w:rPr>
+              <w:t xml:space="preserve"> | 2 | 10 | </w:t>
+            </w:r>
+            <w:proofErr w:type="spellStart"/>
+            <w:r>
+              <w:rPr>
+                <w:sz w:val="22"/>
+                <w:lang w:val="en-GB"/>
+              </w:rPr>
+              <w:t>Lebre</w:t>
+            </w:r>
+            <w:proofErr w:type="spellEnd"/>
+            <w:r>
+              <w:rPr>
+                <w:sz w:val="22"/>
+                <w:lang w:val="en-GB"/>
+              </w:rPr>
+              <w:t xml:space="preserve"> @ (n/a)]&gt;</w:t>
+            </w:r>
+          </w:p>
+        </w:tc>
+        <w:tc>
+          <w:tcPr>
+            <w:tcW w:w="3499" w:type="dxa"/>
+          </w:tcPr>
+          <w:p>
+            <w:pPr>
+              <w:rPr>
+                <w:sz w:val="22"/>
+              </w:rPr>
+            </w:pPr>
+            <w:proofErr w:type="gramStart"/>
+            <w:r>
+              <w:rPr>
+                <w:sz w:val="22"/>
+                <w:lang w:val="en-GB"/>
+              </w:rPr>
+              <w:t>&lt;[</w:t>
+            </w:r>
+            <w:proofErr w:type="gramEnd"/>
+            <w:r>
+              <w:rPr>
+                <w:sz w:val="22"/>
+                <w:lang w:val="en-GB"/>
+              </w:rPr>
+              <w:t>1 | Rei | (</w:t>
+            </w:r>
+            <w:proofErr w:type="spellStart"/>
+            <w:r>
+              <w:rPr>
+                <w:sz w:val="22"/>
+                <w:lang w:val="en-GB"/>
+              </w:rPr>
+              <w:t>infinito</w:t>
+            </w:r>
+            <w:proofErr w:type="spellEnd"/>
+            <w:r>
+              <w:rPr>
+                <w:sz w:val="22"/>
+                <w:lang w:val="en-GB"/>
+              </w:rPr>
+              <w:t xml:space="preserve">) | 20 | Rei @ (n/a), 2 | </w:t>
+            </w:r>
+            <w:proofErr w:type="spellStart"/>
+            <w:r>
+              <w:rPr>
+                <w:sz w:val="22"/>
+                <w:lang w:val="en-GB"/>
+              </w:rPr>
+              <w:t>Lebre</w:t>
+            </w:r>
+            <w:proofErr w:type="spellEnd"/>
+            <w:r>
+              <w:rPr>
+                <w:sz w:val="22"/>
+                <w:lang w:val="en-GB"/>
+              </w:rPr>
+              <w:t xml:space="preserve"> | 2 | 10 | </w:t>
+            </w:r>
+            <w:proofErr w:type="spellStart"/>
+            <w:r>
+              <w:rPr>
+                <w:sz w:val="22"/>
+                <w:lang w:val="en-GB"/>
+              </w:rPr>
+              <w:t>Lebre</w:t>
+            </w:r>
+            <w:proofErr w:type="spellEnd"/>
+            <w:r>
+              <w:rPr>
+                <w:sz w:val="22"/>
+                <w:lang w:val="en-GB"/>
+              </w:rPr>
+              <w:t xml:space="preserve"> @ (n/a)]&gt;</w:t>
+            </w:r>
+          </w:p>
+        </w:tc>
+      </w:tr>
+      <w:tr>
+        <w:tc>
+          <w:tcPr>
+            <w:tcW w:w="3498" w:type="dxa"/>
+          </w:tcPr>
+          <w:p>
+            <w:pPr>
+              <w:rPr>
+                <w:sz w:val="22"/>
+                <w:lang w:val="en-GB"/>
+              </w:rPr>
+            </w:pPr>
+            <w:proofErr w:type="spellStart"/>
+            <w:r>
+              <w:rPr>
+                <w:sz w:val="22"/>
+                <w:lang w:val="en-GB"/>
+              </w:rPr>
+              <w:t>Tabuleiro</w:t>
+            </w:r>
+            <w:proofErr w:type="spellEnd"/>
+            <w:r>
+              <w:rPr>
+                <w:sz w:val="22"/>
+                <w:lang w:val="en-GB"/>
+              </w:rPr>
+              <w:t>{[0,0,0,0,0,0,0,0], [0,</w:t>
+            </w:r>
+            <w:r>
+              <w:rPr>
+                <w:sz w:val="22"/>
+                <w:lang w:val="en-GB"/>
+              </w:rPr>
+              <w:t>1</w:t>
+            </w:r>
+            <w:r>
+              <w:rPr>
+                <w:sz w:val="22"/>
+                <w:lang w:val="en-GB"/>
+              </w:rPr>
+              <w:t>,0,0,0,0,0,0], [</w:t>
+            </w:r>
+            <w:r>
+              <w:rPr>
+                <w:sz w:val="22"/>
+                <w:lang w:val="en-GB"/>
+              </w:rPr>
+              <w:t>0</w:t>
+            </w:r>
+            <w:r>
+              <w:rPr>
+                <w:sz w:val="22"/>
+                <w:lang w:val="en-GB"/>
+              </w:rPr>
+              <w:t>,</w:t>
+            </w:r>
+            <w:r>
+              <w:rPr>
+                <w:sz w:val="22"/>
+                <w:lang w:val="en-GB"/>
+              </w:rPr>
+              <w:t>0</w:t>
+            </w:r>
+            <w:r>
+              <w:rPr>
+                <w:sz w:val="22"/>
+                <w:lang w:val="en-GB"/>
+              </w:rPr>
+              <w:t>,0,0,0,0,0,0], [0,0,0,</w:t>
+            </w:r>
+            <w:r>
+              <w:rPr>
+                <w:sz w:val="22"/>
+                <w:lang w:val="en-GB"/>
+              </w:rPr>
+              <w:t>1</w:t>
+            </w:r>
+            <w:r>
+              <w:rPr>
+                <w:sz w:val="22"/>
+                <w:lang w:val="en-GB"/>
+              </w:rPr>
+              <w:t>,0,0,0,0], [0,0,0,0,0,0,0,0], [0,0,0,0,0,0,0,0], [0,0,0,0,0,0,0,0], [0,0,0,0,0,0,0,0]}</w:t>
+            </w:r>
+          </w:p>
+          <w:p>
+            <w:pPr>
+              <w:rPr>
+                <w:sz w:val="22"/>
+                <w:lang w:val="en-GB"/>
+              </w:rPr>
+            </w:pPr>
+            <w:proofErr w:type="spellStart"/>
+            <w:r>
+              <w:rPr>
+                <w:sz w:val="22"/>
+                <w:lang w:val="en-GB"/>
+              </w:rPr>
+              <w:t>pecas</w:t>
+            </w:r>
+            <w:proofErr w:type="spellEnd"/>
+            <w:r>
+              <w:rPr>
+                <w:sz w:val="22"/>
+                <w:lang w:val="en-GB"/>
+              </w:rPr>
+              <w:t xml:space="preserve">&lt;1, </w:t>
+            </w:r>
+            <w:proofErr w:type="spellStart"/>
+            <w:r>
+              <w:rPr>
+                <w:sz w:val="22"/>
+                <w:lang w:val="en-GB"/>
+              </w:rPr>
+              <w:t>lebre</w:t>
+            </w:r>
+            <w:proofErr w:type="spellEnd"/>
+            <w:r>
+              <w:rPr>
+                <w:sz w:val="22"/>
+                <w:lang w:val="en-GB"/>
+              </w:rPr>
+              <w:t>, rei</w:t>
+            </w:r>
+            <w:r>
+              <w:rPr>
+                <w:sz w:val="22"/>
+                <w:lang w:val="en-GB"/>
+              </w:rPr>
+              <w:t>&gt;</w:t>
+            </w:r>
+          </w:p>
+        </w:tc>
+        <w:tc>
+          <w:tcPr>
+            <w:tcW w:w="3498" w:type="dxa"/>
+          </w:tcPr>
+          <w:p>
+            <w:pPr>
+              <w:rPr>
+                <w:sz w:val="22"/>
+              </w:rPr>
+            </w:pPr>
+            <w:proofErr w:type="spellStart"/>
+            <w:r>
+              <w:rPr>
+                <w:sz w:val="22"/>
+              </w:rPr>
+              <w:t>getPecasNoCaminho</w:t>
+            </w:r>
+            <w:proofErr w:type="spellEnd"/>
+            <w:r>
+              <w:rPr>
+                <w:sz w:val="22"/>
+              </w:rPr>
+              <w:t xml:space="preserve"> </w:t>
+            </w:r>
+            <w:r>
+              <w:rPr>
+                <w:sz w:val="22"/>
+              </w:rPr>
+              <w:t>(</w:t>
+            </w:r>
+            <w:r>
+              <w:rPr>
+                <w:sz w:val="22"/>
+              </w:rPr>
+              <w:t>4,4,0,0, pecas, tabuleiro</w:t>
+            </w:r>
+            <w:r>
+              <w:rPr>
+                <w:sz w:val="22"/>
+              </w:rPr>
+              <w:t>)</w:t>
+            </w:r>
+          </w:p>
+        </w:tc>
+        <w:tc>
+          <w:tcPr>
+            <w:tcW w:w="3499" w:type="dxa"/>
+          </w:tcPr>
+          <w:p>
+            <w:pPr>
+              <w:rPr>
+                <w:sz w:val="22"/>
+                <w:lang w:val="en-GB"/>
+              </w:rPr>
+            </w:pPr>
+            <w:proofErr w:type="gramStart"/>
+            <w:r>
+              <w:rPr>
+                <w:sz w:val="22"/>
+                <w:lang w:val="en-GB"/>
+              </w:rPr>
+              <w:t>&lt;[</w:t>
+            </w:r>
+            <w:proofErr w:type="gramEnd"/>
+            <w:r>
+              <w:rPr>
+                <w:sz w:val="22"/>
+                <w:lang w:val="en-GB"/>
+              </w:rPr>
+              <w:t xml:space="preserve">1 | </w:t>
+            </w:r>
+            <w:proofErr w:type="spellStart"/>
+            <w:r>
+              <w:rPr>
+                <w:sz w:val="22"/>
+                <w:lang w:val="en-GB"/>
+              </w:rPr>
+              <w:t>Lebre</w:t>
+            </w:r>
+            <w:proofErr w:type="spellEnd"/>
+            <w:r>
+              <w:rPr>
+                <w:sz w:val="22"/>
+                <w:lang w:val="en-GB"/>
+              </w:rPr>
+              <w:t xml:space="preserve"> | 2 | 10 | </w:t>
+            </w:r>
+            <w:proofErr w:type="spellStart"/>
+            <w:r>
+              <w:rPr>
+                <w:sz w:val="22"/>
+                <w:lang w:val="en-GB"/>
+              </w:rPr>
+              <w:t>Lebre</w:t>
+            </w:r>
+            <w:proofErr w:type="spellEnd"/>
+            <w:r>
+              <w:rPr>
+                <w:sz w:val="22"/>
+                <w:lang w:val="en-GB"/>
+              </w:rPr>
+              <w:t xml:space="preserve"> @ (n/a), 1 | Rei | (</w:t>
+            </w:r>
+            <w:proofErr w:type="spellStart"/>
+            <w:r>
+              <w:rPr>
+                <w:sz w:val="22"/>
+                <w:lang w:val="en-GB"/>
+              </w:rPr>
+              <w:t>infinito</w:t>
+            </w:r>
+            <w:proofErr w:type="spellEnd"/>
+            <w:r>
+              <w:rPr>
+                <w:sz w:val="22"/>
+                <w:lang w:val="en-GB"/>
+              </w:rPr>
+              <w:t>) | 20 | Rei @ (n/a)]&gt;</w:t>
+            </w:r>
+          </w:p>
+        </w:tc>
+        <w:tc>
+          <w:tcPr>
+            <w:tcW w:w="3499" w:type="dxa"/>
+          </w:tcPr>
+          <w:p>
+            <w:pPr>
+              <w:rPr>
+                <w:sz w:val="22"/>
+                <w:lang w:val="en-GB"/>
+              </w:rPr>
+            </w:pPr>
+            <w:proofErr w:type="gramStart"/>
+            <w:r>
+              <w:rPr>
+                <w:sz w:val="22"/>
+                <w:lang w:val="en-GB"/>
+              </w:rPr>
+              <w:t>&lt;[</w:t>
+            </w:r>
+            <w:proofErr w:type="gramEnd"/>
+            <w:r>
+              <w:rPr>
+                <w:sz w:val="22"/>
+                <w:lang w:val="en-GB"/>
+              </w:rPr>
+              <w:t xml:space="preserve">1 | </w:t>
+            </w:r>
+            <w:proofErr w:type="spellStart"/>
+            <w:r>
+              <w:rPr>
+                <w:sz w:val="22"/>
+                <w:lang w:val="en-GB"/>
+              </w:rPr>
+              <w:t>Lebre</w:t>
+            </w:r>
+            <w:proofErr w:type="spellEnd"/>
+            <w:r>
+              <w:rPr>
+                <w:sz w:val="22"/>
+                <w:lang w:val="en-GB"/>
+              </w:rPr>
+              <w:t xml:space="preserve"> | 2 | 10 | </w:t>
+            </w:r>
+            <w:proofErr w:type="spellStart"/>
+            <w:r>
+              <w:rPr>
+                <w:sz w:val="22"/>
+                <w:lang w:val="en-GB"/>
+              </w:rPr>
+              <w:t>Lebre</w:t>
+            </w:r>
+            <w:proofErr w:type="spellEnd"/>
+            <w:r>
+              <w:rPr>
+                <w:sz w:val="22"/>
+                <w:lang w:val="en-GB"/>
+              </w:rPr>
+              <w:t xml:space="preserve"> @ (n/a), 1 | Rei | (</w:t>
+            </w:r>
+            <w:proofErr w:type="spellStart"/>
+            <w:r>
+              <w:rPr>
+                <w:sz w:val="22"/>
+                <w:lang w:val="en-GB"/>
+              </w:rPr>
+              <w:t>infinito</w:t>
+            </w:r>
+            <w:proofErr w:type="spellEnd"/>
+            <w:r>
+              <w:rPr>
+                <w:sz w:val="22"/>
+                <w:lang w:val="en-GB"/>
+              </w:rPr>
+              <w:t>) | 20 | Rei @ (n/a)]&gt;</w:t>
+            </w:r>
+          </w:p>
+        </w:tc>
+      </w:tr>
+    </w:tbl>
+    <w:p>
+      <w:pPr>
+        <w:rPr>
+          <w:sz w:val="22"/>
+        </w:rPr>
+      </w:pPr>
+    </w:p>
+    <w:p>
+      <w:pPr>
+        <w:rPr>
+          <w:sz w:val="22"/>
+        </w:rPr>
+      </w:pPr>
+      <w:r>
+        <w:rPr>
+          <w:sz w:val="22"/>
+        </w:rPr>
+        <w:br w:type="page"/>
+      </w:r>
+    </w:p>
+    <w:tbl>
+      <w:tblPr>
+        <w:tblStyle w:val="TabelacomGrelha"/>
+        <w:tblW w:w="0" w:type="auto"/>
+        <w:tblLook w:val="04A0" w:firstRow="1" w:lastRow="0" w:firstColumn="1" w:lastColumn="0" w:noHBand="0" w:noVBand="1"/>
+      </w:tblPr>
+      <w:tblGrid>
+        <w:gridCol w:w="3498"/>
+        <w:gridCol w:w="3498"/>
+        <w:gridCol w:w="3499"/>
+        <w:gridCol w:w="3499"/>
+      </w:tblGrid>
+      <w:tr>
+        <w:tc>
+          <w:tcPr>
+            <w:tcW w:w="13994" w:type="dxa"/>
+            <w:gridSpan w:val="4"/>
+          </w:tcPr>
+          <w:p>
+            <w:pPr>
+              <w:rPr>
+                <w:b/>
+                <w:sz w:val="22"/>
+              </w:rPr>
+            </w:pPr>
+            <w:r>
+              <w:rPr>
+                <w:b/>
+                <w:sz w:val="22"/>
+              </w:rPr>
+              <w:lastRenderedPageBreak/>
+              <w:t>test07GetPecasNumRaio</w:t>
+            </w:r>
+          </w:p>
+        </w:tc>
+      </w:tr>
+      <w:tr>
+        <w:tc>
+          <w:tcPr>
+            <w:tcW w:w="3498" w:type="dxa"/>
+          </w:tcPr>
+          <w:p>
+            <w:pPr>
+              <w:rPr>
+                <w:b/>
+                <w:sz w:val="22"/>
+              </w:rPr>
+            </w:pPr>
+            <w:proofErr w:type="spellStart"/>
+            <w:r>
+              <w:rPr>
+                <w:sz w:val="22"/>
+              </w:rPr>
+              <w:t>Variaveis</w:t>
+            </w:r>
+            <w:proofErr w:type="spellEnd"/>
+          </w:p>
+        </w:tc>
+        <w:tc>
+          <w:tcPr>
+            <w:tcW w:w="3498" w:type="dxa"/>
+          </w:tcPr>
+          <w:p>
+            <w:pPr>
+              <w:rPr>
+                <w:b/>
+                <w:sz w:val="22"/>
+              </w:rPr>
+            </w:pPr>
+            <w:proofErr w:type="spellStart"/>
+            <w:r>
+              <w:rPr>
+                <w:sz w:val="22"/>
+              </w:rPr>
+              <w:t>Metodos</w:t>
+            </w:r>
+            <w:proofErr w:type="spellEnd"/>
+          </w:p>
+        </w:tc>
+        <w:tc>
+          <w:tcPr>
+            <w:tcW w:w="3499" w:type="dxa"/>
+          </w:tcPr>
+          <w:p>
+            <w:pPr>
+              <w:rPr>
+                <w:b/>
+                <w:sz w:val="22"/>
+              </w:rPr>
+            </w:pPr>
+            <w:r>
+              <w:rPr>
+                <w:sz w:val="22"/>
+              </w:rPr>
+              <w:t>Esperado</w:t>
+            </w:r>
+          </w:p>
+        </w:tc>
+        <w:tc>
+          <w:tcPr>
+            <w:tcW w:w="3499" w:type="dxa"/>
+          </w:tcPr>
+          <w:p>
+            <w:pPr>
+              <w:rPr>
+                <w:b/>
+                <w:sz w:val="22"/>
+              </w:rPr>
+            </w:pPr>
+            <w:r>
+              <w:rPr>
+                <w:sz w:val="22"/>
+              </w:rPr>
+              <w:t>Obtido</w:t>
+            </w:r>
+          </w:p>
+        </w:tc>
+      </w:tr>
+      <w:tr>
+        <w:tc>
+          <w:tcPr>
+            <w:tcW w:w="3498" w:type="dxa"/>
+          </w:tcPr>
+          <w:p>
+            <w:pPr>
+              <w:rPr>
+                <w:sz w:val="22"/>
+                <w:lang w:val="en-GB"/>
+              </w:rPr>
+            </w:pPr>
+            <w:proofErr w:type="spellStart"/>
+            <w:r>
+              <w:rPr>
+                <w:sz w:val="22"/>
+                <w:lang w:val="en-GB"/>
+              </w:rPr>
+              <w:t>Tabuleiro</w:t>
+            </w:r>
+            <w:proofErr w:type="spellEnd"/>
+            <w:r>
+              <w:rPr>
+                <w:sz w:val="22"/>
+                <w:lang w:val="en-GB"/>
+              </w:rPr>
+              <w:t>{[0,0,0,0,0,0,0,0], [0,0,0,0,0,0,0,0], [</w:t>
+            </w:r>
+            <w:r>
+              <w:rPr>
+                <w:sz w:val="22"/>
+                <w:lang w:val="en-GB"/>
+              </w:rPr>
+              <w:t>0</w:t>
+            </w:r>
+            <w:r>
+              <w:rPr>
+                <w:sz w:val="22"/>
+                <w:lang w:val="en-GB"/>
+              </w:rPr>
+              <w:t>,</w:t>
+            </w:r>
+            <w:r>
+              <w:rPr>
+                <w:sz w:val="22"/>
+                <w:lang w:val="en-GB"/>
+              </w:rPr>
+              <w:t>0</w:t>
+            </w:r>
+            <w:r>
+              <w:rPr>
+                <w:sz w:val="22"/>
+                <w:lang w:val="en-GB"/>
+              </w:rPr>
+              <w:t>,0,0,0,0,0,0], [0,0,0,0,0,0,0,0], [0,0,0,0,0,</w:t>
+            </w:r>
+            <w:r>
+              <w:rPr>
+                <w:sz w:val="22"/>
+                <w:lang w:val="en-GB"/>
+              </w:rPr>
+              <w:t>2</w:t>
+            </w:r>
+            <w:r>
+              <w:rPr>
+                <w:sz w:val="22"/>
+                <w:lang w:val="en-GB"/>
+              </w:rPr>
+              <w:t>,0,0], [0,0,0,0,0,0,0,0], [0,0,0,0,0,0,0,0], [0,0,0,0,0,0,0,0]}</w:t>
+            </w:r>
+          </w:p>
+          <w:p>
+            <w:pPr>
+              <w:rPr>
+                <w:sz w:val="22"/>
+                <w:lang w:val="en-GB"/>
+              </w:rPr>
+            </w:pPr>
+            <w:proofErr w:type="spellStart"/>
+            <w:r>
+              <w:rPr>
+                <w:sz w:val="22"/>
+                <w:lang w:val="en-GB"/>
+              </w:rPr>
+              <w:t>pecas</w:t>
+            </w:r>
+            <w:proofErr w:type="spellEnd"/>
+            <w:r>
+              <w:rPr>
+                <w:sz w:val="22"/>
+                <w:lang w:val="en-GB"/>
+              </w:rPr>
+              <w:t xml:space="preserve">&lt;2, </w:t>
+            </w:r>
+            <w:proofErr w:type="spellStart"/>
+            <w:r>
+              <w:rPr>
+                <w:sz w:val="22"/>
+                <w:lang w:val="en-GB"/>
+              </w:rPr>
+              <w:t>rei&gt;</w:t>
+            </w:r>
+          </w:p>
+        </w:tc>
+        <w:tc>
+          <w:tcPr>
+            <w:tcW w:w="3498" w:type="dxa"/>
+          </w:tcPr>
+          <w:p>
+            <w:pPr>
+              <w:rPr>
+                <w:sz w:val="22"/>
+              </w:rPr>
+            </w:pPr>
+            <w:r>
+              <w:rPr>
+                <w:sz w:val="22"/>
+              </w:rPr>
+              <w:t>getPecasNumRaio</w:t>
+            </w:r>
+            <w:proofErr w:type="spellEnd"/>
+            <w:r>
+              <w:rPr>
+                <w:sz w:val="22"/>
+              </w:rPr>
+              <w:t xml:space="preserve"> </w:t>
+            </w:r>
+            <w:r>
+              <w:rPr>
+                <w:sz w:val="22"/>
+              </w:rPr>
+              <w:t>(</w:t>
+            </w:r>
+            <w:r>
+              <w:rPr>
+                <w:sz w:val="22"/>
+              </w:rPr>
+              <w:t>4</w:t>
+            </w:r>
+            <w:r>
+              <w:rPr>
+                <w:sz w:val="22"/>
+              </w:rPr>
+              <w:t>,</w:t>
+            </w:r>
+            <w:r>
+              <w:rPr>
+                <w:sz w:val="22"/>
+              </w:rPr>
+              <w:t>4</w:t>
+            </w:r>
+            <w:r>
+              <w:rPr>
+                <w:sz w:val="22"/>
+              </w:rPr>
+              <w:t>,</w:t>
+            </w:r>
+            <w:r>
+              <w:rPr>
+                <w:sz w:val="22"/>
+              </w:rPr>
+              <w:t>1</w:t>
+            </w:r>
+            <w:r>
+              <w:rPr>
+                <w:sz w:val="22"/>
+              </w:rPr>
+              <w:t xml:space="preserve">, </w:t>
+            </w:r>
+            <w:r>
+              <w:rPr>
+                <w:sz w:val="22"/>
+              </w:rPr>
+              <w:t>tabuleiro</w:t>
+            </w:r>
+            <w:r>
+              <w:rPr>
+                <w:sz w:val="22"/>
+              </w:rPr>
+              <w:t xml:space="preserve">, </w:t>
+            </w:r>
+            <w:r>
+              <w:rPr>
+                <w:sz w:val="22"/>
+              </w:rPr>
+              <w:t>pecas</w:t>
+            </w:r>
+            <w:r>
+              <w:rPr>
+                <w:sz w:val="22"/>
+              </w:rPr>
+              <w:t>)</w:t>
+            </w:r>
+          </w:p>
+        </w:tc>
+        <w:tc>
+          <w:tcPr>
+            <w:tcW w:w="3499" w:type="dxa"/>
+          </w:tcPr>
+          <w:p>
+            <w:pPr>
+              <w:rPr>
+                <w:sz w:val="22"/>
+              </w:rPr>
+            </w:pPr>
+            <w:r>
+              <w:rPr>
+                <w:sz w:val="22"/>
+              </w:rPr>
+              <w:t>(rei)</w:t>
+            </w:r>
+          </w:p>
+        </w:tc>
+        <w:tc>
+          <w:tcPr>
+            <w:tcW w:w="3499" w:type="dxa"/>
+          </w:tcPr>
+          <w:p>
+            <w:pPr>
+              <w:rPr>
+                <w:sz w:val="22"/>
+              </w:rPr>
+            </w:pPr>
+            <w:r>
+              <w:rPr>
+                <w:sz w:val="22"/>
+              </w:rPr>
+              <w:t>(rei)</w:t>
+            </w:r>
+          </w:p>
+        </w:tc>
+      </w:tr>
+      <w:tr>
+        <w:tc>
+          <w:tcPr>
+            <w:tcW w:w="3498" w:type="dxa"/>
+          </w:tcPr>
+          <w:p>
+            <w:pPr>
+              <w:rPr>
+                <w:sz w:val="22"/>
+                <w:lang w:val="en-GB"/>
+              </w:rPr>
+            </w:pPr>
+            <w:proofErr w:type="spellStart"/>
+            <w:r>
+              <w:rPr>
+                <w:sz w:val="22"/>
+                <w:lang w:val="en-GB"/>
+              </w:rPr>
+              <w:t>Tabuleiro</w:t>
+            </w:r>
+            <w:proofErr w:type="spellEnd"/>
+            <w:r>
+              <w:rPr>
+                <w:sz w:val="22"/>
+                <w:lang w:val="en-GB"/>
+              </w:rPr>
+              <w:t>{[0,0,</w:t>
+            </w:r>
+            <w:r>
+              <w:rPr>
+                <w:sz w:val="22"/>
+                <w:lang w:val="en-GB"/>
+              </w:rPr>
+              <w:t>2</w:t>
+            </w:r>
+            <w:r>
+              <w:rPr>
+                <w:sz w:val="22"/>
+                <w:lang w:val="en-GB"/>
+              </w:rPr>
+              <w:t>,0,0,0,0,0], [0,0,0,0,0,0,0,0], [</w:t>
+            </w:r>
+            <w:r>
+              <w:rPr>
+                <w:sz w:val="22"/>
+                <w:lang w:val="en-GB"/>
+              </w:rPr>
+              <w:t>0</w:t>
+            </w:r>
+            <w:r>
+              <w:rPr>
+                <w:sz w:val="22"/>
+                <w:lang w:val="en-GB"/>
+              </w:rPr>
+              <w:t>,</w:t>
+            </w:r>
+            <w:r>
+              <w:rPr>
+                <w:sz w:val="22"/>
+                <w:lang w:val="en-GB"/>
+              </w:rPr>
+              <w:t>0</w:t>
+            </w:r>
+            <w:r>
+              <w:rPr>
+                <w:sz w:val="22"/>
+                <w:lang w:val="en-GB"/>
+              </w:rPr>
+              <w:t>,0,0,0,0,0,0], [0,0,0,0,0,0,0,0], [0,0,0,0,0,0,0,0], [0,0,0,0,0,0,0,0], [0,0,0,0,0,0,0,0], [0,0,0,0,0,0,0,0]}</w:t>
+            </w:r>
+          </w:p>
+          <w:p>
+            <w:pPr>
+              <w:rPr>
+                <w:sz w:val="22"/>
+                <w:lang w:val="en-GB"/>
+              </w:rPr>
+            </w:pPr>
+            <w:proofErr w:type="spellStart"/>
+            <w:r>
+              <w:rPr>
+                <w:sz w:val="22"/>
+                <w:lang w:val="en-GB"/>
+              </w:rPr>
+              <w:t>pecas</w:t>
+            </w:r>
+            <w:proofErr w:type="spellEnd"/>
+            <w:r>
+              <w:rPr>
+                <w:sz w:val="22"/>
+                <w:lang w:val="en-GB"/>
+              </w:rPr>
+              <w:t>&lt;2, rei&gt;</w:t>
+            </w:r>
+          </w:p>
+        </w:tc>
+        <w:tc>
+          <w:tcPr>
+            <w:tcW w:w="3498" w:type="dxa"/>
+          </w:tcPr>
+          <w:p>
+            <w:pPr>
+              <w:rPr>
+                <w:sz w:val="22"/>
+              </w:rPr>
+            </w:pPr>
+            <w:proofErr w:type="spellStart"/>
+            <w:r>
+              <w:rPr>
+                <w:sz w:val="22"/>
+              </w:rPr>
+              <w:t>getPecasNumRaio</w:t>
+            </w:r>
+            <w:proofErr w:type="spellEnd"/>
+            <w:r>
+              <w:rPr>
+                <w:sz w:val="22"/>
+              </w:rPr>
+              <w:t xml:space="preserve"> </w:t>
+            </w:r>
+            <w:r>
+              <w:rPr>
+                <w:sz w:val="22"/>
+              </w:rPr>
+              <w:t>(</w:t>
+            </w:r>
+            <w:r>
+              <w:rPr>
+                <w:sz w:val="22"/>
+              </w:rPr>
+              <w:t xml:space="preserve">0, 0, 2, </w:t>
+            </w:r>
+            <w:proofErr w:type="spellStart"/>
+            <w:r>
+              <w:rPr>
+                <w:sz w:val="22"/>
+              </w:rPr>
+              <w:t>tabuleiro, peca</w:t>
+            </w:r>
+            <w:proofErr w:type="spellEnd"/>
+            <w:r>
+              <w:rPr>
+                <w:sz w:val="22"/>
+              </w:rPr>
+              <w:t>s</w:t>
+            </w:r>
+            <w:r>
+              <w:rPr>
+                <w:sz w:val="22"/>
+              </w:rPr>
+              <w:t>)</w:t>
+            </w:r>
+          </w:p>
+        </w:tc>
+        <w:tc>
+          <w:tcPr>
+            <w:tcW w:w="3499" w:type="dxa"/>
+          </w:tcPr>
+          <w:p>
+            <w:pPr>
+              <w:rPr>
+                <w:sz w:val="22"/>
+              </w:rPr>
+            </w:pPr>
+            <w:r>
+              <w:rPr>
+                <w:sz w:val="22"/>
+              </w:rPr>
+              <w:t>(rei)</w:t>
+            </w:r>
+          </w:p>
+        </w:tc>
+        <w:tc>
+          <w:tcPr>
+            <w:tcW w:w="3499" w:type="dxa"/>
+          </w:tcPr>
+          <w:p>
+            <w:pPr>
+              <w:rPr>
+                <w:sz w:val="22"/>
+              </w:rPr>
+            </w:pPr>
+            <w:r>
+              <w:rPr>
+                <w:sz w:val="22"/>
+              </w:rPr>
+              <w:t>(rei)</w:t>
+            </w:r>
+          </w:p>
+        </w:tc>
+      </w:tr>
+      <w:tr>
+        <w:tc>
+          <w:tcPr>
+            <w:tcW w:w="3498" w:type="dxa"/>
+          </w:tcPr>
+          <w:p>
+            <w:pPr>
+              <w:rPr>
+                <w:sz w:val="22"/>
+                <w:lang w:val="en-GB"/>
+              </w:rPr>
+            </w:pPr>
+            <w:proofErr w:type="spellStart"/>
+            <w:r>
+              <w:rPr>
+                <w:sz w:val="22"/>
+                <w:lang w:val="en-GB"/>
+              </w:rPr>
+              <w:t>Tabuleiro</w:t>
+            </w:r>
+            <w:proofErr w:type="spellEnd"/>
+            <w:r>
+              <w:rPr>
+                <w:sz w:val="22"/>
+                <w:lang w:val="en-GB"/>
+              </w:rPr>
+              <w:t>{[0,0,0,0,0,0,0,0], [0,</w:t>
+            </w:r>
+            <w:r>
+              <w:rPr>
+                <w:sz w:val="22"/>
+                <w:lang w:val="en-GB"/>
+              </w:rPr>
+              <w:t>0</w:t>
+            </w:r>
+            <w:r>
+              <w:rPr>
+                <w:sz w:val="22"/>
+                <w:lang w:val="en-GB"/>
+              </w:rPr>
+              <w:t>,0,0,0,0,0,0], [0,</w:t>
+            </w:r>
+            <w:r>
+              <w:rPr>
+                <w:sz w:val="22"/>
+                <w:lang w:val="en-GB"/>
+              </w:rPr>
+              <w:t>0</w:t>
+            </w:r>
+            <w:r>
+              <w:rPr>
+                <w:sz w:val="22"/>
+                <w:lang w:val="en-GB"/>
+              </w:rPr>
+              <w:t>,0,0,0,0,0,0], [0,0,0,0,0,0,0,0], [0,0,0,0,0,0,0,0], [0,0,0,0,0,0,0,0], [0,0,0,0,0,0,0,0], [0,0,0,0,0,0,0,0]}</w:t>
+            </w:r>
+          </w:p>
+          <w:p>
+            <w:pPr>
+              <w:rPr>
+                <w:sz w:val="22"/>
+                <w:lang w:val="en-GB"/>
+              </w:rPr>
+            </w:pPr>
+            <w:proofErr w:type="spellStart"/>
+            <w:r>
+              <w:rPr>
+                <w:sz w:val="22"/>
+                <w:lang w:val="en-GB"/>
+              </w:rPr>
+              <w:t>pecas</w:t>
+            </w:r>
+            <w:proofErr w:type="spellEnd"/>
+            <w:r>
+              <w:rPr>
+                <w:sz w:val="22"/>
+                <w:lang w:val="en-GB"/>
+              </w:rPr>
+              <w:t>&lt;2, rei&gt;</w:t>
+            </w:r>
+          </w:p>
+        </w:tc>
+        <w:tc>
+          <w:tcPr>
+            <w:tcW w:w="3498" w:type="dxa"/>
+          </w:tcPr>
+          <w:p>
+            <w:pPr>
+              <w:rPr>
+                <w:sz w:val="22"/>
+              </w:rPr>
+            </w:pPr>
+            <w:proofErr w:type="spellStart"/>
+            <w:r>
+              <w:rPr>
+                <w:sz w:val="22"/>
+              </w:rPr>
+              <w:t>getPecasNumRaio</w:t>
+            </w:r>
+            <w:proofErr w:type="spellEnd"/>
+            <w:r>
+              <w:rPr>
+                <w:sz w:val="22"/>
+              </w:rPr>
+              <w:t xml:space="preserve"> </w:t>
+            </w:r>
+            <w:r>
+              <w:rPr>
+                <w:sz w:val="22"/>
+              </w:rPr>
+              <w:t>(</w:t>
+            </w:r>
+            <w:r>
+              <w:rPr>
+                <w:sz w:val="22"/>
+              </w:rPr>
+              <w:t>4, 4, 2, tabuleiro, pecas</w:t>
+            </w:r>
+            <w:r>
+              <w:rPr>
+                <w:sz w:val="22"/>
+              </w:rPr>
+              <w:t>)</w:t>
+            </w:r>
+          </w:p>
+        </w:tc>
+        <w:tc>
+          <w:tcPr>
+            <w:tcW w:w="3499" w:type="dxa"/>
+          </w:tcPr>
+          <w:p>
+            <w:pPr>
+              <w:rPr>
+                <w:sz w:val="22"/>
+              </w:rPr>
+            </w:pPr>
+            <w:r>
+              <w:rPr>
+                <w:sz w:val="22"/>
+              </w:rPr>
+              <w:t>Lista vazia</w:t>
+            </w:r>
+          </w:p>
+        </w:tc>
+        <w:tc>
+          <w:tcPr>
+            <w:tcW w:w="3499" w:type="dxa"/>
+          </w:tcPr>
+          <w:p>
+            <w:pPr>
+              <w:rPr>
+                <w:sz w:val="22"/>
+              </w:rPr>
+            </w:pPr>
+            <w:r>
+              <w:rPr>
+                <w:sz w:val="22"/>
+              </w:rPr>
+              <w:t>Lista vazia</w:t>
+            </w:r>
+          </w:p>
+        </w:tc>
+      </w:tr>
+      <w:tr>
+        <w:tc>
+          <w:tcPr>
+            <w:tcW w:w="3498" w:type="dxa"/>
+          </w:tcPr>
+          <w:p>
+            <w:pPr>
+              <w:rPr>
+                <w:sz w:val="22"/>
+                <w:lang w:val="en-GB"/>
+              </w:rPr>
+            </w:pPr>
+            <w:proofErr w:type="spellStart"/>
+            <w:r>
+              <w:rPr>
+                <w:sz w:val="22"/>
+                <w:lang w:val="en-GB"/>
+              </w:rPr>
+              <w:t>Tabuleiro</w:t>
+            </w:r>
+            <w:proofErr w:type="spellEnd"/>
+            <w:r>
+              <w:rPr>
+                <w:sz w:val="22"/>
+                <w:lang w:val="en-GB"/>
+              </w:rPr>
+              <w:t>{[0,0,0,0,0,0,0,0], [0,</w:t>
+            </w:r>
+            <w:r>
+              <w:rPr>
+                <w:sz w:val="22"/>
+                <w:lang w:val="en-GB"/>
+              </w:rPr>
+              <w:t>0</w:t>
+            </w:r>
+            <w:r>
+              <w:rPr>
+                <w:sz w:val="22"/>
+                <w:lang w:val="en-GB"/>
+              </w:rPr>
+              <w:t>,0,0,0,0,0,0], [0,0,0,0,0,0,0,0], [0,0,0,</w:t>
+            </w:r>
+            <w:r>
+              <w:rPr>
+                <w:sz w:val="22"/>
+                <w:lang w:val="en-GB"/>
+              </w:rPr>
+              <w:t>0</w:t>
+            </w:r>
+            <w:r>
+              <w:rPr>
+                <w:sz w:val="22"/>
+                <w:lang w:val="en-GB"/>
+              </w:rPr>
+              <w:t>,0,0,0,0], [</w:t>
+            </w:r>
+            <w:r>
+              <w:rPr>
+                <w:sz w:val="22"/>
+                <w:lang w:val="en-GB"/>
+              </w:rPr>
+              <w:t>0</w:t>
+            </w:r>
+            <w:r>
+              <w:rPr>
+                <w:sz w:val="22"/>
+                <w:lang w:val="en-GB"/>
+              </w:rPr>
+              <w:t>,0,0,0,0,0,0,0], [0,0,0,0,0,0,0,0], [0,0,0,0,0,0,0,0], [0,0,0,0,0,0,0,</w:t>
+            </w:r>
+            <w:r>
+              <w:rPr>
+                <w:sz w:val="22"/>
+                <w:lang w:val="en-GB"/>
+              </w:rPr>
+              <w:t>2</w:t>
+            </w:r>
+            <w:r>
+              <w:rPr>
+                <w:sz w:val="22"/>
+                <w:lang w:val="en-GB"/>
+              </w:rPr>
+              <w:t>]}</w:t>
+            </w:r>
+          </w:p>
+          <w:p>
+            <w:pPr>
+              <w:rPr>
+                <w:sz w:val="22"/>
+                <w:lang w:val="en-GB"/>
+              </w:rPr>
+            </w:pPr>
+            <w:proofErr w:type="spellStart"/>
+            <w:r>
+              <w:rPr>
+                <w:sz w:val="22"/>
+                <w:lang w:val="en-GB"/>
+              </w:rPr>
+              <w:t>pecas</w:t>
+            </w:r>
+            <w:proofErr w:type="spellEnd"/>
+            <w:r>
+              <w:rPr>
+                <w:sz w:val="22"/>
+                <w:lang w:val="en-GB"/>
+              </w:rPr>
+              <w:t>&lt;2, rei&gt;</w:t>
+            </w:r>
+          </w:p>
+        </w:tc>
+        <w:tc>
+          <w:tcPr>
+            <w:tcW w:w="3498" w:type="dxa"/>
+          </w:tcPr>
+          <w:p>
+            <w:pPr>
+              <w:rPr>
+                <w:sz w:val="22"/>
+              </w:rPr>
+            </w:pPr>
+            <w:proofErr w:type="spellStart"/>
+            <w:r>
+              <w:rPr>
+                <w:sz w:val="22"/>
+              </w:rPr>
+              <w:t>getPecasNumRaio</w:t>
+            </w:r>
+            <w:proofErr w:type="spellEnd"/>
+            <w:r>
+              <w:rPr>
+                <w:sz w:val="22"/>
+              </w:rPr>
+              <w:t xml:space="preserve"> </w:t>
+            </w:r>
+            <w:r>
+              <w:rPr>
+                <w:sz w:val="22"/>
+              </w:rPr>
+              <w:t>(</w:t>
+            </w:r>
+            <w:r>
+              <w:rPr>
+                <w:sz w:val="22"/>
+              </w:rPr>
+              <w:t>7, 0, 3, tabuleiro, pecas</w:t>
+            </w:r>
+            <w:r>
+              <w:rPr>
+                <w:sz w:val="22"/>
+              </w:rPr>
+              <w:t>)</w:t>
+            </w:r>
+          </w:p>
+        </w:tc>
+        <w:tc>
+          <w:tcPr>
+            <w:tcW w:w="3499" w:type="dxa"/>
+          </w:tcPr>
+          <w:p>
+            <w:pPr>
+              <w:rPr>
+                <w:sz w:val="22"/>
+              </w:rPr>
+            </w:pPr>
+            <w:r>
+              <w:rPr>
+                <w:sz w:val="22"/>
+              </w:rPr>
+              <w:t>(rei)</w:t>
+            </w:r>
+          </w:p>
+        </w:tc>
+        <w:tc>
+          <w:tcPr>
+            <w:tcW w:w="3499" w:type="dxa"/>
+          </w:tcPr>
+          <w:p>
+            <w:pPr>
+              <w:rPr>
+                <w:sz w:val="22"/>
+              </w:rPr>
+            </w:pPr>
+            <w:r>
+              <w:rPr>
+                <w:sz w:val="22"/>
+              </w:rPr>
+              <w:t>(rei)</w:t>
+            </w:r>
           </w:p>
         </w:tc>
       </w:tr>
@@ -16369,7 +18457,7 @@
   <w:style w:type="paragraph" w:default="1" w:styleId="Normal">
     <w:name w:val="Normal"/>
     <w:qFormat/>
-    <w:rsid w:val="00412E3C"/>
+    <w:rsid w:val="000C12C7"/>
   </w:style>
   <w:style w:type="character" w:default="1" w:styleId="Tipodeletrapredefinidodopargrafo">
     <w:name w:val="Default Paragraph Font"/>
@@ -16720,7 +18808,7 @@
 </file>
 
 <file path=customXml/itemProps1.xml><?xml version="1.0" encoding="utf-8"?>
-<ds:datastoreItem xmlns:ds="http://schemas.openxmlformats.org/officeDocument/2006/customXml" ds:itemID="{E05E9564-480D-4EAB-BFAD-F788DE8A1CE0}">
+<ds:datastoreItem xmlns:ds="http://schemas.openxmlformats.org/officeDocument/2006/customXml" ds:itemID="{C9CC7B1F-B768-4BE6-ABCE-45BF828BC855}">
   <ds:schemaRefs>
     <ds:schemaRef ds:uri="http://schemas.openxmlformats.org/officeDocument/2006/bibliography"/>
   </ds:schemaRefs>

</xml_diff>

<commit_message>
Cristiano Ronaldo (em 2017...) do CrazyChess :)
</commit_message>
<xml_diff>
--- a/Testes.docx
+++ b/Testes.docx
@@ -12897,6 +12897,40 @@
         <w:br w:type="page"/>
       </w:r>
     </w:p>
+    <w:p>
+      <w:pPr>
+        <w:rPr>
+          <w:sz w:val="36"/>
+        </w:rPr>
+      </w:pPr>
+      <w:r>
+        <w:rPr>
+          <w:sz w:val="36"/>
+        </w:rPr>
+        <w:lastRenderedPageBreak/>
+        <w:t xml:space="preserve">Testes - </w:t>
+      </w:r>
+      <w:r>
+        <w:rPr>
+          <w:sz w:val="36"/>
+        </w:rPr>
+        <w:t>CrazyPiece</w:t>
+      </w:r>
+    </w:p>
+    <w:p>
+      <w:pPr>
+        <w:rPr>
+          <w:sz w:val="22"/>
+        </w:rPr>
+      </w:pPr>
+    </w:p>
+    <w:p>
+      <w:pPr>
+        <w:rPr>
+          <w:sz w:val="22"/>
+        </w:rPr>
+      </w:pPr>
+    </w:p>
     <w:tbl>
       <w:tblPr>
         <w:tblStyle w:val="TabelacomGrelha"/>
@@ -12927,7 +12961,6 @@
                 <w:b/>
                 <w:sz w:val="22"/>
               </w:rPr>
-              <w:lastRenderedPageBreak/>
               <w:t>test01MoveHorizonal</w:t>
             </w:r>
           </w:p>
@@ -14678,27 +14711,6 @@
           <w:sz w:val="22"/>
         </w:rPr>
       </w:pPr>
-    </w:p>
-    <w:p>
-      <w:pPr>
-        <w:rPr>
-          <w:sz w:val="22"/>
-        </w:rPr>
-      </w:pPr>
-    </w:p>
-    <w:p>
-      <w:pPr>
-        <w:rPr>
-          <w:sz w:val="22"/>
-        </w:rPr>
-      </w:pPr>
-    </w:p>
-    <w:p>
-      <w:pPr>
-        <w:rPr>
-          <w:sz w:val="22"/>
-        </w:rPr>
-      </w:pPr>
       <w:r>
         <w:rPr>
           <w:sz w:val="22"/>
@@ -16361,7 +16373,6 @@
                 <w:sz w:val="22"/>
                 <w:lang w:val="en-GB"/>
               </w:rPr>
-              <w:lastRenderedPageBreak/>
               <w:t>Tabuleiro</w:t>
             </w:r>
             <w:proofErr w:type="spellEnd"/>
@@ -17702,22 +17713,41 @@
     <w:p>
       <w:pPr>
         <w:rPr>
-          <w:sz w:val="22"/>
+          <w:sz w:val="36"/>
         </w:rPr>
       </w:pPr>
       <w:r>
         <w:rPr>
-          <w:sz w:val="22"/>
+          <w:sz w:val="36"/>
         </w:rPr>
         <w:lastRenderedPageBreak/>
-        <w:t>Testes - Rei</w:t>
+        <w:t xml:space="preserve">Testes </w:t>
       </w:r>
       <w:r>
         <w:rPr>
-          <w:sz w:val="22"/>
+          <w:sz w:val="36"/>
         </w:rPr>
-        <w:br w:type="page"/>
+        <w:t>–</w:t>
       </w:r>
+      <w:r>
+        <w:rPr>
+          <w:sz w:val="36"/>
+        </w:rPr>
+        <w:t xml:space="preserve"> </w:t>
+      </w:r>
+      <w:r>
+        <w:rPr>
+          <w:sz w:val="36"/>
+        </w:rPr>
+        <w:t>Rei</w:t>
+      </w:r>
+    </w:p>
+    <w:p>
+      <w:pPr>
+        <w:rPr>
+          <w:sz w:val="36"/>
+        </w:rPr>
+      </w:pPr>
     </w:p>
     <w:tbl>
       <w:tblPr>
@@ -17749,7 +17779,6 @@
                 <w:b/>
                 <w:sz w:val="22"/>
               </w:rPr>
-              <w:lastRenderedPageBreak/>
               <w:t>test0</w:t>
             </w:r>
             <w:r>
@@ -18823,6 +18852,20 @@
         </w:rPr>
       </w:pPr>
     </w:p>
+    <w:p>
+      <w:pPr>
+        <w:rPr>
+          <w:sz w:val="22"/>
+        </w:rPr>
+      </w:pPr>
+    </w:p>
+    <w:p>
+      <w:pPr>
+        <w:rPr>
+          <w:sz w:val="22"/>
+        </w:rPr>
+      </w:pPr>
+    </w:p>
     <w:tbl>
       <w:tblPr>
         <w:tblStyle w:val="TabelacomGrelha"/>
@@ -18853,6 +18896,7 @@
                 <w:b/>
                 <w:sz w:val="22"/>
               </w:rPr>
+              <w:lastRenderedPageBreak/>
               <w:t>t</w:t>
             </w:r>
             <w:r>
@@ -19297,16 +19341,40 @@
     <w:p>
       <w:pPr>
         <w:rPr>
-          <w:sz w:val="22"/>
+          <w:sz w:val="36"/>
         </w:rPr>
       </w:pPr>
       <w:r>
         <w:rPr>
-          <w:sz w:val="22"/>
+          <w:sz w:val="36"/>
         </w:rPr>
-        <w:lastRenderedPageBreak/>
-        <w:t>Testes – Lebre</w:t>
+        <w:t xml:space="preserve">Testes </w:t>
       </w:r>
+      <w:r>
+        <w:rPr>
+          <w:sz w:val="36"/>
+        </w:rPr>
+        <w:t>–</w:t>
+      </w:r>
+      <w:r>
+        <w:rPr>
+          <w:sz w:val="36"/>
+        </w:rPr>
+        <w:t xml:space="preserve"> </w:t>
+      </w:r>
+      <w:r>
+        <w:rPr>
+          <w:sz w:val="36"/>
+        </w:rPr>
+        <w:t>Lebre</w:t>
+      </w:r>
+    </w:p>
+    <w:p>
+      <w:pPr>
+        <w:rPr>
+          <w:sz w:val="36"/>
+        </w:rPr>
+      </w:pPr>
     </w:p>
     <w:tbl>
       <w:tblPr>
@@ -20016,6 +20084,13 @@
         </w:tc>
       </w:tr>
     </w:tbl>
+    <w:p>
+      <w:pPr>
+        <w:rPr>
+          <w:sz w:val="22"/>
+        </w:rPr>
+      </w:pPr>
+    </w:p>
     <w:p>
       <w:pPr>
         <w:rPr>
@@ -21445,6 +21520,20 @@
         </w:rPr>
       </w:pPr>
     </w:p>
+    <w:p>
+      <w:pPr>
+        <w:rPr>
+          <w:sz w:val="22"/>
+        </w:rPr>
+      </w:pPr>
+    </w:p>
+    <w:p>
+      <w:pPr>
+        <w:rPr>
+          <w:sz w:val="22"/>
+        </w:rPr>
+      </w:pPr>
+    </w:p>
     <w:tbl>
       <w:tblPr>
         <w:tblStyle w:val="TabelacomGrelha"/>
@@ -21475,6 +21564,7 @@
                 <w:b/>
                 <w:sz w:val="22"/>
               </w:rPr>
+              <w:lastRenderedPageBreak/>
               <w:t>t</w:t>
             </w:r>
             <w:r>
@@ -22110,7 +22200,6 @@
                 <w:b/>
                 <w:sz w:val="22"/>
               </w:rPr>
-              <w:lastRenderedPageBreak/>
               <w:t>T</w:t>
             </w:r>
             <w:r>
@@ -22650,12 +22739,47 @@
           <w:sz w:val="22"/>
         </w:rPr>
       </w:pPr>
+    </w:p>
+    <w:p>
+      <w:pPr>
+        <w:rPr>
+          <w:sz w:val="36"/>
+        </w:rPr>
+      </w:pPr>
       <w:r>
         <w:rPr>
-          <w:sz w:val="22"/>
+          <w:sz w:val="36"/>
         </w:rPr>
-        <w:t>Testes – Padre da Vila</w:t>
+        <w:lastRenderedPageBreak/>
+        <w:t xml:space="preserve">Testes </w:t>
       </w:r>
+      <w:r>
+        <w:rPr>
+          <w:sz w:val="36"/>
+        </w:rPr>
+        <w:t>–</w:t>
+      </w:r>
+      <w:r>
+        <w:rPr>
+          <w:sz w:val="36"/>
+        </w:rPr>
+        <w:t xml:space="preserve"> </w:t>
+      </w:r>
+      <w:proofErr w:type="spellStart"/>
+      <w:r>
+        <w:rPr>
+          <w:sz w:val="36"/>
+        </w:rPr>
+        <w:t>PadreDaVila</w:t>
+      </w:r>
+      <w:proofErr w:type="spellEnd"/>
+    </w:p>
+    <w:p>
+      <w:pPr>
+        <w:rPr>
+          <w:sz w:val="36"/>
+        </w:rPr>
+      </w:pPr>
     </w:p>
     <w:tbl>
       <w:tblPr>
@@ -23421,7 +23545,6 @@
                 <w:b/>
                 <w:sz w:val="22"/>
               </w:rPr>
-              <w:lastRenderedPageBreak/>
               <w:t>test0</w:t>
             </w:r>
             <w:r>
@@ -23853,6 +23976,20 @@
         </w:rPr>
       </w:pPr>
     </w:p>
+    <w:p>
+      <w:pPr>
+        <w:rPr>
+          <w:sz w:val="22"/>
+        </w:rPr>
+      </w:pPr>
+    </w:p>
+    <w:p>
+      <w:pPr>
+        <w:rPr>
+          <w:sz w:val="22"/>
+        </w:rPr>
+      </w:pPr>
+    </w:p>
     <w:tbl>
       <w:tblPr>
         <w:tblStyle w:val="TabelacomGrelha"/>
@@ -23882,6 +24019,7 @@
                 <w:b/>
                 <w:sz w:val="22"/>
               </w:rPr>
+              <w:lastRenderedPageBreak/>
               <w:t>test0</w:t>
             </w:r>
             <w:r>
@@ -24436,29 +24574,42 @@
     <w:p>
       <w:pPr>
         <w:rPr>
-          <w:sz w:val="22"/>
+          <w:sz w:val="36"/>
         </w:rPr>
       </w:pPr>
       <w:r>
         <w:rPr>
-          <w:sz w:val="22"/>
+          <w:sz w:val="36"/>
         </w:rPr>
-        <w:t xml:space="preserve">Testes – </w:t>
+        <w:t xml:space="preserve">Testes </w:t>
+      </w:r>
+      <w:r>
+        <w:rPr>
+          <w:sz w:val="36"/>
+        </w:rPr>
+        <w:t>–</w:t>
+      </w:r>
+      <w:r>
+        <w:rPr>
+          <w:sz w:val="36"/>
+        </w:rPr>
+        <w:t xml:space="preserve"> </w:t>
       </w:r>
       <w:proofErr w:type="spellStart"/>
       <w:r>
         <w:rPr>
-          <w:sz w:val="22"/>
+          <w:sz w:val="36"/>
         </w:rPr>
-        <w:t>Ponei</w:t>
+        <w:t>PoneiMagico</w:t>
       </w:r>
       <w:proofErr w:type="spellEnd"/>
-      <w:r>
+    </w:p>
+    <w:p>
+      <w:pPr>
         <w:rPr>
-          <w:sz w:val="22"/>
+          <w:sz w:val="36"/>
         </w:rPr>
-        <w:t xml:space="preserve"> Magico</w:t>
-      </w:r>
+      </w:pPr>
     </w:p>
     <w:tbl>
       <w:tblPr>
@@ -24956,7 +25107,6 @@
                 <w:b/>
                 <w:sz w:val="22"/>
               </w:rPr>
-              <w:lastRenderedPageBreak/>
               <w:t>test0</w:t>
             </w:r>
             <w:r>
@@ -25184,6 +25334,20 @@
         </w:tc>
       </w:tr>
     </w:tbl>
+    <w:p>
+      <w:pPr>
+        <w:rPr>
+          <w:sz w:val="22"/>
+        </w:rPr>
+      </w:pPr>
+    </w:p>
+    <w:p>
+      <w:pPr>
+        <w:rPr>
+          <w:sz w:val="22"/>
+        </w:rPr>
+      </w:pPr>
+    </w:p>
     <w:p>
       <w:pPr>
         <w:rPr>
@@ -25220,6 +25384,7 @@
                 <w:b/>
                 <w:sz w:val="22"/>
               </w:rPr>
+              <w:lastRenderedPageBreak/>
               <w:t>test0</w:t>
             </w:r>
             <w:r>
@@ -26054,6 +26219,27 @@
         </w:tc>
       </w:tr>
     </w:tbl>
+    <w:p>
+      <w:pPr>
+        <w:rPr>
+          <w:sz w:val="22"/>
+        </w:rPr>
+      </w:pPr>
+    </w:p>
+    <w:p>
+      <w:pPr>
+        <w:rPr>
+          <w:sz w:val="22"/>
+        </w:rPr>
+      </w:pPr>
+    </w:p>
+    <w:p>
+      <w:pPr>
+        <w:rPr>
+          <w:sz w:val="22"/>
+        </w:rPr>
+      </w:pPr>
+    </w:p>
     <w:p>
       <w:pPr>
         <w:rPr>
@@ -26140,7 +26326,14 @@
                 <w:b/>
                 <w:sz w:val="22"/>
               </w:rPr>
-              <w:t>6SaltarReis</w:t>
+              <w:t>7</w:t>
+            </w:r>
+            <w:r>
+              <w:rPr>
+                <w:b/>
+                <w:sz w:val="22"/>
+              </w:rPr>
+              <w:t>SaltarReis</w:t>
             </w:r>
           </w:p>
         </w:tc>
@@ -27440,23 +27633,57 @@
     <w:p>
       <w:pPr>
         <w:rPr>
-          <w:sz w:val="22"/>
+          <w:sz w:val="36"/>
+        </w:rPr>
+      </w:pPr>
+    </w:p>
+    <w:p>
+      <w:pPr>
+        <w:rPr>
+          <w:sz w:val="36"/>
+        </w:rPr>
+      </w:pPr>
+    </w:p>
+    <w:p>
+      <w:pPr>
+        <w:rPr>
+          <w:sz w:val="36"/>
         </w:rPr>
       </w:pPr>
       <w:r>
         <w:rPr>
-          <w:sz w:val="22"/>
+          <w:sz w:val="36"/>
         </w:rPr>
-        <w:t xml:space="preserve">Testes – </w:t>
+        <w:lastRenderedPageBreak/>
+        <w:t xml:space="preserve">Testes </w:t>
+      </w:r>
+      <w:r>
+        <w:rPr>
+          <w:sz w:val="36"/>
+        </w:rPr>
+        <w:t>–</w:t>
+      </w:r>
+      <w:r>
+        <w:rPr>
+          <w:sz w:val="36"/>
+        </w:rPr>
+        <w:t xml:space="preserve"> </w:t>
       </w:r>
       <w:proofErr w:type="spellStart"/>
       <w:r>
         <w:rPr>
-          <w:sz w:val="22"/>
+          <w:sz w:val="36"/>
         </w:rPr>
         <w:t>TorreH</w:t>
       </w:r>
       <w:proofErr w:type="spellEnd"/>
+    </w:p>
+    <w:p>
+      <w:pPr>
+        <w:rPr>
+          <w:sz w:val="36"/>
+        </w:rPr>
+      </w:pPr>
     </w:p>
     <w:tbl>
       <w:tblPr>
@@ -27726,7 +27953,6 @@
                 <w:b/>
                 <w:sz w:val="22"/>
               </w:rPr>
-              <w:lastRenderedPageBreak/>
               <w:t>test0</w:t>
             </w:r>
             <w:r>
@@ -28644,6 +28870,20 @@
         </w:rPr>
       </w:pPr>
     </w:p>
+    <w:p>
+      <w:pPr>
+        <w:rPr>
+          <w:sz w:val="22"/>
+        </w:rPr>
+      </w:pPr>
+    </w:p>
+    <w:p>
+      <w:pPr>
+        <w:rPr>
+          <w:sz w:val="22"/>
+        </w:rPr>
+      </w:pPr>
+    </w:p>
     <w:tbl>
       <w:tblPr>
         <w:tblStyle w:val="TabelacomGrelha"/>
@@ -28673,6 +28913,7 @@
                 <w:b/>
                 <w:sz w:val="22"/>
               </w:rPr>
+              <w:lastRenderedPageBreak/>
               <w:t>test0</w:t>
             </w:r>
             <w:r>
@@ -29296,6 +29537,511 @@
               </w:rPr>
               <w:t>}</w:t>
             </w:r>
+          </w:p>
+        </w:tc>
+      </w:tr>
+    </w:tbl>
+    <w:p>
+      <w:pPr>
+        <w:rPr>
+          <w:sz w:val="22"/>
+        </w:rPr>
+      </w:pPr>
+    </w:p>
+    <w:p>
+      <w:pPr>
+        <w:rPr>
+          <w:sz w:val="22"/>
+        </w:rPr>
+      </w:pPr>
+    </w:p>
+    <w:p>
+      <w:pPr>
+        <w:rPr>
+          <w:sz w:val="36"/>
+        </w:rPr>
+      </w:pPr>
+      <w:r>
+        <w:rPr>
+          <w:sz w:val="36"/>
+        </w:rPr>
+        <w:t xml:space="preserve">Testes </w:t>
+      </w:r>
+      <w:r>
+        <w:rPr>
+          <w:sz w:val="36"/>
+        </w:rPr>
+        <w:t>–</w:t>
+      </w:r>
+      <w:r>
+        <w:rPr>
+          <w:sz w:val="36"/>
+        </w:rPr>
+        <w:t xml:space="preserve"> </w:t>
+      </w:r>
+      <w:proofErr w:type="spellStart"/>
+      <w:r>
+        <w:rPr>
+          <w:sz w:val="36"/>
+        </w:rPr>
+        <w:t>TorreV</w:t>
+      </w:r>
+      <w:proofErr w:type="spellEnd"/>
+    </w:p>
+    <w:p>
+      <w:pPr>
+        <w:rPr>
+          <w:sz w:val="36"/>
+        </w:rPr>
+      </w:pPr>
+    </w:p>
+    <w:tbl>
+      <w:tblPr>
+        <w:tblStyle w:val="TabelacomGrelha"/>
+        <w:tblW w:w="0" w:type="auto"/>
+        <w:tblLook w:val="04A0" w:firstRow="1" w:lastRow="0" w:firstColumn="1" w:lastColumn="0" w:noHBand="0" w:noVBand="1"/>
+      </w:tblPr>
+      <w:tblGrid>
+        <w:gridCol w:w="1025"/>
+        <w:gridCol w:w="1581"/>
+        <w:gridCol w:w="1962"/>
+        <w:gridCol w:w="1962"/>
+      </w:tblGrid>
+      <w:tr>
+        <w:tc>
+          <w:tcPr>
+            <w:tcW w:w="0" w:type="auto"/>
+            <w:gridSpan w:val="4"/>
+          </w:tcPr>
+          <w:p>
+            <w:pPr>
+              <w:rPr>
+                <w:sz w:val="22"/>
+              </w:rPr>
+            </w:pPr>
+            <w:r>
+              <w:rPr>
+                <w:b/>
+                <w:sz w:val="22"/>
+              </w:rPr>
+              <w:t>test0</w:t>
+            </w:r>
+            <w:r>
+              <w:rPr>
+                <w:b/>
+                <w:sz w:val="22"/>
+              </w:rPr>
+              <w:t>1PNGPreta</w:t>
+            </w:r>
+          </w:p>
+        </w:tc>
+      </w:tr>
+      <w:tr>
+        <w:tc>
+          <w:tcPr>
+            <w:tcW w:w="0" w:type="auto"/>
+          </w:tcPr>
+          <w:p>
+            <w:pPr>
+              <w:rPr>
+                <w:b/>
+                <w:sz w:val="22"/>
+              </w:rPr>
+            </w:pPr>
+            <w:proofErr w:type="spellStart"/>
+            <w:r>
+              <w:rPr>
+                <w:sz w:val="22"/>
+              </w:rPr>
+              <w:t>Variaveis</w:t>
+            </w:r>
+            <w:proofErr w:type="spellEnd"/>
+          </w:p>
+        </w:tc>
+        <w:tc>
+          <w:tcPr>
+            <w:tcW w:w="0" w:type="auto"/>
+          </w:tcPr>
+          <w:p>
+            <w:pPr>
+              <w:rPr>
+                <w:b/>
+                <w:sz w:val="22"/>
+              </w:rPr>
+            </w:pPr>
+            <w:proofErr w:type="spellStart"/>
+            <w:r>
+              <w:rPr>
+                <w:sz w:val="22"/>
+              </w:rPr>
+              <w:t>Metodos</w:t>
+            </w:r>
+            <w:proofErr w:type="spellEnd"/>
+          </w:p>
+        </w:tc>
+        <w:tc>
+          <w:tcPr>
+            <w:tcW w:w="0" w:type="auto"/>
+          </w:tcPr>
+          <w:p>
+            <w:pPr>
+              <w:rPr>
+                <w:b/>
+                <w:sz w:val="22"/>
+              </w:rPr>
+            </w:pPr>
+            <w:r>
+              <w:rPr>
+                <w:sz w:val="22"/>
+              </w:rPr>
+              <w:t>Esperado</w:t>
+            </w:r>
+          </w:p>
+        </w:tc>
+        <w:tc>
+          <w:tcPr>
+            <w:tcW w:w="0" w:type="auto"/>
+          </w:tcPr>
+          <w:p>
+            <w:pPr>
+              <w:rPr>
+                <w:b/>
+                <w:sz w:val="22"/>
+              </w:rPr>
+            </w:pPr>
+            <w:r>
+              <w:rPr>
+                <w:sz w:val="22"/>
+              </w:rPr>
+              <w:t>Obtido</w:t>
+            </w:r>
+          </w:p>
+        </w:tc>
+      </w:tr>
+      <w:tr>
+        <w:tc>
+          <w:tcPr>
+            <w:tcW w:w="0" w:type="auto"/>
+          </w:tcPr>
+          <w:p>
+            <w:pPr>
+              <w:rPr>
+                <w:sz w:val="22"/>
+              </w:rPr>
+            </w:pPr>
+          </w:p>
+        </w:tc>
+        <w:tc>
+          <w:tcPr>
+            <w:tcW w:w="0" w:type="auto"/>
+          </w:tcPr>
+          <w:p>
+            <w:pPr>
+              <w:rPr>
+                <w:sz w:val="22"/>
+              </w:rPr>
+            </w:pPr>
+            <w:proofErr w:type="spellStart"/>
+            <w:proofErr w:type="gramStart"/>
+            <w:r>
+              <w:rPr>
+                <w:sz w:val="22"/>
+              </w:rPr>
+              <w:t>getImagePNG</w:t>
+            </w:r>
+            <w:proofErr w:type="spellEnd"/>
+            <w:r>
+              <w:rPr>
+                <w:sz w:val="22"/>
+              </w:rPr>
+              <w:t>(</w:t>
+            </w:r>
+            <w:proofErr w:type="gramEnd"/>
+            <w:r>
+              <w:rPr>
+                <w:sz w:val="22"/>
+              </w:rPr>
+              <w:t>)</w:t>
+            </w:r>
+          </w:p>
+        </w:tc>
+        <w:tc>
+          <w:tcPr>
+            <w:tcW w:w="0" w:type="auto"/>
+          </w:tcPr>
+          <w:p>
+            <w:pPr>
+              <w:rPr>
+                <w:sz w:val="22"/>
+              </w:rPr>
+            </w:pPr>
+            <w:r>
+              <w:rPr>
+                <w:sz w:val="22"/>
+              </w:rPr>
+              <w:t>"preto_</w:t>
+            </w:r>
+            <w:r>
+              <w:rPr>
+                <w:sz w:val="22"/>
+              </w:rPr>
+              <w:t>torreV</w:t>
+            </w:r>
+            <w:r>
+              <w:rPr>
+                <w:sz w:val="22"/>
+              </w:rPr>
+              <w:t>.png"</w:t>
+            </w:r>
+          </w:p>
+        </w:tc>
+        <w:tc>
+          <w:tcPr>
+            <w:tcW w:w="0" w:type="auto"/>
+          </w:tcPr>
+          <w:p>
+            <w:pPr>
+              <w:rPr>
+                <w:sz w:val="22"/>
+              </w:rPr>
+            </w:pPr>
+            <w:r>
+              <w:rPr>
+                <w:sz w:val="22"/>
+              </w:rPr>
+              <w:t>"preto_</w:t>
+            </w:r>
+            <w:r>
+              <w:rPr>
+                <w:sz w:val="22"/>
+              </w:rPr>
+              <w:t>torreV</w:t>
+            </w:r>
+            <w:r>
+              <w:rPr>
+                <w:sz w:val="22"/>
+              </w:rPr>
+              <w:t>.png"</w:t>
+            </w:r>
+          </w:p>
+        </w:tc>
+      </w:tr>
+    </w:tbl>
+    <w:p>
+      <w:pPr>
+        <w:rPr>
+          <w:sz w:val="22"/>
+        </w:rPr>
+      </w:pPr>
+    </w:p>
+    <w:tbl>
+      <w:tblPr>
+        <w:tblStyle w:val="TabelacomGrelha"/>
+        <w:tblW w:w="0" w:type="auto"/>
+        <w:tblLook w:val="04A0" w:firstRow="1" w:lastRow="0" w:firstColumn="1" w:lastColumn="0" w:noHBand="0" w:noVBand="1"/>
+      </w:tblPr>
+      <w:tblGrid>
+        <w:gridCol w:w="1025"/>
+        <w:gridCol w:w="1581"/>
+        <w:gridCol w:w="1049"/>
+        <w:gridCol w:w="834"/>
+      </w:tblGrid>
+      <w:tr>
+        <w:tc>
+          <w:tcPr>
+            <w:tcW w:w="0" w:type="auto"/>
+            <w:gridSpan w:val="4"/>
+          </w:tcPr>
+          <w:p>
+            <w:pPr>
+              <w:rPr>
+                <w:sz w:val="22"/>
+              </w:rPr>
+            </w:pPr>
+            <w:r>
+              <w:rPr>
+                <w:b/>
+                <w:sz w:val="22"/>
+              </w:rPr>
+              <w:t>test0</w:t>
+            </w:r>
+            <w:r>
+              <w:rPr>
+                <w:b/>
+                <w:sz w:val="22"/>
+              </w:rPr>
+              <w:t>2PNGNula</w:t>
+            </w:r>
+          </w:p>
+        </w:tc>
+      </w:tr>
+      <w:tr>
+        <w:tc>
+          <w:tcPr>
+            <w:tcW w:w="0" w:type="auto"/>
+          </w:tcPr>
+          <w:p>
+            <w:pPr>
+              <w:rPr>
+                <w:b/>
+                <w:sz w:val="22"/>
+              </w:rPr>
+            </w:pPr>
+            <w:proofErr w:type="spellStart"/>
+            <w:r>
+              <w:rPr>
+                <w:sz w:val="22"/>
+              </w:rPr>
+              <w:t>Variaveis</w:t>
+            </w:r>
+            <w:proofErr w:type="spellEnd"/>
+          </w:p>
+        </w:tc>
+        <w:tc>
+          <w:tcPr>
+            <w:tcW w:w="0" w:type="auto"/>
+          </w:tcPr>
+          <w:p>
+            <w:pPr>
+              <w:rPr>
+                <w:b/>
+                <w:sz w:val="22"/>
+              </w:rPr>
+            </w:pPr>
+            <w:proofErr w:type="spellStart"/>
+            <w:r>
+              <w:rPr>
+                <w:sz w:val="22"/>
+              </w:rPr>
+              <w:t>Metodos</w:t>
+            </w:r>
+            <w:proofErr w:type="spellEnd"/>
+          </w:p>
+        </w:tc>
+        <w:tc>
+          <w:tcPr>
+            <w:tcW w:w="0" w:type="auto"/>
+          </w:tcPr>
+          <w:p>
+            <w:pPr>
+              <w:rPr>
+                <w:b/>
+                <w:sz w:val="22"/>
+              </w:rPr>
+            </w:pPr>
+            <w:r>
+              <w:rPr>
+                <w:sz w:val="22"/>
+              </w:rPr>
+              <w:t>Esperado</w:t>
+            </w:r>
+          </w:p>
+        </w:tc>
+        <w:tc>
+          <w:tcPr>
+            <w:tcW w:w="0" w:type="auto"/>
+          </w:tcPr>
+          <w:p>
+            <w:pPr>
+              <w:rPr>
+                <w:b/>
+                <w:sz w:val="22"/>
+              </w:rPr>
+            </w:pPr>
+            <w:r>
+              <w:rPr>
+                <w:sz w:val="22"/>
+              </w:rPr>
+              <w:t>Obtido</w:t>
+            </w:r>
+          </w:p>
+        </w:tc>
+      </w:tr>
+      <w:tr>
+        <w:tc>
+          <w:tcPr>
+            <w:tcW w:w="0" w:type="auto"/>
+          </w:tcPr>
+          <w:p>
+            <w:pPr>
+              <w:rPr>
+                <w:sz w:val="22"/>
+              </w:rPr>
+            </w:pPr>
+          </w:p>
+        </w:tc>
+        <w:tc>
+          <w:tcPr>
+            <w:tcW w:w="0" w:type="auto"/>
+          </w:tcPr>
+          <w:p>
+            <w:pPr>
+              <w:rPr>
+                <w:sz w:val="22"/>
+              </w:rPr>
+            </w:pPr>
+            <w:proofErr w:type="spellStart"/>
+            <w:proofErr w:type="gramStart"/>
+            <w:r>
+              <w:rPr>
+                <w:sz w:val="22"/>
+              </w:rPr>
+              <w:t>getImagePNG</w:t>
+            </w:r>
+            <w:proofErr w:type="spellEnd"/>
+            <w:r>
+              <w:rPr>
+                <w:sz w:val="22"/>
+              </w:rPr>
+              <w:t>(</w:t>
+            </w:r>
+            <w:proofErr w:type="gramEnd"/>
+            <w:r>
+              <w:rPr>
+                <w:sz w:val="22"/>
+              </w:rPr>
+              <w:t>)</w:t>
+            </w:r>
+          </w:p>
+        </w:tc>
+        <w:tc>
+          <w:tcPr>
+            <w:tcW w:w="0" w:type="auto"/>
+          </w:tcPr>
+          <w:p>
+            <w:pPr>
+              <w:rPr>
+                <w:sz w:val="22"/>
+              </w:rPr>
+            </w:pPr>
+            <w:proofErr w:type="spellStart"/>
+            <w:r>
+              <w:rPr>
+                <w:sz w:val="22"/>
+              </w:rPr>
+              <w:t>null</w:t>
+            </w:r>
+            <w:proofErr w:type="spellEnd"/>
+          </w:p>
+        </w:tc>
+        <w:tc>
+          <w:tcPr>
+            <w:tcW w:w="0" w:type="auto"/>
+          </w:tcPr>
+          <w:p>
+            <w:pPr>
+              <w:rPr>
+                <w:sz w:val="22"/>
+              </w:rPr>
+            </w:pPr>
+            <w:proofErr w:type="spellStart"/>
+            <w:r>
+              <w:rPr>
+                <w:sz w:val="22"/>
+              </w:rPr>
+              <w:t>null</w:t>
+            </w:r>
+            <w:proofErr w:type="spellEnd"/>
           </w:p>
         </w:tc>
       </w:tr>
@@ -29328,485 +30074,6 @@
         </w:rPr>
       </w:pPr>
     </w:p>
-    <w:p>
-      <w:pPr>
-        <w:rPr>
-          <w:sz w:val="22"/>
-        </w:rPr>
-      </w:pPr>
-      <w:r>
-        <w:rPr>
-          <w:sz w:val="22"/>
-        </w:rPr>
-        <w:t xml:space="preserve">Testes – </w:t>
-      </w:r>
-      <w:proofErr w:type="spellStart"/>
-      <w:r>
-        <w:rPr>
-          <w:sz w:val="22"/>
-        </w:rPr>
-        <w:t>TorreV</w:t>
-      </w:r>
-      <w:proofErr w:type="spellEnd"/>
-    </w:p>
-    <w:tbl>
-      <w:tblPr>
-        <w:tblStyle w:val="TabelacomGrelha"/>
-        <w:tblW w:w="0" w:type="auto"/>
-        <w:tblLook w:val="04A0" w:firstRow="1" w:lastRow="0" w:firstColumn="1" w:lastColumn="0" w:noHBand="0" w:noVBand="1"/>
-      </w:tblPr>
-      <w:tblGrid>
-        <w:gridCol w:w="1025"/>
-        <w:gridCol w:w="1581"/>
-        <w:gridCol w:w="1962"/>
-        <w:gridCol w:w="1962"/>
-      </w:tblGrid>
-      <w:tr>
-        <w:tc>
-          <w:tcPr>
-            <w:tcW w:w="0" w:type="auto"/>
-            <w:gridSpan w:val="4"/>
-          </w:tcPr>
-          <w:p>
-            <w:pPr>
-              <w:rPr>
-                <w:sz w:val="22"/>
-              </w:rPr>
-            </w:pPr>
-            <w:r>
-              <w:rPr>
-                <w:b/>
-                <w:sz w:val="22"/>
-              </w:rPr>
-              <w:t>test0</w:t>
-            </w:r>
-            <w:r>
-              <w:rPr>
-                <w:b/>
-                <w:sz w:val="22"/>
-              </w:rPr>
-              <w:t>1PNGPreta</w:t>
-            </w:r>
-          </w:p>
-        </w:tc>
-      </w:tr>
-      <w:tr>
-        <w:tc>
-          <w:tcPr>
-            <w:tcW w:w="0" w:type="auto"/>
-          </w:tcPr>
-          <w:p>
-            <w:pPr>
-              <w:rPr>
-                <w:b/>
-                <w:sz w:val="22"/>
-              </w:rPr>
-            </w:pPr>
-            <w:proofErr w:type="spellStart"/>
-            <w:r>
-              <w:rPr>
-                <w:sz w:val="22"/>
-              </w:rPr>
-              <w:t>Variaveis</w:t>
-            </w:r>
-            <w:proofErr w:type="spellEnd"/>
-          </w:p>
-        </w:tc>
-        <w:tc>
-          <w:tcPr>
-            <w:tcW w:w="0" w:type="auto"/>
-          </w:tcPr>
-          <w:p>
-            <w:pPr>
-              <w:rPr>
-                <w:b/>
-                <w:sz w:val="22"/>
-              </w:rPr>
-            </w:pPr>
-            <w:proofErr w:type="spellStart"/>
-            <w:r>
-              <w:rPr>
-                <w:sz w:val="22"/>
-              </w:rPr>
-              <w:t>Metodos</w:t>
-            </w:r>
-            <w:proofErr w:type="spellEnd"/>
-          </w:p>
-        </w:tc>
-        <w:tc>
-          <w:tcPr>
-            <w:tcW w:w="0" w:type="auto"/>
-          </w:tcPr>
-          <w:p>
-            <w:pPr>
-              <w:rPr>
-                <w:b/>
-                <w:sz w:val="22"/>
-              </w:rPr>
-            </w:pPr>
-            <w:r>
-              <w:rPr>
-                <w:sz w:val="22"/>
-              </w:rPr>
-              <w:t>Esperado</w:t>
-            </w:r>
-          </w:p>
-        </w:tc>
-        <w:tc>
-          <w:tcPr>
-            <w:tcW w:w="0" w:type="auto"/>
-          </w:tcPr>
-          <w:p>
-            <w:pPr>
-              <w:rPr>
-                <w:b/>
-                <w:sz w:val="22"/>
-              </w:rPr>
-            </w:pPr>
-            <w:r>
-              <w:rPr>
-                <w:sz w:val="22"/>
-              </w:rPr>
-              <w:t>Obtido</w:t>
-            </w:r>
-          </w:p>
-        </w:tc>
-      </w:tr>
-      <w:tr>
-        <w:tc>
-          <w:tcPr>
-            <w:tcW w:w="0" w:type="auto"/>
-          </w:tcPr>
-          <w:p>
-            <w:pPr>
-              <w:rPr>
-                <w:sz w:val="22"/>
-              </w:rPr>
-            </w:pPr>
-          </w:p>
-        </w:tc>
-        <w:tc>
-          <w:tcPr>
-            <w:tcW w:w="0" w:type="auto"/>
-          </w:tcPr>
-          <w:p>
-            <w:pPr>
-              <w:rPr>
-                <w:sz w:val="22"/>
-              </w:rPr>
-            </w:pPr>
-            <w:proofErr w:type="spellStart"/>
-            <w:proofErr w:type="gramStart"/>
-            <w:r>
-              <w:rPr>
-                <w:sz w:val="22"/>
-              </w:rPr>
-              <w:t>getImagePNG</w:t>
-            </w:r>
-            <w:proofErr w:type="spellEnd"/>
-            <w:r>
-              <w:rPr>
-                <w:sz w:val="22"/>
-              </w:rPr>
-              <w:t>(</w:t>
-            </w:r>
-            <w:proofErr w:type="gramEnd"/>
-            <w:r>
-              <w:rPr>
-                <w:sz w:val="22"/>
-              </w:rPr>
-              <w:t>)</w:t>
-            </w:r>
-          </w:p>
-        </w:tc>
-        <w:tc>
-          <w:tcPr>
-            <w:tcW w:w="0" w:type="auto"/>
-          </w:tcPr>
-          <w:p>
-            <w:pPr>
-              <w:rPr>
-                <w:sz w:val="22"/>
-              </w:rPr>
-            </w:pPr>
-            <w:r>
-              <w:rPr>
-                <w:sz w:val="22"/>
-              </w:rPr>
-              <w:t>"preto_</w:t>
-            </w:r>
-            <w:r>
-              <w:rPr>
-                <w:sz w:val="22"/>
-              </w:rPr>
-              <w:t>torreV</w:t>
-            </w:r>
-            <w:r>
-              <w:rPr>
-                <w:sz w:val="22"/>
-              </w:rPr>
-              <w:t>.png"</w:t>
-            </w:r>
-          </w:p>
-        </w:tc>
-        <w:tc>
-          <w:tcPr>
-            <w:tcW w:w="0" w:type="auto"/>
-          </w:tcPr>
-          <w:p>
-            <w:pPr>
-              <w:rPr>
-                <w:sz w:val="22"/>
-              </w:rPr>
-            </w:pPr>
-            <w:r>
-              <w:rPr>
-                <w:sz w:val="22"/>
-              </w:rPr>
-              <w:t>"preto_</w:t>
-            </w:r>
-            <w:r>
-              <w:rPr>
-                <w:sz w:val="22"/>
-              </w:rPr>
-              <w:t>torreV</w:t>
-            </w:r>
-            <w:r>
-              <w:rPr>
-                <w:sz w:val="22"/>
-              </w:rPr>
-              <w:t>.png"</w:t>
-            </w:r>
-          </w:p>
-        </w:tc>
-      </w:tr>
-    </w:tbl>
-    <w:p>
-      <w:pPr>
-        <w:rPr>
-          <w:sz w:val="22"/>
-        </w:rPr>
-      </w:pPr>
-    </w:p>
-    <w:tbl>
-      <w:tblPr>
-        <w:tblStyle w:val="TabelacomGrelha"/>
-        <w:tblW w:w="0" w:type="auto"/>
-        <w:tblLook w:val="04A0" w:firstRow="1" w:lastRow="0" w:firstColumn="1" w:lastColumn="0" w:noHBand="0" w:noVBand="1"/>
-      </w:tblPr>
-      <w:tblGrid>
-        <w:gridCol w:w="1025"/>
-        <w:gridCol w:w="1581"/>
-        <w:gridCol w:w="1049"/>
-        <w:gridCol w:w="834"/>
-      </w:tblGrid>
-      <w:tr>
-        <w:tc>
-          <w:tcPr>
-            <w:tcW w:w="0" w:type="auto"/>
-            <w:gridSpan w:val="4"/>
-          </w:tcPr>
-          <w:p>
-            <w:pPr>
-              <w:rPr>
-                <w:sz w:val="22"/>
-              </w:rPr>
-            </w:pPr>
-            <w:r>
-              <w:rPr>
-                <w:b/>
-                <w:sz w:val="22"/>
-              </w:rPr>
-              <w:t>test0</w:t>
-            </w:r>
-            <w:r>
-              <w:rPr>
-                <w:b/>
-                <w:sz w:val="22"/>
-              </w:rPr>
-              <w:t>2PNGNula</w:t>
-            </w:r>
-          </w:p>
-        </w:tc>
-      </w:tr>
-      <w:tr>
-        <w:tc>
-          <w:tcPr>
-            <w:tcW w:w="0" w:type="auto"/>
-          </w:tcPr>
-          <w:p>
-            <w:pPr>
-              <w:rPr>
-                <w:b/>
-                <w:sz w:val="22"/>
-              </w:rPr>
-            </w:pPr>
-            <w:proofErr w:type="spellStart"/>
-            <w:r>
-              <w:rPr>
-                <w:sz w:val="22"/>
-              </w:rPr>
-              <w:t>Variaveis</w:t>
-            </w:r>
-            <w:proofErr w:type="spellEnd"/>
-          </w:p>
-        </w:tc>
-        <w:tc>
-          <w:tcPr>
-            <w:tcW w:w="0" w:type="auto"/>
-          </w:tcPr>
-          <w:p>
-            <w:pPr>
-              <w:rPr>
-                <w:b/>
-                <w:sz w:val="22"/>
-              </w:rPr>
-            </w:pPr>
-            <w:proofErr w:type="spellStart"/>
-            <w:r>
-              <w:rPr>
-                <w:sz w:val="22"/>
-              </w:rPr>
-              <w:t>Metodos</w:t>
-            </w:r>
-            <w:proofErr w:type="spellEnd"/>
-          </w:p>
-        </w:tc>
-        <w:tc>
-          <w:tcPr>
-            <w:tcW w:w="0" w:type="auto"/>
-          </w:tcPr>
-          <w:p>
-            <w:pPr>
-              <w:rPr>
-                <w:b/>
-                <w:sz w:val="22"/>
-              </w:rPr>
-            </w:pPr>
-            <w:r>
-              <w:rPr>
-                <w:sz w:val="22"/>
-              </w:rPr>
-              <w:t>Esperado</w:t>
-            </w:r>
-          </w:p>
-        </w:tc>
-        <w:tc>
-          <w:tcPr>
-            <w:tcW w:w="0" w:type="auto"/>
-          </w:tcPr>
-          <w:p>
-            <w:pPr>
-              <w:rPr>
-                <w:b/>
-                <w:sz w:val="22"/>
-              </w:rPr>
-            </w:pPr>
-            <w:r>
-              <w:rPr>
-                <w:sz w:val="22"/>
-              </w:rPr>
-              <w:t>Obtido</w:t>
-            </w:r>
-          </w:p>
-        </w:tc>
-      </w:tr>
-      <w:tr>
-        <w:tc>
-          <w:tcPr>
-            <w:tcW w:w="0" w:type="auto"/>
-          </w:tcPr>
-          <w:p>
-            <w:pPr>
-              <w:rPr>
-                <w:sz w:val="22"/>
-              </w:rPr>
-            </w:pPr>
-          </w:p>
-        </w:tc>
-        <w:tc>
-          <w:tcPr>
-            <w:tcW w:w="0" w:type="auto"/>
-          </w:tcPr>
-          <w:p>
-            <w:pPr>
-              <w:rPr>
-                <w:sz w:val="22"/>
-              </w:rPr>
-            </w:pPr>
-            <w:proofErr w:type="spellStart"/>
-            <w:proofErr w:type="gramStart"/>
-            <w:r>
-              <w:rPr>
-                <w:sz w:val="22"/>
-              </w:rPr>
-              <w:t>getImagePNG</w:t>
-            </w:r>
-            <w:proofErr w:type="spellEnd"/>
-            <w:r>
-              <w:rPr>
-                <w:sz w:val="22"/>
-              </w:rPr>
-              <w:t>(</w:t>
-            </w:r>
-            <w:proofErr w:type="gramEnd"/>
-            <w:r>
-              <w:rPr>
-                <w:sz w:val="22"/>
-              </w:rPr>
-              <w:t>)</w:t>
-            </w:r>
-          </w:p>
-        </w:tc>
-        <w:tc>
-          <w:tcPr>
-            <w:tcW w:w="0" w:type="auto"/>
-          </w:tcPr>
-          <w:p>
-            <w:pPr>
-              <w:rPr>
-                <w:sz w:val="22"/>
-              </w:rPr>
-            </w:pPr>
-            <w:proofErr w:type="spellStart"/>
-            <w:r>
-              <w:rPr>
-                <w:sz w:val="22"/>
-              </w:rPr>
-              <w:t>null</w:t>
-            </w:r>
-            <w:proofErr w:type="spellEnd"/>
-          </w:p>
-        </w:tc>
-        <w:tc>
-          <w:tcPr>
-            <w:tcW w:w="0" w:type="auto"/>
-          </w:tcPr>
-          <w:p>
-            <w:pPr>
-              <w:rPr>
-                <w:sz w:val="22"/>
-              </w:rPr>
-            </w:pPr>
-            <w:proofErr w:type="spellStart"/>
-            <w:r>
-              <w:rPr>
-                <w:sz w:val="22"/>
-              </w:rPr>
-              <w:t>null</w:t>
-            </w:r>
-            <w:proofErr w:type="spellEnd"/>
-          </w:p>
-        </w:tc>
-      </w:tr>
-    </w:tbl>
-    <w:p>
-      <w:pPr>
-        <w:rPr>
-          <w:sz w:val="22"/>
-        </w:rPr>
-      </w:pPr>
-    </w:p>
     <w:tbl>
       <w:tblPr>
         <w:tblStyle w:val="TabelacomGrelha"/>
@@ -29836,6 +30103,7 @@
                 <w:b/>
                 <w:sz w:val="22"/>
               </w:rPr>
+              <w:lastRenderedPageBreak/>
               <w:t>test0</w:t>
             </w:r>
             <w:r>
@@ -30312,6 +30580,13 @@
         </w:tc>
       </w:tr>
     </w:tbl>
+    <w:p>
+      <w:pPr>
+        <w:rPr>
+          <w:sz w:val="22"/>
+        </w:rPr>
+      </w:pPr>
+    </w:p>
     <w:p>
       <w:pPr>
         <w:rPr>
@@ -30832,13 +31107,7 @@
               <w:rPr>
                 <w:szCs w:val="24"/>
               </w:rPr>
-              <w:t>torre</w:t>
-            </w:r>
-            <w:r>
-              <w:rPr>
-                <w:szCs w:val="24"/>
-              </w:rPr>
-              <w:t>V</w:t>
+              <w:t>torreV</w:t>
             </w:r>
             <w:proofErr w:type="spellEnd"/>
             <w:r>
@@ -31707,15 +31976,41 @@
     <w:p>
       <w:pPr>
         <w:rPr>
-          <w:sz w:val="22"/>
+          <w:sz w:val="36"/>
         </w:rPr>
       </w:pPr>
       <w:r>
         <w:rPr>
-          <w:sz w:val="22"/>
+          <w:sz w:val="36"/>
         </w:rPr>
-        <w:t>Testes – Rainha</w:t>
+        <w:lastRenderedPageBreak/>
+        <w:t xml:space="preserve">Testes </w:t>
       </w:r>
+      <w:r>
+        <w:rPr>
+          <w:sz w:val="36"/>
+        </w:rPr>
+        <w:t>–</w:t>
+      </w:r>
+      <w:r>
+        <w:rPr>
+          <w:sz w:val="36"/>
+        </w:rPr>
+        <w:t xml:space="preserve"> </w:t>
+      </w:r>
+      <w:r>
+        <w:rPr>
+          <w:sz w:val="36"/>
+        </w:rPr>
+        <w:t>Rainha</w:t>
+      </w:r>
+    </w:p>
+    <w:p>
+      <w:pPr>
+        <w:rPr>
+          <w:sz w:val="36"/>
+        </w:rPr>
+      </w:pPr>
     </w:p>
     <w:tbl>
       <w:tblPr>
@@ -32941,6 +33236,7 @@
                 <w:b/>
                 <w:sz w:val="22"/>
               </w:rPr>
+              <w:lastRenderedPageBreak/>
               <w:t>test0</w:t>
             </w:r>
             <w:r>
@@ -33120,13 +33416,20 @@
                 <w:sz w:val="22"/>
                 <w:szCs w:val="24"/>
               </w:rPr>
-              <w:t>, [</w:t>
+              <w:t>, [0</w:t>
             </w:r>
             <w:r>
               <w:rPr>
                 <w:sz w:val="22"/>
                 <w:szCs w:val="24"/>
               </w:rPr>
+              <w:t>,0,0,0, 0,0,0,0, 0,0,0,0], [0,0,0,0, 0,0,0,0, 0,0,0,0], [0,0,0,0, 0,0,0,0, 0,0,0,0], [0,0,0,0, 0,0,0,0, 0,0,0,0] [0,0,0,</w:t>
+            </w:r>
+            <w:r>
+              <w:rPr>
+                <w:sz w:val="22"/>
+                <w:szCs w:val="24"/>
+              </w:rPr>
               <w:t>0</w:t>
             </w:r>
             <w:r>
@@ -33134,7 +33437,7 @@
                 <w:sz w:val="22"/>
                 <w:szCs w:val="24"/>
               </w:rPr>
-              <w:t>,0,0,0, 0,0,0,0, 0,0,0,0], [0,0,0,0, 0,0,0,0, 0,0,0,0], [0,0,0,0, 0,0,0,0, 0,0,0,0], [0,0,0,0, 0,0,0,0, 0,0,0,0] [0,0,0,</w:t>
+              <w:t>, 0,0,0,0, 0,0,0,0], [0,</w:t>
             </w:r>
             <w:r>
               <w:rPr>
@@ -33148,7 +33451,7 @@
                 <w:sz w:val="22"/>
                 <w:szCs w:val="24"/>
               </w:rPr>
-              <w:t>, 0,0,0,0, 0,0,0,0], [0,</w:t>
+              <w:t>,0,0, 0,0,0,0, 0,0,0,0], [0,0,0,0, 0,0,</w:t>
             </w:r>
             <w:r>
               <w:rPr>
@@ -33162,46 +33465,20 @@
                 <w:sz w:val="22"/>
                 <w:szCs w:val="24"/>
               </w:rPr>
-              <w:t>,0,0, 0,0,0,0, 0,0,0,0], [0,0,0,0, 0,0,</w:t>
-            </w:r>
-            <w:r>
-              <w:rPr>
-                <w:sz w:val="22"/>
+              <w:t>,0, 0,0,0,0], [0,0,0,0, 0,0,0,0, 0,0,0,0]}</w:t>
+            </w:r>
+          </w:p>
+          <w:p>
+            <w:pPr>
+              <w:rPr>
+                <w:sz w:val="22"/>
+              </w:rPr>
+            </w:pPr>
+            <w:r>
+              <w:rPr>
                 <w:szCs w:val="24"/>
               </w:rPr>
-              <w:t>0</w:t>
-            </w:r>
-            <w:r>
-              <w:rPr>
-                <w:sz w:val="22"/>
-                <w:szCs w:val="24"/>
-              </w:rPr>
-              <w:t>,0, 0,0,0,0], [0,0,0,0, 0,0,0,0, 0,0,0,0]}</w:t>
-            </w:r>
-          </w:p>
-          <w:p>
-            <w:pPr>
-              <w:rPr>
-                <w:sz w:val="22"/>
-              </w:rPr>
-            </w:pPr>
-            <w:r>
-              <w:rPr>
-                <w:szCs w:val="24"/>
-              </w:rPr>
-              <w:t xml:space="preserve">pecas&lt;1, </w:t>
-            </w:r>
-            <w:r>
-              <w:rPr>
-                <w:szCs w:val="24"/>
-              </w:rPr>
-              <w:t>rainha</w:t>
-            </w:r>
-            <w:r>
-              <w:rPr>
-                <w:szCs w:val="24"/>
-              </w:rPr>
-              <w:t>&gt;</w:t>
+              <w:t>pecas&lt;1, rainha&gt;</w:t>
             </w:r>
           </w:p>
         </w:tc>
@@ -34113,6 +34390,13 @@
         </w:tc>
       </w:tr>
     </w:tbl>
+    <w:p>
+      <w:pPr>
+        <w:rPr>
+          <w:sz w:val="22"/>
+        </w:rPr>
+      </w:pPr>
+    </w:p>
     <w:p>
       <w:pPr>
         <w:rPr>
@@ -34260,56 +34544,20 @@
               <w:rPr>
                 <w:szCs w:val="24"/>
               </w:rPr>
-              <w:t>[0,0,0,0], [0,</w:t>
-            </w:r>
-            <w:r>
+              <w:t>[0,0,0,0], [0,1,0,0], [0,0,2,0], [0,0,0,0]}</w:t>
+            </w:r>
+          </w:p>
+          <w:p>
+            <w:pPr>
               <w:rPr>
                 <w:szCs w:val="24"/>
               </w:rPr>
-              <w:t>1</w:t>
-            </w:r>
+            </w:pPr>
             <w:r>
               <w:rPr>
                 <w:szCs w:val="24"/>
               </w:rPr>
-              <w:t>,0,0], [0,0,</w:t>
-            </w:r>
-            <w:r>
-              <w:rPr>
-                <w:szCs w:val="24"/>
-              </w:rPr>
-              <w:t>2</w:t>
-            </w:r>
-            <w:r>
-              <w:rPr>
-                <w:szCs w:val="24"/>
-              </w:rPr>
-              <w:t>,0], [0,0,0,0]}</w:t>
-            </w:r>
-          </w:p>
-          <w:p>
-            <w:pPr>
-              <w:rPr>
-                <w:szCs w:val="24"/>
-              </w:rPr>
-            </w:pPr>
-            <w:r>
-              <w:rPr>
-                <w:szCs w:val="24"/>
-              </w:rPr>
-              <w:t xml:space="preserve">pecas&lt;1, </w:t>
-            </w:r>
-            <w:r>
-              <w:rPr>
-                <w:szCs w:val="24"/>
-              </w:rPr>
-              <w:t>rainha1</w:t>
-            </w:r>
-            <w:r>
-              <w:rPr>
-                <w:szCs w:val="24"/>
-              </w:rPr>
-              <w:t>&gt;</w:t>
+              <w:t>pecas&lt;1, rainha1&gt;</w:t>
             </w:r>
           </w:p>
           <w:p>
@@ -34411,6 +34659,63 @@
           </w:p>
         </w:tc>
       </w:tr>
+    </w:tbl>
+    <w:p>
+      <w:pPr>
+        <w:rPr>
+          <w:sz w:val="22"/>
+        </w:rPr>
+      </w:pPr>
+    </w:p>
+    <w:p>
+      <w:pPr>
+        <w:rPr>
+          <w:sz w:val="22"/>
+        </w:rPr>
+      </w:pPr>
+    </w:p>
+    <w:p>
+      <w:pPr>
+        <w:rPr>
+          <w:sz w:val="22"/>
+        </w:rPr>
+      </w:pPr>
+    </w:p>
+    <w:p>
+      <w:pPr>
+        <w:rPr>
+          <w:sz w:val="22"/>
+        </w:rPr>
+      </w:pPr>
+    </w:p>
+    <w:p>
+      <w:pPr>
+        <w:rPr>
+          <w:sz w:val="22"/>
+        </w:rPr>
+      </w:pPr>
+    </w:p>
+    <w:p>
+      <w:pPr>
+        <w:rPr>
+          <w:sz w:val="22"/>
+        </w:rPr>
+      </w:pPr>
+      <w:bookmarkStart w:id="4" w:name="_GoBack"/>
+      <w:bookmarkEnd w:id="4"/>
+    </w:p>
+    <w:tbl>
+      <w:tblPr>
+        <w:tblStyle w:val="TabelacomGrelha"/>
+        <w:tblW w:w="0" w:type="auto"/>
+        <w:tblLook w:val="04A0" w:firstRow="1" w:lastRow="0" w:firstColumn="1" w:lastColumn="0" w:noHBand="0" w:noVBand="1"/>
+      </w:tblPr>
+      <w:tblGrid>
+        <w:gridCol w:w="4851"/>
+        <w:gridCol w:w="4850"/>
+        <w:gridCol w:w="1049"/>
+        <w:gridCol w:w="834"/>
+      </w:tblGrid>
       <w:tr>
         <w:tc>
           <w:tcPr>
@@ -34547,67 +34852,19 @@
               <w:rPr>
                 <w:szCs w:val="24"/>
               </w:rPr>
-              <w:t>[</w:t>
-            </w:r>
-            <w:r>
+              <w:t>[1,2,0,0], [0,0,0,0], [0,0,0,0], [0,0,0,0]}</w:t>
+            </w:r>
+          </w:p>
+          <w:p>
+            <w:pPr>
               <w:rPr>
                 <w:szCs w:val="24"/>
               </w:rPr>
-              <w:t>1</w:t>
-            </w:r>
+            </w:pPr>
             <w:r>
               <w:rPr>
                 <w:szCs w:val="24"/>
               </w:rPr>
-              <w:t>,</w:t>
-            </w:r>
-            <w:r>
-              <w:rPr>
-                <w:szCs w:val="24"/>
-              </w:rPr>
-              <w:t>2</w:t>
-            </w:r>
-            <w:r>
-              <w:rPr>
-                <w:szCs w:val="24"/>
-              </w:rPr>
-              <w:t>,0,0], [0,</w:t>
-            </w:r>
-            <w:r>
-              <w:rPr>
-                <w:szCs w:val="24"/>
-              </w:rPr>
-              <w:t>0</w:t>
-            </w:r>
-            <w:r>
-              <w:rPr>
-                <w:szCs w:val="24"/>
-              </w:rPr>
-              <w:t>,0,0], [0,0,</w:t>
-            </w:r>
-            <w:r>
-              <w:rPr>
-                <w:szCs w:val="24"/>
-              </w:rPr>
-              <w:t>0</w:t>
-            </w:r>
-            <w:r>
-              <w:rPr>
-                <w:szCs w:val="24"/>
-              </w:rPr>
-              <w:t>,0], [0,0,0,0]}</w:t>
-            </w:r>
-          </w:p>
-          <w:p>
-            <w:pPr>
-              <w:rPr>
-                <w:szCs w:val="24"/>
-              </w:rPr>
-            </w:pPr>
-            <w:r>
-              <w:rPr>
-                <w:szCs w:val="24"/>
-              </w:rPr>
               <w:t>pecas&lt;1, rainha&gt;</w:t>
             </w:r>
           </w:p>
@@ -34621,19 +34878,7 @@
               <w:rPr>
                 <w:sz w:val="22"/>
               </w:rPr>
-              <w:t>pecas&lt;2, r</w:t>
-            </w:r>
-            <w:r>
-              <w:rPr>
-                <w:sz w:val="22"/>
-              </w:rPr>
-              <w:t>ei</w:t>
-            </w:r>
-            <w:r>
-              <w:rPr>
-                <w:sz w:val="22"/>
-              </w:rPr>
-              <w:t>&gt;</w:t>
+              <w:t>pecas&lt;2, rei&gt;</w:t>
             </w:r>
           </w:p>
         </w:tc>
@@ -34775,19 +35020,7 @@
               <w:rPr>
                 <w:szCs w:val="24"/>
               </w:rPr>
-              <w:t>[0,0,</w:t>
-            </w:r>
-            <w:r>
-              <w:rPr>
-                <w:szCs w:val="24"/>
-              </w:rPr>
-              <w:t>0</w:t>
-            </w:r>
-            <w:r>
-              <w:rPr>
-                <w:szCs w:val="24"/>
-              </w:rPr>
-              <w:t>,0], [0,1,0,0], [0,0,2,0], [0,0,0,0]}</w:t>
+              <w:t>[0,0,0,0], [0,1,0,0], [0,0,2,0], [0,0,0,0]}</w:t>
             </w:r>
           </w:p>
           <w:p>
@@ -34967,55 +35200,7 @@
               <w:rPr>
                 <w:szCs w:val="24"/>
               </w:rPr>
-              <w:t>[0,</w:t>
-            </w:r>
-            <w:r>
-              <w:rPr>
-                <w:szCs w:val="24"/>
-              </w:rPr>
-              <w:t>1</w:t>
-            </w:r>
-            <w:r>
-              <w:rPr>
-                <w:szCs w:val="24"/>
-              </w:rPr>
-              <w:t>,0,0], [0,</w:t>
-            </w:r>
-            <w:r>
-              <w:rPr>
-                <w:szCs w:val="24"/>
-              </w:rPr>
-              <w:t>0</w:t>
-            </w:r>
-            <w:r>
-              <w:rPr>
-                <w:szCs w:val="24"/>
-              </w:rPr>
-              <w:t>,0,0], [0,</w:t>
-            </w:r>
-            <w:r>
-              <w:rPr>
-                <w:szCs w:val="24"/>
-              </w:rPr>
-              <w:t>2</w:t>
-            </w:r>
-            <w:r>
-              <w:rPr>
-                <w:szCs w:val="24"/>
-              </w:rPr>
-              <w:t>,</w:t>
-            </w:r>
-            <w:r>
-              <w:rPr>
-                <w:szCs w:val="24"/>
-              </w:rPr>
-              <w:t>0</w:t>
-            </w:r>
-            <w:r>
-              <w:rPr>
-                <w:szCs w:val="24"/>
-              </w:rPr>
-              <w:t>,0], [0,0,0,0]}</w:t>
+              <w:t>[0,1,0,0], [0,0,0,0], [0,2,0,0], [0,0,0,0]}</w:t>
             </w:r>
           </w:p>
           <w:p>
@@ -35169,8 +35354,6 @@
               </w:rPr>
               <w:t>false</w:t>
             </w:r>
-            <w:bookmarkStart w:id="4" w:name="_GoBack"/>
-            <w:bookmarkEnd w:id="4"/>
           </w:p>
         </w:tc>
       </w:tr>
@@ -35596,7 +35779,7 @@
   <w:style w:type="paragraph" w:default="1" w:styleId="Normal">
     <w:name w:val="Normal"/>
     <w:qFormat/>
-    <w:rsid w:val="006401C0"/>
+    <w:rsid w:val="00881B37"/>
   </w:style>
   <w:style w:type="character" w:default="1" w:styleId="Tipodeletrapredefinidodopargrafo">
     <w:name w:val="Default Paragraph Font"/>
@@ -35947,7 +36130,7 @@
 </file>
 
 <file path=customXml/itemProps1.xml><?xml version="1.0" encoding="utf-8"?>
-<ds:datastoreItem xmlns:ds="http://schemas.openxmlformats.org/officeDocument/2006/customXml" ds:itemID="{15E832F2-D62E-4BA4-B590-697AEE089325}">
+<ds:datastoreItem xmlns:ds="http://schemas.openxmlformats.org/officeDocument/2006/customXml" ds:itemID="{7EAAC7F4-63FD-43D5-B5F7-9504FD2E1745}">
   <ds:schemaRefs>
     <ds:schemaRef ds:uri="http://schemas.openxmlformats.org/officeDocument/2006/bibliography"/>
   </ds:schemaRefs>

</xml_diff>

<commit_message>
Revert "Cristiano Ronaldo (em 2017...) do CrazyChess :)"
This reverts commit af4ec9eaef1db1f8c3b9b7898a1edcd14aa3e3c5.
</commit_message>
<xml_diff>
--- a/Testes.docx
+++ b/Testes.docx
@@ -12897,40 +12897,6 @@
         <w:br w:type="page"/>
       </w:r>
     </w:p>
-    <w:p>
-      <w:pPr>
-        <w:rPr>
-          <w:sz w:val="36"/>
-        </w:rPr>
-      </w:pPr>
-      <w:r>
-        <w:rPr>
-          <w:sz w:val="36"/>
-        </w:rPr>
-        <w:lastRenderedPageBreak/>
-        <w:t xml:space="preserve">Testes - </w:t>
-      </w:r>
-      <w:r>
-        <w:rPr>
-          <w:sz w:val="36"/>
-        </w:rPr>
-        <w:t>CrazyPiece</w:t>
-      </w:r>
-    </w:p>
-    <w:p>
-      <w:pPr>
-        <w:rPr>
-          <w:sz w:val="22"/>
-        </w:rPr>
-      </w:pPr>
-    </w:p>
-    <w:p>
-      <w:pPr>
-        <w:rPr>
-          <w:sz w:val="22"/>
-        </w:rPr>
-      </w:pPr>
-    </w:p>
     <w:tbl>
       <w:tblPr>
         <w:tblStyle w:val="TabelacomGrelha"/>
@@ -12961,6 +12927,7 @@
                 <w:b/>
                 <w:sz w:val="22"/>
               </w:rPr>
+              <w:lastRenderedPageBreak/>
               <w:t>test01MoveHorizonal</w:t>
             </w:r>
           </w:p>
@@ -14711,6 +14678,27 @@
           <w:sz w:val="22"/>
         </w:rPr>
       </w:pPr>
+    </w:p>
+    <w:p>
+      <w:pPr>
+        <w:rPr>
+          <w:sz w:val="22"/>
+        </w:rPr>
+      </w:pPr>
+    </w:p>
+    <w:p>
+      <w:pPr>
+        <w:rPr>
+          <w:sz w:val="22"/>
+        </w:rPr>
+      </w:pPr>
+    </w:p>
+    <w:p>
+      <w:pPr>
+        <w:rPr>
+          <w:sz w:val="22"/>
+        </w:rPr>
+      </w:pPr>
       <w:r>
         <w:rPr>
           <w:sz w:val="22"/>
@@ -16373,6 +16361,7 @@
                 <w:sz w:val="22"/>
                 <w:lang w:val="en-GB"/>
               </w:rPr>
+              <w:lastRenderedPageBreak/>
               <w:t>Tabuleiro</w:t>
             </w:r>
             <w:proofErr w:type="spellEnd"/>
@@ -17713,41 +17702,22 @@
     <w:p>
       <w:pPr>
         <w:rPr>
-          <w:sz w:val="36"/>
+          <w:sz w:val="22"/>
         </w:rPr>
       </w:pPr>
       <w:r>
         <w:rPr>
-          <w:sz w:val="36"/>
+          <w:sz w:val="22"/>
         </w:rPr>
         <w:lastRenderedPageBreak/>
-        <w:t xml:space="preserve">Testes </w:t>
+        <w:t>Testes - Rei</w:t>
       </w:r>
       <w:r>
         <w:rPr>
-          <w:sz w:val="36"/>
+          <w:sz w:val="22"/>
         </w:rPr>
-        <w:t>–</w:t>
+        <w:br w:type="page"/>
       </w:r>
-      <w:r>
-        <w:rPr>
-          <w:sz w:val="36"/>
-        </w:rPr>
-        <w:t xml:space="preserve"> </w:t>
-      </w:r>
-      <w:r>
-        <w:rPr>
-          <w:sz w:val="36"/>
-        </w:rPr>
-        <w:t>Rei</w:t>
-      </w:r>
-    </w:p>
-    <w:p>
-      <w:pPr>
-        <w:rPr>
-          <w:sz w:val="36"/>
-        </w:rPr>
-      </w:pPr>
     </w:p>
     <w:tbl>
       <w:tblPr>
@@ -17779,6 +17749,7 @@
                 <w:b/>
                 <w:sz w:val="22"/>
               </w:rPr>
+              <w:lastRenderedPageBreak/>
               <w:t>test0</w:t>
             </w:r>
             <w:r>
@@ -18852,6 +18823,470 @@
         </w:rPr>
       </w:pPr>
     </w:p>
+    <w:tbl>
+      <w:tblPr>
+        <w:tblStyle w:val="TabelacomGrelha"/>
+        <w:tblW w:w="0" w:type="auto"/>
+        <w:tblLook w:val="04A0" w:firstRow="1" w:lastRow="0" w:firstColumn="1" w:lastColumn="0" w:noHBand="0" w:noVBand="1"/>
+      </w:tblPr>
+      <w:tblGrid>
+        <w:gridCol w:w="3741"/>
+        <w:gridCol w:w="3183"/>
+        <w:gridCol w:w="3578"/>
+        <w:gridCol w:w="3492"/>
+      </w:tblGrid>
+      <w:tr>
+        <w:tc>
+          <w:tcPr>
+            <w:tcW w:w="0" w:type="auto"/>
+            <w:gridSpan w:val="4"/>
+          </w:tcPr>
+          <w:p>
+            <w:pPr>
+              <w:rPr>
+                <w:b/>
+                <w:sz w:val="22"/>
+              </w:rPr>
+            </w:pPr>
+            <w:r>
+              <w:rPr>
+                <w:b/>
+                <w:sz w:val="22"/>
+              </w:rPr>
+              <w:t>t</w:t>
+            </w:r>
+            <w:r>
+              <w:rPr>
+                <w:b/>
+                <w:sz w:val="22"/>
+              </w:rPr>
+              <w:t>est06Sugestoes</w:t>
+            </w:r>
+          </w:p>
+        </w:tc>
+      </w:tr>
+      <w:tr>
+        <w:tc>
+          <w:tcPr>
+            <w:tcW w:w="0" w:type="auto"/>
+          </w:tcPr>
+          <w:p>
+            <w:pPr>
+              <w:rPr>
+                <w:b/>
+                <w:sz w:val="22"/>
+              </w:rPr>
+            </w:pPr>
+            <w:proofErr w:type="spellStart"/>
+            <w:r>
+              <w:rPr>
+                <w:sz w:val="22"/>
+              </w:rPr>
+              <w:t>Variaveis</w:t>
+            </w:r>
+            <w:proofErr w:type="spellEnd"/>
+          </w:p>
+        </w:tc>
+        <w:tc>
+          <w:tcPr>
+            <w:tcW w:w="0" w:type="auto"/>
+          </w:tcPr>
+          <w:p>
+            <w:pPr>
+              <w:rPr>
+                <w:b/>
+                <w:sz w:val="22"/>
+              </w:rPr>
+            </w:pPr>
+            <w:proofErr w:type="spellStart"/>
+            <w:r>
+              <w:rPr>
+                <w:sz w:val="22"/>
+              </w:rPr>
+              <w:t>Metodos</w:t>
+            </w:r>
+            <w:proofErr w:type="spellEnd"/>
+          </w:p>
+        </w:tc>
+        <w:tc>
+          <w:tcPr>
+            <w:tcW w:w="0" w:type="auto"/>
+          </w:tcPr>
+          <w:p>
+            <w:pPr>
+              <w:rPr>
+                <w:b/>
+                <w:sz w:val="22"/>
+              </w:rPr>
+            </w:pPr>
+            <w:r>
+              <w:rPr>
+                <w:sz w:val="22"/>
+              </w:rPr>
+              <w:t>Esperado</w:t>
+            </w:r>
+          </w:p>
+        </w:tc>
+        <w:tc>
+          <w:tcPr>
+            <w:tcW w:w="0" w:type="auto"/>
+          </w:tcPr>
+          <w:p>
+            <w:pPr>
+              <w:rPr>
+                <w:b/>
+                <w:sz w:val="22"/>
+              </w:rPr>
+            </w:pPr>
+            <w:r>
+              <w:rPr>
+                <w:sz w:val="22"/>
+              </w:rPr>
+              <w:t>Obtido</w:t>
+            </w:r>
+          </w:p>
+        </w:tc>
+      </w:tr>
+      <w:tr>
+        <w:tc>
+          <w:tcPr>
+            <w:tcW w:w="0" w:type="auto"/>
+          </w:tcPr>
+          <w:p>
+            <w:pPr>
+              <w:rPr>
+                <w:szCs w:val="24"/>
+              </w:rPr>
+            </w:pPr>
+            <w:proofErr w:type="gramStart"/>
+            <w:r>
+              <w:rPr>
+                <w:szCs w:val="24"/>
+              </w:rPr>
+              <w:t>tabuleiro{</w:t>
+            </w:r>
+            <w:proofErr w:type="gramEnd"/>
+            <w:r>
+              <w:rPr>
+                <w:szCs w:val="24"/>
+              </w:rPr>
+              <w:t>[0,0,0,0], [0,1,0,0], [0,0,0,0], [0,0,0,0]}</w:t>
+            </w:r>
+          </w:p>
+          <w:p>
+            <w:pPr>
+              <w:rPr>
+                <w:sz w:val="22"/>
+              </w:rPr>
+            </w:pPr>
+            <w:r>
+              <w:rPr>
+                <w:szCs w:val="24"/>
+              </w:rPr>
+              <w:t>pecas&lt;1, rei&gt;</w:t>
+            </w:r>
+          </w:p>
+        </w:tc>
+        <w:tc>
+          <w:tcPr>
+            <w:tcW w:w="0" w:type="auto"/>
+          </w:tcPr>
+          <w:p>
+            <w:pPr>
+              <w:rPr>
+                <w:sz w:val="22"/>
+              </w:rPr>
+            </w:pPr>
+            <w:proofErr w:type="spellStart"/>
+            <w:proofErr w:type="gramStart"/>
+            <w:r>
+              <w:rPr>
+                <w:sz w:val="22"/>
+              </w:rPr>
+              <w:t>darSugestao</w:t>
+            </w:r>
+            <w:proofErr w:type="spellEnd"/>
+            <w:r>
+              <w:rPr>
+                <w:sz w:val="22"/>
+              </w:rPr>
+              <w:t>(</w:t>
+            </w:r>
+            <w:proofErr w:type="gramEnd"/>
+            <w:r>
+              <w:rPr>
+                <w:sz w:val="22"/>
+              </w:rPr>
+              <w:t xml:space="preserve">1,  1, pecas, </w:t>
+            </w:r>
+            <w:proofErr w:type="spellStart"/>
+            <w:r>
+              <w:rPr>
+                <w:sz w:val="22"/>
+              </w:rPr>
+              <w:t>tabuleiroMatrix</w:t>
+            </w:r>
+            <w:proofErr w:type="spellEnd"/>
+            <w:r>
+              <w:rPr>
+                <w:sz w:val="22"/>
+              </w:rPr>
+              <w:t>, 0)</w:t>
+            </w:r>
+          </w:p>
+        </w:tc>
+        <w:tc>
+          <w:tcPr>
+            <w:tcW w:w="0" w:type="auto"/>
+          </w:tcPr>
+          <w:p>
+            <w:pPr>
+              <w:rPr>
+                <w:sz w:val="22"/>
+              </w:rPr>
+            </w:pPr>
+            <w:proofErr w:type="gramStart"/>
+            <w:r>
+              <w:t xml:space="preserve">{ </w:t>
+            </w:r>
+            <w:r>
+              <w:rPr>
+                <w:sz w:val="22"/>
+              </w:rPr>
+              <w:t>"</w:t>
+            </w:r>
+            <w:proofErr w:type="gramEnd"/>
+            <w:r>
+              <w:rPr>
+                <w:sz w:val="22"/>
+              </w:rPr>
+              <w:t>0, 0"</w:t>
+            </w:r>
+            <w:r>
+              <w:rPr>
+                <w:sz w:val="22"/>
+              </w:rPr>
+              <w:t xml:space="preserve">, </w:t>
+            </w:r>
+            <w:r>
+              <w:rPr>
+                <w:sz w:val="22"/>
+              </w:rPr>
+              <w:t>"0, 1"</w:t>
+            </w:r>
+            <w:r>
+              <w:rPr>
+                <w:sz w:val="22"/>
+              </w:rPr>
+              <w:t>,</w:t>
+            </w:r>
+            <w:r>
+              <w:t xml:space="preserve"> </w:t>
+            </w:r>
+            <w:r>
+              <w:rPr>
+                <w:sz w:val="22"/>
+              </w:rPr>
+              <w:t>"0, 2"</w:t>
+            </w:r>
+            <w:r>
+              <w:rPr>
+                <w:sz w:val="22"/>
+              </w:rPr>
+              <w:t>,</w:t>
+            </w:r>
+            <w:r>
+              <w:t xml:space="preserve"> </w:t>
+            </w:r>
+            <w:r>
+              <w:rPr>
+                <w:sz w:val="22"/>
+              </w:rPr>
+              <w:t>"1, 0"</w:t>
+            </w:r>
+            <w:r>
+              <w:rPr>
+                <w:sz w:val="22"/>
+              </w:rPr>
+              <w:t xml:space="preserve">, </w:t>
+            </w:r>
+            <w:r>
+              <w:rPr>
+                <w:sz w:val="22"/>
+              </w:rPr>
+              <w:t>"1, 2"</w:t>
+            </w:r>
+            <w:r>
+              <w:rPr>
+                <w:sz w:val="22"/>
+              </w:rPr>
+              <w:t xml:space="preserve">, </w:t>
+            </w:r>
+            <w:r>
+              <w:rPr>
+                <w:sz w:val="22"/>
+              </w:rPr>
+              <w:t>"2, 0"</w:t>
+            </w:r>
+            <w:r>
+              <w:rPr>
+                <w:sz w:val="22"/>
+              </w:rPr>
+              <w:t xml:space="preserve">, </w:t>
+            </w:r>
+            <w:r>
+              <w:rPr>
+                <w:sz w:val="22"/>
+              </w:rPr>
+              <w:t>"2, 1"</w:t>
+            </w:r>
+            <w:r>
+              <w:rPr>
+                <w:sz w:val="22"/>
+              </w:rPr>
+              <w:t xml:space="preserve">, </w:t>
+            </w:r>
+            <w:r>
+              <w:rPr>
+                <w:sz w:val="22"/>
+              </w:rPr>
+              <w:t>"2, 2"</w:t>
+            </w:r>
+            <w:r>
+              <w:rPr>
+                <w:sz w:val="22"/>
+              </w:rPr>
+              <w:t xml:space="preserve"> }</w:t>
+            </w:r>
+          </w:p>
+        </w:tc>
+        <w:tc>
+          <w:tcPr>
+            <w:tcW w:w="0" w:type="auto"/>
+          </w:tcPr>
+          <w:p>
+            <w:pPr>
+              <w:rPr>
+                <w:sz w:val="22"/>
+              </w:rPr>
+            </w:pPr>
+            <w:proofErr w:type="gramStart"/>
+            <w:r>
+              <w:t xml:space="preserve">{ </w:t>
+            </w:r>
+            <w:r>
+              <w:rPr>
+                <w:sz w:val="22"/>
+              </w:rPr>
+              <w:t>"</w:t>
+            </w:r>
+            <w:proofErr w:type="gramEnd"/>
+            <w:r>
+              <w:rPr>
+                <w:sz w:val="22"/>
+              </w:rPr>
+              <w:t>0, 0"</w:t>
+            </w:r>
+            <w:r>
+              <w:rPr>
+                <w:sz w:val="22"/>
+              </w:rPr>
+              <w:t xml:space="preserve">, </w:t>
+            </w:r>
+            <w:r>
+              <w:rPr>
+                <w:sz w:val="22"/>
+              </w:rPr>
+              <w:t>"0, 1"</w:t>
+            </w:r>
+            <w:r>
+              <w:rPr>
+                <w:sz w:val="22"/>
+              </w:rPr>
+              <w:t>,</w:t>
+            </w:r>
+            <w:r>
+              <w:t xml:space="preserve"> </w:t>
+            </w:r>
+            <w:r>
+              <w:rPr>
+                <w:sz w:val="22"/>
+              </w:rPr>
+              <w:t>"0, 2"</w:t>
+            </w:r>
+            <w:r>
+              <w:rPr>
+                <w:sz w:val="22"/>
+              </w:rPr>
+              <w:t>,</w:t>
+            </w:r>
+            <w:r>
+              <w:t xml:space="preserve"> </w:t>
+            </w:r>
+            <w:r>
+              <w:rPr>
+                <w:sz w:val="22"/>
+              </w:rPr>
+              <w:t>"1, 0"</w:t>
+            </w:r>
+            <w:r>
+              <w:rPr>
+                <w:sz w:val="22"/>
+              </w:rPr>
+              <w:t xml:space="preserve">, </w:t>
+            </w:r>
+            <w:r>
+              <w:rPr>
+                <w:sz w:val="22"/>
+              </w:rPr>
+              <w:t>"1, 2"</w:t>
+            </w:r>
+            <w:r>
+              <w:rPr>
+                <w:sz w:val="22"/>
+              </w:rPr>
+              <w:t xml:space="preserve">, </w:t>
+            </w:r>
+            <w:r>
+              <w:rPr>
+                <w:sz w:val="22"/>
+              </w:rPr>
+              <w:t>"2, 0"</w:t>
+            </w:r>
+            <w:r>
+              <w:rPr>
+                <w:sz w:val="22"/>
+              </w:rPr>
+              <w:t xml:space="preserve">, </w:t>
+            </w:r>
+            <w:r>
+              <w:rPr>
+                <w:sz w:val="22"/>
+              </w:rPr>
+              <w:t>"2, 1"</w:t>
+            </w:r>
+            <w:r>
+              <w:rPr>
+                <w:sz w:val="22"/>
+              </w:rPr>
+              <w:t xml:space="preserve">, </w:t>
+            </w:r>
+            <w:r>
+              <w:rPr>
+                <w:sz w:val="22"/>
+              </w:rPr>
+              <w:t>"2, 2"</w:t>
+            </w:r>
+            <w:r>
+              <w:rPr>
+                <w:sz w:val="22"/>
+              </w:rPr>
+              <w:t xml:space="preserve"> }</w:t>
+            </w:r>
+          </w:p>
+        </w:tc>
+      </w:tr>
+    </w:tbl>
     <w:p>
       <w:pPr>
         <w:rPr>
@@ -18865,516 +19300,13 @@
           <w:sz w:val="22"/>
         </w:rPr>
       </w:pPr>
-    </w:p>
-    <w:tbl>
-      <w:tblPr>
-        <w:tblStyle w:val="TabelacomGrelha"/>
-        <w:tblW w:w="0" w:type="auto"/>
-        <w:tblLook w:val="04A0" w:firstRow="1" w:lastRow="0" w:firstColumn="1" w:lastColumn="0" w:noHBand="0" w:noVBand="1"/>
-      </w:tblPr>
-      <w:tblGrid>
-        <w:gridCol w:w="3741"/>
-        <w:gridCol w:w="3183"/>
-        <w:gridCol w:w="3578"/>
-        <w:gridCol w:w="3492"/>
-      </w:tblGrid>
-      <w:tr>
-        <w:tc>
-          <w:tcPr>
-            <w:tcW w:w="0" w:type="auto"/>
-            <w:gridSpan w:val="4"/>
-          </w:tcPr>
-          <w:p>
-            <w:pPr>
-              <w:rPr>
-                <w:b/>
-                <w:sz w:val="22"/>
-              </w:rPr>
-            </w:pPr>
-            <w:r>
-              <w:rPr>
-                <w:b/>
-                <w:sz w:val="22"/>
-              </w:rPr>
-              <w:lastRenderedPageBreak/>
-              <w:t>t</w:t>
-            </w:r>
-            <w:r>
-              <w:rPr>
-                <w:b/>
-                <w:sz w:val="22"/>
-              </w:rPr>
-              <w:t>est06Sugestoes</w:t>
-            </w:r>
-          </w:p>
-        </w:tc>
-      </w:tr>
-      <w:tr>
-        <w:tc>
-          <w:tcPr>
-            <w:tcW w:w="0" w:type="auto"/>
-          </w:tcPr>
-          <w:p>
-            <w:pPr>
-              <w:rPr>
-                <w:b/>
-                <w:sz w:val="22"/>
-              </w:rPr>
-            </w:pPr>
-            <w:proofErr w:type="spellStart"/>
-            <w:r>
-              <w:rPr>
-                <w:sz w:val="22"/>
-              </w:rPr>
-              <w:t>Variaveis</w:t>
-            </w:r>
-            <w:proofErr w:type="spellEnd"/>
-          </w:p>
-        </w:tc>
-        <w:tc>
-          <w:tcPr>
-            <w:tcW w:w="0" w:type="auto"/>
-          </w:tcPr>
-          <w:p>
-            <w:pPr>
-              <w:rPr>
-                <w:b/>
-                <w:sz w:val="22"/>
-              </w:rPr>
-            </w:pPr>
-            <w:proofErr w:type="spellStart"/>
-            <w:r>
-              <w:rPr>
-                <w:sz w:val="22"/>
-              </w:rPr>
-              <w:t>Metodos</w:t>
-            </w:r>
-            <w:proofErr w:type="spellEnd"/>
-          </w:p>
-        </w:tc>
-        <w:tc>
-          <w:tcPr>
-            <w:tcW w:w="0" w:type="auto"/>
-          </w:tcPr>
-          <w:p>
-            <w:pPr>
-              <w:rPr>
-                <w:b/>
-                <w:sz w:val="22"/>
-              </w:rPr>
-            </w:pPr>
-            <w:r>
-              <w:rPr>
-                <w:sz w:val="22"/>
-              </w:rPr>
-              <w:t>Esperado</w:t>
-            </w:r>
-          </w:p>
-        </w:tc>
-        <w:tc>
-          <w:tcPr>
-            <w:tcW w:w="0" w:type="auto"/>
-          </w:tcPr>
-          <w:p>
-            <w:pPr>
-              <w:rPr>
-                <w:b/>
-                <w:sz w:val="22"/>
-              </w:rPr>
-            </w:pPr>
-            <w:r>
-              <w:rPr>
-                <w:sz w:val="22"/>
-              </w:rPr>
-              <w:t>Obtido</w:t>
-            </w:r>
-          </w:p>
-        </w:tc>
-      </w:tr>
-      <w:tr>
-        <w:tc>
-          <w:tcPr>
-            <w:tcW w:w="0" w:type="auto"/>
-          </w:tcPr>
-          <w:p>
-            <w:pPr>
-              <w:rPr>
-                <w:szCs w:val="24"/>
-              </w:rPr>
-            </w:pPr>
-            <w:proofErr w:type="gramStart"/>
-            <w:r>
-              <w:rPr>
-                <w:szCs w:val="24"/>
-              </w:rPr>
-              <w:t>tabuleiro{</w:t>
-            </w:r>
-            <w:proofErr w:type="gramEnd"/>
-            <w:r>
-              <w:rPr>
-                <w:szCs w:val="24"/>
-              </w:rPr>
-              <w:t>[0,0,0,0], [0,1,0,0], [0,0,0,0], [0,0,0,0]}</w:t>
-            </w:r>
-          </w:p>
-          <w:p>
-            <w:pPr>
-              <w:rPr>
-                <w:sz w:val="22"/>
-              </w:rPr>
-            </w:pPr>
-            <w:r>
-              <w:rPr>
-                <w:szCs w:val="24"/>
-              </w:rPr>
-              <w:t>pecas&lt;1, rei&gt;</w:t>
-            </w:r>
-          </w:p>
-        </w:tc>
-        <w:tc>
-          <w:tcPr>
-            <w:tcW w:w="0" w:type="auto"/>
-          </w:tcPr>
-          <w:p>
-            <w:pPr>
-              <w:rPr>
-                <w:sz w:val="22"/>
-              </w:rPr>
-            </w:pPr>
-            <w:proofErr w:type="spellStart"/>
-            <w:proofErr w:type="gramStart"/>
-            <w:r>
-              <w:rPr>
-                <w:sz w:val="22"/>
-              </w:rPr>
-              <w:t>darSugestao</w:t>
-            </w:r>
-            <w:proofErr w:type="spellEnd"/>
-            <w:r>
-              <w:rPr>
-                <w:sz w:val="22"/>
-              </w:rPr>
-              <w:t>(</w:t>
-            </w:r>
-            <w:proofErr w:type="gramEnd"/>
-            <w:r>
-              <w:rPr>
-                <w:sz w:val="22"/>
-              </w:rPr>
-              <w:t xml:space="preserve">1,  1, pecas, </w:t>
-            </w:r>
-            <w:proofErr w:type="spellStart"/>
-            <w:r>
-              <w:rPr>
-                <w:sz w:val="22"/>
-              </w:rPr>
-              <w:t>tabuleiroMatrix</w:t>
-            </w:r>
-            <w:proofErr w:type="spellEnd"/>
-            <w:r>
-              <w:rPr>
-                <w:sz w:val="22"/>
-              </w:rPr>
-              <w:t>, 0)</w:t>
-            </w:r>
-          </w:p>
-        </w:tc>
-        <w:tc>
-          <w:tcPr>
-            <w:tcW w:w="0" w:type="auto"/>
-          </w:tcPr>
-          <w:p>
-            <w:pPr>
-              <w:rPr>
-                <w:sz w:val="22"/>
-              </w:rPr>
-            </w:pPr>
-            <w:proofErr w:type="gramStart"/>
-            <w:r>
-              <w:t xml:space="preserve">{ </w:t>
-            </w:r>
-            <w:r>
-              <w:rPr>
-                <w:sz w:val="22"/>
-              </w:rPr>
-              <w:t>"</w:t>
-            </w:r>
-            <w:proofErr w:type="gramEnd"/>
-            <w:r>
-              <w:rPr>
-                <w:sz w:val="22"/>
-              </w:rPr>
-              <w:t>0, 0"</w:t>
-            </w:r>
-            <w:r>
-              <w:rPr>
-                <w:sz w:val="22"/>
-              </w:rPr>
-              <w:t xml:space="preserve">, </w:t>
-            </w:r>
-            <w:r>
-              <w:rPr>
-                <w:sz w:val="22"/>
-              </w:rPr>
-              <w:t>"0, 1"</w:t>
-            </w:r>
-            <w:r>
-              <w:rPr>
-                <w:sz w:val="22"/>
-              </w:rPr>
-              <w:t>,</w:t>
-            </w:r>
-            <w:r>
-              <w:t xml:space="preserve"> </w:t>
-            </w:r>
-            <w:r>
-              <w:rPr>
-                <w:sz w:val="22"/>
-              </w:rPr>
-              <w:t>"0, 2"</w:t>
-            </w:r>
-            <w:r>
-              <w:rPr>
-                <w:sz w:val="22"/>
-              </w:rPr>
-              <w:t>,</w:t>
-            </w:r>
-            <w:r>
-              <w:t xml:space="preserve"> </w:t>
-            </w:r>
-            <w:r>
-              <w:rPr>
-                <w:sz w:val="22"/>
-              </w:rPr>
-              <w:t>"1, 0"</w:t>
-            </w:r>
-            <w:r>
-              <w:rPr>
-                <w:sz w:val="22"/>
-              </w:rPr>
-              <w:t xml:space="preserve">, </w:t>
-            </w:r>
-            <w:r>
-              <w:rPr>
-                <w:sz w:val="22"/>
-              </w:rPr>
-              <w:t>"1, 2"</w:t>
-            </w:r>
-            <w:r>
-              <w:rPr>
-                <w:sz w:val="22"/>
-              </w:rPr>
-              <w:t xml:space="preserve">, </w:t>
-            </w:r>
-            <w:r>
-              <w:rPr>
-                <w:sz w:val="22"/>
-              </w:rPr>
-              <w:t>"2, 0"</w:t>
-            </w:r>
-            <w:r>
-              <w:rPr>
-                <w:sz w:val="22"/>
-              </w:rPr>
-              <w:t xml:space="preserve">, </w:t>
-            </w:r>
-            <w:r>
-              <w:rPr>
-                <w:sz w:val="22"/>
-              </w:rPr>
-              <w:t>"2, 1"</w:t>
-            </w:r>
-            <w:r>
-              <w:rPr>
-                <w:sz w:val="22"/>
-              </w:rPr>
-              <w:t xml:space="preserve">, </w:t>
-            </w:r>
-            <w:r>
-              <w:rPr>
-                <w:sz w:val="22"/>
-              </w:rPr>
-              <w:t>"2, 2"</w:t>
-            </w:r>
-            <w:r>
-              <w:rPr>
-                <w:sz w:val="22"/>
-              </w:rPr>
-              <w:t xml:space="preserve"> }</w:t>
-            </w:r>
-          </w:p>
-        </w:tc>
-        <w:tc>
-          <w:tcPr>
-            <w:tcW w:w="0" w:type="auto"/>
-          </w:tcPr>
-          <w:p>
-            <w:pPr>
-              <w:rPr>
-                <w:sz w:val="22"/>
-              </w:rPr>
-            </w:pPr>
-            <w:proofErr w:type="gramStart"/>
-            <w:r>
-              <w:t xml:space="preserve">{ </w:t>
-            </w:r>
-            <w:r>
-              <w:rPr>
-                <w:sz w:val="22"/>
-              </w:rPr>
-              <w:t>"</w:t>
-            </w:r>
-            <w:proofErr w:type="gramEnd"/>
-            <w:r>
-              <w:rPr>
-                <w:sz w:val="22"/>
-              </w:rPr>
-              <w:t>0, 0"</w:t>
-            </w:r>
-            <w:r>
-              <w:rPr>
-                <w:sz w:val="22"/>
-              </w:rPr>
-              <w:t xml:space="preserve">, </w:t>
-            </w:r>
-            <w:r>
-              <w:rPr>
-                <w:sz w:val="22"/>
-              </w:rPr>
-              <w:t>"0, 1"</w:t>
-            </w:r>
-            <w:r>
-              <w:rPr>
-                <w:sz w:val="22"/>
-              </w:rPr>
-              <w:t>,</w:t>
-            </w:r>
-            <w:r>
-              <w:t xml:space="preserve"> </w:t>
-            </w:r>
-            <w:r>
-              <w:rPr>
-                <w:sz w:val="22"/>
-              </w:rPr>
-              <w:t>"0, 2"</w:t>
-            </w:r>
-            <w:r>
-              <w:rPr>
-                <w:sz w:val="22"/>
-              </w:rPr>
-              <w:t>,</w:t>
-            </w:r>
-            <w:r>
-              <w:t xml:space="preserve"> </w:t>
-            </w:r>
-            <w:r>
-              <w:rPr>
-                <w:sz w:val="22"/>
-              </w:rPr>
-              <w:t>"1, 0"</w:t>
-            </w:r>
-            <w:r>
-              <w:rPr>
-                <w:sz w:val="22"/>
-              </w:rPr>
-              <w:t xml:space="preserve">, </w:t>
-            </w:r>
-            <w:r>
-              <w:rPr>
-                <w:sz w:val="22"/>
-              </w:rPr>
-              <w:t>"1, 2"</w:t>
-            </w:r>
-            <w:r>
-              <w:rPr>
-                <w:sz w:val="22"/>
-              </w:rPr>
-              <w:t xml:space="preserve">, </w:t>
-            </w:r>
-            <w:r>
-              <w:rPr>
-                <w:sz w:val="22"/>
-              </w:rPr>
-              <w:t>"2, 0"</w:t>
-            </w:r>
-            <w:r>
-              <w:rPr>
-                <w:sz w:val="22"/>
-              </w:rPr>
-              <w:t xml:space="preserve">, </w:t>
-            </w:r>
-            <w:r>
-              <w:rPr>
-                <w:sz w:val="22"/>
-              </w:rPr>
-              <w:t>"2, 1"</w:t>
-            </w:r>
-            <w:r>
-              <w:rPr>
-                <w:sz w:val="22"/>
-              </w:rPr>
-              <w:t xml:space="preserve">, </w:t>
-            </w:r>
-            <w:r>
-              <w:rPr>
-                <w:sz w:val="22"/>
-              </w:rPr>
-              <w:t>"2, 2"</w:t>
-            </w:r>
-            <w:r>
-              <w:rPr>
-                <w:sz w:val="22"/>
-              </w:rPr>
-              <w:t xml:space="preserve"> }</w:t>
-            </w:r>
-          </w:p>
-        </w:tc>
-      </w:tr>
-    </w:tbl>
-    <w:p>
-      <w:pPr>
+      <w:r>
         <w:rPr>
           <w:sz w:val="22"/>
         </w:rPr>
-      </w:pPr>
-    </w:p>
-    <w:p>
-      <w:pPr>
-        <w:rPr>
-          <w:sz w:val="36"/>
-        </w:rPr>
-      </w:pPr>
-      <w:r>
-        <w:rPr>
-          <w:sz w:val="36"/>
-        </w:rPr>
-        <w:t xml:space="preserve">Testes </w:t>
+        <w:lastRenderedPageBreak/>
+        <w:t>Testes – Lebre</w:t>
       </w:r>
-      <w:r>
-        <w:rPr>
-          <w:sz w:val="36"/>
-        </w:rPr>
-        <w:t>–</w:t>
-      </w:r>
-      <w:r>
-        <w:rPr>
-          <w:sz w:val="36"/>
-        </w:rPr>
-        <w:t xml:space="preserve"> </w:t>
-      </w:r>
-      <w:r>
-        <w:rPr>
-          <w:sz w:val="36"/>
-        </w:rPr>
-        <w:t>Lebre</w:t>
-      </w:r>
-    </w:p>
-    <w:p>
-      <w:pPr>
-        <w:rPr>
-          <w:sz w:val="36"/>
-        </w:rPr>
-      </w:pPr>
     </w:p>
     <w:tbl>
       <w:tblPr>
@@ -20084,13 +20016,6 @@
         </w:tc>
       </w:tr>
     </w:tbl>
-    <w:p>
-      <w:pPr>
-        <w:rPr>
-          <w:sz w:val="22"/>
-        </w:rPr>
-      </w:pPr>
-    </w:p>
     <w:p>
       <w:pPr>
         <w:rPr>
@@ -21520,20 +21445,6 @@
         </w:rPr>
       </w:pPr>
     </w:p>
-    <w:p>
-      <w:pPr>
-        <w:rPr>
-          <w:sz w:val="22"/>
-        </w:rPr>
-      </w:pPr>
-    </w:p>
-    <w:p>
-      <w:pPr>
-        <w:rPr>
-          <w:sz w:val="22"/>
-        </w:rPr>
-      </w:pPr>
-    </w:p>
     <w:tbl>
       <w:tblPr>
         <w:tblStyle w:val="TabelacomGrelha"/>
@@ -21564,7 +21475,6 @@
                 <w:b/>
                 <w:sz w:val="22"/>
               </w:rPr>
-              <w:lastRenderedPageBreak/>
               <w:t>t</w:t>
             </w:r>
             <w:r>
@@ -22200,6 +22110,7 @@
                 <w:b/>
                 <w:sz w:val="22"/>
               </w:rPr>
+              <w:lastRenderedPageBreak/>
               <w:t>T</w:t>
             </w:r>
             <w:r>
@@ -22739,47 +22650,12 @@
           <w:sz w:val="22"/>
         </w:rPr>
       </w:pPr>
-    </w:p>
-    <w:p>
-      <w:pPr>
-        <w:rPr>
-          <w:sz w:val="36"/>
-        </w:rPr>
-      </w:pPr>
       <w:r>
         <w:rPr>
-          <w:sz w:val="36"/>
+          <w:sz w:val="22"/>
         </w:rPr>
-        <w:lastRenderedPageBreak/>
-        <w:t xml:space="preserve">Testes </w:t>
+        <w:t>Testes – Padre da Vila</w:t>
       </w:r>
-      <w:r>
-        <w:rPr>
-          <w:sz w:val="36"/>
-        </w:rPr>
-        <w:t>–</w:t>
-      </w:r>
-      <w:r>
-        <w:rPr>
-          <w:sz w:val="36"/>
-        </w:rPr>
-        <w:t xml:space="preserve"> </w:t>
-      </w:r>
-      <w:proofErr w:type="spellStart"/>
-      <w:r>
-        <w:rPr>
-          <w:sz w:val="36"/>
-        </w:rPr>
-        <w:t>PadreDaVila</w:t>
-      </w:r>
-      <w:proofErr w:type="spellEnd"/>
-    </w:p>
-    <w:p>
-      <w:pPr>
-        <w:rPr>
-          <w:sz w:val="36"/>
-        </w:rPr>
-      </w:pPr>
     </w:p>
     <w:tbl>
       <w:tblPr>
@@ -23545,6 +23421,7 @@
                 <w:b/>
                 <w:sz w:val="22"/>
               </w:rPr>
+              <w:lastRenderedPageBreak/>
               <w:t>test0</w:t>
             </w:r>
             <w:r>
@@ -23976,6 +23853,579 @@
         </w:rPr>
       </w:pPr>
     </w:p>
+    <w:tbl>
+      <w:tblPr>
+        <w:tblStyle w:val="TabelacomGrelha"/>
+        <w:tblW w:w="0" w:type="auto"/>
+        <w:tblLook w:val="04A0" w:firstRow="1" w:lastRow="0" w:firstColumn="1" w:lastColumn="0" w:noHBand="0" w:noVBand="1"/>
+      </w:tblPr>
+      <w:tblGrid>
+        <w:gridCol w:w="5697"/>
+        <w:gridCol w:w="2484"/>
+        <w:gridCol w:w="2979"/>
+        <w:gridCol w:w="2834"/>
+      </w:tblGrid>
+      <w:tr>
+        <w:tc>
+          <w:tcPr>
+            <w:tcW w:w="0" w:type="auto"/>
+            <w:gridSpan w:val="4"/>
+          </w:tcPr>
+          <w:p>
+            <w:pPr>
+              <w:rPr>
+                <w:sz w:val="22"/>
+              </w:rPr>
+            </w:pPr>
+            <w:r>
+              <w:rPr>
+                <w:b/>
+                <w:sz w:val="22"/>
+              </w:rPr>
+              <w:t>test0</w:t>
+            </w:r>
+            <w:r>
+              <w:rPr>
+                <w:b/>
+                <w:sz w:val="22"/>
+              </w:rPr>
+              <w:t>6Sugestoes</w:t>
+            </w:r>
+          </w:p>
+        </w:tc>
+      </w:tr>
+      <w:tr>
+        <w:tc>
+          <w:tcPr>
+            <w:tcW w:w="0" w:type="auto"/>
+          </w:tcPr>
+          <w:p>
+            <w:pPr>
+              <w:rPr>
+                <w:b/>
+                <w:sz w:val="22"/>
+              </w:rPr>
+            </w:pPr>
+            <w:proofErr w:type="spellStart"/>
+            <w:r>
+              <w:rPr>
+                <w:sz w:val="22"/>
+              </w:rPr>
+              <w:t>Variaveis</w:t>
+            </w:r>
+            <w:proofErr w:type="spellEnd"/>
+          </w:p>
+        </w:tc>
+        <w:tc>
+          <w:tcPr>
+            <w:tcW w:w="0" w:type="auto"/>
+          </w:tcPr>
+          <w:p>
+            <w:pPr>
+              <w:rPr>
+                <w:b/>
+                <w:sz w:val="22"/>
+              </w:rPr>
+            </w:pPr>
+            <w:proofErr w:type="spellStart"/>
+            <w:r>
+              <w:rPr>
+                <w:sz w:val="22"/>
+              </w:rPr>
+              <w:t>Metodos</w:t>
+            </w:r>
+            <w:proofErr w:type="spellEnd"/>
+          </w:p>
+        </w:tc>
+        <w:tc>
+          <w:tcPr>
+            <w:tcW w:w="0" w:type="auto"/>
+          </w:tcPr>
+          <w:p>
+            <w:pPr>
+              <w:rPr>
+                <w:b/>
+                <w:sz w:val="22"/>
+              </w:rPr>
+            </w:pPr>
+            <w:r>
+              <w:rPr>
+                <w:sz w:val="22"/>
+              </w:rPr>
+              <w:t>Esperado</w:t>
+            </w:r>
+          </w:p>
+        </w:tc>
+        <w:tc>
+          <w:tcPr>
+            <w:tcW w:w="0" w:type="auto"/>
+          </w:tcPr>
+          <w:p>
+            <w:pPr>
+              <w:rPr>
+                <w:b/>
+                <w:sz w:val="22"/>
+              </w:rPr>
+            </w:pPr>
+            <w:r>
+              <w:rPr>
+                <w:sz w:val="22"/>
+              </w:rPr>
+              <w:t>Obtido</w:t>
+            </w:r>
+          </w:p>
+        </w:tc>
+      </w:tr>
+      <w:tr>
+        <w:tc>
+          <w:tcPr>
+            <w:tcW w:w="0" w:type="auto"/>
+          </w:tcPr>
+          <w:p>
+            <w:pPr>
+              <w:rPr>
+                <w:szCs w:val="24"/>
+              </w:rPr>
+            </w:pPr>
+            <w:proofErr w:type="gramStart"/>
+            <w:r>
+              <w:rPr>
+                <w:szCs w:val="24"/>
+              </w:rPr>
+              <w:t>tabuleiro</w:t>
+            </w:r>
+            <w:r>
+              <w:rPr>
+                <w:sz w:val="22"/>
+                <w:szCs w:val="24"/>
+              </w:rPr>
+              <w:t>{</w:t>
+            </w:r>
+            <w:proofErr w:type="gramEnd"/>
+            <w:r>
+              <w:rPr>
+                <w:sz w:val="22"/>
+                <w:szCs w:val="24"/>
+              </w:rPr>
+              <w:t>[0,0,0,0, 0,0,0,0], [0,0,0,0, 0,0,0,0], [0,0,0,0, 0,0,0,0], [0,0,0,0, 0,0,0,0] [0,0,0,</w:t>
+            </w:r>
+            <w:r>
+              <w:rPr>
+                <w:sz w:val="22"/>
+                <w:szCs w:val="24"/>
+              </w:rPr>
+              <w:t>1</w:t>
+            </w:r>
+            <w:r>
+              <w:rPr>
+                <w:sz w:val="22"/>
+                <w:szCs w:val="24"/>
+              </w:rPr>
+              <w:t>, 0,0,0,0], [0,</w:t>
+            </w:r>
+            <w:r>
+              <w:rPr>
+                <w:sz w:val="22"/>
+                <w:szCs w:val="24"/>
+              </w:rPr>
+              <w:t>0</w:t>
+            </w:r>
+            <w:r>
+              <w:rPr>
+                <w:sz w:val="22"/>
+                <w:szCs w:val="24"/>
+              </w:rPr>
+              <w:t>,0,0, 0,0,0,0], [0,0,0,0, 0,0,0,0], [0,0,0,0, 0,0,0,0]}</w:t>
+            </w:r>
+          </w:p>
+          <w:p>
+            <w:pPr>
+              <w:rPr>
+                <w:sz w:val="22"/>
+              </w:rPr>
+            </w:pPr>
+            <w:r>
+              <w:rPr>
+                <w:szCs w:val="24"/>
+              </w:rPr>
+              <w:t>pecas&lt;1, padre&gt;</w:t>
+            </w:r>
+          </w:p>
+        </w:tc>
+        <w:tc>
+          <w:tcPr>
+            <w:tcW w:w="0" w:type="auto"/>
+          </w:tcPr>
+          <w:p>
+            <w:pPr>
+              <w:rPr>
+                <w:sz w:val="22"/>
+              </w:rPr>
+            </w:pPr>
+            <w:proofErr w:type="spellStart"/>
+            <w:proofErr w:type="gramStart"/>
+            <w:r>
+              <w:rPr>
+                <w:sz w:val="22"/>
+              </w:rPr>
+              <w:t>darSugestao</w:t>
+            </w:r>
+            <w:proofErr w:type="spellEnd"/>
+            <w:r>
+              <w:rPr>
+                <w:sz w:val="22"/>
+              </w:rPr>
+              <w:t>(</w:t>
+            </w:r>
+            <w:proofErr w:type="gramEnd"/>
+            <w:r>
+              <w:rPr>
+                <w:sz w:val="22"/>
+              </w:rPr>
+              <w:t xml:space="preserve">4,  4, pecas, </w:t>
+            </w:r>
+            <w:proofErr w:type="spellStart"/>
+            <w:r>
+              <w:rPr>
+                <w:sz w:val="22"/>
+              </w:rPr>
+              <w:t>tabuleiroMatrix</w:t>
+            </w:r>
+            <w:proofErr w:type="spellEnd"/>
+            <w:r>
+              <w:rPr>
+                <w:sz w:val="22"/>
+              </w:rPr>
+              <w:t>, 0)</w:t>
+            </w:r>
+          </w:p>
+        </w:tc>
+        <w:tc>
+          <w:tcPr>
+            <w:tcW w:w="0" w:type="auto"/>
+          </w:tcPr>
+          <w:p>
+            <w:pPr>
+              <w:rPr>
+                <w:sz w:val="22"/>
+              </w:rPr>
+            </w:pPr>
+            <w:r>
+              <w:rPr>
+                <w:sz w:val="22"/>
+              </w:rPr>
+              <w:t>{</w:t>
+            </w:r>
+            <w:r>
+              <w:rPr>
+                <w:sz w:val="22"/>
+              </w:rPr>
+              <w:t>"1, 1"</w:t>
+            </w:r>
+            <w:r>
+              <w:rPr>
+                <w:sz w:val="22"/>
+              </w:rPr>
+              <w:t>,</w:t>
+            </w:r>
+            <w:r>
+              <w:rPr>
+                <w:sz w:val="22"/>
+              </w:rPr>
+              <w:t>"1, 7"</w:t>
+            </w:r>
+            <w:r>
+              <w:rPr>
+                <w:sz w:val="22"/>
+              </w:rPr>
+              <w:t>,</w:t>
+            </w:r>
+            <w:r>
+              <w:rPr>
+                <w:sz w:val="22"/>
+              </w:rPr>
+              <w:t>"2, 2"</w:t>
+            </w:r>
+            <w:r>
+              <w:rPr>
+                <w:sz w:val="22"/>
+              </w:rPr>
+              <w:t>,</w:t>
+            </w:r>
+            <w:r>
+              <w:rPr>
+                <w:sz w:val="22"/>
+              </w:rPr>
+              <w:t>"2, 6"</w:t>
+            </w:r>
+            <w:r>
+              <w:rPr>
+                <w:sz w:val="22"/>
+              </w:rPr>
+              <w:t>,</w:t>
+            </w:r>
+            <w:r>
+              <w:rPr>
+                <w:sz w:val="22"/>
+              </w:rPr>
+              <w:t>"3, 3"</w:t>
+            </w:r>
+            <w:r>
+              <w:rPr>
+                <w:sz w:val="22"/>
+              </w:rPr>
+              <w:t>,</w:t>
+            </w:r>
+            <w:r>
+              <w:rPr>
+                <w:sz w:val="22"/>
+              </w:rPr>
+              <w:t>"3, 5"</w:t>
+            </w:r>
+            <w:r>
+              <w:rPr>
+                <w:sz w:val="22"/>
+              </w:rPr>
+              <w:t>,</w:t>
+            </w:r>
+            <w:r>
+              <w:rPr>
+                <w:sz w:val="22"/>
+              </w:rPr>
+              <w:t>"5, 3"</w:t>
+            </w:r>
+            <w:r>
+              <w:rPr>
+                <w:sz w:val="22"/>
+              </w:rPr>
+              <w:t>,</w:t>
+            </w:r>
+            <w:r>
+              <w:rPr>
+                <w:sz w:val="22"/>
+              </w:rPr>
+              <w:t>"5, 5"</w:t>
+            </w:r>
+            <w:r>
+              <w:rPr>
+                <w:sz w:val="22"/>
+              </w:rPr>
+              <w:t>,</w:t>
+            </w:r>
+            <w:r>
+              <w:rPr>
+                <w:sz w:val="22"/>
+              </w:rPr>
+              <w:t>"6, 2"</w:t>
+            </w:r>
+            <w:r>
+              <w:rPr>
+                <w:sz w:val="22"/>
+              </w:rPr>
+              <w:t>,</w:t>
+            </w:r>
+            <w:r>
+              <w:rPr>
+                <w:sz w:val="22"/>
+              </w:rPr>
+              <w:t>"6, 6"</w:t>
+            </w:r>
+            <w:r>
+              <w:rPr>
+                <w:sz w:val="22"/>
+              </w:rPr>
+              <w:t>,</w:t>
+            </w:r>
+            <w:r>
+              <w:rPr>
+                <w:sz w:val="22"/>
+              </w:rPr>
+              <w:t>"7, 1"</w:t>
+            </w:r>
+            <w:r>
+              <w:rPr>
+                <w:sz w:val="22"/>
+              </w:rPr>
+              <w:t>,</w:t>
+            </w:r>
+            <w:r>
+              <w:rPr>
+                <w:sz w:val="22"/>
+              </w:rPr>
+              <w:t>"7, 7"</w:t>
+            </w:r>
+            <w:r>
+              <w:rPr>
+                <w:sz w:val="22"/>
+              </w:rPr>
+              <w:t>}</w:t>
+            </w:r>
+          </w:p>
+        </w:tc>
+        <w:tc>
+          <w:tcPr>
+            <w:tcW w:w="0" w:type="auto"/>
+          </w:tcPr>
+          <w:p>
+            <w:pPr>
+              <w:rPr>
+                <w:sz w:val="22"/>
+              </w:rPr>
+            </w:pPr>
+            <w:r>
+              <w:rPr>
+                <w:sz w:val="22"/>
+              </w:rPr>
+              <w:t>{</w:t>
+            </w:r>
+            <w:r>
+              <w:rPr>
+                <w:sz w:val="22"/>
+              </w:rPr>
+              <w:t>"1, 1"</w:t>
+            </w:r>
+            <w:r>
+              <w:rPr>
+                <w:sz w:val="22"/>
+              </w:rPr>
+              <w:t>,</w:t>
+            </w:r>
+            <w:r>
+              <w:rPr>
+                <w:sz w:val="22"/>
+              </w:rPr>
+              <w:t>"1, 7"</w:t>
+            </w:r>
+            <w:r>
+              <w:rPr>
+                <w:sz w:val="22"/>
+              </w:rPr>
+              <w:t>,</w:t>
+            </w:r>
+            <w:r>
+              <w:rPr>
+                <w:sz w:val="22"/>
+              </w:rPr>
+              <w:t>"2, 2"</w:t>
+            </w:r>
+            <w:r>
+              <w:rPr>
+                <w:sz w:val="22"/>
+              </w:rPr>
+              <w:t>,</w:t>
+            </w:r>
+            <w:r>
+              <w:rPr>
+                <w:sz w:val="22"/>
+              </w:rPr>
+              <w:t>"2, 6"</w:t>
+            </w:r>
+            <w:r>
+              <w:rPr>
+                <w:sz w:val="22"/>
+              </w:rPr>
+              <w:t>,</w:t>
+            </w:r>
+            <w:r>
+              <w:rPr>
+                <w:sz w:val="22"/>
+              </w:rPr>
+              <w:t>"3, 3"</w:t>
+            </w:r>
+            <w:r>
+              <w:rPr>
+                <w:sz w:val="22"/>
+              </w:rPr>
+              <w:t>,</w:t>
+            </w:r>
+            <w:r>
+              <w:rPr>
+                <w:sz w:val="22"/>
+              </w:rPr>
+              <w:t>"3, 5"</w:t>
+            </w:r>
+            <w:r>
+              <w:rPr>
+                <w:sz w:val="22"/>
+              </w:rPr>
+              <w:t>,</w:t>
+            </w:r>
+            <w:r>
+              <w:rPr>
+                <w:sz w:val="22"/>
+              </w:rPr>
+              <w:t>"5, 3"</w:t>
+            </w:r>
+            <w:r>
+              <w:rPr>
+                <w:sz w:val="22"/>
+              </w:rPr>
+              <w:t>,</w:t>
+            </w:r>
+            <w:r>
+              <w:rPr>
+                <w:sz w:val="22"/>
+              </w:rPr>
+              <w:t>"5, 5"</w:t>
+            </w:r>
+            <w:r>
+              <w:rPr>
+                <w:sz w:val="22"/>
+              </w:rPr>
+              <w:t>,</w:t>
+            </w:r>
+            <w:r>
+              <w:rPr>
+                <w:sz w:val="22"/>
+              </w:rPr>
+              <w:t>"6, 2"</w:t>
+            </w:r>
+            <w:r>
+              <w:rPr>
+                <w:sz w:val="22"/>
+              </w:rPr>
+              <w:t>,</w:t>
+            </w:r>
+            <w:r>
+              <w:rPr>
+                <w:sz w:val="22"/>
+              </w:rPr>
+              <w:t>"6, 6"</w:t>
+            </w:r>
+            <w:r>
+              <w:rPr>
+                <w:sz w:val="22"/>
+              </w:rPr>
+              <w:t>,</w:t>
+            </w:r>
+            <w:r>
+              <w:rPr>
+                <w:sz w:val="22"/>
+              </w:rPr>
+              <w:t>"7, 1"</w:t>
+            </w:r>
+            <w:r>
+              <w:rPr>
+                <w:sz w:val="22"/>
+              </w:rPr>
+              <w:t>,</w:t>
+            </w:r>
+            <w:r>
+              <w:rPr>
+                <w:sz w:val="22"/>
+              </w:rPr>
+              <w:t>"7, 7"</w:t>
+            </w:r>
+            <w:r>
+              <w:rPr>
+                <w:sz w:val="22"/>
+              </w:rPr>
+              <w:t>}</w:t>
+            </w:r>
+          </w:p>
+        </w:tc>
+      </w:tr>
+    </w:tbl>
     <w:p>
       <w:pPr>
         <w:rPr>
@@ -23989,627 +24439,26 @@
           <w:sz w:val="22"/>
         </w:rPr>
       </w:pPr>
-    </w:p>
-    <w:tbl>
-      <w:tblPr>
-        <w:tblStyle w:val="TabelacomGrelha"/>
-        <w:tblW w:w="0" w:type="auto"/>
-        <w:tblLook w:val="04A0" w:firstRow="1" w:lastRow="0" w:firstColumn="1" w:lastColumn="0" w:noHBand="0" w:noVBand="1"/>
-      </w:tblPr>
-      <w:tblGrid>
-        <w:gridCol w:w="5697"/>
-        <w:gridCol w:w="2484"/>
-        <w:gridCol w:w="2979"/>
-        <w:gridCol w:w="2834"/>
-      </w:tblGrid>
-      <w:tr>
-        <w:tc>
-          <w:tcPr>
-            <w:tcW w:w="0" w:type="auto"/>
-            <w:gridSpan w:val="4"/>
-          </w:tcPr>
-          <w:p>
-            <w:pPr>
-              <w:rPr>
-                <w:sz w:val="22"/>
-              </w:rPr>
-            </w:pPr>
-            <w:r>
-              <w:rPr>
-                <w:b/>
-                <w:sz w:val="22"/>
-              </w:rPr>
-              <w:lastRenderedPageBreak/>
-              <w:t>test0</w:t>
-            </w:r>
-            <w:r>
-              <w:rPr>
-                <w:b/>
-                <w:sz w:val="22"/>
-              </w:rPr>
-              <w:t>6Sugestoes</w:t>
-            </w:r>
-          </w:p>
-        </w:tc>
-      </w:tr>
-      <w:tr>
-        <w:tc>
-          <w:tcPr>
-            <w:tcW w:w="0" w:type="auto"/>
-          </w:tcPr>
-          <w:p>
-            <w:pPr>
-              <w:rPr>
-                <w:b/>
-                <w:sz w:val="22"/>
-              </w:rPr>
-            </w:pPr>
-            <w:proofErr w:type="spellStart"/>
-            <w:r>
-              <w:rPr>
-                <w:sz w:val="22"/>
-              </w:rPr>
-              <w:t>Variaveis</w:t>
-            </w:r>
-            <w:proofErr w:type="spellEnd"/>
-          </w:p>
-        </w:tc>
-        <w:tc>
-          <w:tcPr>
-            <w:tcW w:w="0" w:type="auto"/>
-          </w:tcPr>
-          <w:p>
-            <w:pPr>
-              <w:rPr>
-                <w:b/>
-                <w:sz w:val="22"/>
-              </w:rPr>
-            </w:pPr>
-            <w:proofErr w:type="spellStart"/>
-            <w:r>
-              <w:rPr>
-                <w:sz w:val="22"/>
-              </w:rPr>
-              <w:t>Metodos</w:t>
-            </w:r>
-            <w:proofErr w:type="spellEnd"/>
-          </w:p>
-        </w:tc>
-        <w:tc>
-          <w:tcPr>
-            <w:tcW w:w="0" w:type="auto"/>
-          </w:tcPr>
-          <w:p>
-            <w:pPr>
-              <w:rPr>
-                <w:b/>
-                <w:sz w:val="22"/>
-              </w:rPr>
-            </w:pPr>
-            <w:r>
-              <w:rPr>
-                <w:sz w:val="22"/>
-              </w:rPr>
-              <w:t>Esperado</w:t>
-            </w:r>
-          </w:p>
-        </w:tc>
-        <w:tc>
-          <w:tcPr>
-            <w:tcW w:w="0" w:type="auto"/>
-          </w:tcPr>
-          <w:p>
-            <w:pPr>
-              <w:rPr>
-                <w:b/>
-                <w:sz w:val="22"/>
-              </w:rPr>
-            </w:pPr>
-            <w:r>
-              <w:rPr>
-                <w:sz w:val="22"/>
-              </w:rPr>
-              <w:t>Obtido</w:t>
-            </w:r>
-          </w:p>
-        </w:tc>
-      </w:tr>
-      <w:tr>
-        <w:tc>
-          <w:tcPr>
-            <w:tcW w:w="0" w:type="auto"/>
-          </w:tcPr>
-          <w:p>
-            <w:pPr>
-              <w:rPr>
-                <w:szCs w:val="24"/>
-              </w:rPr>
-            </w:pPr>
-            <w:proofErr w:type="gramStart"/>
-            <w:r>
-              <w:rPr>
-                <w:szCs w:val="24"/>
-              </w:rPr>
-              <w:t>tabuleiro</w:t>
-            </w:r>
-            <w:r>
-              <w:rPr>
-                <w:sz w:val="22"/>
-                <w:szCs w:val="24"/>
-              </w:rPr>
-              <w:t>{</w:t>
-            </w:r>
-            <w:proofErr w:type="gramEnd"/>
-            <w:r>
-              <w:rPr>
-                <w:sz w:val="22"/>
-                <w:szCs w:val="24"/>
-              </w:rPr>
-              <w:t>[0,0,0,0, 0,0,0,0], [0,0,0,0, 0,0,0,0], [0,0,0,0, 0,0,0,0], [0,0,0,0, 0,0,0,0] [0,0,0,</w:t>
-            </w:r>
-            <w:r>
-              <w:rPr>
-                <w:sz w:val="22"/>
-                <w:szCs w:val="24"/>
-              </w:rPr>
-              <w:t>1</w:t>
-            </w:r>
-            <w:r>
-              <w:rPr>
-                <w:sz w:val="22"/>
-                <w:szCs w:val="24"/>
-              </w:rPr>
-              <w:t>, 0,0,0,0], [0,</w:t>
-            </w:r>
-            <w:r>
-              <w:rPr>
-                <w:sz w:val="22"/>
-                <w:szCs w:val="24"/>
-              </w:rPr>
-              <w:t>0</w:t>
-            </w:r>
-            <w:r>
-              <w:rPr>
-                <w:sz w:val="22"/>
-                <w:szCs w:val="24"/>
-              </w:rPr>
-              <w:t>,0,0, 0,0,0,0], [0,0,0,0, 0,0,0,0], [0,0,0,0, 0,0,0,0]}</w:t>
-            </w:r>
-          </w:p>
-          <w:p>
-            <w:pPr>
-              <w:rPr>
-                <w:sz w:val="22"/>
-              </w:rPr>
-            </w:pPr>
-            <w:r>
-              <w:rPr>
-                <w:szCs w:val="24"/>
-              </w:rPr>
-              <w:t>pecas&lt;1, padre&gt;</w:t>
-            </w:r>
-          </w:p>
-        </w:tc>
-        <w:tc>
-          <w:tcPr>
-            <w:tcW w:w="0" w:type="auto"/>
-          </w:tcPr>
-          <w:p>
-            <w:pPr>
-              <w:rPr>
-                <w:sz w:val="22"/>
-              </w:rPr>
-            </w:pPr>
-            <w:proofErr w:type="spellStart"/>
-            <w:proofErr w:type="gramStart"/>
-            <w:r>
-              <w:rPr>
-                <w:sz w:val="22"/>
-              </w:rPr>
-              <w:t>darSugestao</w:t>
-            </w:r>
-            <w:proofErr w:type="spellEnd"/>
-            <w:r>
-              <w:rPr>
-                <w:sz w:val="22"/>
-              </w:rPr>
-              <w:t>(</w:t>
-            </w:r>
-            <w:proofErr w:type="gramEnd"/>
-            <w:r>
-              <w:rPr>
-                <w:sz w:val="22"/>
-              </w:rPr>
-              <w:t xml:space="preserve">4,  4, pecas, </w:t>
-            </w:r>
-            <w:proofErr w:type="spellStart"/>
-            <w:r>
-              <w:rPr>
-                <w:sz w:val="22"/>
-              </w:rPr>
-              <w:t>tabuleiroMatrix</w:t>
-            </w:r>
-            <w:proofErr w:type="spellEnd"/>
-            <w:r>
-              <w:rPr>
-                <w:sz w:val="22"/>
-              </w:rPr>
-              <w:t>, 0)</w:t>
-            </w:r>
-          </w:p>
-        </w:tc>
-        <w:tc>
-          <w:tcPr>
-            <w:tcW w:w="0" w:type="auto"/>
-          </w:tcPr>
-          <w:p>
-            <w:pPr>
-              <w:rPr>
-                <w:sz w:val="22"/>
-              </w:rPr>
-            </w:pPr>
-            <w:r>
-              <w:rPr>
-                <w:sz w:val="22"/>
-              </w:rPr>
-              <w:t>{</w:t>
-            </w:r>
-            <w:r>
-              <w:rPr>
-                <w:sz w:val="22"/>
-              </w:rPr>
-              <w:t>"1, 1"</w:t>
-            </w:r>
-            <w:r>
-              <w:rPr>
-                <w:sz w:val="22"/>
-              </w:rPr>
-              <w:t>,</w:t>
-            </w:r>
-            <w:r>
-              <w:rPr>
-                <w:sz w:val="22"/>
-              </w:rPr>
-              <w:t>"1, 7"</w:t>
-            </w:r>
-            <w:r>
-              <w:rPr>
-                <w:sz w:val="22"/>
-              </w:rPr>
-              <w:t>,</w:t>
-            </w:r>
-            <w:r>
-              <w:rPr>
-                <w:sz w:val="22"/>
-              </w:rPr>
-              <w:t>"2, 2"</w:t>
-            </w:r>
-            <w:r>
-              <w:rPr>
-                <w:sz w:val="22"/>
-              </w:rPr>
-              <w:t>,</w:t>
-            </w:r>
-            <w:r>
-              <w:rPr>
-                <w:sz w:val="22"/>
-              </w:rPr>
-              <w:t>"2, 6"</w:t>
-            </w:r>
-            <w:r>
-              <w:rPr>
-                <w:sz w:val="22"/>
-              </w:rPr>
-              <w:t>,</w:t>
-            </w:r>
-            <w:r>
-              <w:rPr>
-                <w:sz w:val="22"/>
-              </w:rPr>
-              <w:t>"3, 3"</w:t>
-            </w:r>
-            <w:r>
-              <w:rPr>
-                <w:sz w:val="22"/>
-              </w:rPr>
-              <w:t>,</w:t>
-            </w:r>
-            <w:r>
-              <w:rPr>
-                <w:sz w:val="22"/>
-              </w:rPr>
-              <w:t>"3, 5"</w:t>
-            </w:r>
-            <w:r>
-              <w:rPr>
-                <w:sz w:val="22"/>
-              </w:rPr>
-              <w:t>,</w:t>
-            </w:r>
-            <w:r>
-              <w:rPr>
-                <w:sz w:val="22"/>
-              </w:rPr>
-              <w:t>"5, 3"</w:t>
-            </w:r>
-            <w:r>
-              <w:rPr>
-                <w:sz w:val="22"/>
-              </w:rPr>
-              <w:t>,</w:t>
-            </w:r>
-            <w:r>
-              <w:rPr>
-                <w:sz w:val="22"/>
-              </w:rPr>
-              <w:t>"5, 5"</w:t>
-            </w:r>
-            <w:r>
-              <w:rPr>
-                <w:sz w:val="22"/>
-              </w:rPr>
-              <w:t>,</w:t>
-            </w:r>
-            <w:r>
-              <w:rPr>
-                <w:sz w:val="22"/>
-              </w:rPr>
-              <w:t>"6, 2"</w:t>
-            </w:r>
-            <w:r>
-              <w:rPr>
-                <w:sz w:val="22"/>
-              </w:rPr>
-              <w:t>,</w:t>
-            </w:r>
-            <w:r>
-              <w:rPr>
-                <w:sz w:val="22"/>
-              </w:rPr>
-              <w:t>"6, 6"</w:t>
-            </w:r>
-            <w:r>
-              <w:rPr>
-                <w:sz w:val="22"/>
-              </w:rPr>
-              <w:t>,</w:t>
-            </w:r>
-            <w:r>
-              <w:rPr>
-                <w:sz w:val="22"/>
-              </w:rPr>
-              <w:t>"7, 1"</w:t>
-            </w:r>
-            <w:r>
-              <w:rPr>
-                <w:sz w:val="22"/>
-              </w:rPr>
-              <w:t>,</w:t>
-            </w:r>
-            <w:r>
-              <w:rPr>
-                <w:sz w:val="22"/>
-              </w:rPr>
-              <w:t>"7, 7"</w:t>
-            </w:r>
-            <w:r>
-              <w:rPr>
-                <w:sz w:val="22"/>
-              </w:rPr>
-              <w:t>}</w:t>
-            </w:r>
-          </w:p>
-        </w:tc>
-        <w:tc>
-          <w:tcPr>
-            <w:tcW w:w="0" w:type="auto"/>
-          </w:tcPr>
-          <w:p>
-            <w:pPr>
-              <w:rPr>
-                <w:sz w:val="22"/>
-              </w:rPr>
-            </w:pPr>
-            <w:r>
-              <w:rPr>
-                <w:sz w:val="22"/>
-              </w:rPr>
-              <w:t>{</w:t>
-            </w:r>
-            <w:r>
-              <w:rPr>
-                <w:sz w:val="22"/>
-              </w:rPr>
-              <w:t>"1, 1"</w:t>
-            </w:r>
-            <w:r>
-              <w:rPr>
-                <w:sz w:val="22"/>
-              </w:rPr>
-              <w:t>,</w:t>
-            </w:r>
-            <w:r>
-              <w:rPr>
-                <w:sz w:val="22"/>
-              </w:rPr>
-              <w:t>"1, 7"</w:t>
-            </w:r>
-            <w:r>
-              <w:rPr>
-                <w:sz w:val="22"/>
-              </w:rPr>
-              <w:t>,</w:t>
-            </w:r>
-            <w:r>
-              <w:rPr>
-                <w:sz w:val="22"/>
-              </w:rPr>
-              <w:t>"2, 2"</w:t>
-            </w:r>
-            <w:r>
-              <w:rPr>
-                <w:sz w:val="22"/>
-              </w:rPr>
-              <w:t>,</w:t>
-            </w:r>
-            <w:r>
-              <w:rPr>
-                <w:sz w:val="22"/>
-              </w:rPr>
-              <w:t>"2, 6"</w:t>
-            </w:r>
-            <w:r>
-              <w:rPr>
-                <w:sz w:val="22"/>
-              </w:rPr>
-              <w:t>,</w:t>
-            </w:r>
-            <w:r>
-              <w:rPr>
-                <w:sz w:val="22"/>
-              </w:rPr>
-              <w:t>"3, 3"</w:t>
-            </w:r>
-            <w:r>
-              <w:rPr>
-                <w:sz w:val="22"/>
-              </w:rPr>
-              <w:t>,</w:t>
-            </w:r>
-            <w:r>
-              <w:rPr>
-                <w:sz w:val="22"/>
-              </w:rPr>
-              <w:t>"3, 5"</w:t>
-            </w:r>
-            <w:r>
-              <w:rPr>
-                <w:sz w:val="22"/>
-              </w:rPr>
-              <w:t>,</w:t>
-            </w:r>
-            <w:r>
-              <w:rPr>
-                <w:sz w:val="22"/>
-              </w:rPr>
-              <w:t>"5, 3"</w:t>
-            </w:r>
-            <w:r>
-              <w:rPr>
-                <w:sz w:val="22"/>
-              </w:rPr>
-              <w:t>,</w:t>
-            </w:r>
-            <w:r>
-              <w:rPr>
-                <w:sz w:val="22"/>
-              </w:rPr>
-              <w:t>"5, 5"</w:t>
-            </w:r>
-            <w:r>
-              <w:rPr>
-                <w:sz w:val="22"/>
-              </w:rPr>
-              <w:t>,</w:t>
-            </w:r>
-            <w:r>
-              <w:rPr>
-                <w:sz w:val="22"/>
-              </w:rPr>
-              <w:t>"6, 2"</w:t>
-            </w:r>
-            <w:r>
-              <w:rPr>
-                <w:sz w:val="22"/>
-              </w:rPr>
-              <w:t>,</w:t>
-            </w:r>
-            <w:r>
-              <w:rPr>
-                <w:sz w:val="22"/>
-              </w:rPr>
-              <w:t>"6, 6"</w:t>
-            </w:r>
-            <w:r>
-              <w:rPr>
-                <w:sz w:val="22"/>
-              </w:rPr>
-              <w:t>,</w:t>
-            </w:r>
-            <w:r>
-              <w:rPr>
-                <w:sz w:val="22"/>
-              </w:rPr>
-              <w:t>"7, 1"</w:t>
-            </w:r>
-            <w:r>
-              <w:rPr>
-                <w:sz w:val="22"/>
-              </w:rPr>
-              <w:t>,</w:t>
-            </w:r>
-            <w:r>
-              <w:rPr>
-                <w:sz w:val="22"/>
-              </w:rPr>
-              <w:t>"7, 7"</w:t>
-            </w:r>
-            <w:r>
-              <w:rPr>
-                <w:sz w:val="22"/>
-              </w:rPr>
-              <w:t>}</w:t>
-            </w:r>
-          </w:p>
-        </w:tc>
-      </w:tr>
-    </w:tbl>
-    <w:p>
-      <w:pPr>
+      <w:r>
         <w:rPr>
           <w:sz w:val="22"/>
         </w:rPr>
-      </w:pPr>
-    </w:p>
-    <w:p>
-      <w:pPr>
-        <w:rPr>
-          <w:sz w:val="36"/>
-        </w:rPr>
-      </w:pPr>
-      <w:r>
-        <w:rPr>
-          <w:sz w:val="36"/>
-        </w:rPr>
-        <w:t xml:space="preserve">Testes </w:t>
-      </w:r>
-      <w:r>
-        <w:rPr>
-          <w:sz w:val="36"/>
-        </w:rPr>
-        <w:t>–</w:t>
-      </w:r>
-      <w:r>
-        <w:rPr>
-          <w:sz w:val="36"/>
-        </w:rPr>
-        <w:t xml:space="preserve"> </w:t>
+        <w:t xml:space="preserve">Testes – </w:t>
       </w:r>
       <w:proofErr w:type="spellStart"/>
       <w:r>
         <w:rPr>
-          <w:sz w:val="36"/>
+          <w:sz w:val="22"/>
         </w:rPr>
-        <w:t>PoneiMagico</w:t>
+        <w:t>Ponei</w:t>
       </w:r>
       <w:proofErr w:type="spellEnd"/>
-    </w:p>
-    <w:p>
-      <w:pPr>
+      <w:r>
         <w:rPr>
-          <w:sz w:val="36"/>
+          <w:sz w:val="22"/>
         </w:rPr>
-      </w:pPr>
+        <w:t xml:space="preserve"> Magico</w:t>
+      </w:r>
     </w:p>
     <w:tbl>
       <w:tblPr>
@@ -25107,6 +24956,7 @@
                 <w:b/>
                 <w:sz w:val="22"/>
               </w:rPr>
+              <w:lastRenderedPageBreak/>
               <w:t>test0</w:t>
             </w:r>
             <w:r>
@@ -25334,20 +25184,6 @@
         </w:tc>
       </w:tr>
     </w:tbl>
-    <w:p>
-      <w:pPr>
-        <w:rPr>
-          <w:sz w:val="22"/>
-        </w:rPr>
-      </w:pPr>
-    </w:p>
-    <w:p>
-      <w:pPr>
-        <w:rPr>
-          <w:sz w:val="22"/>
-        </w:rPr>
-      </w:pPr>
-    </w:p>
     <w:p>
       <w:pPr>
         <w:rPr>
@@ -25384,7 +25220,6 @@
                 <w:b/>
                 <w:sz w:val="22"/>
               </w:rPr>
-              <w:lastRenderedPageBreak/>
               <w:t>test0</w:t>
             </w:r>
             <w:r>
@@ -26219,27 +26054,6 @@
         </w:tc>
       </w:tr>
     </w:tbl>
-    <w:p>
-      <w:pPr>
-        <w:rPr>
-          <w:sz w:val="22"/>
-        </w:rPr>
-      </w:pPr>
-    </w:p>
-    <w:p>
-      <w:pPr>
-        <w:rPr>
-          <w:sz w:val="22"/>
-        </w:rPr>
-      </w:pPr>
-    </w:p>
-    <w:p>
-      <w:pPr>
-        <w:rPr>
-          <w:sz w:val="22"/>
-        </w:rPr>
-      </w:pPr>
-    </w:p>
     <w:p>
       <w:pPr>
         <w:rPr>
@@ -26326,14 +26140,7 @@
                 <w:b/>
                 <w:sz w:val="22"/>
               </w:rPr>
-              <w:t>7</w:t>
-            </w:r>
-            <w:r>
-              <w:rPr>
-                <w:b/>
-                <w:sz w:val="22"/>
-              </w:rPr>
-              <w:t>SaltarReis</w:t>
+              <w:t>6SaltarReis</w:t>
             </w:r>
           </w:p>
         </w:tc>
@@ -27633,57 +27440,23 @@
     <w:p>
       <w:pPr>
         <w:rPr>
-          <w:sz w:val="36"/>
-        </w:rPr>
-      </w:pPr>
-    </w:p>
-    <w:p>
-      <w:pPr>
-        <w:rPr>
-          <w:sz w:val="36"/>
-        </w:rPr>
-      </w:pPr>
-    </w:p>
-    <w:p>
-      <w:pPr>
-        <w:rPr>
-          <w:sz w:val="36"/>
+          <w:sz w:val="22"/>
         </w:rPr>
       </w:pPr>
       <w:r>
         <w:rPr>
-          <w:sz w:val="36"/>
+          <w:sz w:val="22"/>
         </w:rPr>
-        <w:lastRenderedPageBreak/>
-        <w:t xml:space="preserve">Testes </w:t>
-      </w:r>
-      <w:r>
-        <w:rPr>
-          <w:sz w:val="36"/>
-        </w:rPr>
-        <w:t>–</w:t>
-      </w:r>
-      <w:r>
-        <w:rPr>
-          <w:sz w:val="36"/>
-        </w:rPr>
-        <w:t xml:space="preserve"> </w:t>
+        <w:t xml:space="preserve">Testes – </w:t>
       </w:r>
       <w:proofErr w:type="spellStart"/>
       <w:r>
         <w:rPr>
-          <w:sz w:val="36"/>
+          <w:sz w:val="22"/>
         </w:rPr>
         <w:t>TorreH</w:t>
       </w:r>
       <w:proofErr w:type="spellEnd"/>
-    </w:p>
-    <w:p>
-      <w:pPr>
-        <w:rPr>
-          <w:sz w:val="36"/>
-        </w:rPr>
-      </w:pPr>
     </w:p>
     <w:tbl>
       <w:tblPr>
@@ -27953,6 +27726,7 @@
                 <w:b/>
                 <w:sz w:val="22"/>
               </w:rPr>
+              <w:lastRenderedPageBreak/>
               <w:t>test0</w:t>
             </w:r>
             <w:r>
@@ -28870,20 +28644,6 @@
         </w:rPr>
       </w:pPr>
     </w:p>
-    <w:p>
-      <w:pPr>
-        <w:rPr>
-          <w:sz w:val="22"/>
-        </w:rPr>
-      </w:pPr>
-    </w:p>
-    <w:p>
-      <w:pPr>
-        <w:rPr>
-          <w:sz w:val="22"/>
-        </w:rPr>
-      </w:pPr>
-    </w:p>
     <w:tbl>
       <w:tblPr>
         <w:tblStyle w:val="TabelacomGrelha"/>
@@ -28913,7 +28673,6 @@
                 <w:b/>
                 <w:sz w:val="22"/>
               </w:rPr>
-              <w:lastRenderedPageBreak/>
               <w:t>test0</w:t>
             </w:r>
             <w:r>
@@ -29537,511 +29296,6 @@
               </w:rPr>
               <w:t>}</w:t>
             </w:r>
-          </w:p>
-        </w:tc>
-      </w:tr>
-    </w:tbl>
-    <w:p>
-      <w:pPr>
-        <w:rPr>
-          <w:sz w:val="22"/>
-        </w:rPr>
-      </w:pPr>
-    </w:p>
-    <w:p>
-      <w:pPr>
-        <w:rPr>
-          <w:sz w:val="22"/>
-        </w:rPr>
-      </w:pPr>
-    </w:p>
-    <w:p>
-      <w:pPr>
-        <w:rPr>
-          <w:sz w:val="36"/>
-        </w:rPr>
-      </w:pPr>
-      <w:r>
-        <w:rPr>
-          <w:sz w:val="36"/>
-        </w:rPr>
-        <w:t xml:space="preserve">Testes </w:t>
-      </w:r>
-      <w:r>
-        <w:rPr>
-          <w:sz w:val="36"/>
-        </w:rPr>
-        <w:t>–</w:t>
-      </w:r>
-      <w:r>
-        <w:rPr>
-          <w:sz w:val="36"/>
-        </w:rPr>
-        <w:t xml:space="preserve"> </w:t>
-      </w:r>
-      <w:proofErr w:type="spellStart"/>
-      <w:r>
-        <w:rPr>
-          <w:sz w:val="36"/>
-        </w:rPr>
-        <w:t>TorreV</w:t>
-      </w:r>
-      <w:proofErr w:type="spellEnd"/>
-    </w:p>
-    <w:p>
-      <w:pPr>
-        <w:rPr>
-          <w:sz w:val="36"/>
-        </w:rPr>
-      </w:pPr>
-    </w:p>
-    <w:tbl>
-      <w:tblPr>
-        <w:tblStyle w:val="TabelacomGrelha"/>
-        <w:tblW w:w="0" w:type="auto"/>
-        <w:tblLook w:val="04A0" w:firstRow="1" w:lastRow="0" w:firstColumn="1" w:lastColumn="0" w:noHBand="0" w:noVBand="1"/>
-      </w:tblPr>
-      <w:tblGrid>
-        <w:gridCol w:w="1025"/>
-        <w:gridCol w:w="1581"/>
-        <w:gridCol w:w="1962"/>
-        <w:gridCol w:w="1962"/>
-      </w:tblGrid>
-      <w:tr>
-        <w:tc>
-          <w:tcPr>
-            <w:tcW w:w="0" w:type="auto"/>
-            <w:gridSpan w:val="4"/>
-          </w:tcPr>
-          <w:p>
-            <w:pPr>
-              <w:rPr>
-                <w:sz w:val="22"/>
-              </w:rPr>
-            </w:pPr>
-            <w:r>
-              <w:rPr>
-                <w:b/>
-                <w:sz w:val="22"/>
-              </w:rPr>
-              <w:t>test0</w:t>
-            </w:r>
-            <w:r>
-              <w:rPr>
-                <w:b/>
-                <w:sz w:val="22"/>
-              </w:rPr>
-              <w:t>1PNGPreta</w:t>
-            </w:r>
-          </w:p>
-        </w:tc>
-      </w:tr>
-      <w:tr>
-        <w:tc>
-          <w:tcPr>
-            <w:tcW w:w="0" w:type="auto"/>
-          </w:tcPr>
-          <w:p>
-            <w:pPr>
-              <w:rPr>
-                <w:b/>
-                <w:sz w:val="22"/>
-              </w:rPr>
-            </w:pPr>
-            <w:proofErr w:type="spellStart"/>
-            <w:r>
-              <w:rPr>
-                <w:sz w:val="22"/>
-              </w:rPr>
-              <w:t>Variaveis</w:t>
-            </w:r>
-            <w:proofErr w:type="spellEnd"/>
-          </w:p>
-        </w:tc>
-        <w:tc>
-          <w:tcPr>
-            <w:tcW w:w="0" w:type="auto"/>
-          </w:tcPr>
-          <w:p>
-            <w:pPr>
-              <w:rPr>
-                <w:b/>
-                <w:sz w:val="22"/>
-              </w:rPr>
-            </w:pPr>
-            <w:proofErr w:type="spellStart"/>
-            <w:r>
-              <w:rPr>
-                <w:sz w:val="22"/>
-              </w:rPr>
-              <w:t>Metodos</w:t>
-            </w:r>
-            <w:proofErr w:type="spellEnd"/>
-          </w:p>
-        </w:tc>
-        <w:tc>
-          <w:tcPr>
-            <w:tcW w:w="0" w:type="auto"/>
-          </w:tcPr>
-          <w:p>
-            <w:pPr>
-              <w:rPr>
-                <w:b/>
-                <w:sz w:val="22"/>
-              </w:rPr>
-            </w:pPr>
-            <w:r>
-              <w:rPr>
-                <w:sz w:val="22"/>
-              </w:rPr>
-              <w:t>Esperado</w:t>
-            </w:r>
-          </w:p>
-        </w:tc>
-        <w:tc>
-          <w:tcPr>
-            <w:tcW w:w="0" w:type="auto"/>
-          </w:tcPr>
-          <w:p>
-            <w:pPr>
-              <w:rPr>
-                <w:b/>
-                <w:sz w:val="22"/>
-              </w:rPr>
-            </w:pPr>
-            <w:r>
-              <w:rPr>
-                <w:sz w:val="22"/>
-              </w:rPr>
-              <w:t>Obtido</w:t>
-            </w:r>
-          </w:p>
-        </w:tc>
-      </w:tr>
-      <w:tr>
-        <w:tc>
-          <w:tcPr>
-            <w:tcW w:w="0" w:type="auto"/>
-          </w:tcPr>
-          <w:p>
-            <w:pPr>
-              <w:rPr>
-                <w:sz w:val="22"/>
-              </w:rPr>
-            </w:pPr>
-          </w:p>
-        </w:tc>
-        <w:tc>
-          <w:tcPr>
-            <w:tcW w:w="0" w:type="auto"/>
-          </w:tcPr>
-          <w:p>
-            <w:pPr>
-              <w:rPr>
-                <w:sz w:val="22"/>
-              </w:rPr>
-            </w:pPr>
-            <w:proofErr w:type="spellStart"/>
-            <w:proofErr w:type="gramStart"/>
-            <w:r>
-              <w:rPr>
-                <w:sz w:val="22"/>
-              </w:rPr>
-              <w:t>getImagePNG</w:t>
-            </w:r>
-            <w:proofErr w:type="spellEnd"/>
-            <w:r>
-              <w:rPr>
-                <w:sz w:val="22"/>
-              </w:rPr>
-              <w:t>(</w:t>
-            </w:r>
-            <w:proofErr w:type="gramEnd"/>
-            <w:r>
-              <w:rPr>
-                <w:sz w:val="22"/>
-              </w:rPr>
-              <w:t>)</w:t>
-            </w:r>
-          </w:p>
-        </w:tc>
-        <w:tc>
-          <w:tcPr>
-            <w:tcW w:w="0" w:type="auto"/>
-          </w:tcPr>
-          <w:p>
-            <w:pPr>
-              <w:rPr>
-                <w:sz w:val="22"/>
-              </w:rPr>
-            </w:pPr>
-            <w:r>
-              <w:rPr>
-                <w:sz w:val="22"/>
-              </w:rPr>
-              <w:t>"preto_</w:t>
-            </w:r>
-            <w:r>
-              <w:rPr>
-                <w:sz w:val="22"/>
-              </w:rPr>
-              <w:t>torreV</w:t>
-            </w:r>
-            <w:r>
-              <w:rPr>
-                <w:sz w:val="22"/>
-              </w:rPr>
-              <w:t>.png"</w:t>
-            </w:r>
-          </w:p>
-        </w:tc>
-        <w:tc>
-          <w:tcPr>
-            <w:tcW w:w="0" w:type="auto"/>
-          </w:tcPr>
-          <w:p>
-            <w:pPr>
-              <w:rPr>
-                <w:sz w:val="22"/>
-              </w:rPr>
-            </w:pPr>
-            <w:r>
-              <w:rPr>
-                <w:sz w:val="22"/>
-              </w:rPr>
-              <w:t>"preto_</w:t>
-            </w:r>
-            <w:r>
-              <w:rPr>
-                <w:sz w:val="22"/>
-              </w:rPr>
-              <w:t>torreV</w:t>
-            </w:r>
-            <w:r>
-              <w:rPr>
-                <w:sz w:val="22"/>
-              </w:rPr>
-              <w:t>.png"</w:t>
-            </w:r>
-          </w:p>
-        </w:tc>
-      </w:tr>
-    </w:tbl>
-    <w:p>
-      <w:pPr>
-        <w:rPr>
-          <w:sz w:val="22"/>
-        </w:rPr>
-      </w:pPr>
-    </w:p>
-    <w:tbl>
-      <w:tblPr>
-        <w:tblStyle w:val="TabelacomGrelha"/>
-        <w:tblW w:w="0" w:type="auto"/>
-        <w:tblLook w:val="04A0" w:firstRow="1" w:lastRow="0" w:firstColumn="1" w:lastColumn="0" w:noHBand="0" w:noVBand="1"/>
-      </w:tblPr>
-      <w:tblGrid>
-        <w:gridCol w:w="1025"/>
-        <w:gridCol w:w="1581"/>
-        <w:gridCol w:w="1049"/>
-        <w:gridCol w:w="834"/>
-      </w:tblGrid>
-      <w:tr>
-        <w:tc>
-          <w:tcPr>
-            <w:tcW w:w="0" w:type="auto"/>
-            <w:gridSpan w:val="4"/>
-          </w:tcPr>
-          <w:p>
-            <w:pPr>
-              <w:rPr>
-                <w:sz w:val="22"/>
-              </w:rPr>
-            </w:pPr>
-            <w:r>
-              <w:rPr>
-                <w:b/>
-                <w:sz w:val="22"/>
-              </w:rPr>
-              <w:t>test0</w:t>
-            </w:r>
-            <w:r>
-              <w:rPr>
-                <w:b/>
-                <w:sz w:val="22"/>
-              </w:rPr>
-              <w:t>2PNGNula</w:t>
-            </w:r>
-          </w:p>
-        </w:tc>
-      </w:tr>
-      <w:tr>
-        <w:tc>
-          <w:tcPr>
-            <w:tcW w:w="0" w:type="auto"/>
-          </w:tcPr>
-          <w:p>
-            <w:pPr>
-              <w:rPr>
-                <w:b/>
-                <w:sz w:val="22"/>
-              </w:rPr>
-            </w:pPr>
-            <w:proofErr w:type="spellStart"/>
-            <w:r>
-              <w:rPr>
-                <w:sz w:val="22"/>
-              </w:rPr>
-              <w:t>Variaveis</w:t>
-            </w:r>
-            <w:proofErr w:type="spellEnd"/>
-          </w:p>
-        </w:tc>
-        <w:tc>
-          <w:tcPr>
-            <w:tcW w:w="0" w:type="auto"/>
-          </w:tcPr>
-          <w:p>
-            <w:pPr>
-              <w:rPr>
-                <w:b/>
-                <w:sz w:val="22"/>
-              </w:rPr>
-            </w:pPr>
-            <w:proofErr w:type="spellStart"/>
-            <w:r>
-              <w:rPr>
-                <w:sz w:val="22"/>
-              </w:rPr>
-              <w:t>Metodos</w:t>
-            </w:r>
-            <w:proofErr w:type="spellEnd"/>
-          </w:p>
-        </w:tc>
-        <w:tc>
-          <w:tcPr>
-            <w:tcW w:w="0" w:type="auto"/>
-          </w:tcPr>
-          <w:p>
-            <w:pPr>
-              <w:rPr>
-                <w:b/>
-                <w:sz w:val="22"/>
-              </w:rPr>
-            </w:pPr>
-            <w:r>
-              <w:rPr>
-                <w:sz w:val="22"/>
-              </w:rPr>
-              <w:t>Esperado</w:t>
-            </w:r>
-          </w:p>
-        </w:tc>
-        <w:tc>
-          <w:tcPr>
-            <w:tcW w:w="0" w:type="auto"/>
-          </w:tcPr>
-          <w:p>
-            <w:pPr>
-              <w:rPr>
-                <w:b/>
-                <w:sz w:val="22"/>
-              </w:rPr>
-            </w:pPr>
-            <w:r>
-              <w:rPr>
-                <w:sz w:val="22"/>
-              </w:rPr>
-              <w:t>Obtido</w:t>
-            </w:r>
-          </w:p>
-        </w:tc>
-      </w:tr>
-      <w:tr>
-        <w:tc>
-          <w:tcPr>
-            <w:tcW w:w="0" w:type="auto"/>
-          </w:tcPr>
-          <w:p>
-            <w:pPr>
-              <w:rPr>
-                <w:sz w:val="22"/>
-              </w:rPr>
-            </w:pPr>
-          </w:p>
-        </w:tc>
-        <w:tc>
-          <w:tcPr>
-            <w:tcW w:w="0" w:type="auto"/>
-          </w:tcPr>
-          <w:p>
-            <w:pPr>
-              <w:rPr>
-                <w:sz w:val="22"/>
-              </w:rPr>
-            </w:pPr>
-            <w:proofErr w:type="spellStart"/>
-            <w:proofErr w:type="gramStart"/>
-            <w:r>
-              <w:rPr>
-                <w:sz w:val="22"/>
-              </w:rPr>
-              <w:t>getImagePNG</w:t>
-            </w:r>
-            <w:proofErr w:type="spellEnd"/>
-            <w:r>
-              <w:rPr>
-                <w:sz w:val="22"/>
-              </w:rPr>
-              <w:t>(</w:t>
-            </w:r>
-            <w:proofErr w:type="gramEnd"/>
-            <w:r>
-              <w:rPr>
-                <w:sz w:val="22"/>
-              </w:rPr>
-              <w:t>)</w:t>
-            </w:r>
-          </w:p>
-        </w:tc>
-        <w:tc>
-          <w:tcPr>
-            <w:tcW w:w="0" w:type="auto"/>
-          </w:tcPr>
-          <w:p>
-            <w:pPr>
-              <w:rPr>
-                <w:sz w:val="22"/>
-              </w:rPr>
-            </w:pPr>
-            <w:proofErr w:type="spellStart"/>
-            <w:r>
-              <w:rPr>
-                <w:sz w:val="22"/>
-              </w:rPr>
-              <w:t>null</w:t>
-            </w:r>
-            <w:proofErr w:type="spellEnd"/>
-          </w:p>
-        </w:tc>
-        <w:tc>
-          <w:tcPr>
-            <w:tcW w:w="0" w:type="auto"/>
-          </w:tcPr>
-          <w:p>
-            <w:pPr>
-              <w:rPr>
-                <w:sz w:val="22"/>
-              </w:rPr>
-            </w:pPr>
-            <w:proofErr w:type="spellStart"/>
-            <w:r>
-              <w:rPr>
-                <w:sz w:val="22"/>
-              </w:rPr>
-              <w:t>null</w:t>
-            </w:r>
-            <w:proofErr w:type="spellEnd"/>
           </w:p>
         </w:tc>
       </w:tr>
@@ -30074,6 +29328,485 @@
         </w:rPr>
       </w:pPr>
     </w:p>
+    <w:p>
+      <w:pPr>
+        <w:rPr>
+          <w:sz w:val="22"/>
+        </w:rPr>
+      </w:pPr>
+      <w:r>
+        <w:rPr>
+          <w:sz w:val="22"/>
+        </w:rPr>
+        <w:t xml:space="preserve">Testes – </w:t>
+      </w:r>
+      <w:proofErr w:type="spellStart"/>
+      <w:r>
+        <w:rPr>
+          <w:sz w:val="22"/>
+        </w:rPr>
+        <w:t>TorreV</w:t>
+      </w:r>
+      <w:proofErr w:type="spellEnd"/>
+    </w:p>
+    <w:tbl>
+      <w:tblPr>
+        <w:tblStyle w:val="TabelacomGrelha"/>
+        <w:tblW w:w="0" w:type="auto"/>
+        <w:tblLook w:val="04A0" w:firstRow="1" w:lastRow="0" w:firstColumn="1" w:lastColumn="0" w:noHBand="0" w:noVBand="1"/>
+      </w:tblPr>
+      <w:tblGrid>
+        <w:gridCol w:w="1025"/>
+        <w:gridCol w:w="1581"/>
+        <w:gridCol w:w="1962"/>
+        <w:gridCol w:w="1962"/>
+      </w:tblGrid>
+      <w:tr>
+        <w:tc>
+          <w:tcPr>
+            <w:tcW w:w="0" w:type="auto"/>
+            <w:gridSpan w:val="4"/>
+          </w:tcPr>
+          <w:p>
+            <w:pPr>
+              <w:rPr>
+                <w:sz w:val="22"/>
+              </w:rPr>
+            </w:pPr>
+            <w:r>
+              <w:rPr>
+                <w:b/>
+                <w:sz w:val="22"/>
+              </w:rPr>
+              <w:t>test0</w:t>
+            </w:r>
+            <w:r>
+              <w:rPr>
+                <w:b/>
+                <w:sz w:val="22"/>
+              </w:rPr>
+              <w:t>1PNGPreta</w:t>
+            </w:r>
+          </w:p>
+        </w:tc>
+      </w:tr>
+      <w:tr>
+        <w:tc>
+          <w:tcPr>
+            <w:tcW w:w="0" w:type="auto"/>
+          </w:tcPr>
+          <w:p>
+            <w:pPr>
+              <w:rPr>
+                <w:b/>
+                <w:sz w:val="22"/>
+              </w:rPr>
+            </w:pPr>
+            <w:proofErr w:type="spellStart"/>
+            <w:r>
+              <w:rPr>
+                <w:sz w:val="22"/>
+              </w:rPr>
+              <w:t>Variaveis</w:t>
+            </w:r>
+            <w:proofErr w:type="spellEnd"/>
+          </w:p>
+        </w:tc>
+        <w:tc>
+          <w:tcPr>
+            <w:tcW w:w="0" w:type="auto"/>
+          </w:tcPr>
+          <w:p>
+            <w:pPr>
+              <w:rPr>
+                <w:b/>
+                <w:sz w:val="22"/>
+              </w:rPr>
+            </w:pPr>
+            <w:proofErr w:type="spellStart"/>
+            <w:r>
+              <w:rPr>
+                <w:sz w:val="22"/>
+              </w:rPr>
+              <w:t>Metodos</w:t>
+            </w:r>
+            <w:proofErr w:type="spellEnd"/>
+          </w:p>
+        </w:tc>
+        <w:tc>
+          <w:tcPr>
+            <w:tcW w:w="0" w:type="auto"/>
+          </w:tcPr>
+          <w:p>
+            <w:pPr>
+              <w:rPr>
+                <w:b/>
+                <w:sz w:val="22"/>
+              </w:rPr>
+            </w:pPr>
+            <w:r>
+              <w:rPr>
+                <w:sz w:val="22"/>
+              </w:rPr>
+              <w:t>Esperado</w:t>
+            </w:r>
+          </w:p>
+        </w:tc>
+        <w:tc>
+          <w:tcPr>
+            <w:tcW w:w="0" w:type="auto"/>
+          </w:tcPr>
+          <w:p>
+            <w:pPr>
+              <w:rPr>
+                <w:b/>
+                <w:sz w:val="22"/>
+              </w:rPr>
+            </w:pPr>
+            <w:r>
+              <w:rPr>
+                <w:sz w:val="22"/>
+              </w:rPr>
+              <w:t>Obtido</w:t>
+            </w:r>
+          </w:p>
+        </w:tc>
+      </w:tr>
+      <w:tr>
+        <w:tc>
+          <w:tcPr>
+            <w:tcW w:w="0" w:type="auto"/>
+          </w:tcPr>
+          <w:p>
+            <w:pPr>
+              <w:rPr>
+                <w:sz w:val="22"/>
+              </w:rPr>
+            </w:pPr>
+          </w:p>
+        </w:tc>
+        <w:tc>
+          <w:tcPr>
+            <w:tcW w:w="0" w:type="auto"/>
+          </w:tcPr>
+          <w:p>
+            <w:pPr>
+              <w:rPr>
+                <w:sz w:val="22"/>
+              </w:rPr>
+            </w:pPr>
+            <w:proofErr w:type="spellStart"/>
+            <w:proofErr w:type="gramStart"/>
+            <w:r>
+              <w:rPr>
+                <w:sz w:val="22"/>
+              </w:rPr>
+              <w:t>getImagePNG</w:t>
+            </w:r>
+            <w:proofErr w:type="spellEnd"/>
+            <w:r>
+              <w:rPr>
+                <w:sz w:val="22"/>
+              </w:rPr>
+              <w:t>(</w:t>
+            </w:r>
+            <w:proofErr w:type="gramEnd"/>
+            <w:r>
+              <w:rPr>
+                <w:sz w:val="22"/>
+              </w:rPr>
+              <w:t>)</w:t>
+            </w:r>
+          </w:p>
+        </w:tc>
+        <w:tc>
+          <w:tcPr>
+            <w:tcW w:w="0" w:type="auto"/>
+          </w:tcPr>
+          <w:p>
+            <w:pPr>
+              <w:rPr>
+                <w:sz w:val="22"/>
+              </w:rPr>
+            </w:pPr>
+            <w:r>
+              <w:rPr>
+                <w:sz w:val="22"/>
+              </w:rPr>
+              <w:t>"preto_</w:t>
+            </w:r>
+            <w:r>
+              <w:rPr>
+                <w:sz w:val="22"/>
+              </w:rPr>
+              <w:t>torreV</w:t>
+            </w:r>
+            <w:r>
+              <w:rPr>
+                <w:sz w:val="22"/>
+              </w:rPr>
+              <w:t>.png"</w:t>
+            </w:r>
+          </w:p>
+        </w:tc>
+        <w:tc>
+          <w:tcPr>
+            <w:tcW w:w="0" w:type="auto"/>
+          </w:tcPr>
+          <w:p>
+            <w:pPr>
+              <w:rPr>
+                <w:sz w:val="22"/>
+              </w:rPr>
+            </w:pPr>
+            <w:r>
+              <w:rPr>
+                <w:sz w:val="22"/>
+              </w:rPr>
+              <w:t>"preto_</w:t>
+            </w:r>
+            <w:r>
+              <w:rPr>
+                <w:sz w:val="22"/>
+              </w:rPr>
+              <w:t>torreV</w:t>
+            </w:r>
+            <w:r>
+              <w:rPr>
+                <w:sz w:val="22"/>
+              </w:rPr>
+              <w:t>.png"</w:t>
+            </w:r>
+          </w:p>
+        </w:tc>
+      </w:tr>
+    </w:tbl>
+    <w:p>
+      <w:pPr>
+        <w:rPr>
+          <w:sz w:val="22"/>
+        </w:rPr>
+      </w:pPr>
+    </w:p>
+    <w:tbl>
+      <w:tblPr>
+        <w:tblStyle w:val="TabelacomGrelha"/>
+        <w:tblW w:w="0" w:type="auto"/>
+        <w:tblLook w:val="04A0" w:firstRow="1" w:lastRow="0" w:firstColumn="1" w:lastColumn="0" w:noHBand="0" w:noVBand="1"/>
+      </w:tblPr>
+      <w:tblGrid>
+        <w:gridCol w:w="1025"/>
+        <w:gridCol w:w="1581"/>
+        <w:gridCol w:w="1049"/>
+        <w:gridCol w:w="834"/>
+      </w:tblGrid>
+      <w:tr>
+        <w:tc>
+          <w:tcPr>
+            <w:tcW w:w="0" w:type="auto"/>
+            <w:gridSpan w:val="4"/>
+          </w:tcPr>
+          <w:p>
+            <w:pPr>
+              <w:rPr>
+                <w:sz w:val="22"/>
+              </w:rPr>
+            </w:pPr>
+            <w:r>
+              <w:rPr>
+                <w:b/>
+                <w:sz w:val="22"/>
+              </w:rPr>
+              <w:t>test0</w:t>
+            </w:r>
+            <w:r>
+              <w:rPr>
+                <w:b/>
+                <w:sz w:val="22"/>
+              </w:rPr>
+              <w:t>2PNGNula</w:t>
+            </w:r>
+          </w:p>
+        </w:tc>
+      </w:tr>
+      <w:tr>
+        <w:tc>
+          <w:tcPr>
+            <w:tcW w:w="0" w:type="auto"/>
+          </w:tcPr>
+          <w:p>
+            <w:pPr>
+              <w:rPr>
+                <w:b/>
+                <w:sz w:val="22"/>
+              </w:rPr>
+            </w:pPr>
+            <w:proofErr w:type="spellStart"/>
+            <w:r>
+              <w:rPr>
+                <w:sz w:val="22"/>
+              </w:rPr>
+              <w:t>Variaveis</w:t>
+            </w:r>
+            <w:proofErr w:type="spellEnd"/>
+          </w:p>
+        </w:tc>
+        <w:tc>
+          <w:tcPr>
+            <w:tcW w:w="0" w:type="auto"/>
+          </w:tcPr>
+          <w:p>
+            <w:pPr>
+              <w:rPr>
+                <w:b/>
+                <w:sz w:val="22"/>
+              </w:rPr>
+            </w:pPr>
+            <w:proofErr w:type="spellStart"/>
+            <w:r>
+              <w:rPr>
+                <w:sz w:val="22"/>
+              </w:rPr>
+              <w:t>Metodos</w:t>
+            </w:r>
+            <w:proofErr w:type="spellEnd"/>
+          </w:p>
+        </w:tc>
+        <w:tc>
+          <w:tcPr>
+            <w:tcW w:w="0" w:type="auto"/>
+          </w:tcPr>
+          <w:p>
+            <w:pPr>
+              <w:rPr>
+                <w:b/>
+                <w:sz w:val="22"/>
+              </w:rPr>
+            </w:pPr>
+            <w:r>
+              <w:rPr>
+                <w:sz w:val="22"/>
+              </w:rPr>
+              <w:t>Esperado</w:t>
+            </w:r>
+          </w:p>
+        </w:tc>
+        <w:tc>
+          <w:tcPr>
+            <w:tcW w:w="0" w:type="auto"/>
+          </w:tcPr>
+          <w:p>
+            <w:pPr>
+              <w:rPr>
+                <w:b/>
+                <w:sz w:val="22"/>
+              </w:rPr>
+            </w:pPr>
+            <w:r>
+              <w:rPr>
+                <w:sz w:val="22"/>
+              </w:rPr>
+              <w:t>Obtido</w:t>
+            </w:r>
+          </w:p>
+        </w:tc>
+      </w:tr>
+      <w:tr>
+        <w:tc>
+          <w:tcPr>
+            <w:tcW w:w="0" w:type="auto"/>
+          </w:tcPr>
+          <w:p>
+            <w:pPr>
+              <w:rPr>
+                <w:sz w:val="22"/>
+              </w:rPr>
+            </w:pPr>
+          </w:p>
+        </w:tc>
+        <w:tc>
+          <w:tcPr>
+            <w:tcW w:w="0" w:type="auto"/>
+          </w:tcPr>
+          <w:p>
+            <w:pPr>
+              <w:rPr>
+                <w:sz w:val="22"/>
+              </w:rPr>
+            </w:pPr>
+            <w:proofErr w:type="spellStart"/>
+            <w:proofErr w:type="gramStart"/>
+            <w:r>
+              <w:rPr>
+                <w:sz w:val="22"/>
+              </w:rPr>
+              <w:t>getImagePNG</w:t>
+            </w:r>
+            <w:proofErr w:type="spellEnd"/>
+            <w:r>
+              <w:rPr>
+                <w:sz w:val="22"/>
+              </w:rPr>
+              <w:t>(</w:t>
+            </w:r>
+            <w:proofErr w:type="gramEnd"/>
+            <w:r>
+              <w:rPr>
+                <w:sz w:val="22"/>
+              </w:rPr>
+              <w:t>)</w:t>
+            </w:r>
+          </w:p>
+        </w:tc>
+        <w:tc>
+          <w:tcPr>
+            <w:tcW w:w="0" w:type="auto"/>
+          </w:tcPr>
+          <w:p>
+            <w:pPr>
+              <w:rPr>
+                <w:sz w:val="22"/>
+              </w:rPr>
+            </w:pPr>
+            <w:proofErr w:type="spellStart"/>
+            <w:r>
+              <w:rPr>
+                <w:sz w:val="22"/>
+              </w:rPr>
+              <w:t>null</w:t>
+            </w:r>
+            <w:proofErr w:type="spellEnd"/>
+          </w:p>
+        </w:tc>
+        <w:tc>
+          <w:tcPr>
+            <w:tcW w:w="0" w:type="auto"/>
+          </w:tcPr>
+          <w:p>
+            <w:pPr>
+              <w:rPr>
+                <w:sz w:val="22"/>
+              </w:rPr>
+            </w:pPr>
+            <w:proofErr w:type="spellStart"/>
+            <w:r>
+              <w:rPr>
+                <w:sz w:val="22"/>
+              </w:rPr>
+              <w:t>null</w:t>
+            </w:r>
+            <w:proofErr w:type="spellEnd"/>
+          </w:p>
+        </w:tc>
+      </w:tr>
+    </w:tbl>
+    <w:p>
+      <w:pPr>
+        <w:rPr>
+          <w:sz w:val="22"/>
+        </w:rPr>
+      </w:pPr>
+    </w:p>
     <w:tbl>
       <w:tblPr>
         <w:tblStyle w:val="TabelacomGrelha"/>
@@ -30103,7 +29836,6 @@
                 <w:b/>
                 <w:sz w:val="22"/>
               </w:rPr>
-              <w:lastRenderedPageBreak/>
               <w:t>test0</w:t>
             </w:r>
             <w:r>
@@ -30580,13 +30312,6 @@
         </w:tc>
       </w:tr>
     </w:tbl>
-    <w:p>
-      <w:pPr>
-        <w:rPr>
-          <w:sz w:val="22"/>
-        </w:rPr>
-      </w:pPr>
-    </w:p>
     <w:p>
       <w:pPr>
         <w:rPr>
@@ -31107,7 +30832,13 @@
               <w:rPr>
                 <w:szCs w:val="24"/>
               </w:rPr>
-              <w:t>torreV</w:t>
+              <w:t>torre</w:t>
+            </w:r>
+            <w:r>
+              <w:rPr>
+                <w:szCs w:val="24"/>
+              </w:rPr>
+              <w:t>V</w:t>
             </w:r>
             <w:proofErr w:type="spellEnd"/>
             <w:r>
@@ -31976,41 +31707,15 @@
     <w:p>
       <w:pPr>
         <w:rPr>
-          <w:sz w:val="36"/>
+          <w:sz w:val="22"/>
         </w:rPr>
       </w:pPr>
       <w:r>
         <w:rPr>
-          <w:sz w:val="36"/>
+          <w:sz w:val="22"/>
         </w:rPr>
-        <w:lastRenderedPageBreak/>
-        <w:t xml:space="preserve">Testes </w:t>
+        <w:t>Testes – Rainha</w:t>
       </w:r>
-      <w:r>
-        <w:rPr>
-          <w:sz w:val="36"/>
-        </w:rPr>
-        <w:t>–</w:t>
-      </w:r>
-      <w:r>
-        <w:rPr>
-          <w:sz w:val="36"/>
-        </w:rPr>
-        <w:t xml:space="preserve"> </w:t>
-      </w:r>
-      <w:r>
-        <w:rPr>
-          <w:sz w:val="36"/>
-        </w:rPr>
-        <w:t>Rainha</w:t>
-      </w:r>
-    </w:p>
-    <w:p>
-      <w:pPr>
-        <w:rPr>
-          <w:sz w:val="36"/>
-        </w:rPr>
-      </w:pPr>
     </w:p>
     <w:tbl>
       <w:tblPr>
@@ -33236,7 +32941,6 @@
                 <w:b/>
                 <w:sz w:val="22"/>
               </w:rPr>
-              <w:lastRenderedPageBreak/>
               <w:t>test0</w:t>
             </w:r>
             <w:r>
@@ -33416,13 +33120,20 @@
                 <w:sz w:val="22"/>
                 <w:szCs w:val="24"/>
               </w:rPr>
-              <w:t>, [0</w:t>
+              <w:t>, [</w:t>
             </w:r>
             <w:r>
               <w:rPr>
                 <w:sz w:val="22"/>
                 <w:szCs w:val="24"/>
               </w:rPr>
+              <w:t>0</w:t>
+            </w:r>
+            <w:r>
+              <w:rPr>
+                <w:sz w:val="22"/>
+                <w:szCs w:val="24"/>
+              </w:rPr>
               <w:t>,0,0,0, 0,0,0,0, 0,0,0,0], [0,0,0,0, 0,0,0,0, 0,0,0,0], [0,0,0,0, 0,0,0,0, 0,0,0,0], [0,0,0,0, 0,0,0,0, 0,0,0,0] [0,0,0,</w:t>
             </w:r>
             <w:r>
@@ -33478,7 +33189,19 @@
               <w:rPr>
                 <w:szCs w:val="24"/>
               </w:rPr>
-              <w:t>pecas&lt;1, rainha&gt;</w:t>
+              <w:t xml:space="preserve">pecas&lt;1, </w:t>
+            </w:r>
+            <w:r>
+              <w:rPr>
+                <w:szCs w:val="24"/>
+              </w:rPr>
+              <w:t>rainha</w:t>
+            </w:r>
+            <w:r>
+              <w:rPr>
+                <w:szCs w:val="24"/>
+              </w:rPr>
+              <w:t>&gt;</w:t>
             </w:r>
           </w:p>
         </w:tc>
@@ -34390,13 +34113,6 @@
         </w:tc>
       </w:tr>
     </w:tbl>
-    <w:p>
-      <w:pPr>
-        <w:rPr>
-          <w:sz w:val="22"/>
-        </w:rPr>
-      </w:pPr>
-    </w:p>
     <w:p>
       <w:pPr>
         <w:rPr>
@@ -34544,20 +34260,56 @@
               <w:rPr>
                 <w:szCs w:val="24"/>
               </w:rPr>
-              <w:t>[0,0,0,0], [0,1,0,0], [0,0,2,0], [0,0,0,0]}</w:t>
-            </w:r>
-          </w:p>
-          <w:p>
-            <w:pPr>
+              <w:t>[0,0,0,0], [0,</w:t>
+            </w:r>
+            <w:r>
               <w:rPr>
                 <w:szCs w:val="24"/>
               </w:rPr>
-            </w:pPr>
+              <w:t>1</w:t>
+            </w:r>
             <w:r>
               <w:rPr>
                 <w:szCs w:val="24"/>
               </w:rPr>
-              <w:t>pecas&lt;1, rainha1&gt;</w:t>
+              <w:t>,0,0], [0,0,</w:t>
+            </w:r>
+            <w:r>
+              <w:rPr>
+                <w:szCs w:val="24"/>
+              </w:rPr>
+              <w:t>2</w:t>
+            </w:r>
+            <w:r>
+              <w:rPr>
+                <w:szCs w:val="24"/>
+              </w:rPr>
+              <w:t>,0], [0,0,0,0]}</w:t>
+            </w:r>
+          </w:p>
+          <w:p>
+            <w:pPr>
+              <w:rPr>
+                <w:szCs w:val="24"/>
+              </w:rPr>
+            </w:pPr>
+            <w:r>
+              <w:rPr>
+                <w:szCs w:val="24"/>
+              </w:rPr>
+              <w:t xml:space="preserve">pecas&lt;1, </w:t>
+            </w:r>
+            <w:r>
+              <w:rPr>
+                <w:szCs w:val="24"/>
+              </w:rPr>
+              <w:t>rainha1</w:t>
+            </w:r>
+            <w:r>
+              <w:rPr>
+                <w:szCs w:val="24"/>
+              </w:rPr>
+              <w:t>&gt;</w:t>
             </w:r>
           </w:p>
           <w:p>
@@ -34659,63 +34411,6 @@
           </w:p>
         </w:tc>
       </w:tr>
-    </w:tbl>
-    <w:p>
-      <w:pPr>
-        <w:rPr>
-          <w:sz w:val="22"/>
-        </w:rPr>
-      </w:pPr>
-    </w:p>
-    <w:p>
-      <w:pPr>
-        <w:rPr>
-          <w:sz w:val="22"/>
-        </w:rPr>
-      </w:pPr>
-    </w:p>
-    <w:p>
-      <w:pPr>
-        <w:rPr>
-          <w:sz w:val="22"/>
-        </w:rPr>
-      </w:pPr>
-    </w:p>
-    <w:p>
-      <w:pPr>
-        <w:rPr>
-          <w:sz w:val="22"/>
-        </w:rPr>
-      </w:pPr>
-    </w:p>
-    <w:p>
-      <w:pPr>
-        <w:rPr>
-          <w:sz w:val="22"/>
-        </w:rPr>
-      </w:pPr>
-    </w:p>
-    <w:p>
-      <w:pPr>
-        <w:rPr>
-          <w:sz w:val="22"/>
-        </w:rPr>
-      </w:pPr>
-      <w:bookmarkStart w:id="4" w:name="_GoBack"/>
-      <w:bookmarkEnd w:id="4"/>
-    </w:p>
-    <w:tbl>
-      <w:tblPr>
-        <w:tblStyle w:val="TabelacomGrelha"/>
-        <w:tblW w:w="0" w:type="auto"/>
-        <w:tblLook w:val="04A0" w:firstRow="1" w:lastRow="0" w:firstColumn="1" w:lastColumn="0" w:noHBand="0" w:noVBand="1"/>
-      </w:tblPr>
-      <w:tblGrid>
-        <w:gridCol w:w="4851"/>
-        <w:gridCol w:w="4850"/>
-        <w:gridCol w:w="1049"/>
-        <w:gridCol w:w="834"/>
-      </w:tblGrid>
       <w:tr>
         <w:tc>
           <w:tcPr>
@@ -34852,19 +34547,67 @@
               <w:rPr>
                 <w:szCs w:val="24"/>
               </w:rPr>
-              <w:t>[1,2,0,0], [0,0,0,0], [0,0,0,0], [0,0,0,0]}</w:t>
-            </w:r>
-          </w:p>
-          <w:p>
-            <w:pPr>
+              <w:t>[</w:t>
+            </w:r>
+            <w:r>
               <w:rPr>
                 <w:szCs w:val="24"/>
               </w:rPr>
-            </w:pPr>
+              <w:t>1</w:t>
+            </w:r>
             <w:r>
               <w:rPr>
                 <w:szCs w:val="24"/>
               </w:rPr>
+              <w:t>,</w:t>
+            </w:r>
+            <w:r>
+              <w:rPr>
+                <w:szCs w:val="24"/>
+              </w:rPr>
+              <w:t>2</w:t>
+            </w:r>
+            <w:r>
+              <w:rPr>
+                <w:szCs w:val="24"/>
+              </w:rPr>
+              <w:t>,0,0], [0,</w:t>
+            </w:r>
+            <w:r>
+              <w:rPr>
+                <w:szCs w:val="24"/>
+              </w:rPr>
+              <w:t>0</w:t>
+            </w:r>
+            <w:r>
+              <w:rPr>
+                <w:szCs w:val="24"/>
+              </w:rPr>
+              <w:t>,0,0], [0,0,</w:t>
+            </w:r>
+            <w:r>
+              <w:rPr>
+                <w:szCs w:val="24"/>
+              </w:rPr>
+              <w:t>0</w:t>
+            </w:r>
+            <w:r>
+              <w:rPr>
+                <w:szCs w:val="24"/>
+              </w:rPr>
+              <w:t>,0], [0,0,0,0]}</w:t>
+            </w:r>
+          </w:p>
+          <w:p>
+            <w:pPr>
+              <w:rPr>
+                <w:szCs w:val="24"/>
+              </w:rPr>
+            </w:pPr>
+            <w:r>
+              <w:rPr>
+                <w:szCs w:val="24"/>
+              </w:rPr>
               <w:t>pecas&lt;1, rainha&gt;</w:t>
             </w:r>
           </w:p>
@@ -34878,7 +34621,19 @@
               <w:rPr>
                 <w:sz w:val="22"/>
               </w:rPr>
-              <w:t>pecas&lt;2, rei&gt;</w:t>
+              <w:t>pecas&lt;2, r</w:t>
+            </w:r>
+            <w:r>
+              <w:rPr>
+                <w:sz w:val="22"/>
+              </w:rPr>
+              <w:t>ei</w:t>
+            </w:r>
+            <w:r>
+              <w:rPr>
+                <w:sz w:val="22"/>
+              </w:rPr>
+              <w:t>&gt;</w:t>
             </w:r>
           </w:p>
         </w:tc>
@@ -35020,7 +34775,19 @@
               <w:rPr>
                 <w:szCs w:val="24"/>
               </w:rPr>
-              <w:t>[0,0,0,0], [0,1,0,0], [0,0,2,0], [0,0,0,0]}</w:t>
+              <w:t>[0,0,</w:t>
+            </w:r>
+            <w:r>
+              <w:rPr>
+                <w:szCs w:val="24"/>
+              </w:rPr>
+              <w:t>0</w:t>
+            </w:r>
+            <w:r>
+              <w:rPr>
+                <w:szCs w:val="24"/>
+              </w:rPr>
+              <w:t>,0], [0,1,0,0], [0,0,2,0], [0,0,0,0]}</w:t>
             </w:r>
           </w:p>
           <w:p>
@@ -35200,7 +34967,55 @@
               <w:rPr>
                 <w:szCs w:val="24"/>
               </w:rPr>
-              <w:t>[0,1,0,0], [0,0,0,0], [0,2,0,0], [0,0,0,0]}</w:t>
+              <w:t>[0,</w:t>
+            </w:r>
+            <w:r>
+              <w:rPr>
+                <w:szCs w:val="24"/>
+              </w:rPr>
+              <w:t>1</w:t>
+            </w:r>
+            <w:r>
+              <w:rPr>
+                <w:szCs w:val="24"/>
+              </w:rPr>
+              <w:t>,0,0], [0,</w:t>
+            </w:r>
+            <w:r>
+              <w:rPr>
+                <w:szCs w:val="24"/>
+              </w:rPr>
+              <w:t>0</w:t>
+            </w:r>
+            <w:r>
+              <w:rPr>
+                <w:szCs w:val="24"/>
+              </w:rPr>
+              <w:t>,0,0], [0,</w:t>
+            </w:r>
+            <w:r>
+              <w:rPr>
+                <w:szCs w:val="24"/>
+              </w:rPr>
+              <w:t>2</w:t>
+            </w:r>
+            <w:r>
+              <w:rPr>
+                <w:szCs w:val="24"/>
+              </w:rPr>
+              <w:t>,</w:t>
+            </w:r>
+            <w:r>
+              <w:rPr>
+                <w:szCs w:val="24"/>
+              </w:rPr>
+              <w:t>0</w:t>
+            </w:r>
+            <w:r>
+              <w:rPr>
+                <w:szCs w:val="24"/>
+              </w:rPr>
+              <w:t>,0], [0,0,0,0]}</w:t>
             </w:r>
           </w:p>
           <w:p>
@@ -35354,6 +35169,8 @@
               </w:rPr>
               <w:t>false</w:t>
             </w:r>
+            <w:bookmarkStart w:id="4" w:name="_GoBack"/>
+            <w:bookmarkEnd w:id="4"/>
           </w:p>
         </w:tc>
       </w:tr>
@@ -35779,7 +35596,7 @@
   <w:style w:type="paragraph" w:default="1" w:styleId="Normal">
     <w:name w:val="Normal"/>
     <w:qFormat/>
-    <w:rsid w:val="00881B37"/>
+    <w:rsid w:val="006401C0"/>
   </w:style>
   <w:style w:type="character" w:default="1" w:styleId="Tipodeletrapredefinidodopargrafo">
     <w:name w:val="Default Paragraph Font"/>
@@ -36130,7 +35947,7 @@
 </file>
 
 <file path=customXml/itemProps1.xml><?xml version="1.0" encoding="utf-8"?>
-<ds:datastoreItem xmlns:ds="http://schemas.openxmlformats.org/officeDocument/2006/customXml" ds:itemID="{7EAAC7F4-63FD-43D5-B5F7-9504FD2E1745}">
+<ds:datastoreItem xmlns:ds="http://schemas.openxmlformats.org/officeDocument/2006/customXml" ds:itemID="{15E832F2-D62E-4BA4-B590-697AEE089325}">
   <ds:schemaRefs>
     <ds:schemaRef ds:uri="http://schemas.openxmlformats.org/officeDocument/2006/bibliography"/>
   </ds:schemaRefs>

</xml_diff>

<commit_message>
We're gonna be completly fuckin' done
</commit_message>
<xml_diff>
--- a/Testes.docx
+++ b/Testes.docx
@@ -12897,6 +12897,40 @@
         <w:br w:type="page"/>
       </w:r>
     </w:p>
+    <w:p>
+      <w:pPr>
+        <w:rPr>
+          <w:sz w:val="36"/>
+        </w:rPr>
+      </w:pPr>
+      <w:r>
+        <w:rPr>
+          <w:sz w:val="36"/>
+        </w:rPr>
+        <w:lastRenderedPageBreak/>
+        <w:t xml:space="preserve">Testes - </w:t>
+      </w:r>
+      <w:r>
+        <w:rPr>
+          <w:sz w:val="36"/>
+        </w:rPr>
+        <w:t>CrazyPiece</w:t>
+      </w:r>
+    </w:p>
+    <w:p>
+      <w:pPr>
+        <w:rPr>
+          <w:sz w:val="22"/>
+        </w:rPr>
+      </w:pPr>
+    </w:p>
+    <w:p>
+      <w:pPr>
+        <w:rPr>
+          <w:sz w:val="22"/>
+        </w:rPr>
+      </w:pPr>
+    </w:p>
     <w:tbl>
       <w:tblPr>
         <w:tblStyle w:val="TabelacomGrelha"/>
@@ -12927,7 +12961,6 @@
                 <w:b/>
                 <w:sz w:val="22"/>
               </w:rPr>
-              <w:lastRenderedPageBreak/>
               <w:t>test01MoveHorizonal</w:t>
             </w:r>
           </w:p>
@@ -14678,27 +14711,6 @@
           <w:sz w:val="22"/>
         </w:rPr>
       </w:pPr>
-    </w:p>
-    <w:p>
-      <w:pPr>
-        <w:rPr>
-          <w:sz w:val="22"/>
-        </w:rPr>
-      </w:pPr>
-    </w:p>
-    <w:p>
-      <w:pPr>
-        <w:rPr>
-          <w:sz w:val="22"/>
-        </w:rPr>
-      </w:pPr>
-    </w:p>
-    <w:p>
-      <w:pPr>
-        <w:rPr>
-          <w:sz w:val="22"/>
-        </w:rPr>
-      </w:pPr>
       <w:r>
         <w:rPr>
           <w:sz w:val="22"/>
@@ -16361,7 +16373,6 @@
                 <w:sz w:val="22"/>
                 <w:lang w:val="en-GB"/>
               </w:rPr>
-              <w:lastRenderedPageBreak/>
               <w:t>Tabuleiro</w:t>
             </w:r>
             <w:proofErr w:type="spellEnd"/>
@@ -17702,22 +17713,41 @@
     <w:p>
       <w:pPr>
         <w:rPr>
-          <w:sz w:val="22"/>
+          <w:sz w:val="36"/>
         </w:rPr>
       </w:pPr>
       <w:r>
         <w:rPr>
-          <w:sz w:val="22"/>
+          <w:sz w:val="36"/>
         </w:rPr>
         <w:lastRenderedPageBreak/>
-        <w:t>Testes - Rei</w:t>
+        <w:t xml:space="preserve">Testes </w:t>
       </w:r>
       <w:r>
         <w:rPr>
-          <w:sz w:val="22"/>
+          <w:sz w:val="36"/>
         </w:rPr>
-        <w:br w:type="page"/>
+        <w:t>–</w:t>
       </w:r>
+      <w:r>
+        <w:rPr>
+          <w:sz w:val="36"/>
+        </w:rPr>
+        <w:t xml:space="preserve"> </w:t>
+      </w:r>
+      <w:r>
+        <w:rPr>
+          <w:sz w:val="36"/>
+        </w:rPr>
+        <w:t>Rei</w:t>
+      </w:r>
+    </w:p>
+    <w:p>
+      <w:pPr>
+        <w:rPr>
+          <w:sz w:val="36"/>
+        </w:rPr>
+      </w:pPr>
     </w:p>
     <w:tbl>
       <w:tblPr>
@@ -17749,7 +17779,6 @@
                 <w:b/>
                 <w:sz w:val="22"/>
               </w:rPr>
-              <w:lastRenderedPageBreak/>
               <w:t>test0</w:t>
             </w:r>
             <w:r>
@@ -18823,6 +18852,20 @@
         </w:rPr>
       </w:pPr>
     </w:p>
+    <w:p>
+      <w:pPr>
+        <w:rPr>
+          <w:sz w:val="22"/>
+        </w:rPr>
+      </w:pPr>
+    </w:p>
+    <w:p>
+      <w:pPr>
+        <w:rPr>
+          <w:sz w:val="22"/>
+        </w:rPr>
+      </w:pPr>
+    </w:p>
     <w:tbl>
       <w:tblPr>
         <w:tblStyle w:val="TabelacomGrelha"/>
@@ -18853,6 +18896,7 @@
                 <w:b/>
                 <w:sz w:val="22"/>
               </w:rPr>
+              <w:lastRenderedPageBreak/>
               <w:t>t</w:t>
             </w:r>
             <w:r>
@@ -19297,16 +19341,40 @@
     <w:p>
       <w:pPr>
         <w:rPr>
-          <w:sz w:val="22"/>
+          <w:sz w:val="36"/>
         </w:rPr>
       </w:pPr>
       <w:r>
         <w:rPr>
-          <w:sz w:val="22"/>
+          <w:sz w:val="36"/>
         </w:rPr>
-        <w:lastRenderedPageBreak/>
-        <w:t>Testes – Lebre</w:t>
+        <w:t xml:space="preserve">Testes </w:t>
       </w:r>
+      <w:r>
+        <w:rPr>
+          <w:sz w:val="36"/>
+        </w:rPr>
+        <w:t>–</w:t>
+      </w:r>
+      <w:r>
+        <w:rPr>
+          <w:sz w:val="36"/>
+        </w:rPr>
+        <w:t xml:space="preserve"> </w:t>
+      </w:r>
+      <w:r>
+        <w:rPr>
+          <w:sz w:val="36"/>
+        </w:rPr>
+        <w:t>Lebre</w:t>
+      </w:r>
+    </w:p>
+    <w:p>
+      <w:pPr>
+        <w:rPr>
+          <w:sz w:val="36"/>
+        </w:rPr>
+      </w:pPr>
     </w:p>
     <w:tbl>
       <w:tblPr>
@@ -20016,6 +20084,13 @@
         </w:tc>
       </w:tr>
     </w:tbl>
+    <w:p>
+      <w:pPr>
+        <w:rPr>
+          <w:sz w:val="22"/>
+        </w:rPr>
+      </w:pPr>
+    </w:p>
     <w:p>
       <w:pPr>
         <w:rPr>
@@ -21445,6 +21520,20 @@
         </w:rPr>
       </w:pPr>
     </w:p>
+    <w:p>
+      <w:pPr>
+        <w:rPr>
+          <w:sz w:val="22"/>
+        </w:rPr>
+      </w:pPr>
+    </w:p>
+    <w:p>
+      <w:pPr>
+        <w:rPr>
+          <w:sz w:val="22"/>
+        </w:rPr>
+      </w:pPr>
+    </w:p>
     <w:tbl>
       <w:tblPr>
         <w:tblStyle w:val="TabelacomGrelha"/>
@@ -21475,6 +21564,7 @@
                 <w:b/>
                 <w:sz w:val="22"/>
               </w:rPr>
+              <w:lastRenderedPageBreak/>
               <w:t>t</w:t>
             </w:r>
             <w:r>
@@ -22110,7 +22200,6 @@
                 <w:b/>
                 <w:sz w:val="22"/>
               </w:rPr>
-              <w:lastRenderedPageBreak/>
               <w:t>T</w:t>
             </w:r>
             <w:r>
@@ -22650,12 +22739,47 @@
           <w:sz w:val="22"/>
         </w:rPr>
       </w:pPr>
+    </w:p>
+    <w:p>
+      <w:pPr>
+        <w:rPr>
+          <w:sz w:val="36"/>
+        </w:rPr>
+      </w:pPr>
       <w:r>
         <w:rPr>
-          <w:sz w:val="22"/>
+          <w:sz w:val="36"/>
         </w:rPr>
-        <w:t>Testes – Padre da Vila</w:t>
+        <w:lastRenderedPageBreak/>
+        <w:t xml:space="preserve">Testes </w:t>
       </w:r>
+      <w:r>
+        <w:rPr>
+          <w:sz w:val="36"/>
+        </w:rPr>
+        <w:t>–</w:t>
+      </w:r>
+      <w:r>
+        <w:rPr>
+          <w:sz w:val="36"/>
+        </w:rPr>
+        <w:t xml:space="preserve"> </w:t>
+      </w:r>
+      <w:proofErr w:type="spellStart"/>
+      <w:r>
+        <w:rPr>
+          <w:sz w:val="36"/>
+        </w:rPr>
+        <w:t>PadreDaVila</w:t>
+      </w:r>
+      <w:proofErr w:type="spellEnd"/>
+    </w:p>
+    <w:p>
+      <w:pPr>
+        <w:rPr>
+          <w:sz w:val="36"/>
+        </w:rPr>
+      </w:pPr>
     </w:p>
     <w:tbl>
       <w:tblPr>
@@ -23421,7 +23545,6 @@
                 <w:b/>
                 <w:sz w:val="22"/>
               </w:rPr>
-              <w:lastRenderedPageBreak/>
               <w:t>test0</w:t>
             </w:r>
             <w:r>
@@ -23853,6 +23976,20 @@
         </w:rPr>
       </w:pPr>
     </w:p>
+    <w:p>
+      <w:pPr>
+        <w:rPr>
+          <w:sz w:val="22"/>
+        </w:rPr>
+      </w:pPr>
+    </w:p>
+    <w:p>
+      <w:pPr>
+        <w:rPr>
+          <w:sz w:val="22"/>
+        </w:rPr>
+      </w:pPr>
+    </w:p>
     <w:tbl>
       <w:tblPr>
         <w:tblStyle w:val="TabelacomGrelha"/>
@@ -23882,6 +24019,7 @@
                 <w:b/>
                 <w:sz w:val="22"/>
               </w:rPr>
+              <w:lastRenderedPageBreak/>
               <w:t>test0</w:t>
             </w:r>
             <w:r>
@@ -24436,29 +24574,42 @@
     <w:p>
       <w:pPr>
         <w:rPr>
-          <w:sz w:val="22"/>
+          <w:sz w:val="36"/>
         </w:rPr>
       </w:pPr>
       <w:r>
         <w:rPr>
-          <w:sz w:val="22"/>
+          <w:sz w:val="36"/>
         </w:rPr>
-        <w:t xml:space="preserve">Testes – </w:t>
+        <w:t xml:space="preserve">Testes </w:t>
+      </w:r>
+      <w:r>
+        <w:rPr>
+          <w:sz w:val="36"/>
+        </w:rPr>
+        <w:t>–</w:t>
+      </w:r>
+      <w:r>
+        <w:rPr>
+          <w:sz w:val="36"/>
+        </w:rPr>
+        <w:t xml:space="preserve"> </w:t>
       </w:r>
       <w:proofErr w:type="spellStart"/>
       <w:r>
         <w:rPr>
-          <w:sz w:val="22"/>
+          <w:sz w:val="36"/>
         </w:rPr>
-        <w:t>Ponei</w:t>
+        <w:t>PoneiMagico</w:t>
       </w:r>
       <w:proofErr w:type="spellEnd"/>
-      <w:r>
+    </w:p>
+    <w:p>
+      <w:pPr>
         <w:rPr>
-          <w:sz w:val="22"/>
+          <w:sz w:val="36"/>
         </w:rPr>
-        <w:t xml:space="preserve"> Magico</w:t>
-      </w:r>
+      </w:pPr>
     </w:p>
     <w:tbl>
       <w:tblPr>
@@ -24956,7 +25107,6 @@
                 <w:b/>
                 <w:sz w:val="22"/>
               </w:rPr>
-              <w:lastRenderedPageBreak/>
               <w:t>test0</w:t>
             </w:r>
             <w:r>
@@ -25184,6 +25334,20 @@
         </w:tc>
       </w:tr>
     </w:tbl>
+    <w:p>
+      <w:pPr>
+        <w:rPr>
+          <w:sz w:val="22"/>
+        </w:rPr>
+      </w:pPr>
+    </w:p>
+    <w:p>
+      <w:pPr>
+        <w:rPr>
+          <w:sz w:val="22"/>
+        </w:rPr>
+      </w:pPr>
+    </w:p>
     <w:p>
       <w:pPr>
         <w:rPr>
@@ -25220,6 +25384,7 @@
                 <w:b/>
                 <w:sz w:val="22"/>
               </w:rPr>
+              <w:lastRenderedPageBreak/>
               <w:t>test0</w:t>
             </w:r>
             <w:r>
@@ -26054,6 +26219,27 @@
         </w:tc>
       </w:tr>
     </w:tbl>
+    <w:p>
+      <w:pPr>
+        <w:rPr>
+          <w:sz w:val="22"/>
+        </w:rPr>
+      </w:pPr>
+    </w:p>
+    <w:p>
+      <w:pPr>
+        <w:rPr>
+          <w:sz w:val="22"/>
+        </w:rPr>
+      </w:pPr>
+    </w:p>
+    <w:p>
+      <w:pPr>
+        <w:rPr>
+          <w:sz w:val="22"/>
+        </w:rPr>
+      </w:pPr>
+    </w:p>
     <w:p>
       <w:pPr>
         <w:rPr>
@@ -26140,7 +26326,14 @@
                 <w:b/>
                 <w:sz w:val="22"/>
               </w:rPr>
-              <w:t>6SaltarReis</w:t>
+              <w:t>7</w:t>
+            </w:r>
+            <w:r>
+              <w:rPr>
+                <w:b/>
+                <w:sz w:val="22"/>
+              </w:rPr>
+              <w:t>SaltarReis</w:t>
             </w:r>
           </w:p>
         </w:tc>
@@ -27440,23 +27633,57 @@
     <w:p>
       <w:pPr>
         <w:rPr>
-          <w:sz w:val="22"/>
+          <w:sz w:val="36"/>
+        </w:rPr>
+      </w:pPr>
+    </w:p>
+    <w:p>
+      <w:pPr>
+        <w:rPr>
+          <w:sz w:val="36"/>
+        </w:rPr>
+      </w:pPr>
+    </w:p>
+    <w:p>
+      <w:pPr>
+        <w:rPr>
+          <w:sz w:val="36"/>
         </w:rPr>
       </w:pPr>
       <w:r>
         <w:rPr>
-          <w:sz w:val="22"/>
+          <w:sz w:val="36"/>
         </w:rPr>
-        <w:t xml:space="preserve">Testes – </w:t>
+        <w:lastRenderedPageBreak/>
+        <w:t xml:space="preserve">Testes </w:t>
+      </w:r>
+      <w:r>
+        <w:rPr>
+          <w:sz w:val="36"/>
+        </w:rPr>
+        <w:t>–</w:t>
+      </w:r>
+      <w:r>
+        <w:rPr>
+          <w:sz w:val="36"/>
+        </w:rPr>
+        <w:t xml:space="preserve"> </w:t>
       </w:r>
       <w:proofErr w:type="spellStart"/>
       <w:r>
         <w:rPr>
-          <w:sz w:val="22"/>
+          <w:sz w:val="36"/>
         </w:rPr>
         <w:t>TorreH</w:t>
       </w:r>
       <w:proofErr w:type="spellEnd"/>
+    </w:p>
+    <w:p>
+      <w:pPr>
+        <w:rPr>
+          <w:sz w:val="36"/>
+        </w:rPr>
+      </w:pPr>
     </w:p>
     <w:tbl>
       <w:tblPr>
@@ -27726,7 +27953,6 @@
                 <w:b/>
                 <w:sz w:val="22"/>
               </w:rPr>
-              <w:lastRenderedPageBreak/>
               <w:t>test0</w:t>
             </w:r>
             <w:r>
@@ -28644,6 +28870,20 @@
         </w:rPr>
       </w:pPr>
     </w:p>
+    <w:p>
+      <w:pPr>
+        <w:rPr>
+          <w:sz w:val="22"/>
+        </w:rPr>
+      </w:pPr>
+    </w:p>
+    <w:p>
+      <w:pPr>
+        <w:rPr>
+          <w:sz w:val="22"/>
+        </w:rPr>
+      </w:pPr>
+    </w:p>
     <w:tbl>
       <w:tblPr>
         <w:tblStyle w:val="TabelacomGrelha"/>
@@ -28673,6 +28913,7 @@
                 <w:b/>
                 <w:sz w:val="22"/>
               </w:rPr>
+              <w:lastRenderedPageBreak/>
               <w:t>test0</w:t>
             </w:r>
             <w:r>
@@ -29296,6 +29537,511 @@
               </w:rPr>
               <w:t>}</w:t>
             </w:r>
+          </w:p>
+        </w:tc>
+      </w:tr>
+    </w:tbl>
+    <w:p>
+      <w:pPr>
+        <w:rPr>
+          <w:sz w:val="22"/>
+        </w:rPr>
+      </w:pPr>
+    </w:p>
+    <w:p>
+      <w:pPr>
+        <w:rPr>
+          <w:sz w:val="22"/>
+        </w:rPr>
+      </w:pPr>
+    </w:p>
+    <w:p>
+      <w:pPr>
+        <w:rPr>
+          <w:sz w:val="36"/>
+        </w:rPr>
+      </w:pPr>
+      <w:r>
+        <w:rPr>
+          <w:sz w:val="36"/>
+        </w:rPr>
+        <w:t xml:space="preserve">Testes </w:t>
+      </w:r>
+      <w:r>
+        <w:rPr>
+          <w:sz w:val="36"/>
+        </w:rPr>
+        <w:t>–</w:t>
+      </w:r>
+      <w:r>
+        <w:rPr>
+          <w:sz w:val="36"/>
+        </w:rPr>
+        <w:t xml:space="preserve"> </w:t>
+      </w:r>
+      <w:proofErr w:type="spellStart"/>
+      <w:r>
+        <w:rPr>
+          <w:sz w:val="36"/>
+        </w:rPr>
+        <w:t>TorreV</w:t>
+      </w:r>
+      <w:proofErr w:type="spellEnd"/>
+    </w:p>
+    <w:p>
+      <w:pPr>
+        <w:rPr>
+          <w:sz w:val="36"/>
+        </w:rPr>
+      </w:pPr>
+    </w:p>
+    <w:tbl>
+      <w:tblPr>
+        <w:tblStyle w:val="TabelacomGrelha"/>
+        <w:tblW w:w="0" w:type="auto"/>
+        <w:tblLook w:val="04A0" w:firstRow="1" w:lastRow="0" w:firstColumn="1" w:lastColumn="0" w:noHBand="0" w:noVBand="1"/>
+      </w:tblPr>
+      <w:tblGrid>
+        <w:gridCol w:w="1025"/>
+        <w:gridCol w:w="1581"/>
+        <w:gridCol w:w="1962"/>
+        <w:gridCol w:w="1962"/>
+      </w:tblGrid>
+      <w:tr>
+        <w:tc>
+          <w:tcPr>
+            <w:tcW w:w="0" w:type="auto"/>
+            <w:gridSpan w:val="4"/>
+          </w:tcPr>
+          <w:p>
+            <w:pPr>
+              <w:rPr>
+                <w:sz w:val="22"/>
+              </w:rPr>
+            </w:pPr>
+            <w:r>
+              <w:rPr>
+                <w:b/>
+                <w:sz w:val="22"/>
+              </w:rPr>
+              <w:t>test0</w:t>
+            </w:r>
+            <w:r>
+              <w:rPr>
+                <w:b/>
+                <w:sz w:val="22"/>
+              </w:rPr>
+              <w:t>1PNGPreta</w:t>
+            </w:r>
+          </w:p>
+        </w:tc>
+      </w:tr>
+      <w:tr>
+        <w:tc>
+          <w:tcPr>
+            <w:tcW w:w="0" w:type="auto"/>
+          </w:tcPr>
+          <w:p>
+            <w:pPr>
+              <w:rPr>
+                <w:b/>
+                <w:sz w:val="22"/>
+              </w:rPr>
+            </w:pPr>
+            <w:proofErr w:type="spellStart"/>
+            <w:r>
+              <w:rPr>
+                <w:sz w:val="22"/>
+              </w:rPr>
+              <w:t>Variaveis</w:t>
+            </w:r>
+            <w:proofErr w:type="spellEnd"/>
+          </w:p>
+        </w:tc>
+        <w:tc>
+          <w:tcPr>
+            <w:tcW w:w="0" w:type="auto"/>
+          </w:tcPr>
+          <w:p>
+            <w:pPr>
+              <w:rPr>
+                <w:b/>
+                <w:sz w:val="22"/>
+              </w:rPr>
+            </w:pPr>
+            <w:proofErr w:type="spellStart"/>
+            <w:r>
+              <w:rPr>
+                <w:sz w:val="22"/>
+              </w:rPr>
+              <w:t>Metodos</w:t>
+            </w:r>
+            <w:proofErr w:type="spellEnd"/>
+          </w:p>
+        </w:tc>
+        <w:tc>
+          <w:tcPr>
+            <w:tcW w:w="0" w:type="auto"/>
+          </w:tcPr>
+          <w:p>
+            <w:pPr>
+              <w:rPr>
+                <w:b/>
+                <w:sz w:val="22"/>
+              </w:rPr>
+            </w:pPr>
+            <w:r>
+              <w:rPr>
+                <w:sz w:val="22"/>
+              </w:rPr>
+              <w:t>Esperado</w:t>
+            </w:r>
+          </w:p>
+        </w:tc>
+        <w:tc>
+          <w:tcPr>
+            <w:tcW w:w="0" w:type="auto"/>
+          </w:tcPr>
+          <w:p>
+            <w:pPr>
+              <w:rPr>
+                <w:b/>
+                <w:sz w:val="22"/>
+              </w:rPr>
+            </w:pPr>
+            <w:r>
+              <w:rPr>
+                <w:sz w:val="22"/>
+              </w:rPr>
+              <w:t>Obtido</w:t>
+            </w:r>
+          </w:p>
+        </w:tc>
+      </w:tr>
+      <w:tr>
+        <w:tc>
+          <w:tcPr>
+            <w:tcW w:w="0" w:type="auto"/>
+          </w:tcPr>
+          <w:p>
+            <w:pPr>
+              <w:rPr>
+                <w:sz w:val="22"/>
+              </w:rPr>
+            </w:pPr>
+          </w:p>
+        </w:tc>
+        <w:tc>
+          <w:tcPr>
+            <w:tcW w:w="0" w:type="auto"/>
+          </w:tcPr>
+          <w:p>
+            <w:pPr>
+              <w:rPr>
+                <w:sz w:val="22"/>
+              </w:rPr>
+            </w:pPr>
+            <w:proofErr w:type="spellStart"/>
+            <w:proofErr w:type="gramStart"/>
+            <w:r>
+              <w:rPr>
+                <w:sz w:val="22"/>
+              </w:rPr>
+              <w:t>getImagePNG</w:t>
+            </w:r>
+            <w:proofErr w:type="spellEnd"/>
+            <w:r>
+              <w:rPr>
+                <w:sz w:val="22"/>
+              </w:rPr>
+              <w:t>(</w:t>
+            </w:r>
+            <w:proofErr w:type="gramEnd"/>
+            <w:r>
+              <w:rPr>
+                <w:sz w:val="22"/>
+              </w:rPr>
+              <w:t>)</w:t>
+            </w:r>
+          </w:p>
+        </w:tc>
+        <w:tc>
+          <w:tcPr>
+            <w:tcW w:w="0" w:type="auto"/>
+          </w:tcPr>
+          <w:p>
+            <w:pPr>
+              <w:rPr>
+                <w:sz w:val="22"/>
+              </w:rPr>
+            </w:pPr>
+            <w:r>
+              <w:rPr>
+                <w:sz w:val="22"/>
+              </w:rPr>
+              <w:t>"preto_</w:t>
+            </w:r>
+            <w:r>
+              <w:rPr>
+                <w:sz w:val="22"/>
+              </w:rPr>
+              <w:t>torreV</w:t>
+            </w:r>
+            <w:r>
+              <w:rPr>
+                <w:sz w:val="22"/>
+              </w:rPr>
+              <w:t>.png"</w:t>
+            </w:r>
+          </w:p>
+        </w:tc>
+        <w:tc>
+          <w:tcPr>
+            <w:tcW w:w="0" w:type="auto"/>
+          </w:tcPr>
+          <w:p>
+            <w:pPr>
+              <w:rPr>
+                <w:sz w:val="22"/>
+              </w:rPr>
+            </w:pPr>
+            <w:r>
+              <w:rPr>
+                <w:sz w:val="22"/>
+              </w:rPr>
+              <w:t>"preto_</w:t>
+            </w:r>
+            <w:r>
+              <w:rPr>
+                <w:sz w:val="22"/>
+              </w:rPr>
+              <w:t>torreV</w:t>
+            </w:r>
+            <w:r>
+              <w:rPr>
+                <w:sz w:val="22"/>
+              </w:rPr>
+              <w:t>.png"</w:t>
+            </w:r>
+          </w:p>
+        </w:tc>
+      </w:tr>
+    </w:tbl>
+    <w:p>
+      <w:pPr>
+        <w:rPr>
+          <w:sz w:val="22"/>
+        </w:rPr>
+      </w:pPr>
+    </w:p>
+    <w:tbl>
+      <w:tblPr>
+        <w:tblStyle w:val="TabelacomGrelha"/>
+        <w:tblW w:w="0" w:type="auto"/>
+        <w:tblLook w:val="04A0" w:firstRow="1" w:lastRow="0" w:firstColumn="1" w:lastColumn="0" w:noHBand="0" w:noVBand="1"/>
+      </w:tblPr>
+      <w:tblGrid>
+        <w:gridCol w:w="1025"/>
+        <w:gridCol w:w="1581"/>
+        <w:gridCol w:w="1049"/>
+        <w:gridCol w:w="834"/>
+      </w:tblGrid>
+      <w:tr>
+        <w:tc>
+          <w:tcPr>
+            <w:tcW w:w="0" w:type="auto"/>
+            <w:gridSpan w:val="4"/>
+          </w:tcPr>
+          <w:p>
+            <w:pPr>
+              <w:rPr>
+                <w:sz w:val="22"/>
+              </w:rPr>
+            </w:pPr>
+            <w:r>
+              <w:rPr>
+                <w:b/>
+                <w:sz w:val="22"/>
+              </w:rPr>
+              <w:t>test0</w:t>
+            </w:r>
+            <w:r>
+              <w:rPr>
+                <w:b/>
+                <w:sz w:val="22"/>
+              </w:rPr>
+              <w:t>2PNGNula</w:t>
+            </w:r>
+          </w:p>
+        </w:tc>
+      </w:tr>
+      <w:tr>
+        <w:tc>
+          <w:tcPr>
+            <w:tcW w:w="0" w:type="auto"/>
+          </w:tcPr>
+          <w:p>
+            <w:pPr>
+              <w:rPr>
+                <w:b/>
+                <w:sz w:val="22"/>
+              </w:rPr>
+            </w:pPr>
+            <w:proofErr w:type="spellStart"/>
+            <w:r>
+              <w:rPr>
+                <w:sz w:val="22"/>
+              </w:rPr>
+              <w:t>Variaveis</w:t>
+            </w:r>
+            <w:proofErr w:type="spellEnd"/>
+          </w:p>
+        </w:tc>
+        <w:tc>
+          <w:tcPr>
+            <w:tcW w:w="0" w:type="auto"/>
+          </w:tcPr>
+          <w:p>
+            <w:pPr>
+              <w:rPr>
+                <w:b/>
+                <w:sz w:val="22"/>
+              </w:rPr>
+            </w:pPr>
+            <w:proofErr w:type="spellStart"/>
+            <w:r>
+              <w:rPr>
+                <w:sz w:val="22"/>
+              </w:rPr>
+              <w:t>Metodos</w:t>
+            </w:r>
+            <w:proofErr w:type="spellEnd"/>
+          </w:p>
+        </w:tc>
+        <w:tc>
+          <w:tcPr>
+            <w:tcW w:w="0" w:type="auto"/>
+          </w:tcPr>
+          <w:p>
+            <w:pPr>
+              <w:rPr>
+                <w:b/>
+                <w:sz w:val="22"/>
+              </w:rPr>
+            </w:pPr>
+            <w:r>
+              <w:rPr>
+                <w:sz w:val="22"/>
+              </w:rPr>
+              <w:t>Esperado</w:t>
+            </w:r>
+          </w:p>
+        </w:tc>
+        <w:tc>
+          <w:tcPr>
+            <w:tcW w:w="0" w:type="auto"/>
+          </w:tcPr>
+          <w:p>
+            <w:pPr>
+              <w:rPr>
+                <w:b/>
+                <w:sz w:val="22"/>
+              </w:rPr>
+            </w:pPr>
+            <w:r>
+              <w:rPr>
+                <w:sz w:val="22"/>
+              </w:rPr>
+              <w:t>Obtido</w:t>
+            </w:r>
+          </w:p>
+        </w:tc>
+      </w:tr>
+      <w:tr>
+        <w:tc>
+          <w:tcPr>
+            <w:tcW w:w="0" w:type="auto"/>
+          </w:tcPr>
+          <w:p>
+            <w:pPr>
+              <w:rPr>
+                <w:sz w:val="22"/>
+              </w:rPr>
+            </w:pPr>
+          </w:p>
+        </w:tc>
+        <w:tc>
+          <w:tcPr>
+            <w:tcW w:w="0" w:type="auto"/>
+          </w:tcPr>
+          <w:p>
+            <w:pPr>
+              <w:rPr>
+                <w:sz w:val="22"/>
+              </w:rPr>
+            </w:pPr>
+            <w:proofErr w:type="spellStart"/>
+            <w:proofErr w:type="gramStart"/>
+            <w:r>
+              <w:rPr>
+                <w:sz w:val="22"/>
+              </w:rPr>
+              <w:t>getImagePNG</w:t>
+            </w:r>
+            <w:proofErr w:type="spellEnd"/>
+            <w:r>
+              <w:rPr>
+                <w:sz w:val="22"/>
+              </w:rPr>
+              <w:t>(</w:t>
+            </w:r>
+            <w:proofErr w:type="gramEnd"/>
+            <w:r>
+              <w:rPr>
+                <w:sz w:val="22"/>
+              </w:rPr>
+              <w:t>)</w:t>
+            </w:r>
+          </w:p>
+        </w:tc>
+        <w:tc>
+          <w:tcPr>
+            <w:tcW w:w="0" w:type="auto"/>
+          </w:tcPr>
+          <w:p>
+            <w:pPr>
+              <w:rPr>
+                <w:sz w:val="22"/>
+              </w:rPr>
+            </w:pPr>
+            <w:proofErr w:type="spellStart"/>
+            <w:r>
+              <w:rPr>
+                <w:sz w:val="22"/>
+              </w:rPr>
+              <w:t>null</w:t>
+            </w:r>
+            <w:proofErr w:type="spellEnd"/>
+          </w:p>
+        </w:tc>
+        <w:tc>
+          <w:tcPr>
+            <w:tcW w:w="0" w:type="auto"/>
+          </w:tcPr>
+          <w:p>
+            <w:pPr>
+              <w:rPr>
+                <w:sz w:val="22"/>
+              </w:rPr>
+            </w:pPr>
+            <w:proofErr w:type="spellStart"/>
+            <w:r>
+              <w:rPr>
+                <w:sz w:val="22"/>
+              </w:rPr>
+              <w:t>null</w:t>
+            </w:r>
+            <w:proofErr w:type="spellEnd"/>
           </w:p>
         </w:tc>
       </w:tr>
@@ -29328,485 +30074,6 @@
         </w:rPr>
       </w:pPr>
     </w:p>
-    <w:p>
-      <w:pPr>
-        <w:rPr>
-          <w:sz w:val="22"/>
-        </w:rPr>
-      </w:pPr>
-      <w:r>
-        <w:rPr>
-          <w:sz w:val="22"/>
-        </w:rPr>
-        <w:t xml:space="preserve">Testes – </w:t>
-      </w:r>
-      <w:proofErr w:type="spellStart"/>
-      <w:r>
-        <w:rPr>
-          <w:sz w:val="22"/>
-        </w:rPr>
-        <w:t>TorreV</w:t>
-      </w:r>
-      <w:proofErr w:type="spellEnd"/>
-    </w:p>
-    <w:tbl>
-      <w:tblPr>
-        <w:tblStyle w:val="TabelacomGrelha"/>
-        <w:tblW w:w="0" w:type="auto"/>
-        <w:tblLook w:val="04A0" w:firstRow="1" w:lastRow="0" w:firstColumn="1" w:lastColumn="0" w:noHBand="0" w:noVBand="1"/>
-      </w:tblPr>
-      <w:tblGrid>
-        <w:gridCol w:w="1025"/>
-        <w:gridCol w:w="1581"/>
-        <w:gridCol w:w="1962"/>
-        <w:gridCol w:w="1962"/>
-      </w:tblGrid>
-      <w:tr>
-        <w:tc>
-          <w:tcPr>
-            <w:tcW w:w="0" w:type="auto"/>
-            <w:gridSpan w:val="4"/>
-          </w:tcPr>
-          <w:p>
-            <w:pPr>
-              <w:rPr>
-                <w:sz w:val="22"/>
-              </w:rPr>
-            </w:pPr>
-            <w:r>
-              <w:rPr>
-                <w:b/>
-                <w:sz w:val="22"/>
-              </w:rPr>
-              <w:t>test0</w:t>
-            </w:r>
-            <w:r>
-              <w:rPr>
-                <w:b/>
-                <w:sz w:val="22"/>
-              </w:rPr>
-              <w:t>1PNGPreta</w:t>
-            </w:r>
-          </w:p>
-        </w:tc>
-      </w:tr>
-      <w:tr>
-        <w:tc>
-          <w:tcPr>
-            <w:tcW w:w="0" w:type="auto"/>
-          </w:tcPr>
-          <w:p>
-            <w:pPr>
-              <w:rPr>
-                <w:b/>
-                <w:sz w:val="22"/>
-              </w:rPr>
-            </w:pPr>
-            <w:proofErr w:type="spellStart"/>
-            <w:r>
-              <w:rPr>
-                <w:sz w:val="22"/>
-              </w:rPr>
-              <w:t>Variaveis</w:t>
-            </w:r>
-            <w:proofErr w:type="spellEnd"/>
-          </w:p>
-        </w:tc>
-        <w:tc>
-          <w:tcPr>
-            <w:tcW w:w="0" w:type="auto"/>
-          </w:tcPr>
-          <w:p>
-            <w:pPr>
-              <w:rPr>
-                <w:b/>
-                <w:sz w:val="22"/>
-              </w:rPr>
-            </w:pPr>
-            <w:proofErr w:type="spellStart"/>
-            <w:r>
-              <w:rPr>
-                <w:sz w:val="22"/>
-              </w:rPr>
-              <w:t>Metodos</w:t>
-            </w:r>
-            <w:proofErr w:type="spellEnd"/>
-          </w:p>
-        </w:tc>
-        <w:tc>
-          <w:tcPr>
-            <w:tcW w:w="0" w:type="auto"/>
-          </w:tcPr>
-          <w:p>
-            <w:pPr>
-              <w:rPr>
-                <w:b/>
-                <w:sz w:val="22"/>
-              </w:rPr>
-            </w:pPr>
-            <w:r>
-              <w:rPr>
-                <w:sz w:val="22"/>
-              </w:rPr>
-              <w:t>Esperado</w:t>
-            </w:r>
-          </w:p>
-        </w:tc>
-        <w:tc>
-          <w:tcPr>
-            <w:tcW w:w="0" w:type="auto"/>
-          </w:tcPr>
-          <w:p>
-            <w:pPr>
-              <w:rPr>
-                <w:b/>
-                <w:sz w:val="22"/>
-              </w:rPr>
-            </w:pPr>
-            <w:r>
-              <w:rPr>
-                <w:sz w:val="22"/>
-              </w:rPr>
-              <w:t>Obtido</w:t>
-            </w:r>
-          </w:p>
-        </w:tc>
-      </w:tr>
-      <w:tr>
-        <w:tc>
-          <w:tcPr>
-            <w:tcW w:w="0" w:type="auto"/>
-          </w:tcPr>
-          <w:p>
-            <w:pPr>
-              <w:rPr>
-                <w:sz w:val="22"/>
-              </w:rPr>
-            </w:pPr>
-          </w:p>
-        </w:tc>
-        <w:tc>
-          <w:tcPr>
-            <w:tcW w:w="0" w:type="auto"/>
-          </w:tcPr>
-          <w:p>
-            <w:pPr>
-              <w:rPr>
-                <w:sz w:val="22"/>
-              </w:rPr>
-            </w:pPr>
-            <w:proofErr w:type="spellStart"/>
-            <w:proofErr w:type="gramStart"/>
-            <w:r>
-              <w:rPr>
-                <w:sz w:val="22"/>
-              </w:rPr>
-              <w:t>getImagePNG</w:t>
-            </w:r>
-            <w:proofErr w:type="spellEnd"/>
-            <w:r>
-              <w:rPr>
-                <w:sz w:val="22"/>
-              </w:rPr>
-              <w:t>(</w:t>
-            </w:r>
-            <w:proofErr w:type="gramEnd"/>
-            <w:r>
-              <w:rPr>
-                <w:sz w:val="22"/>
-              </w:rPr>
-              <w:t>)</w:t>
-            </w:r>
-          </w:p>
-        </w:tc>
-        <w:tc>
-          <w:tcPr>
-            <w:tcW w:w="0" w:type="auto"/>
-          </w:tcPr>
-          <w:p>
-            <w:pPr>
-              <w:rPr>
-                <w:sz w:val="22"/>
-              </w:rPr>
-            </w:pPr>
-            <w:r>
-              <w:rPr>
-                <w:sz w:val="22"/>
-              </w:rPr>
-              <w:t>"preto_</w:t>
-            </w:r>
-            <w:r>
-              <w:rPr>
-                <w:sz w:val="22"/>
-              </w:rPr>
-              <w:t>torreV</w:t>
-            </w:r>
-            <w:r>
-              <w:rPr>
-                <w:sz w:val="22"/>
-              </w:rPr>
-              <w:t>.png"</w:t>
-            </w:r>
-          </w:p>
-        </w:tc>
-        <w:tc>
-          <w:tcPr>
-            <w:tcW w:w="0" w:type="auto"/>
-          </w:tcPr>
-          <w:p>
-            <w:pPr>
-              <w:rPr>
-                <w:sz w:val="22"/>
-              </w:rPr>
-            </w:pPr>
-            <w:r>
-              <w:rPr>
-                <w:sz w:val="22"/>
-              </w:rPr>
-              <w:t>"preto_</w:t>
-            </w:r>
-            <w:r>
-              <w:rPr>
-                <w:sz w:val="22"/>
-              </w:rPr>
-              <w:t>torreV</w:t>
-            </w:r>
-            <w:r>
-              <w:rPr>
-                <w:sz w:val="22"/>
-              </w:rPr>
-              <w:t>.png"</w:t>
-            </w:r>
-          </w:p>
-        </w:tc>
-      </w:tr>
-    </w:tbl>
-    <w:p>
-      <w:pPr>
-        <w:rPr>
-          <w:sz w:val="22"/>
-        </w:rPr>
-      </w:pPr>
-    </w:p>
-    <w:tbl>
-      <w:tblPr>
-        <w:tblStyle w:val="TabelacomGrelha"/>
-        <w:tblW w:w="0" w:type="auto"/>
-        <w:tblLook w:val="04A0" w:firstRow="1" w:lastRow="0" w:firstColumn="1" w:lastColumn="0" w:noHBand="0" w:noVBand="1"/>
-      </w:tblPr>
-      <w:tblGrid>
-        <w:gridCol w:w="1025"/>
-        <w:gridCol w:w="1581"/>
-        <w:gridCol w:w="1049"/>
-        <w:gridCol w:w="834"/>
-      </w:tblGrid>
-      <w:tr>
-        <w:tc>
-          <w:tcPr>
-            <w:tcW w:w="0" w:type="auto"/>
-            <w:gridSpan w:val="4"/>
-          </w:tcPr>
-          <w:p>
-            <w:pPr>
-              <w:rPr>
-                <w:sz w:val="22"/>
-              </w:rPr>
-            </w:pPr>
-            <w:r>
-              <w:rPr>
-                <w:b/>
-                <w:sz w:val="22"/>
-              </w:rPr>
-              <w:t>test0</w:t>
-            </w:r>
-            <w:r>
-              <w:rPr>
-                <w:b/>
-                <w:sz w:val="22"/>
-              </w:rPr>
-              <w:t>2PNGNula</w:t>
-            </w:r>
-          </w:p>
-        </w:tc>
-      </w:tr>
-      <w:tr>
-        <w:tc>
-          <w:tcPr>
-            <w:tcW w:w="0" w:type="auto"/>
-          </w:tcPr>
-          <w:p>
-            <w:pPr>
-              <w:rPr>
-                <w:b/>
-                <w:sz w:val="22"/>
-              </w:rPr>
-            </w:pPr>
-            <w:proofErr w:type="spellStart"/>
-            <w:r>
-              <w:rPr>
-                <w:sz w:val="22"/>
-              </w:rPr>
-              <w:t>Variaveis</w:t>
-            </w:r>
-            <w:proofErr w:type="spellEnd"/>
-          </w:p>
-        </w:tc>
-        <w:tc>
-          <w:tcPr>
-            <w:tcW w:w="0" w:type="auto"/>
-          </w:tcPr>
-          <w:p>
-            <w:pPr>
-              <w:rPr>
-                <w:b/>
-                <w:sz w:val="22"/>
-              </w:rPr>
-            </w:pPr>
-            <w:proofErr w:type="spellStart"/>
-            <w:r>
-              <w:rPr>
-                <w:sz w:val="22"/>
-              </w:rPr>
-              <w:t>Metodos</w:t>
-            </w:r>
-            <w:proofErr w:type="spellEnd"/>
-          </w:p>
-        </w:tc>
-        <w:tc>
-          <w:tcPr>
-            <w:tcW w:w="0" w:type="auto"/>
-          </w:tcPr>
-          <w:p>
-            <w:pPr>
-              <w:rPr>
-                <w:b/>
-                <w:sz w:val="22"/>
-              </w:rPr>
-            </w:pPr>
-            <w:r>
-              <w:rPr>
-                <w:sz w:val="22"/>
-              </w:rPr>
-              <w:t>Esperado</w:t>
-            </w:r>
-          </w:p>
-        </w:tc>
-        <w:tc>
-          <w:tcPr>
-            <w:tcW w:w="0" w:type="auto"/>
-          </w:tcPr>
-          <w:p>
-            <w:pPr>
-              <w:rPr>
-                <w:b/>
-                <w:sz w:val="22"/>
-              </w:rPr>
-            </w:pPr>
-            <w:r>
-              <w:rPr>
-                <w:sz w:val="22"/>
-              </w:rPr>
-              <w:t>Obtido</w:t>
-            </w:r>
-          </w:p>
-        </w:tc>
-      </w:tr>
-      <w:tr>
-        <w:tc>
-          <w:tcPr>
-            <w:tcW w:w="0" w:type="auto"/>
-          </w:tcPr>
-          <w:p>
-            <w:pPr>
-              <w:rPr>
-                <w:sz w:val="22"/>
-              </w:rPr>
-            </w:pPr>
-          </w:p>
-        </w:tc>
-        <w:tc>
-          <w:tcPr>
-            <w:tcW w:w="0" w:type="auto"/>
-          </w:tcPr>
-          <w:p>
-            <w:pPr>
-              <w:rPr>
-                <w:sz w:val="22"/>
-              </w:rPr>
-            </w:pPr>
-            <w:proofErr w:type="spellStart"/>
-            <w:proofErr w:type="gramStart"/>
-            <w:r>
-              <w:rPr>
-                <w:sz w:val="22"/>
-              </w:rPr>
-              <w:t>getImagePNG</w:t>
-            </w:r>
-            <w:proofErr w:type="spellEnd"/>
-            <w:r>
-              <w:rPr>
-                <w:sz w:val="22"/>
-              </w:rPr>
-              <w:t>(</w:t>
-            </w:r>
-            <w:proofErr w:type="gramEnd"/>
-            <w:r>
-              <w:rPr>
-                <w:sz w:val="22"/>
-              </w:rPr>
-              <w:t>)</w:t>
-            </w:r>
-          </w:p>
-        </w:tc>
-        <w:tc>
-          <w:tcPr>
-            <w:tcW w:w="0" w:type="auto"/>
-          </w:tcPr>
-          <w:p>
-            <w:pPr>
-              <w:rPr>
-                <w:sz w:val="22"/>
-              </w:rPr>
-            </w:pPr>
-            <w:proofErr w:type="spellStart"/>
-            <w:r>
-              <w:rPr>
-                <w:sz w:val="22"/>
-              </w:rPr>
-              <w:t>null</w:t>
-            </w:r>
-            <w:proofErr w:type="spellEnd"/>
-          </w:p>
-        </w:tc>
-        <w:tc>
-          <w:tcPr>
-            <w:tcW w:w="0" w:type="auto"/>
-          </w:tcPr>
-          <w:p>
-            <w:pPr>
-              <w:rPr>
-                <w:sz w:val="22"/>
-              </w:rPr>
-            </w:pPr>
-            <w:proofErr w:type="spellStart"/>
-            <w:r>
-              <w:rPr>
-                <w:sz w:val="22"/>
-              </w:rPr>
-              <w:t>null</w:t>
-            </w:r>
-            <w:proofErr w:type="spellEnd"/>
-          </w:p>
-        </w:tc>
-      </w:tr>
-    </w:tbl>
-    <w:p>
-      <w:pPr>
-        <w:rPr>
-          <w:sz w:val="22"/>
-        </w:rPr>
-      </w:pPr>
-    </w:p>
     <w:tbl>
       <w:tblPr>
         <w:tblStyle w:val="TabelacomGrelha"/>
@@ -29836,6 +30103,7 @@
                 <w:b/>
                 <w:sz w:val="22"/>
               </w:rPr>
+              <w:lastRenderedPageBreak/>
               <w:t>test0</w:t>
             </w:r>
             <w:r>
@@ -30312,6 +30580,13 @@
         </w:tc>
       </w:tr>
     </w:tbl>
+    <w:p>
+      <w:pPr>
+        <w:rPr>
+          <w:sz w:val="22"/>
+        </w:rPr>
+      </w:pPr>
+    </w:p>
     <w:p>
       <w:pPr>
         <w:rPr>
@@ -30832,13 +31107,7 @@
               <w:rPr>
                 <w:szCs w:val="24"/>
               </w:rPr>
-              <w:t>torre</w:t>
-            </w:r>
-            <w:r>
-              <w:rPr>
-                <w:szCs w:val="24"/>
-              </w:rPr>
-              <w:t>V</w:t>
+              <w:t>torreV</w:t>
             </w:r>
             <w:proofErr w:type="spellEnd"/>
             <w:r>
@@ -31707,15 +31976,41 @@
     <w:p>
       <w:pPr>
         <w:rPr>
-          <w:sz w:val="22"/>
+          <w:sz w:val="36"/>
         </w:rPr>
       </w:pPr>
       <w:r>
         <w:rPr>
-          <w:sz w:val="22"/>
+          <w:sz w:val="36"/>
         </w:rPr>
-        <w:t>Testes – Rainha</w:t>
+        <w:lastRenderedPageBreak/>
+        <w:t xml:space="preserve">Testes </w:t>
       </w:r>
+      <w:r>
+        <w:rPr>
+          <w:sz w:val="36"/>
+        </w:rPr>
+        <w:t>–</w:t>
+      </w:r>
+      <w:r>
+        <w:rPr>
+          <w:sz w:val="36"/>
+        </w:rPr>
+        <w:t xml:space="preserve"> </w:t>
+      </w:r>
+      <w:r>
+        <w:rPr>
+          <w:sz w:val="36"/>
+        </w:rPr>
+        <w:t>Rainha</w:t>
+      </w:r>
+    </w:p>
+    <w:p>
+      <w:pPr>
+        <w:rPr>
+          <w:sz w:val="36"/>
+        </w:rPr>
+      </w:pPr>
     </w:p>
     <w:tbl>
       <w:tblPr>
@@ -32941,6 +33236,7 @@
                 <w:b/>
                 <w:sz w:val="22"/>
               </w:rPr>
+              <w:lastRenderedPageBreak/>
               <w:t>test0</w:t>
             </w:r>
             <w:r>
@@ -33120,13 +33416,20 @@
                 <w:sz w:val="22"/>
                 <w:szCs w:val="24"/>
               </w:rPr>
-              <w:t>, [</w:t>
+              <w:t>, [0</w:t>
             </w:r>
             <w:r>
               <w:rPr>
                 <w:sz w:val="22"/>
                 <w:szCs w:val="24"/>
               </w:rPr>
+              <w:t>,0,0,0, 0,0,0,0, 0,0,0,0], [0,0,0,0, 0,0,0,0, 0,0,0,0], [0,0,0,0, 0,0,0,0, 0,0,0,0], [0,0,0,0, 0,0,0,0, 0,0,0,0] [0,0,0,</w:t>
+            </w:r>
+            <w:r>
+              <w:rPr>
+                <w:sz w:val="22"/>
+                <w:szCs w:val="24"/>
+              </w:rPr>
               <w:t>0</w:t>
             </w:r>
             <w:r>
@@ -33134,7 +33437,7 @@
                 <w:sz w:val="22"/>
                 <w:szCs w:val="24"/>
               </w:rPr>
-              <w:t>,0,0,0, 0,0,0,0, 0,0,0,0], [0,0,0,0, 0,0,0,0, 0,0,0,0], [0,0,0,0, 0,0,0,0, 0,0,0,0], [0,0,0,0, 0,0,0,0, 0,0,0,0] [0,0,0,</w:t>
+              <w:t>, 0,0,0,0, 0,0,0,0], [0,</w:t>
             </w:r>
             <w:r>
               <w:rPr>
@@ -33148,7 +33451,7 @@
                 <w:sz w:val="22"/>
                 <w:szCs w:val="24"/>
               </w:rPr>
-              <w:t>, 0,0,0,0, 0,0,0,0], [0,</w:t>
+              <w:t>,0,0, 0,0,0,0, 0,0,0,0], [0,0,0,0, 0,0,</w:t>
             </w:r>
             <w:r>
               <w:rPr>
@@ -33162,46 +33465,20 @@
                 <w:sz w:val="22"/>
                 <w:szCs w:val="24"/>
               </w:rPr>
-              <w:t>,0,0, 0,0,0,0, 0,0,0,0], [0,0,0,0, 0,0,</w:t>
-            </w:r>
-            <w:r>
-              <w:rPr>
-                <w:sz w:val="22"/>
+              <w:t>,0, 0,0,0,0], [0,0,0,0, 0,0,0,0, 0,0,0,0]}</w:t>
+            </w:r>
+          </w:p>
+          <w:p>
+            <w:pPr>
+              <w:rPr>
+                <w:sz w:val="22"/>
+              </w:rPr>
+            </w:pPr>
+            <w:r>
+              <w:rPr>
                 <w:szCs w:val="24"/>
               </w:rPr>
-              <w:t>0</w:t>
-            </w:r>
-            <w:r>
-              <w:rPr>
-                <w:sz w:val="22"/>
-                <w:szCs w:val="24"/>
-              </w:rPr>
-              <w:t>,0, 0,0,0,0], [0,0,0,0, 0,0,0,0, 0,0,0,0]}</w:t>
-            </w:r>
-          </w:p>
-          <w:p>
-            <w:pPr>
-              <w:rPr>
-                <w:sz w:val="22"/>
-              </w:rPr>
-            </w:pPr>
-            <w:r>
-              <w:rPr>
-                <w:szCs w:val="24"/>
-              </w:rPr>
-              <w:t xml:space="preserve">pecas&lt;1, </w:t>
-            </w:r>
-            <w:r>
-              <w:rPr>
-                <w:szCs w:val="24"/>
-              </w:rPr>
-              <w:t>rainha</w:t>
-            </w:r>
-            <w:r>
-              <w:rPr>
-                <w:szCs w:val="24"/>
-              </w:rPr>
-              <w:t>&gt;</w:t>
+              <w:t>pecas&lt;1, rainha&gt;</w:t>
             </w:r>
           </w:p>
         </w:tc>
@@ -34113,6 +34390,13 @@
         </w:tc>
       </w:tr>
     </w:tbl>
+    <w:p>
+      <w:pPr>
+        <w:rPr>
+          <w:sz w:val="22"/>
+        </w:rPr>
+      </w:pPr>
+    </w:p>
     <w:p>
       <w:pPr>
         <w:rPr>
@@ -34260,56 +34544,20 @@
               <w:rPr>
                 <w:szCs w:val="24"/>
               </w:rPr>
-              <w:t>[0,0,0,0], [0,</w:t>
-            </w:r>
-            <w:r>
+              <w:t>[0,0,0,0], [0,1,0,0], [0,0,2,0], [0,0,0,0]}</w:t>
+            </w:r>
+          </w:p>
+          <w:p>
+            <w:pPr>
               <w:rPr>
                 <w:szCs w:val="24"/>
               </w:rPr>
-              <w:t>1</w:t>
-            </w:r>
+            </w:pPr>
             <w:r>
               <w:rPr>
                 <w:szCs w:val="24"/>
               </w:rPr>
-              <w:t>,0,0], [0,0,</w:t>
-            </w:r>
-            <w:r>
-              <w:rPr>
-                <w:szCs w:val="24"/>
-              </w:rPr>
-              <w:t>2</w:t>
-            </w:r>
-            <w:r>
-              <w:rPr>
-                <w:szCs w:val="24"/>
-              </w:rPr>
-              <w:t>,0], [0,0,0,0]}</w:t>
-            </w:r>
-          </w:p>
-          <w:p>
-            <w:pPr>
-              <w:rPr>
-                <w:szCs w:val="24"/>
-              </w:rPr>
-            </w:pPr>
-            <w:r>
-              <w:rPr>
-                <w:szCs w:val="24"/>
-              </w:rPr>
-              <w:t xml:space="preserve">pecas&lt;1, </w:t>
-            </w:r>
-            <w:r>
-              <w:rPr>
-                <w:szCs w:val="24"/>
-              </w:rPr>
-              <w:t>rainha1</w:t>
-            </w:r>
-            <w:r>
-              <w:rPr>
-                <w:szCs w:val="24"/>
-              </w:rPr>
-              <w:t>&gt;</w:t>
+              <w:t>pecas&lt;1, rainha1&gt;</w:t>
             </w:r>
           </w:p>
           <w:p>
@@ -34411,6 +34659,63 @@
           </w:p>
         </w:tc>
       </w:tr>
+    </w:tbl>
+    <w:p>
+      <w:pPr>
+        <w:rPr>
+          <w:sz w:val="22"/>
+        </w:rPr>
+      </w:pPr>
+    </w:p>
+    <w:p>
+      <w:pPr>
+        <w:rPr>
+          <w:sz w:val="22"/>
+        </w:rPr>
+      </w:pPr>
+    </w:p>
+    <w:p>
+      <w:pPr>
+        <w:rPr>
+          <w:sz w:val="22"/>
+        </w:rPr>
+      </w:pPr>
+    </w:p>
+    <w:p>
+      <w:pPr>
+        <w:rPr>
+          <w:sz w:val="22"/>
+        </w:rPr>
+      </w:pPr>
+    </w:p>
+    <w:p>
+      <w:pPr>
+        <w:rPr>
+          <w:sz w:val="22"/>
+        </w:rPr>
+      </w:pPr>
+    </w:p>
+    <w:p>
+      <w:pPr>
+        <w:rPr>
+          <w:sz w:val="22"/>
+        </w:rPr>
+      </w:pPr>
+      <w:bookmarkStart w:id="4" w:name="_GoBack"/>
+      <w:bookmarkEnd w:id="4"/>
+    </w:p>
+    <w:tbl>
+      <w:tblPr>
+        <w:tblStyle w:val="TabelacomGrelha"/>
+        <w:tblW w:w="0" w:type="auto"/>
+        <w:tblLook w:val="04A0" w:firstRow="1" w:lastRow="0" w:firstColumn="1" w:lastColumn="0" w:noHBand="0" w:noVBand="1"/>
+      </w:tblPr>
+      <w:tblGrid>
+        <w:gridCol w:w="4851"/>
+        <w:gridCol w:w="4850"/>
+        <w:gridCol w:w="1049"/>
+        <w:gridCol w:w="834"/>
+      </w:tblGrid>
       <w:tr>
         <w:tc>
           <w:tcPr>
@@ -34547,67 +34852,19 @@
               <w:rPr>
                 <w:szCs w:val="24"/>
               </w:rPr>
-              <w:t>[</w:t>
-            </w:r>
-            <w:r>
+              <w:t>[1,2,0,0], [0,0,0,0], [0,0,0,0], [0,0,0,0]}</w:t>
+            </w:r>
+          </w:p>
+          <w:p>
+            <w:pPr>
               <w:rPr>
                 <w:szCs w:val="24"/>
               </w:rPr>
-              <w:t>1</w:t>
-            </w:r>
+            </w:pPr>
             <w:r>
               <w:rPr>
                 <w:szCs w:val="24"/>
               </w:rPr>
-              <w:t>,</w:t>
-            </w:r>
-            <w:r>
-              <w:rPr>
-                <w:szCs w:val="24"/>
-              </w:rPr>
-              <w:t>2</w:t>
-            </w:r>
-            <w:r>
-              <w:rPr>
-                <w:szCs w:val="24"/>
-              </w:rPr>
-              <w:t>,0,0], [0,</w:t>
-            </w:r>
-            <w:r>
-              <w:rPr>
-                <w:szCs w:val="24"/>
-              </w:rPr>
-              <w:t>0</w:t>
-            </w:r>
-            <w:r>
-              <w:rPr>
-                <w:szCs w:val="24"/>
-              </w:rPr>
-              <w:t>,0,0], [0,0,</w:t>
-            </w:r>
-            <w:r>
-              <w:rPr>
-                <w:szCs w:val="24"/>
-              </w:rPr>
-              <w:t>0</w:t>
-            </w:r>
-            <w:r>
-              <w:rPr>
-                <w:szCs w:val="24"/>
-              </w:rPr>
-              <w:t>,0], [0,0,0,0]}</w:t>
-            </w:r>
-          </w:p>
-          <w:p>
-            <w:pPr>
-              <w:rPr>
-                <w:szCs w:val="24"/>
-              </w:rPr>
-            </w:pPr>
-            <w:r>
-              <w:rPr>
-                <w:szCs w:val="24"/>
-              </w:rPr>
               <w:t>pecas&lt;1, rainha&gt;</w:t>
             </w:r>
           </w:p>
@@ -34621,19 +34878,7 @@
               <w:rPr>
                 <w:sz w:val="22"/>
               </w:rPr>
-              <w:t>pecas&lt;2, r</w:t>
-            </w:r>
-            <w:r>
-              <w:rPr>
-                <w:sz w:val="22"/>
-              </w:rPr>
-              <w:t>ei</w:t>
-            </w:r>
-            <w:r>
-              <w:rPr>
-                <w:sz w:val="22"/>
-              </w:rPr>
-              <w:t>&gt;</w:t>
+              <w:t>pecas&lt;2, rei&gt;</w:t>
             </w:r>
           </w:p>
         </w:tc>
@@ -34775,19 +35020,7 @@
               <w:rPr>
                 <w:szCs w:val="24"/>
               </w:rPr>
-              <w:t>[0,0,</w:t>
-            </w:r>
-            <w:r>
-              <w:rPr>
-                <w:szCs w:val="24"/>
-              </w:rPr>
-              <w:t>0</w:t>
-            </w:r>
-            <w:r>
-              <w:rPr>
-                <w:szCs w:val="24"/>
-              </w:rPr>
-              <w:t>,0], [0,1,0,0], [0,0,2,0], [0,0,0,0]}</w:t>
+              <w:t>[0,0,0,0], [0,1,0,0], [0,0,2,0], [0,0,0,0]}</w:t>
             </w:r>
           </w:p>
           <w:p>
@@ -34967,55 +35200,7 @@
               <w:rPr>
                 <w:szCs w:val="24"/>
               </w:rPr>
-              <w:t>[0,</w:t>
-            </w:r>
-            <w:r>
-              <w:rPr>
-                <w:szCs w:val="24"/>
-              </w:rPr>
-              <w:t>1</w:t>
-            </w:r>
-            <w:r>
-              <w:rPr>
-                <w:szCs w:val="24"/>
-              </w:rPr>
-              <w:t>,0,0], [0,</w:t>
-            </w:r>
-            <w:r>
-              <w:rPr>
-                <w:szCs w:val="24"/>
-              </w:rPr>
-              <w:t>0</w:t>
-            </w:r>
-            <w:r>
-              <w:rPr>
-                <w:szCs w:val="24"/>
-              </w:rPr>
-              <w:t>,0,0], [0,</w:t>
-            </w:r>
-            <w:r>
-              <w:rPr>
-                <w:szCs w:val="24"/>
-              </w:rPr>
-              <w:t>2</w:t>
-            </w:r>
-            <w:r>
-              <w:rPr>
-                <w:szCs w:val="24"/>
-              </w:rPr>
-              <w:t>,</w:t>
-            </w:r>
-            <w:r>
-              <w:rPr>
-                <w:szCs w:val="24"/>
-              </w:rPr>
-              <w:t>0</w:t>
-            </w:r>
-            <w:r>
-              <w:rPr>
-                <w:szCs w:val="24"/>
-              </w:rPr>
-              <w:t>,0], [0,0,0,0]}</w:t>
+              <w:t>[0,1,0,0], [0,0,0,0], [0,2,0,0], [0,0,0,0]}</w:t>
             </w:r>
           </w:p>
           <w:p>
@@ -35169,8 +35354,6 @@
               </w:rPr>
               <w:t>false</w:t>
             </w:r>
-            <w:bookmarkStart w:id="4" w:name="_GoBack"/>
-            <w:bookmarkEnd w:id="4"/>
           </w:p>
         </w:tc>
       </w:tr>
@@ -35596,7 +35779,7 @@
   <w:style w:type="paragraph" w:default="1" w:styleId="Normal">
     <w:name w:val="Normal"/>
     <w:qFormat/>
-    <w:rsid w:val="006401C0"/>
+    <w:rsid w:val="00881B37"/>
   </w:style>
   <w:style w:type="character" w:default="1" w:styleId="Tipodeletrapredefinidodopargrafo">
     <w:name w:val="Default Paragraph Font"/>
@@ -35947,7 +36130,7 @@
 </file>
 
 <file path=customXml/itemProps1.xml><?xml version="1.0" encoding="utf-8"?>
-<ds:datastoreItem xmlns:ds="http://schemas.openxmlformats.org/officeDocument/2006/customXml" ds:itemID="{15E832F2-D62E-4BA4-B590-697AEE089325}">
+<ds:datastoreItem xmlns:ds="http://schemas.openxmlformats.org/officeDocument/2006/customXml" ds:itemID="{7EAAC7F4-63FD-43D5-B5F7-9504FD2E1745}">
   <ds:schemaRefs>
     <ds:schemaRef ds:uri="http://schemas.openxmlformats.org/officeDocument/2006/bibliography"/>
   </ds:schemaRefs>

</xml_diff>